<commit_message>
updated main text, added chi-square test and fisher's extract, added full wordlist
</commit_message>
<xml_diff>
--- a/Business Data Analytics Project fix.docx
+++ b/Business Data Analytics Project fix.docx
@@ -501,53 +501,17 @@
     </w:p>
     <w:p>
       <w:pPr>
-        <w:widowControl w:val="0"/>
-        <w:autoSpaceDE w:val="0"/>
-        <w:autoSpaceDN w:val="0"/>
-        <w:spacing w:after="0" w:line="240" w:lineRule="auto"/>
-        <w:ind w:right="539"/>
-        <w:jc w:val="center"/>
-        <w:outlineLvl w:val="3"/>
-        <w:rPr>
-          <w:rFonts w:ascii="Times New Roman" w:eastAsia="Calibri" w:hAnsi="Times New Roman" w:cs="Times New Roman"/>
-          <w:kern w:val="0"/>
-          <w:sz w:val="28"/>
-          <w:szCs w:val="28"/>
-          <w:lang w:val="en-US"/>
-          <w14:ligatures w14:val="none"/>
-        </w:rPr>
-      </w:pPr>
-      <w:r>
-        <w:rPr>
-          <w:rFonts w:ascii="Times New Roman" w:eastAsia="Calibri" w:hAnsi="Times New Roman" w:cs="Times New Roman"/>
-          <w:kern w:val="0"/>
-          <w:sz w:val="28"/>
-          <w:szCs w:val="28"/>
-          <w:lang w:val="en-US"/>
-          <w14:ligatures w14:val="none"/>
-        </w:rPr>
+        <w:pStyle w:val="Style2"/>
+      </w:pPr>
+      <w:r>
         <w:t>&lt;</w:t>
       </w:r>
       <w:r>
-        <w:rPr>
-          <w:rFonts w:ascii="Times New Roman" w:eastAsia="Calibri" w:hAnsi="Times New Roman" w:cs="Times New Roman"/>
-          <w:kern w:val="0"/>
-          <w:sz w:val="28"/>
-          <w:szCs w:val="28"/>
-          <w:lang w:val="en-US"/>
-          <w14:ligatures w14:val="none"/>
-        </w:rPr>
         <w:t>May, 2025</w:t>
       </w:r>
       <w:r>
         <w:rPr>
-          <w:rFonts w:ascii="Times New Roman" w:eastAsia="Calibri" w:hAnsi="Times New Roman" w:cs="Times New Roman"/>
           <w:spacing w:val="-2"/>
-          <w:kern w:val="0"/>
-          <w:sz w:val="28"/>
-          <w:szCs w:val="28"/>
-          <w:lang w:val="en-US"/>
-          <w14:ligatures w14:val="none"/>
         </w:rPr>
         <w:t>&gt;</w:t>
       </w:r>
@@ -560,23 +524,7 @@
     </w:p>
     <w:p>
       <w:pPr>
-        <w:widowControl w:val="0"/>
-        <w:autoSpaceDE w:val="0"/>
-        <w:autoSpaceDN w:val="0"/>
-        <w:spacing w:before="18" w:after="0" w:line="240" w:lineRule="auto"/>
-        <w:ind w:left="116"/>
-        <w:jc w:val="both"/>
-        <w:outlineLvl w:val="1"/>
-        <w:rPr>
-          <w:rFonts w:ascii="Calibri" w:eastAsia="Calibri" w:hAnsi="Calibri" w:cs="Calibri"/>
-          <w:b/>
-          <w:bCs/>
-          <w:kern w:val="0"/>
-          <w:sz w:val="32"/>
-          <w:szCs w:val="32"/>
-          <w:lang w:val="en-US"/>
-          <w14:ligatures w14:val="none"/>
-        </w:rPr>
+        <w:pStyle w:val="Style2"/>
       </w:pPr>
     </w:p>
     <w:p>
@@ -8698,6 +8646,7 @@
           <w:highlight w:val="yellow"/>
         </w:rPr>
       </w:pPr>
+      <w:commentRangeStart w:id="13"/>
       <w:r>
         <w:rPr>
           <w:highlight w:val="yellow"/>
@@ -8871,6 +8820,17 @@
       <w:r>
         <w:t xml:space="preserve"> </w:t>
       </w:r>
+      <w:commentRangeEnd w:id="13"/>
+      <w:r>
+        <w:rPr>
+          <w:rStyle w:val="CommentReference"/>
+          <w:rFonts w:asciiTheme="minorHAnsi" w:eastAsiaTheme="minorHAnsi" w:hAnsiTheme="minorHAnsi" w:cstheme="minorBidi"/>
+          <w:kern w:val="2"/>
+          <w:lang w:val="en-GB"/>
+          <w14:ligatures w14:val="standardContextual"/>
+        </w:rPr>
+        <w:commentReference w:id="13"/>
+      </w:r>
     </w:p>
     <w:p>
       <w:pPr>
@@ -8879,7 +8839,7 @@
           <w:lang w:val="en-US"/>
         </w:rPr>
       </w:pPr>
-      <w:bookmarkStart w:id="13" w:name="_Toc215832042"/>
+      <w:bookmarkStart w:id="14" w:name="_Toc215832042"/>
       <w:r>
         <w:rPr>
           <w:lang w:val="en-US"/>
@@ -8904,7 +8864,7 @@
         </w:rPr>
         <w:t>Data collection methods</w:t>
       </w:r>
-      <w:bookmarkEnd w:id="13"/>
+      <w:bookmarkEnd w:id="14"/>
     </w:p>
     <w:p>
       <w:pPr>
@@ -8973,11 +8933,29 @@
         </w:rPr>
         <w:t xml:space="preserve"> </w:t>
       </w:r>
-      <w:r>
-        <w:rPr>
-          <w:highlight w:val="yellow"/>
-        </w:rPr>
-        <w:t>In cases where the official documents were unavailable the text was extracted from news and articles from the data protection agency’s website by saving the HTML data as a PDF file.</w:t>
+      <w:commentRangeStart w:id="15"/>
+      <w:r>
+        <w:rPr>
+          <w:highlight w:val="yellow"/>
+        </w:rPr>
+        <w:t>In cases where the official documents were unavailable the text was extracted from news and articles from the data protection agency’s website by saving the HTML data as a PDF file</w:t>
+      </w:r>
+      <w:commentRangeEnd w:id="15"/>
+      <w:r>
+        <w:rPr>
+          <w:rStyle w:val="CommentReference"/>
+          <w:rFonts w:asciiTheme="minorHAnsi" w:eastAsiaTheme="minorHAnsi" w:hAnsiTheme="minorHAnsi" w:cstheme="minorBidi"/>
+          <w:kern w:val="2"/>
+          <w:lang w:val="en-GB"/>
+          <w14:ligatures w14:val="standardContextual"/>
+        </w:rPr>
+        <w:commentReference w:id="15"/>
+      </w:r>
+      <w:r>
+        <w:rPr>
+          <w:highlight w:val="yellow"/>
+        </w:rPr>
+        <w:t>.</w:t>
       </w:r>
     </w:p>
     <w:p>
@@ -9130,6 +9108,7 @@
       <w:r>
         <w:br/>
       </w:r>
+      <w:commentRangeStart w:id="16"/>
       <w:r>
         <w:rPr>
           <w:highlight w:val="yellow"/>
@@ -9140,7 +9119,31 @@
         <w:rPr>
           <w:highlight w:val="yellow"/>
         </w:rPr>
-        <w:t xml:space="preserve">Isle of Man and Malta 3 to 1. 22 of these could be considered </w:t>
+        <w:t xml:space="preserve">Isle of Man and Malta 3 to 1. </w:t>
+      </w:r>
+      <w:r>
+        <w:rPr>
+          <w:highlight w:val="yellow"/>
+        </w:rPr>
+        <w:t>O</w:t>
+      </w:r>
+      <w:r>
+        <w:rPr>
+          <w:highlight w:val="yellow"/>
+        </w:rPr>
+        <w:t xml:space="preserve">f these </w:t>
+      </w:r>
+      <w:r>
+        <w:rPr>
+          <w:highlight w:val="yellow"/>
+        </w:rPr>
+        <w:t xml:space="preserve">22 </w:t>
+      </w:r>
+      <w:r>
+        <w:rPr>
+          <w:highlight w:val="yellow"/>
+        </w:rPr>
+        <w:t xml:space="preserve">could be considered </w:t>
       </w:r>
       <w:r>
         <w:rPr>
@@ -9162,294 +9165,507 @@
         </w:rPr>
         <w:t xml:space="preserve"> threshold discussed in the literature review.</w:t>
       </w:r>
+      <w:commentRangeEnd w:id="16"/>
+      <w:r>
+        <w:rPr>
+          <w:rStyle w:val="CommentReference"/>
+          <w:rFonts w:asciiTheme="minorHAnsi" w:eastAsiaTheme="minorHAnsi" w:hAnsiTheme="minorHAnsi" w:cstheme="minorBidi"/>
+          <w:kern w:val="2"/>
+          <w:lang w:val="en-GB"/>
+          <w14:ligatures w14:val="standardContextual"/>
+        </w:rPr>
+        <w:commentReference w:id="16"/>
+      </w:r>
+    </w:p>
+    <w:p>
+      <w:pPr>
+        <w:pStyle w:val="Style2"/>
+      </w:pPr>
+      <w:r>
+        <w:rPr>
+          <w:noProof/>
+        </w:rPr>
+        <w:lastRenderedPageBreak/>
+        <w:drawing>
+          <wp:inline distT="0" distB="0" distL="0" distR="0" wp14:anchorId="4EB911B9" wp14:editId="579AABAE">
+            <wp:extent cx="5162550" cy="962025"/>
+            <wp:effectExtent l="0" t="0" r="0" b="9525"/>
+            <wp:docPr id="1821608841" name="Picture 1"/>
+            <wp:cNvGraphicFramePr>
+              <a:graphicFrameLocks xmlns:a="http://schemas.openxmlformats.org/drawingml/2006/main" noChangeAspect="1"/>
+            </wp:cNvGraphicFramePr>
+            <a:graphic xmlns:a="http://schemas.openxmlformats.org/drawingml/2006/main">
+              <a:graphicData uri="http://schemas.openxmlformats.org/drawingml/2006/picture">
+                <pic:pic xmlns:pic="http://schemas.openxmlformats.org/drawingml/2006/picture">
+                  <pic:nvPicPr>
+                    <pic:cNvPr id="0" name="Picture 1"/>
+                    <pic:cNvPicPr>
+                      <a:picLocks noChangeAspect="1" noChangeArrowheads="1"/>
+                    </pic:cNvPicPr>
+                  </pic:nvPicPr>
+                  <pic:blipFill>
+                    <a:blip r:embed="rId17">
+                      <a:extLst>
+                        <a:ext uri="{28A0092B-C50C-407E-A947-70E740481C1C}">
+                          <a14:useLocalDpi xmlns:a14="http://schemas.microsoft.com/office/drawing/2010/main" val="0"/>
+                        </a:ext>
+                      </a:extLst>
+                    </a:blip>
+                    <a:srcRect/>
+                    <a:stretch>
+                      <a:fillRect/>
+                    </a:stretch>
+                  </pic:blipFill>
+                  <pic:spPr bwMode="auto">
+                    <a:xfrm>
+                      <a:off x="0" y="0"/>
+                      <a:ext cx="5162550" cy="962025"/>
+                    </a:xfrm>
+                    <a:prstGeom prst="rect">
+                      <a:avLst/>
+                    </a:prstGeom>
+                    <a:noFill/>
+                    <a:ln>
+                      <a:noFill/>
+                    </a:ln>
+                  </pic:spPr>
+                </pic:pic>
+              </a:graphicData>
+            </a:graphic>
+          </wp:inline>
+        </w:drawing>
+      </w:r>
+      <w:r>
+        <w:br/>
+      </w:r>
+      <w:r>
+        <w:br/>
+      </w:r>
+      <w:r>
+        <w:rPr>
+          <w:highlight w:val="yellow"/>
+        </w:rPr>
+        <w:t xml:space="preserve">The top 30 most important words for all </w:t>
+      </w:r>
+      <w:r>
+        <w:rPr>
+          <w:highlight w:val="yellow"/>
+        </w:rPr>
+        <w:t>documents</w:t>
+      </w:r>
+      <w:r>
+        <w:rPr>
+          <w:highlight w:val="yellow"/>
+        </w:rPr>
+        <w:t xml:space="preserve"> are listed abov</w:t>
+      </w:r>
+      <w:r>
+        <w:rPr>
+          <w:highlight w:val="yellow"/>
+        </w:rPr>
+        <w:t xml:space="preserve">e, which contributed to creating the topics. As seen in the sample, the mix of </w:t>
+      </w:r>
+      <w:r>
+        <w:rPr>
+          <w:highlight w:val="yellow"/>
+        </w:rPr>
+        <w:t>possible causes include actions and terms related to hacker attacks (attack, threat, exfiltrate, actor, credential, alert</w:t>
+      </w:r>
+      <w:r>
+        <w:rPr>
+          <w:highlight w:val="yellow"/>
+        </w:rPr>
+        <w:t>, penetration, platform</w:t>
+      </w:r>
+      <w:r>
+        <w:rPr>
+          <w:highlight w:val="yellow"/>
+        </w:rPr>
+        <w:t>), data collection (camera, confidential, objection, monitoring, documentation, transparency, surveillance, lawful)</w:t>
+      </w:r>
+      <w:r>
+        <w:rPr>
+          <w:highlight w:val="yellow"/>
+        </w:rPr>
+        <w:t xml:space="preserve">, </w:t>
+      </w:r>
+      <w:r>
+        <w:rPr>
+          <w:highlight w:val="yellow"/>
+        </w:rPr>
+        <w:t>data subjects (child, customer, profile</w:t>
+      </w:r>
+      <w:r>
+        <w:rPr>
+          <w:highlight w:val="yellow"/>
+        </w:rPr>
+        <w:t>, actor, complainant</w:t>
+      </w:r>
+      <w:r>
+        <w:rPr>
+          <w:highlight w:val="yellow"/>
+        </w:rPr>
+        <w:t>)</w:t>
+      </w:r>
+      <w:r>
+        <w:rPr>
+          <w:highlight w:val="yellow"/>
+        </w:rPr>
+        <w:t xml:space="preserve"> and legal entities (garda, official, provisional,). Observing these </w:t>
+      </w:r>
+      <w:r>
+        <w:rPr>
+          <w:highlight w:val="yellow"/>
+        </w:rPr>
+        <w:t>examples,</w:t>
+      </w:r>
+      <w:r>
+        <w:rPr>
+          <w:highlight w:val="yellow"/>
+        </w:rPr>
+        <w:t xml:space="preserve"> it is noticeable that many words can be associated with different categories and </w:t>
+      </w:r>
+      <w:r>
+        <w:rPr>
+          <w:highlight w:val="yellow"/>
+        </w:rPr>
+        <w:t xml:space="preserve">dependent of the context used. Reading all the documents and extracting key terms and actions would require a lot of </w:t>
+      </w:r>
+      <w:r>
+        <w:rPr>
+          <w:highlight w:val="yellow"/>
+        </w:rPr>
+        <w:t xml:space="preserve">human </w:t>
+      </w:r>
+      <w:r>
+        <w:rPr>
+          <w:highlight w:val="yellow"/>
+        </w:rPr>
+        <w:t xml:space="preserve">effort </w:t>
+      </w:r>
+      <w:r>
+        <w:rPr>
+          <w:highlight w:val="yellow"/>
+        </w:rPr>
+        <w:t xml:space="preserve">and by using topic modelling </w:t>
+      </w:r>
+      <w:r>
+        <w:rPr>
+          <w:highlight w:val="yellow"/>
+        </w:rPr>
+        <w:t xml:space="preserve">this process can </w:t>
+      </w:r>
+      <w:r>
+        <w:rPr>
+          <w:highlight w:val="yellow"/>
+        </w:rPr>
+        <w:t xml:space="preserve">be done more efficiently. Due to the size of </w:t>
+      </w:r>
+      <w:r>
+        <w:rPr>
+          <w:highlight w:val="yellow"/>
+        </w:rPr>
+        <w:t>each topic, the full list of words can be accessed on the remote repository. (</w:t>
+      </w:r>
+      <w:hyperlink r:id="rId18" w:history="1">
+        <w:r>
+          <w:rPr>
+            <w:rStyle w:val="Hyperlink"/>
+            <w:highlight w:val="yellow"/>
+          </w:rPr>
+          <w:t>https://github.com/AnhQnY/IBS-Capstone-Project</w:t>
+        </w:r>
+      </w:hyperlink>
+      <w:r>
+        <w:rPr>
+          <w:highlight w:val="yellow"/>
+        </w:rPr>
+        <w:t xml:space="preserve"> )</w:t>
+      </w:r>
     </w:p>
     <w:p>
       <w:pPr>
         <w:pStyle w:val="Heading2"/>
       </w:pPr>
-      <w:bookmarkStart w:id="14" w:name="_Toc215832043"/>
-      <w:r>
+      <w:bookmarkStart w:id="17" w:name="_Toc215832043"/>
+      <w:r>
+        <w:t>3.3 Data sampling</w:t>
+      </w:r>
+      <w:bookmarkEnd w:id="17"/>
+    </w:p>
+    <w:p>
+      <w:pPr>
+        <w:pStyle w:val="Style2"/>
+      </w:pPr>
+      <w:r>
+        <w:t xml:space="preserve">When a data protection incident occurs the details and penalty is not available </w:t>
+      </w:r>
+      <w:r>
+        <w:t>immediately</w:t>
+      </w:r>
+      <w:r>
+        <w:t xml:space="preserve"> as </w:t>
+      </w:r>
+      <w:r>
+        <w:t>a person</w:t>
+      </w:r>
+      <w:r>
+        <w:t xml:space="preserve"> must report it first. After the notification was made, the local DPA </w:t>
+      </w:r>
+      <w:r>
+        <w:t>must</w:t>
+      </w:r>
+      <w:r>
+        <w:t xml:space="preserve"> examine the incident and </w:t>
+      </w:r>
+      <w:r>
+        <w:t>decide</w:t>
+      </w:r>
+      <w:r>
+        <w:t xml:space="preserve"> </w:t>
+      </w:r>
+      <w:r>
+        <w:t xml:space="preserve">how the company should proceed. Due to this process lot of the incidents and its ruling are released with a delay, which is why the tracking site is incomplete and sometime only contain a news article instead of a legally binding penalty ruling. </w:t>
+      </w:r>
+      <w:r>
+        <w:t>To get accurate results</w:t>
+      </w:r>
+      <w:r>
+        <w:t xml:space="preserve">, the project will only include legal documents made by the local agencies. In some </w:t>
+      </w:r>
+      <w:r>
+        <w:t>cases,</w:t>
+      </w:r>
+      <w:r>
+        <w:t xml:space="preserve"> the report is not made publicly available, which makes </w:t>
+      </w:r>
+      <w:r>
+        <w:t xml:space="preserve">some of the sampling methods incompatible, for example: stratified sampling by company size. Due to these limitations the project </w:t>
+      </w:r>
+      <w:r>
+        <w:t>uses</w:t>
+      </w:r>
+      <w:r>
+        <w:t xml:space="preserve"> two-stage cluster sampling by selecting the countries first then using random sampling for the documents within them. </w:t>
+      </w:r>
+    </w:p>
+    <w:p>
+      <w:pPr>
+        <w:pStyle w:val="Heading2"/>
+      </w:pPr>
+      <w:bookmarkStart w:id="18" w:name="_Toc215832044"/>
+      <w:r>
+        <w:t>3.4 Ethical considerations</w:t>
+      </w:r>
+      <w:bookmarkEnd w:id="18"/>
+    </w:p>
+    <w:p>
+      <w:pPr>
+        <w:pStyle w:val="Style2"/>
+      </w:pPr>
+      <w:r>
+        <w:t xml:space="preserve">The documents used during research are released to the public and as far as I am aware does not contain personal information. The penalties are processed for research purposes and will be aggregated for analysis to not create bias against any of the entities. The data and documents will be stored on the GitHub repository for research </w:t>
+      </w:r>
+      <w:r>
+        <w:t xml:space="preserve">and archival </w:t>
+      </w:r>
+      <w:r>
+        <w:t>purposes.</w:t>
+      </w:r>
+      <w:r>
+        <w:t xml:space="preserve"> Upon appeal the requested files will be removed.</w:t>
+      </w:r>
+    </w:p>
+    <w:p>
+      <w:pPr>
+        <w:pStyle w:val="Heading2"/>
+        <w:rPr>
+          <w:lang w:val="en-US"/>
+        </w:rPr>
+      </w:pPr>
+      <w:bookmarkStart w:id="19" w:name="_Toc215832045"/>
+      <w:r>
+        <w:rPr>
+          <w:lang w:val="en-US"/>
+        </w:rPr>
         <w:lastRenderedPageBreak/>
-        <w:t>3.3 Data sampling</w:t>
-      </w:r>
-      <w:bookmarkEnd w:id="14"/>
-    </w:p>
-    <w:p>
-      <w:pPr>
-        <w:pStyle w:val="Style2"/>
-      </w:pPr>
-      <w:r>
-        <w:t xml:space="preserve">When a data protection incident occurs the details and penalty is not available </w:t>
-      </w:r>
-      <w:r>
-        <w:t>immediately</w:t>
-      </w:r>
-      <w:r>
-        <w:t xml:space="preserve"> as </w:t>
-      </w:r>
-      <w:r>
-        <w:t>a person</w:t>
-      </w:r>
-      <w:r>
-        <w:t xml:space="preserve"> must report it first. After the notification was made, the local DPA </w:t>
-      </w:r>
-      <w:r>
-        <w:t>must</w:t>
-      </w:r>
-      <w:r>
-        <w:t xml:space="preserve"> examine the incident and </w:t>
-      </w:r>
-      <w:r>
-        <w:t>decide</w:t>
-      </w:r>
-      <w:r>
-        <w:t xml:space="preserve"> </w:t>
-      </w:r>
-      <w:r>
-        <w:t xml:space="preserve">how the company should proceed. Due to this process lot of the incidents and its ruling are released with a delay, which is why the tracking site is incomplete and sometime only contain a news article instead of a legally binding penalty ruling. </w:t>
-      </w:r>
-      <w:r>
-        <w:t>To get accurate results</w:t>
-      </w:r>
-      <w:r>
-        <w:t xml:space="preserve">, the project will only include legal documents made by the local agencies. In some </w:t>
-      </w:r>
-      <w:r>
+        <w:t>3.</w:t>
+      </w:r>
+      <w:r>
+        <w:rPr>
+          <w:lang w:val="en-US"/>
+        </w:rPr>
+        <w:t>5</w:t>
+      </w:r>
+      <w:r>
+        <w:rPr>
+          <w:lang w:val="en-US"/>
+        </w:rPr>
+        <w:t xml:space="preserve"> Validating the attributes</w:t>
+      </w:r>
+      <w:bookmarkEnd w:id="19"/>
+    </w:p>
+    <w:p>
+      <w:pPr>
+        <w:pStyle w:val="Style2"/>
+      </w:pPr>
+      <w:r>
+        <w:t xml:space="preserve">As the enforcement tracker already </w:t>
+      </w:r>
+      <w:r>
+        <w:t xml:space="preserve">contained the information needed for exploratory data analysis, there is </w:t>
+      </w:r>
+      <w:r>
+        <w:t>almost no</w:t>
+      </w:r>
+      <w:r>
+        <w:t xml:space="preserve"> missing data for metadata. However, to make sure that the information is correct we need to check </w:t>
+      </w:r>
+      <w:r>
+        <w:t>it by comparing it to the mined results</w:t>
+      </w:r>
+      <w:r>
+        <w:t xml:space="preserve"> using NER</w:t>
+      </w:r>
+      <w:r>
+        <w:t>.</w:t>
+      </w:r>
+      <w:r>
+        <w:t xml:space="preserve"> During the exploratory analysis the already </w:t>
+      </w:r>
+      <w:r>
+        <w:t>provided</w:t>
+      </w:r>
+      <w:r>
+        <w:t xml:space="preserve"> data is examined first, then </w:t>
+      </w:r>
+      <w:r>
+        <w:t xml:space="preserve">compared </w:t>
+      </w:r>
+      <w:r>
+        <w:t>the attributes extracted by our model</w:t>
+      </w:r>
+      <w:r>
+        <w:t xml:space="preserve">. </w:t>
+      </w:r>
+      <w:r>
+        <w:t>Comparing</w:t>
+      </w:r>
+      <w:r>
+        <w:t xml:space="preserve"> the two results we can check the accuracy of the gathered information compared to the manual</w:t>
+      </w:r>
+      <w:r>
+        <w:t xml:space="preserve"> data.</w:t>
+      </w:r>
+      <w:r>
+        <w:t xml:space="preserve"> In cases where text mining fails either due to the number format being unrecognizable</w:t>
+      </w:r>
+      <w:r>
+        <w:t>, filtering done by preprocessing</w:t>
+      </w:r>
+      <w:r>
+        <w:t xml:space="preserve"> or the document not specifying </w:t>
+      </w:r>
+      <w:r>
+        <w:t>this information</w:t>
+      </w:r>
+      <w:r>
+        <w:t>, I will validate it manually</w:t>
+      </w:r>
+      <w:r>
+        <w:t>.</w:t>
+      </w:r>
+    </w:p>
+    <w:p>
+      <w:pPr>
+        <w:pStyle w:val="Heading2"/>
+        <w:rPr>
+          <w:lang w:val="en-US"/>
+        </w:rPr>
+      </w:pPr>
+      <w:bookmarkStart w:id="20" w:name="_Toc215832046"/>
+      <w:r>
+        <w:rPr>
+          <w:lang w:val="en-US"/>
+        </w:rPr>
+        <w:t>3.6 Preprocessing steps</w:t>
+      </w:r>
+      <w:bookmarkEnd w:id="20"/>
+    </w:p>
+    <w:p>
+      <w:pPr>
+        <w:pStyle w:val="Style2"/>
+      </w:pPr>
+      <w:r>
+        <w:t xml:space="preserve">To preprocess and prepare the text, first we must convert every letter to lowercase with a simple function (lower). This step is very important as the same word with different punctuation will not be considered as one. Before tokenization, using regex, the line breaks (\n or LF = Line Feed) and leftover special or uppercase letters are replaced to empty strings to achieve the string being in </w:t>
+      </w:r>
+      <w:r>
+        <w:t xml:space="preserve">a single </w:t>
+      </w:r>
+      <w:r>
+        <w:t xml:space="preserve">line. For further preprocessing by importing the Natural Language Toolkit we can download the English </w:t>
+      </w:r>
+      <w:r>
+        <w:t>“</w:t>
+      </w:r>
+      <w:proofErr w:type="spellStart"/>
+      <w:r>
+        <w:t>stopword</w:t>
+      </w:r>
+      <w:proofErr w:type="spellEnd"/>
+      <w:r>
+        <w:t>”</w:t>
+      </w:r>
+      <w:r>
+        <w:t xml:space="preserve"> list to exclude them from tokenization, otherwise due to their overwhelming frequency they would influence the model’s output. </w:t>
+      </w:r>
+    </w:p>
+    <w:p>
+      <w:pPr>
+        <w:pStyle w:val="Style2"/>
+      </w:pPr>
+      <w:r>
+        <w:t xml:space="preserve">After these preparations are complete, we can split the text using the space characters into words. Setting the minimum word length further filters short words, that might not have been </w:t>
+      </w:r>
+      <w:r>
+        <w:t xml:space="preserve">part of </w:t>
+      </w:r>
+      <w:r>
+        <w:t xml:space="preserve">the </w:t>
+      </w:r>
+      <w:proofErr w:type="spellStart"/>
+      <w:r>
+        <w:t>stopword</w:t>
+      </w:r>
+      <w:proofErr w:type="spellEnd"/>
+      <w:r>
+        <w:t xml:space="preserve"> collection. With these steps done we </w:t>
+      </w:r>
+      <w:r>
+        <w:t xml:space="preserve">have </w:t>
+      </w:r>
+      <w:r>
+        <w:t>created a list of tokens for each file for further analysis</w:t>
+      </w:r>
+      <w:r>
+        <w:rPr>
+          <w:highlight w:val="yellow"/>
+        </w:rPr>
+        <w:t>.</w:t>
+      </w:r>
+      <w:r>
+        <w:rPr>
+          <w:highlight w:val="yellow"/>
+        </w:rPr>
+        <w:t xml:space="preserve"> In some </w:t>
+      </w:r>
+      <w:r>
+        <w:rPr>
+          <w:highlight w:val="yellow"/>
+        </w:rPr>
         <w:t>cases,</w:t>
       </w:r>
       <w:r>
-        <w:t xml:space="preserve"> the report is not made publicly available, which makes </w:t>
-      </w:r>
-      <w:r>
-        <w:t xml:space="preserve">some of the sampling methods incompatible, for example: stratified sampling by company size. Due to these limitations the project </w:t>
-      </w:r>
-      <w:r>
-        <w:t>uses</w:t>
-      </w:r>
-      <w:r>
-        <w:t xml:space="preserve"> two-stage cluster sampling by selecting the countries first then using random sampling for the documents within them. </w:t>
-      </w:r>
-    </w:p>
-    <w:p>
-      <w:pPr>
-        <w:pStyle w:val="Heading2"/>
-      </w:pPr>
-      <w:bookmarkStart w:id="15" w:name="_Toc215832044"/>
-      <w:r>
-        <w:t>3.4 Ethical considerations</w:t>
-      </w:r>
-      <w:bookmarkEnd w:id="15"/>
-    </w:p>
-    <w:p>
-      <w:pPr>
-        <w:pStyle w:val="Style2"/>
-      </w:pPr>
-      <w:r>
-        <w:t xml:space="preserve">The documents used during research are released to the public and as far as I am aware does not contain personal information. The penalties are processed for research purposes and will be aggregated for analysis to not create bias against any of the entities. The data and documents will be stored on the GitHub repository for research </w:t>
-      </w:r>
-      <w:r>
-        <w:t xml:space="preserve">and archival </w:t>
-      </w:r>
-      <w:r>
-        <w:t>purposes.</w:t>
-      </w:r>
-      <w:r>
-        <w:t xml:space="preserve"> Upon appeal the requested files will be removed.</w:t>
-      </w:r>
-    </w:p>
-    <w:p>
-      <w:pPr>
-        <w:pStyle w:val="Heading2"/>
-        <w:rPr>
-          <w:lang w:val="en-US"/>
-        </w:rPr>
-      </w:pPr>
-      <w:bookmarkStart w:id="16" w:name="_Toc215832045"/>
-      <w:r>
-        <w:rPr>
-          <w:lang w:val="en-US"/>
-        </w:rPr>
-        <w:t>3.</w:t>
-      </w:r>
-      <w:r>
-        <w:rPr>
-          <w:lang w:val="en-US"/>
-        </w:rPr>
-        <w:t>5</w:t>
-      </w:r>
-      <w:r>
-        <w:rPr>
-          <w:lang w:val="en-US"/>
-        </w:rPr>
-        <w:t xml:space="preserve"> Validating the attributes</w:t>
-      </w:r>
-      <w:bookmarkEnd w:id="16"/>
-    </w:p>
-    <w:p>
-      <w:pPr>
-        <w:pStyle w:val="Style2"/>
-      </w:pPr>
-      <w:r>
-        <w:t xml:space="preserve">As the enforcement tracker already </w:t>
-      </w:r>
-      <w:r>
-        <w:t xml:space="preserve">contained the information needed for exploratory data analysis, there is </w:t>
-      </w:r>
-      <w:r>
-        <w:t>almost no</w:t>
-      </w:r>
-      <w:r>
-        <w:t xml:space="preserve"> missing data for metadata. However, to make sure that the information is correct we need to check </w:t>
-      </w:r>
-      <w:r>
-        <w:t>it by comparing it to the mined results</w:t>
-      </w:r>
-      <w:r>
-        <w:t xml:space="preserve"> using NER</w:t>
-      </w:r>
-      <w:r>
-        <w:t>.</w:t>
-      </w:r>
-      <w:r>
-        <w:t xml:space="preserve"> During the exploratory analysis the already </w:t>
-      </w:r>
-      <w:r>
-        <w:t>provided</w:t>
-      </w:r>
-      <w:r>
-        <w:t xml:space="preserve"> data is examined first, then </w:t>
-      </w:r>
-      <w:r>
-        <w:t xml:space="preserve">compared </w:t>
-      </w:r>
-      <w:r>
-        <w:t>the attributes extracted by our model</w:t>
-      </w:r>
-      <w:r>
-        <w:t xml:space="preserve">. </w:t>
-      </w:r>
-      <w:r>
-        <w:t>Comparing</w:t>
-      </w:r>
-      <w:r>
-        <w:t xml:space="preserve"> the two results we can check the accuracy of the gathered information compared to the manual</w:t>
-      </w:r>
-      <w:r>
-        <w:t xml:space="preserve"> data.</w:t>
-      </w:r>
-      <w:r>
-        <w:t xml:space="preserve"> In cases where text mining fails either due to the number format being unrecognizable</w:t>
-      </w:r>
-      <w:r>
-        <w:t>, filtering done by preprocessing</w:t>
-      </w:r>
-      <w:r>
-        <w:t xml:space="preserve"> or the document not specifying </w:t>
-      </w:r>
-      <w:r>
-        <w:t>this information</w:t>
-      </w:r>
-      <w:r>
-        <w:t>, I will validate it manually</w:t>
-      </w:r>
-      <w:r>
-        <w:t>.</w:t>
-      </w:r>
-    </w:p>
-    <w:p>
-      <w:pPr>
-        <w:pStyle w:val="Heading2"/>
-        <w:rPr>
-          <w:lang w:val="en-US"/>
-        </w:rPr>
-      </w:pPr>
-      <w:bookmarkStart w:id="17" w:name="_Toc215832046"/>
-      <w:r>
-        <w:rPr>
-          <w:lang w:val="en-US"/>
-        </w:rPr>
-        <w:t>3.6 Preprocessing steps</w:t>
-      </w:r>
-      <w:bookmarkEnd w:id="17"/>
-    </w:p>
-    <w:p>
-      <w:pPr>
-        <w:pStyle w:val="Style2"/>
-      </w:pPr>
-      <w:r>
-        <w:t xml:space="preserve">To preprocess and prepare the text, first we must convert every letter to lowercase with a simple function (lower). This step is very important as the same word with different punctuation will not be considered as one. Before tokenization, using regex, the line breaks (\n or LF = Line Feed) and leftover special or uppercase letters are replaced to empty strings to achieve the string being in </w:t>
-      </w:r>
-      <w:r>
-        <w:t xml:space="preserve">a single </w:t>
-      </w:r>
-      <w:r>
-        <w:t xml:space="preserve">line. For further preprocessing by importing the Natural Language Toolkit we can download the English </w:t>
-      </w:r>
-      <w:r>
-        <w:t>“</w:t>
-      </w:r>
-      <w:proofErr w:type="spellStart"/>
-      <w:r>
-        <w:t>stopword</w:t>
-      </w:r>
-      <w:proofErr w:type="spellEnd"/>
-      <w:r>
-        <w:t>”</w:t>
-      </w:r>
-      <w:r>
-        <w:t xml:space="preserve"> list to exclude them from tokenization, otherwise due to their overwhelming frequency they would influence the model’s </w:t>
-      </w:r>
-      <w:r>
-        <w:lastRenderedPageBreak/>
-        <w:t xml:space="preserve">output. </w:t>
-      </w:r>
-    </w:p>
-    <w:p>
-      <w:pPr>
-        <w:pStyle w:val="Style2"/>
-      </w:pPr>
-      <w:r>
-        <w:t xml:space="preserve">After these preparations are complete, we can split the text using the space characters into words. Setting the minimum word length further filters short words, that might not have been </w:t>
-      </w:r>
-      <w:r>
-        <w:t xml:space="preserve">part of </w:t>
-      </w:r>
-      <w:r>
-        <w:t xml:space="preserve">the </w:t>
-      </w:r>
-      <w:proofErr w:type="spellStart"/>
-      <w:r>
-        <w:t>stopword</w:t>
-      </w:r>
-      <w:proofErr w:type="spellEnd"/>
-      <w:r>
-        <w:t xml:space="preserve"> collection. With these steps done we </w:t>
-      </w:r>
-      <w:r>
-        <w:t xml:space="preserve">have </w:t>
-      </w:r>
-      <w:r>
-        <w:t>created a list of tokens for each file for further analysis</w:t>
-      </w:r>
-      <w:r>
-        <w:rPr>
-          <w:highlight w:val="yellow"/>
-        </w:rPr>
-        <w:t>.</w:t>
-      </w:r>
-      <w:r>
-        <w:rPr>
-          <w:highlight w:val="yellow"/>
-        </w:rPr>
-        <w:t xml:space="preserve"> In some </w:t>
-      </w:r>
-      <w:r>
-        <w:rPr>
-          <w:highlight w:val="yellow"/>
-        </w:rPr>
-        <w:t>cases,</w:t>
-      </w:r>
-      <w:r>
         <w:rPr>
           <w:highlight w:val="yellow"/>
         </w:rPr>
@@ -9461,7 +9677,7 @@
         </w:rPr>
         <w:t>optical character recognition (OCR) service was used called PDFOCR (</w:t>
       </w:r>
-      <w:hyperlink r:id="rId13" w:anchor="google_vignette" w:history="1">
+      <w:hyperlink r:id="rId19" w:anchor="google_vignette" w:history="1">
         <w:r>
           <w:rPr>
             <w:rStyle w:val="Hyperlink"/>
@@ -9490,7 +9706,7 @@
       <w:pPr>
         <w:pStyle w:val="Heading2"/>
       </w:pPr>
-      <w:bookmarkStart w:id="18" w:name="_Toc215832047"/>
+      <w:bookmarkStart w:id="21" w:name="_Toc215832047"/>
       <w:r>
         <w:t>3.</w:t>
       </w:r>
@@ -9500,7 +9716,7 @@
       <w:r>
         <w:t xml:space="preserve"> Limitations of the methods used</w:t>
       </w:r>
-      <w:bookmarkEnd w:id="18"/>
+      <w:bookmarkEnd w:id="21"/>
     </w:p>
     <w:p>
       <w:pPr>
@@ -9579,19 +9795,39 @@
         <w:t xml:space="preserve">statistics of </w:t>
       </w:r>
       <w:r>
-        <w:t>penalties will be also increased as many tech giants reside within Ireland</w:t>
+        <w:t xml:space="preserve">penalties will be also increased as many </w:t>
+      </w:r>
+      <w:r>
+        <w:lastRenderedPageBreak/>
+        <w:t>tech giants reside within Ireland</w:t>
       </w:r>
       <w:r>
         <w:t xml:space="preserve"> that recently have </w:t>
       </w:r>
       <w:r>
-        <w:t xml:space="preserve">been fined. </w:t>
-      </w:r>
-      <w:r>
-        <w:rPr>
-          <w:highlight w:val="yellow"/>
-        </w:rPr>
-        <w:t xml:space="preserve">(Statista, 2025) To include general data protection incidents, documents from Malta and the Isle of Man are also included as they also published </w:t>
+        <w:t>been fined.</w:t>
+      </w:r>
+      <w:commentRangeStart w:id="22"/>
+      <w:r>
+        <w:t xml:space="preserve"> </w:t>
+      </w:r>
+      <w:r>
+        <w:rPr>
+          <w:highlight w:val="yellow"/>
+        </w:rPr>
+        <w:t>(Statista, 2025) To include general data protection incidents</w:t>
+      </w:r>
+      <w:r>
+        <w:rPr>
+          <w:highlight w:val="yellow"/>
+        </w:rPr>
+        <w:t xml:space="preserve"> from smaller nations</w:t>
+      </w:r>
+      <w:r>
+        <w:rPr>
+          <w:highlight w:val="yellow"/>
+        </w:rPr>
+        <w:t xml:space="preserve">, documents from Malta and the Isle of Man are also included as they also published </w:t>
       </w:r>
       <w:r>
         <w:rPr>
@@ -9605,6 +9841,17 @@
         </w:rPr>
         <w:t>in English</w:t>
       </w:r>
+      <w:commentRangeEnd w:id="22"/>
+      <w:r>
+        <w:rPr>
+          <w:rStyle w:val="CommentReference"/>
+          <w:rFonts w:asciiTheme="minorHAnsi" w:eastAsiaTheme="minorHAnsi" w:hAnsiTheme="minorHAnsi" w:cstheme="minorBidi"/>
+          <w:kern w:val="2"/>
+          <w:lang w:val="en-GB"/>
+          <w14:ligatures w14:val="standardContextual"/>
+        </w:rPr>
+        <w:commentReference w:id="22"/>
+      </w:r>
       <w:r>
         <w:t xml:space="preserve">. </w:t>
       </w:r>
@@ -9637,27 +9884,27 @@
       <w:pPr>
         <w:pStyle w:val="Style1"/>
       </w:pPr>
-      <w:bookmarkStart w:id="19" w:name="_Toc215832048"/>
+      <w:bookmarkStart w:id="23" w:name="_Toc215832048"/>
       <w:r>
         <w:t xml:space="preserve">4. </w:t>
       </w:r>
       <w:r>
         <w:t>Exploratory data analysis</w:t>
       </w:r>
-      <w:bookmarkEnd w:id="19"/>
+      <w:bookmarkEnd w:id="23"/>
     </w:p>
     <w:p>
       <w:pPr>
         <w:pStyle w:val="Heading2"/>
       </w:pPr>
-      <w:bookmarkStart w:id="20" w:name="_Toc215832049"/>
+      <w:bookmarkStart w:id="24" w:name="_Toc215832049"/>
       <w:r>
         <w:t xml:space="preserve">4.1 </w:t>
       </w:r>
       <w:r>
         <w:t>Most frequent violations and articles breached</w:t>
       </w:r>
-      <w:bookmarkEnd w:id="20"/>
+      <w:bookmarkEnd w:id="24"/>
     </w:p>
     <w:p>
       <w:pPr>
@@ -9669,14 +9916,9 @@
       <w:r>
         <w:t xml:space="preserve">data protection </w:t>
       </w:r>
-      <w:proofErr w:type="spellStart"/>
-      <w:r>
-        <w:t>agency</w:t>
-      </w:r>
-      <w:r>
-        <w:t>s</w:t>
-      </w:r>
-      <w:proofErr w:type="spellEnd"/>
+      <w:r>
+        <w:t>agencies</w:t>
+      </w:r>
       <w:r>
         <w:t xml:space="preserve"> penalize</w:t>
       </w:r>
@@ -9716,7 +9958,6 @@
         <w:rPr>
           <w:noProof/>
         </w:rPr>
-        <w:lastRenderedPageBreak/>
         <w:drawing>
           <wp:inline distT="0" distB="0" distL="0" distR="0" wp14:anchorId="3AEA0077" wp14:editId="7FDB86C6">
             <wp:extent cx="5760720" cy="2038985"/>
@@ -9735,7 +9976,7 @@
                     </pic:cNvPicPr>
                   </pic:nvPicPr>
                   <pic:blipFill>
-                    <a:blip r:embed="rId14">
+                    <a:blip r:embed="rId20">
                       <a:extLst>
                         <a:ext uri="{28A0092B-C50C-407E-A947-70E740481C1C}">
                           <a14:useLocalDpi xmlns:a14="http://schemas.microsoft.com/office/drawing/2010/main" val="0"/>
@@ -9847,6 +10088,7 @@
         <w:rPr>
           <w:noProof/>
         </w:rPr>
+        <w:lastRenderedPageBreak/>
         <w:drawing>
           <wp:inline distT="0" distB="0" distL="0" distR="0" wp14:anchorId="1546A04B" wp14:editId="6747D057">
             <wp:extent cx="5760720" cy="3815080"/>
@@ -9865,7 +10107,7 @@
                     </pic:cNvPicPr>
                   </pic:nvPicPr>
                   <pic:blipFill>
-                    <a:blip r:embed="rId15">
+                    <a:blip r:embed="rId21">
                       <a:extLst>
                         <a:ext uri="{28A0092B-C50C-407E-A947-70E740481C1C}">
                           <a14:useLocalDpi xmlns:a14="http://schemas.microsoft.com/office/drawing/2010/main" val="0"/>
@@ -9971,11 +10213,7 @@
         <w:t>11</w:t>
       </w:r>
       <w:r>
-        <w:t xml:space="preserve"> was </w:t>
-      </w:r>
-      <w:r>
-        <w:lastRenderedPageBreak/>
-        <w:t xml:space="preserve">marked as the main reason for the penalty. From this, we can deduct </w:t>
+        <w:t xml:space="preserve"> was marked as the main reason for the penalty. From this, we can deduct </w:t>
       </w:r>
       <w:r>
         <w:t>that this</w:t>
@@ -9997,11 +10235,11 @@
       <w:pPr>
         <w:pStyle w:val="Heading2"/>
       </w:pPr>
-      <w:bookmarkStart w:id="21" w:name="_Toc215832050"/>
+      <w:bookmarkStart w:id="25" w:name="_Toc215832050"/>
       <w:r>
         <w:t>4.2 The statistics of fines</w:t>
       </w:r>
-      <w:bookmarkEnd w:id="21"/>
+      <w:bookmarkEnd w:id="25"/>
     </w:p>
     <w:p>
       <w:pPr>
@@ -10179,7 +10417,7 @@
           <w:lang w:val="en-GB"/>
         </w:rPr>
         <w:drawing>
-          <wp:inline distT="0" distB="0" distL="0" distR="0" wp14:anchorId="6AAFBFD9" wp14:editId="6CD4A884">
+          <wp:inline distT="0" distB="0" distL="0" distR="0" wp14:anchorId="6AAFBFD9" wp14:editId="1CDA4774">
             <wp:extent cx="5760720" cy="2130425"/>
             <wp:effectExtent l="0" t="0" r="0" b="3175"/>
             <wp:docPr id="1279777169" name="Picture 4"/>
@@ -10196,7 +10434,7 @@
                     </pic:cNvPicPr>
                   </pic:nvPicPr>
                   <pic:blipFill>
-                    <a:blip r:embed="rId16" cstate="print">
+                    <a:blip r:embed="rId22" cstate="print">
                       <a:extLst>
                         <a:ext uri="{28A0092B-C50C-407E-A947-70E740481C1C}">
                           <a14:useLocalDpi xmlns:a14="http://schemas.microsoft.com/office/drawing/2010/main" val="0"/>
@@ -10234,6 +10472,7 @@
         <w:t xml:space="preserve"> </w:t>
       </w:r>
       <w:r>
+        <w:lastRenderedPageBreak/>
         <w:t>To understand the impact of the articles on the penalt</w:t>
       </w:r>
       <w:r>
@@ -10337,7 +10576,7 @@
           <w:noProof/>
         </w:rPr>
         <w:drawing>
-          <wp:inline distT="0" distB="0" distL="0" distR="0" wp14:anchorId="33B17394" wp14:editId="5DB1108C">
+          <wp:inline distT="0" distB="0" distL="0" distR="0" wp14:anchorId="33B17394" wp14:editId="5A843461">
             <wp:extent cx="5760720" cy="2131695"/>
             <wp:effectExtent l="0" t="0" r="0" b="1905"/>
             <wp:docPr id="637132193" name="Picture 16" descr="A close-up of a graph&#10;&#10;AI-generated content may be incorrect."/>
@@ -10354,7 +10593,7 @@
                     </pic:cNvPicPr>
                   </pic:nvPicPr>
                   <pic:blipFill>
-                    <a:blip r:embed="rId17" cstate="print">
+                    <a:blip r:embed="rId23" cstate="print">
                       <a:extLst>
                         <a:ext uri="{28A0092B-C50C-407E-A947-70E740481C1C}">
                           <a14:useLocalDpi xmlns:a14="http://schemas.microsoft.com/office/drawing/2010/main" val="0"/>
@@ -10424,105 +10663,102 @@
         <w:pStyle w:val="Style2"/>
       </w:pPr>
       <w:r>
-        <w:t xml:space="preserve">The results change significantly if the data is grouped by average fines. Articles related to data processing principles disappear from the figure and is replaced by </w:t>
-      </w:r>
-      <w:r>
+        <w:t xml:space="preserve">The results change significantly if the data is grouped by average fines. Articles related to data processing principles disappear from the figure and is replaced by laws describing technical and organizational measures and its transparency towards data subjects. From this we can deduct that on average, fines penalizing insufficient methods of data </w:t>
+      </w:r>
+      <w:r>
+        <w:t>processing</w:t>
+      </w:r>
+      <w:r>
+        <w:t xml:space="preserve"> is higher than </w:t>
+      </w:r>
+      <w:r>
+        <w:t xml:space="preserve">not complying with the principles. However, these articles are closely related therefore not complying with one should </w:t>
+      </w:r>
+      <w:r>
+        <w:t>invoke</w:t>
+      </w:r>
+      <w:r>
+        <w:t xml:space="preserve"> </w:t>
+      </w:r>
+      <w:r>
+        <w:t>related articles</w:t>
+      </w:r>
+      <w:r>
+        <w:t xml:space="preserve">. </w:t>
+      </w:r>
+    </w:p>
+    <w:p>
+      <w:pPr>
+        <w:pStyle w:val="Style2"/>
+      </w:pPr>
+      <w:r>
+        <w:t xml:space="preserve">Examining the lowest 5 fines </w:t>
+      </w:r>
+      <w:r>
+        <w:t xml:space="preserve">almost </w:t>
+      </w:r>
+      <w:r>
+        <w:t>show the same results as the first figure</w:t>
+      </w:r>
+      <w:r>
+        <w:t xml:space="preserve">. The two smallest articles are laws clarifying the cooperation with authorities and the role of a data protection officer for data processors and controllers. These violations in our dataset are </w:t>
+      </w:r>
+      <w:r>
+        <w:t xml:space="preserve">uncommon </w:t>
+      </w:r>
+      <w:r>
+        <w:t xml:space="preserve">and </w:t>
+      </w:r>
+      <w:r>
+        <w:t xml:space="preserve">does not contain personal data, which </w:t>
+      </w:r>
+      <w:r>
+        <w:t>might make</w:t>
+      </w:r>
+      <w:r>
+        <w:t xml:space="preserve"> the fines more lenient</w:t>
+      </w:r>
+      <w:r>
+        <w:t xml:space="preserve"> for first offenders</w:t>
+      </w:r>
+      <w:r>
+        <w:t xml:space="preserve">. </w:t>
+      </w:r>
+      <w:r>
+        <w:t>Art</w:t>
+      </w:r>
+      <w:r>
+        <w:t>.</w:t>
+      </w:r>
+      <w:r>
+        <w:t xml:space="preserve"> 34 </w:t>
+      </w:r>
+      <w:r>
+        <w:t>replaces Art. 58 on the figure</w:t>
+      </w:r>
+    </w:p>
+    <w:p>
+      <w:pPr>
+        <w:pStyle w:val="Heading2"/>
+        <w:rPr>
+          <w:lang w:val="en-US"/>
+        </w:rPr>
+      </w:pPr>
+      <w:bookmarkStart w:id="26" w:name="_Toc215832051"/>
+      <w:r>
+        <w:rPr>
+          <w:lang w:val="en-US"/>
+        </w:rPr>
         <w:lastRenderedPageBreak/>
-        <w:t xml:space="preserve">laws describing technical and organizational measures and its transparency towards data subjects. From this we can deduct that on average, fines penalizing insufficient methods of data </w:t>
-      </w:r>
-      <w:r>
-        <w:t>processing</w:t>
-      </w:r>
-      <w:r>
-        <w:t xml:space="preserve"> is higher than </w:t>
-      </w:r>
-      <w:r>
-        <w:t xml:space="preserve">not complying with the principles. However, these articles are closely related therefore not complying with one should </w:t>
-      </w:r>
-      <w:r>
-        <w:t>invoke</w:t>
-      </w:r>
-      <w:r>
-        <w:t xml:space="preserve"> </w:t>
-      </w:r>
-      <w:r>
-        <w:t>related articles</w:t>
-      </w:r>
-      <w:r>
-        <w:t xml:space="preserve">. </w:t>
-      </w:r>
-    </w:p>
-    <w:p>
-      <w:pPr>
-        <w:pStyle w:val="Style2"/>
-      </w:pPr>
-      <w:r>
-        <w:t xml:space="preserve">Examining the lowest 5 fines </w:t>
-      </w:r>
-      <w:r>
-        <w:t xml:space="preserve">almost </w:t>
-      </w:r>
-      <w:r>
-        <w:t>show the same results as the first figure</w:t>
-      </w:r>
-      <w:r>
-        <w:t xml:space="preserve">. The two smallest articles are laws clarifying the cooperation with authorities and the role of a data protection officer for data processors and controllers. These violations in our dataset are </w:t>
-      </w:r>
-      <w:r>
-        <w:t xml:space="preserve">uncommon </w:t>
-      </w:r>
-      <w:r>
-        <w:t xml:space="preserve">and </w:t>
-      </w:r>
-      <w:r>
-        <w:t xml:space="preserve">does not contain personal data, which </w:t>
-      </w:r>
-      <w:r>
-        <w:t>might make</w:t>
-      </w:r>
-      <w:r>
-        <w:t xml:space="preserve"> the fines more lenient</w:t>
-      </w:r>
-      <w:r>
-        <w:t xml:space="preserve"> for first offenders</w:t>
-      </w:r>
-      <w:r>
-        <w:t xml:space="preserve">. </w:t>
-      </w:r>
-      <w:r>
-        <w:t>Art</w:t>
-      </w:r>
-      <w:r>
-        <w:t>.</w:t>
-      </w:r>
-      <w:r>
-        <w:t xml:space="preserve"> 34 </w:t>
-      </w:r>
-      <w:r>
-        <w:t>replaces Art. 58 on the figure</w:t>
-      </w:r>
-    </w:p>
-    <w:p>
-      <w:pPr>
-        <w:pStyle w:val="Heading2"/>
+        <w:t xml:space="preserve">4.3 </w:t>
+      </w:r>
+      <w:r>
         <w:rPr>
           <w:lang w:val="en-US"/>
         </w:rPr>
-      </w:pPr>
-      <w:bookmarkStart w:id="22" w:name="_Toc215832051"/>
-      <w:r>
-        <w:rPr>
-          <w:lang w:val="en-US"/>
-        </w:rPr>
-        <w:t xml:space="preserve">4.3 </w:t>
-      </w:r>
-      <w:r>
-        <w:rPr>
-          <w:lang w:val="en-US"/>
-        </w:rPr>
         <w:t>Statistics of the dataset used</w:t>
       </w:r>
-      <w:bookmarkEnd w:id="22"/>
+      <w:bookmarkEnd w:id="26"/>
     </w:p>
     <w:p>
       <w:pPr>
@@ -10548,7 +10784,7 @@
                     <pic:cNvPicPr/>
                   </pic:nvPicPr>
                   <pic:blipFill>
-                    <a:blip r:embed="rId18"/>
+                    <a:blip r:embed="rId24"/>
                     <a:stretch>
                       <a:fillRect/>
                     </a:stretch>
@@ -10696,7 +10932,6 @@
         <w:rPr>
           <w:noProof/>
         </w:rPr>
-        <w:lastRenderedPageBreak/>
         <w:drawing>
           <wp:inline distT="0" distB="0" distL="0" distR="0" wp14:anchorId="2CDCDC6C" wp14:editId="069D1F9E">
             <wp:extent cx="5760720" cy="2176780"/>
@@ -10715,7 +10950,7 @@
                     </pic:cNvPicPr>
                   </pic:nvPicPr>
                   <pic:blipFill>
-                    <a:blip r:embed="rId19">
+                    <a:blip r:embed="rId25">
                       <a:extLst>
                         <a:ext uri="{28A0092B-C50C-407E-A947-70E740481C1C}">
                           <a14:useLocalDpi xmlns:a14="http://schemas.microsoft.com/office/drawing/2010/main" val="0"/>
@@ -10825,6 +11060,7 @@
         <w:rPr>
           <w:highlight w:val="yellow"/>
         </w:rPr>
+        <w:lastRenderedPageBreak/>
         <w:t xml:space="preserve">to articles namely 33 and 83. We have discussed these articles in the literature </w:t>
       </w:r>
       <w:r>
@@ -10857,7 +11093,7 @@
       <w:pPr>
         <w:pStyle w:val="Heading2"/>
       </w:pPr>
-      <w:bookmarkStart w:id="23" w:name="_Toc215832052"/>
+      <w:bookmarkStart w:id="27" w:name="_Toc215832052"/>
       <w:r>
         <w:t>4.</w:t>
       </w:r>
@@ -10870,7 +11106,7 @@
       <w:r>
         <w:t>Keyword distribution</w:t>
       </w:r>
-      <w:bookmarkEnd w:id="23"/>
+      <w:bookmarkEnd w:id="27"/>
     </w:p>
     <w:p>
       <w:pPr>
@@ -10907,7 +11143,6 @@
         <w:rPr>
           <w:noProof/>
         </w:rPr>
-        <w:lastRenderedPageBreak/>
         <w:drawing>
           <wp:inline distT="0" distB="0" distL="0" distR="0" wp14:anchorId="0925BE2E" wp14:editId="1FB830BF">
             <wp:extent cx="5760720" cy="3115945"/>
@@ -10926,7 +11161,7 @@
                     </pic:cNvPicPr>
                   </pic:nvPicPr>
                   <pic:blipFill>
-                    <a:blip r:embed="rId20">
+                    <a:blip r:embed="rId26">
                       <a:extLst>
                         <a:ext uri="{28A0092B-C50C-407E-A947-70E740481C1C}">
                           <a14:useLocalDpi xmlns:a14="http://schemas.microsoft.com/office/drawing/2010/main" val="0"/>
@@ -11020,6 +11255,7 @@
         <w:rPr>
           <w:noProof/>
         </w:rPr>
+        <w:lastRenderedPageBreak/>
         <mc:AlternateContent>
           <mc:Choice Requires="wps">
             <w:drawing>
@@ -11212,7 +11448,7 @@
                     </pic:cNvPicPr>
                   </pic:nvPicPr>
                   <pic:blipFill>
-                    <a:blip r:embed="rId21">
+                    <a:blip r:embed="rId27">
                       <a:extLst>
                         <a:ext uri="{28A0092B-C50C-407E-A947-70E740481C1C}">
                           <a14:useLocalDpi xmlns:a14="http://schemas.microsoft.com/office/drawing/2010/main" val="0"/>
@@ -11299,120 +11535,117 @@
         <w:t>). Another recurring theme of the documents is the number of users affected</w:t>
       </w:r>
       <w:r>
-        <w:t xml:space="preserve"> and </w:t>
-      </w:r>
-      <w:r>
+        <w:t xml:space="preserve"> and fine amount</w:t>
+      </w:r>
+      <w:r>
+        <w:t>, which is in the millions. Considering t</w:t>
+      </w:r>
+      <w:r>
+        <w:t>hese common factors across the highest fines given,</w:t>
+      </w:r>
+      <w:r>
+        <w:t xml:space="preserve"> the </w:t>
+      </w:r>
+      <w:r>
+        <w:t>expect</w:t>
+      </w:r>
+      <w:r>
+        <w:t xml:space="preserve"> output</w:t>
+      </w:r>
+      <w:r>
+        <w:t xml:space="preserve"> </w:t>
+      </w:r>
+      <w:r>
+        <w:t>of</w:t>
+      </w:r>
+      <w:r>
+        <w:t xml:space="preserve"> the topic modelling algorithm should recognize th</w:t>
+      </w:r>
+      <w:r>
+        <w:t>ese</w:t>
+      </w:r>
+      <w:r>
+        <w:t xml:space="preserve"> attributes for </w:t>
+      </w:r>
+      <w:r>
+        <w:t>the</w:t>
+      </w:r>
+      <w:r>
+        <w:t xml:space="preserve"> type</w:t>
+      </w:r>
+      <w:r>
+        <w:t>s</w:t>
+      </w:r>
+      <w:r>
+        <w:t xml:space="preserve"> of </w:t>
+      </w:r>
+      <w:r>
+        <w:t>incidents</w:t>
+      </w:r>
+      <w:r>
+        <w:t>.</w:t>
+      </w:r>
+    </w:p>
+    <w:p>
+      <w:pPr>
+        <w:pStyle w:val="Style2"/>
+      </w:pPr>
+      <w:r>
+        <w:t>However, there are many words tha</w:t>
+      </w:r>
+      <w:r>
+        <w:t xml:space="preserve">t just add noise and not much insight can be drawn from them. From the articles and the word clouds </w:t>
+      </w:r>
+      <w:r>
+        <w:t>above,</w:t>
+      </w:r>
+      <w:r>
+        <w:t xml:space="preserve"> </w:t>
+      </w:r>
+      <w:r>
+        <w:t>a</w:t>
+      </w:r>
+      <w:r>
+        <w:t xml:space="preserve"> </w:t>
+      </w:r>
+      <w:r>
+        <w:t xml:space="preserve">collection of keywords </w:t>
+      </w:r>
+      <w:r>
+        <w:t xml:space="preserve">was created </w:t>
+      </w:r>
+      <w:r>
+        <w:t xml:space="preserve">to find how </w:t>
+      </w:r>
+      <w:r>
+        <w:t>word</w:t>
+      </w:r>
+      <w:r>
+        <w:t xml:space="preserve"> frequency affects the amount of fine given by the DPAs</w:t>
+      </w:r>
+      <w:r>
+        <w:t xml:space="preserve"> (Appendix 1.)</w:t>
+      </w:r>
+      <w:r>
+        <w:t xml:space="preserve">. Using the frequency of the words and the metadata extracted the following </w:t>
+      </w:r>
+      <w:r>
+        <w:t>conclusions can be drawn</w:t>
+      </w:r>
+      <w:r>
+        <w:t>.</w:t>
+      </w:r>
+    </w:p>
+    <w:p>
+      <w:pPr>
+        <w:pStyle w:val="Style2"/>
+        <w:keepNext/>
+      </w:pPr>
+      <w:r>
+        <w:rPr>
+          <w:noProof/>
+        </w:rPr>
         <w:lastRenderedPageBreak/>
-        <w:t>fine amount</w:t>
-      </w:r>
-      <w:r>
-        <w:t>, which is in the millions. Considering t</w:t>
-      </w:r>
-      <w:r>
-        <w:t>hese common factors across the highest fines given,</w:t>
-      </w:r>
-      <w:r>
-        <w:t xml:space="preserve"> the </w:t>
-      </w:r>
-      <w:r>
-        <w:t>expect</w:t>
-      </w:r>
-      <w:r>
-        <w:t xml:space="preserve"> output</w:t>
-      </w:r>
-      <w:r>
-        <w:t xml:space="preserve"> </w:t>
-      </w:r>
-      <w:r>
-        <w:t>of</w:t>
-      </w:r>
-      <w:r>
-        <w:t xml:space="preserve"> the topic modelling algorithm should recognize th</w:t>
-      </w:r>
-      <w:r>
-        <w:t>ese</w:t>
-      </w:r>
-      <w:r>
-        <w:t xml:space="preserve"> attributes for </w:t>
-      </w:r>
-      <w:r>
-        <w:t>the</w:t>
-      </w:r>
-      <w:r>
-        <w:t xml:space="preserve"> type</w:t>
-      </w:r>
-      <w:r>
-        <w:t>s</w:t>
-      </w:r>
-      <w:r>
-        <w:t xml:space="preserve"> of </w:t>
-      </w:r>
-      <w:r>
-        <w:t>incidents</w:t>
-      </w:r>
-      <w:r>
-        <w:t>.</w:t>
-      </w:r>
-    </w:p>
-    <w:p>
-      <w:pPr>
-        <w:pStyle w:val="Style2"/>
-      </w:pPr>
-      <w:r>
-        <w:t>However, there are many words tha</w:t>
-      </w:r>
-      <w:r>
-        <w:t xml:space="preserve">t just add noise and not much insight can be drawn from them. From the articles and the word clouds </w:t>
-      </w:r>
-      <w:r>
-        <w:t>above,</w:t>
-      </w:r>
-      <w:r>
-        <w:t xml:space="preserve"> </w:t>
-      </w:r>
-      <w:r>
-        <w:t>a</w:t>
-      </w:r>
-      <w:r>
-        <w:t xml:space="preserve"> </w:t>
-      </w:r>
-      <w:r>
-        <w:t xml:space="preserve">collection of keywords </w:t>
-      </w:r>
-      <w:r>
-        <w:t xml:space="preserve">was created </w:t>
-      </w:r>
-      <w:r>
-        <w:t xml:space="preserve">to find how </w:t>
-      </w:r>
-      <w:r>
-        <w:t>word</w:t>
-      </w:r>
-      <w:r>
-        <w:t xml:space="preserve"> frequency affects the amount of fine given by the DPAs</w:t>
-      </w:r>
-      <w:r>
-        <w:t xml:space="preserve"> (Appendix 1.)</w:t>
-      </w:r>
-      <w:r>
-        <w:t xml:space="preserve">. Using the frequency of the words and the metadata extracted the following </w:t>
-      </w:r>
-      <w:r>
-        <w:t>conclusions can be drawn</w:t>
-      </w:r>
-      <w:r>
-        <w:t>.</w:t>
-      </w:r>
-    </w:p>
-    <w:p>
-      <w:pPr>
-        <w:pStyle w:val="Style2"/>
-        <w:keepNext/>
-      </w:pPr>
-      <w:r>
-        <w:rPr>
-          <w:noProof/>
-        </w:rPr>
         <w:drawing>
           <wp:inline distT="0" distB="0" distL="0" distR="0" wp14:anchorId="4A3BD66C" wp14:editId="4DE3F645">
             <wp:extent cx="5760720" cy="3396615"/>
@@ -11431,7 +11664,7 @@
                     </pic:cNvPicPr>
                   </pic:nvPicPr>
                   <pic:blipFill>
-                    <a:blip r:embed="rId22">
+                    <a:blip r:embed="rId28">
                       <a:extLst>
                         <a:ext uri="{28A0092B-C50C-407E-A947-70E740481C1C}">
                           <a14:useLocalDpi xmlns:a14="http://schemas.microsoft.com/office/drawing/2010/main" val="0"/>
@@ -11534,7 +11767,7 @@
                     </pic:cNvPicPr>
                   </pic:nvPicPr>
                   <pic:blipFill>
-                    <a:blip r:embed="rId23" cstate="print">
+                    <a:blip r:embed="rId29" cstate="print">
                       <a:extLst>
                         <a:ext uri="{28A0092B-C50C-407E-A947-70E740481C1C}">
                           <a14:useLocalDpi xmlns:a14="http://schemas.microsoft.com/office/drawing/2010/main" val="0"/>
@@ -11593,7 +11826,7 @@
                     </pic:cNvPicPr>
                   </pic:nvPicPr>
                   <pic:blipFill>
-                    <a:blip r:embed="rId24" cstate="print">
+                    <a:blip r:embed="rId30" cstate="print">
                       <a:extLst>
                         <a:ext uri="{28A0092B-C50C-407E-A947-70E740481C1C}">
                           <a14:useLocalDpi xmlns:a14="http://schemas.microsoft.com/office/drawing/2010/main" val="0"/>
@@ -11668,11 +11901,7 @@
         <w:t>are</w:t>
       </w:r>
       <w:r>
-        <w:t xml:space="preserve"> </w:t>
-      </w:r>
-      <w:r>
-        <w:lastRenderedPageBreak/>
-        <w:t>mentioned in the document the fine increases, however this cannot be observed within the figure for personal data.</w:t>
+        <w:t xml:space="preserve"> mentioned in the document the fine increases, however this cannot be observed within the figure for personal data.</w:t>
       </w:r>
       <w:r>
         <w:t xml:space="preserve"> This could mean that, due to all cases including personal data</w:t>
@@ -11724,7 +11953,7 @@
       <w:pPr>
         <w:pStyle w:val="Style1"/>
       </w:pPr>
-      <w:bookmarkStart w:id="24" w:name="_Toc215832053"/>
+      <w:bookmarkStart w:id="28" w:name="_Toc215832053"/>
       <w:r>
         <w:lastRenderedPageBreak/>
         <w:t xml:space="preserve">5. </w:t>
@@ -11732,13 +11961,13 @@
       <w:r>
         <w:t>Algorithms and models</w:t>
       </w:r>
-      <w:bookmarkEnd w:id="24"/>
+      <w:bookmarkEnd w:id="28"/>
     </w:p>
     <w:p>
       <w:pPr>
         <w:pStyle w:val="Heading2"/>
       </w:pPr>
-      <w:bookmarkStart w:id="25" w:name="_Toc215832054"/>
+      <w:bookmarkStart w:id="29" w:name="_Toc215832054"/>
       <w:r>
         <w:t xml:space="preserve">5.1 </w:t>
       </w:r>
@@ -11748,13 +11977,13 @@
       <w:r>
         <w:t xml:space="preserve"> used for data extraction</w:t>
       </w:r>
-      <w:bookmarkEnd w:id="25"/>
+      <w:bookmarkEnd w:id="29"/>
     </w:p>
     <w:p>
       <w:pPr>
         <w:pStyle w:val="Style4"/>
       </w:pPr>
-      <w:bookmarkStart w:id="26" w:name="_Toc215832055"/>
+      <w:bookmarkStart w:id="30" w:name="_Toc215832055"/>
       <w:r>
         <w:t>5.1</w:t>
       </w:r>
@@ -11764,7 +11993,7 @@
       <w:r>
         <w:t xml:space="preserve"> Extracting attributes from the enforcement tracker</w:t>
       </w:r>
-      <w:bookmarkEnd w:id="26"/>
+      <w:bookmarkEnd w:id="30"/>
     </w:p>
     <w:p>
       <w:pPr>
@@ -11826,7 +12055,7 @@
       <w:r>
         <w:t xml:space="preserve">a new browser is opened, in my case Google Chrome, that navigates itself to </w:t>
       </w:r>
-      <w:hyperlink r:id="rId25" w:history="1">
+      <w:hyperlink r:id="rId31" w:history="1">
         <w:r>
           <w:rPr>
             <w:rStyle w:val="Hyperlink"/>
@@ -11954,7 +12183,7 @@
       <w:pPr>
         <w:pStyle w:val="Heading3"/>
       </w:pPr>
-      <w:bookmarkStart w:id="27" w:name="_Toc215832056"/>
+      <w:bookmarkStart w:id="31" w:name="_Toc215832056"/>
       <w:r>
         <w:t>5.1.</w:t>
       </w:r>
@@ -11964,7 +12193,7 @@
       <w:r>
         <w:t xml:space="preserve"> Processing of PDF files</w:t>
       </w:r>
-      <w:bookmarkEnd w:id="27"/>
+      <w:bookmarkEnd w:id="31"/>
     </w:p>
     <w:p>
       <w:pPr>
@@ -12015,7 +12244,7 @@
       <w:pPr>
         <w:pStyle w:val="Heading3"/>
       </w:pPr>
-      <w:bookmarkStart w:id="28" w:name="_Toc215832057"/>
+      <w:bookmarkStart w:id="32" w:name="_Toc215832057"/>
       <w:r>
         <w:lastRenderedPageBreak/>
         <w:t>5.</w:t>
@@ -12029,7 +12258,7 @@
       <w:r>
         <w:t xml:space="preserve"> Preparing the metadata</w:t>
       </w:r>
-      <w:bookmarkEnd w:id="28"/>
+      <w:bookmarkEnd w:id="32"/>
     </w:p>
     <w:p>
       <w:pPr>
@@ -12270,14 +12499,14 @@
           <w:lang w:val="en-US"/>
         </w:rPr>
       </w:pPr>
-      <w:bookmarkStart w:id="29" w:name="_Toc215832058"/>
+      <w:bookmarkStart w:id="33" w:name="_Toc215832058"/>
       <w:r>
         <w:rPr>
           <w:lang w:val="en-US"/>
         </w:rPr>
         <w:t>5.2 Models used for text mining</w:t>
       </w:r>
-      <w:bookmarkEnd w:id="29"/>
+      <w:bookmarkEnd w:id="33"/>
     </w:p>
     <w:p>
       <w:pPr>
@@ -12286,7 +12515,7 @@
           <w:lang w:val="en-US"/>
         </w:rPr>
       </w:pPr>
-      <w:bookmarkStart w:id="30" w:name="_Toc215832059"/>
+      <w:bookmarkStart w:id="34" w:name="_Toc215832059"/>
       <w:r>
         <w:rPr>
           <w:lang w:val="en-US"/>
@@ -12307,7 +12536,7 @@
         </w:rPr>
         <w:t xml:space="preserve"> library</w:t>
       </w:r>
-      <w:bookmarkEnd w:id="30"/>
+      <w:bookmarkEnd w:id="34"/>
     </w:p>
     <w:p>
       <w:pPr>
@@ -12395,14 +12624,14 @@
           <w:lang w:val="en-US"/>
         </w:rPr>
       </w:pPr>
-      <w:bookmarkStart w:id="31" w:name="_Toc215832060"/>
+      <w:bookmarkStart w:id="35" w:name="_Toc215832060"/>
       <w:r>
         <w:rPr>
           <w:lang w:val="en-US"/>
         </w:rPr>
         <w:t>5.2.2 Named-entity recognition (NER)</w:t>
       </w:r>
-      <w:bookmarkEnd w:id="31"/>
+      <w:bookmarkEnd w:id="35"/>
     </w:p>
     <w:p>
       <w:pPr>
@@ -12464,7 +12693,7 @@
       <w:pPr>
         <w:pStyle w:val="Heading3"/>
       </w:pPr>
-      <w:bookmarkStart w:id="32" w:name="_Toc215832061"/>
+      <w:bookmarkStart w:id="36" w:name="_Toc215832061"/>
       <w:r>
         <w:t>5.</w:t>
       </w:r>
@@ -12474,7 +12703,7 @@
       <w:r>
         <w:t xml:space="preserve"> Topic modelling</w:t>
       </w:r>
-      <w:bookmarkEnd w:id="32"/>
+      <w:bookmarkEnd w:id="36"/>
     </w:p>
     <w:p>
       <w:pPr>
@@ -12699,7 +12928,7 @@
           <w:lang w:val="en-US"/>
         </w:rPr>
       </w:pPr>
-      <w:bookmarkStart w:id="33" w:name="_Toc215832062"/>
+      <w:bookmarkStart w:id="37" w:name="_Toc215832062"/>
       <w:r>
         <w:rPr>
           <w:lang w:val="en-US"/>
@@ -12707,17 +12936,17 @@
         <w:lastRenderedPageBreak/>
         <w:t>5.3 Model optimization</w:t>
       </w:r>
-      <w:bookmarkEnd w:id="33"/>
+      <w:bookmarkEnd w:id="37"/>
     </w:p>
     <w:p>
       <w:pPr>
         <w:pStyle w:val="Style3"/>
       </w:pPr>
-      <w:bookmarkStart w:id="34" w:name="_Toc215832063"/>
+      <w:bookmarkStart w:id="38" w:name="_Toc215832063"/>
       <w:r>
         <w:t>5.3.1 Number of topics</w:t>
       </w:r>
-      <w:bookmarkEnd w:id="34"/>
+      <w:bookmarkEnd w:id="38"/>
     </w:p>
     <w:p>
       <w:pPr>
@@ -12748,25 +12977,7 @@
         <w:rPr>
           <w:highlight w:val="yellow"/>
         </w:rPr>
-        <w:t xml:space="preserve"> (</w:t>
-      </w:r>
-      <w:r>
-        <w:rPr>
-          <w:highlight w:val="yellow"/>
-        </w:rPr>
-        <w:t>Gan, J., Qi, Y.</w:t>
-      </w:r>
-      <w:r>
-        <w:rPr>
-          <w:highlight w:val="yellow"/>
-        </w:rPr>
-        <w:t xml:space="preserve">, </w:t>
-      </w:r>
-      <w:r>
-        <w:rPr>
-          <w:highlight w:val="yellow"/>
-        </w:rPr>
-        <w:t>2021)</w:t>
+        <w:t xml:space="preserve"> (Gan, J., Qi, Y., 2021)</w:t>
       </w:r>
       <w:r>
         <w:rPr>
@@ -12820,19 +13031,7 @@
         <w:rPr>
           <w:highlight w:val="yellow"/>
         </w:rPr>
-        <w:t>(</w:t>
-      </w:r>
-      <w:r>
-        <w:rPr>
-          <w:highlight w:val="yellow"/>
-        </w:rPr>
-        <w:t>López, O.A.M</w:t>
-      </w:r>
-      <w:r>
-        <w:rPr>
-          <w:highlight w:val="yellow"/>
-        </w:rPr>
-        <w:t>, 2022)</w:t>
+        <w:t>(López, O.A.M, 2022)</w:t>
       </w:r>
     </w:p>
     <w:p>
@@ -12882,7 +13081,7 @@
                     </pic:cNvPicPr>
                   </pic:nvPicPr>
                   <pic:blipFill>
-                    <a:blip r:embed="rId26">
+                    <a:blip r:embed="rId32">
                       <a:extLst>
                         <a:ext uri="{28A0092B-C50C-407E-A947-70E740481C1C}">
                           <a14:useLocalDpi xmlns:a14="http://schemas.microsoft.com/office/drawing/2010/main" val="0"/>
@@ -13019,11 +13218,11 @@
       <w:pPr>
         <w:pStyle w:val="Style3"/>
       </w:pPr>
-      <w:bookmarkStart w:id="35" w:name="_Toc215832064"/>
+      <w:bookmarkStart w:id="39" w:name="_Toc215832064"/>
       <w:r>
         <w:t>5.3.2 Removing organizations and entities</w:t>
       </w:r>
-      <w:bookmarkEnd w:id="35"/>
+      <w:bookmarkEnd w:id="39"/>
     </w:p>
     <w:p>
       <w:pPr>
@@ -13241,7 +13440,7 @@
           <w:lang w:val="en-US"/>
         </w:rPr>
       </w:pPr>
-      <w:bookmarkStart w:id="36" w:name="_Toc215832065"/>
+      <w:bookmarkStart w:id="40" w:name="_Toc215832065"/>
       <w:r>
         <w:t xml:space="preserve">5.3.3 Parameter </w:t>
       </w:r>
@@ -13251,7 +13450,7 @@
         </w:rPr>
         <w:t>optimization</w:t>
       </w:r>
-      <w:bookmarkEnd w:id="36"/>
+      <w:bookmarkEnd w:id="40"/>
     </w:p>
     <w:p>
       <w:pPr>
@@ -13342,7 +13541,7 @@
           <w:lang w:val="en-US"/>
         </w:rPr>
       </w:pPr>
-      <w:bookmarkStart w:id="37" w:name="_Toc215832066"/>
+      <w:bookmarkStart w:id="41" w:name="_Toc215832066"/>
       <w:r>
         <w:rPr>
           <w:lang w:val="en-US"/>
@@ -13367,7 +13566,7 @@
         </w:rPr>
         <w:t xml:space="preserve"> score</w:t>
       </w:r>
-      <w:bookmarkEnd w:id="37"/>
+      <w:bookmarkEnd w:id="41"/>
     </w:p>
     <w:p>
       <w:pPr>
@@ -13437,13 +13636,7 @@
         <w:rPr>
           <w:lang w:val="en-GB"/>
         </w:rPr>
-        <w:t>0.5257</w:t>
-      </w:r>
-      <w:r>
-        <w:rPr>
-          <w:lang w:val="en-GB"/>
-        </w:rPr>
-        <w:t xml:space="preserve"> </w:t>
+        <w:t xml:space="preserve">0.5257 </w:t>
       </w:r>
       <w:r>
         <w:rPr>
@@ -13483,7 +13676,7 @@
                     </pic:cNvPicPr>
                   </pic:nvPicPr>
                   <pic:blipFill>
-                    <a:blip r:embed="rId27">
+                    <a:blip r:embed="rId33">
                       <a:extLst>
                         <a:ext uri="{28A0092B-C50C-407E-A947-70E740481C1C}">
                           <a14:useLocalDpi xmlns:a14="http://schemas.microsoft.com/office/drawing/2010/main" val="0"/>
@@ -13546,20 +13739,20 @@
       <w:pPr>
         <w:pStyle w:val="Style1"/>
       </w:pPr>
-      <w:bookmarkStart w:id="38" w:name="_Toc215832067"/>
+      <w:bookmarkStart w:id="42" w:name="_Toc215832067"/>
       <w:r>
         <w:t xml:space="preserve">6. </w:t>
       </w:r>
       <w:r>
         <w:t>Result analysis</w:t>
       </w:r>
-      <w:bookmarkEnd w:id="38"/>
+      <w:bookmarkEnd w:id="42"/>
     </w:p>
     <w:p>
       <w:pPr>
         <w:pStyle w:val="Style3"/>
       </w:pPr>
-      <w:bookmarkStart w:id="39" w:name="_Toc215832068"/>
+      <w:bookmarkStart w:id="43" w:name="_Toc215832068"/>
       <w:r>
         <w:t>6.</w:t>
       </w:r>
@@ -13572,7 +13765,7 @@
       <w:r>
         <w:t>results</w:t>
       </w:r>
-      <w:bookmarkEnd w:id="39"/>
+      <w:bookmarkEnd w:id="43"/>
     </w:p>
     <w:p>
       <w:pPr>
@@ -13652,7 +13845,7 @@
                     </pic:cNvPicPr>
                   </pic:nvPicPr>
                   <pic:blipFill>
-                    <a:blip r:embed="rId28">
+                    <a:blip r:embed="rId34">
                       <a:extLst>
                         <a:ext uri="{28A0092B-C50C-407E-A947-70E740481C1C}">
                           <a14:useLocalDpi xmlns:a14="http://schemas.microsoft.com/office/drawing/2010/main" val="0"/>
@@ -13827,7 +14020,7 @@
       <w:pPr>
         <w:pStyle w:val="Style3"/>
       </w:pPr>
-      <w:bookmarkStart w:id="40" w:name="_Toc215832069"/>
+      <w:bookmarkStart w:id="44" w:name="_Toc215832069"/>
       <w:r>
         <w:lastRenderedPageBreak/>
         <w:t>6</w:t>
@@ -13844,7 +14037,7 @@
       <w:r>
         <w:t>mapping</w:t>
       </w:r>
-      <w:bookmarkEnd w:id="40"/>
+      <w:bookmarkEnd w:id="44"/>
     </w:p>
     <w:p>
       <w:pPr>
@@ -13852,6 +14045,9 @@
         <w:keepNext/>
       </w:pPr>
       <w:r>
+        <w:rPr>
+          <w:noProof/>
+        </w:rPr>
         <w:drawing>
           <wp:inline distT="0" distB="0" distL="0" distR="0" wp14:anchorId="3D8552CA" wp14:editId="5559308B">
             <wp:extent cx="5760720" cy="3410585"/>
@@ -13868,7 +14064,7 @@
                     <pic:cNvPicPr/>
                   </pic:nvPicPr>
                   <pic:blipFill>
-                    <a:blip r:embed="rId29"/>
+                    <a:blip r:embed="rId35"/>
                     <a:stretch>
                       <a:fillRect/>
                     </a:stretch>
@@ -13958,11 +14154,11 @@
       <w:pPr>
         <w:pStyle w:val="Style3"/>
       </w:pPr>
-      <w:bookmarkStart w:id="41" w:name="_Toc215832070"/>
+      <w:bookmarkStart w:id="45" w:name="_Toc215832070"/>
       <w:r>
         <w:t>6.3 Topic keywords</w:t>
       </w:r>
-      <w:bookmarkEnd w:id="41"/>
+      <w:bookmarkEnd w:id="45"/>
     </w:p>
     <w:p>
       <w:pPr>
@@ -13992,6 +14188,9 @@
         <w:t xml:space="preserve"> </w:t>
       </w:r>
       <w:r>
+        <w:rPr>
+          <w:noProof/>
+        </w:rPr>
         <w:lastRenderedPageBreak/>
         <w:drawing>
           <wp:inline distT="0" distB="0" distL="0" distR="0" wp14:anchorId="62761E54" wp14:editId="092B18AB">
@@ -14011,7 +14210,7 @@
                     </pic:cNvPicPr>
                   </pic:nvPicPr>
                   <pic:blipFill>
-                    <a:blip r:embed="rId30">
+                    <a:blip r:embed="rId36">
                       <a:extLst>
                         <a:ext uri="{28A0092B-C50C-407E-A947-70E740481C1C}">
                           <a14:useLocalDpi xmlns:a14="http://schemas.microsoft.com/office/drawing/2010/main" val="0"/>
@@ -14853,7 +15052,7 @@
                     </pic:cNvPicPr>
                   </pic:nvPicPr>
                   <pic:blipFill>
-                    <a:blip r:embed="rId31">
+                    <a:blip r:embed="rId37">
                       <a:extLst>
                         <a:ext uri="{28A0092B-C50C-407E-A947-70E740481C1C}">
                           <a14:useLocalDpi xmlns:a14="http://schemas.microsoft.com/office/drawing/2010/main" val="0"/>
@@ -14929,7 +15128,7 @@
                     </pic:cNvPicPr>
                   </pic:nvPicPr>
                   <pic:blipFill>
-                    <a:blip r:embed="rId32">
+                    <a:blip r:embed="rId38">
                       <a:extLst>
                         <a:ext uri="{28A0092B-C50C-407E-A947-70E740481C1C}">
                           <a14:useLocalDpi xmlns:a14="http://schemas.microsoft.com/office/drawing/2010/main" val="0"/>
@@ -15247,7 +15446,7 @@
                     </pic:cNvPicPr>
                   </pic:nvPicPr>
                   <pic:blipFill>
-                    <a:blip r:embed="rId33">
+                    <a:blip r:embed="rId39">
                       <a:extLst>
                         <a:ext uri="{28A0092B-C50C-407E-A947-70E740481C1C}">
                           <a14:useLocalDpi xmlns:a14="http://schemas.microsoft.com/office/drawing/2010/main" val="0"/>
@@ -15942,21 +16141,119 @@
     </w:p>
     <w:p>
       <w:pPr>
-        <w:pStyle w:val="Style2"/>
-      </w:pPr>
+        <w:widowControl w:val="0"/>
+        <w:autoSpaceDE w:val="0"/>
+        <w:autoSpaceDN w:val="0"/>
+        <w:spacing w:after="0" w:line="240" w:lineRule="auto"/>
+        <w:jc w:val="both"/>
+        <w:rPr>
+          <w:rFonts w:ascii="Times New Roman" w:eastAsia="Calibri" w:hAnsi="Times New Roman" w:cs="Calibri"/>
+          <w:kern w:val="0"/>
+          <w:sz w:val="28"/>
+          <w:szCs w:val="22"/>
+          <w:lang w:val="en-US"/>
+          <w14:ligatures w14:val="none"/>
+        </w:rPr>
+      </w:pPr>
+    </w:p>
+    <w:p>
+      <w:pPr>
+        <w:pStyle w:val="Style3"/>
+      </w:pPr>
+      <w:r>
+        <w:t xml:space="preserve">6.5 Chi-square </w:t>
+      </w:r>
+      <w:r>
+        <w:t xml:space="preserve">and Fisher’s extract </w:t>
+      </w:r>
+      <w:r>
+        <w:t>test results</w:t>
+      </w:r>
+    </w:p>
+    <w:p>
+      <w:pPr>
+        <w:pStyle w:val="Style2"/>
+      </w:pPr>
+      <w:r>
+        <w:t>To</w:t>
+      </w:r>
+      <w:r>
+        <w:t xml:space="preserve"> test the relationships </w:t>
+      </w:r>
+      <w:r>
+        <w:t>between the two categorical variables</w:t>
+      </w:r>
+      <w:r>
+        <w:t xml:space="preserve"> of the topics created and the severity of the </w:t>
+      </w:r>
+      <w:r>
+        <w:t>fines, the</w:t>
+      </w:r>
+      <w:r>
+        <w:t xml:space="preserve"> chosen method was Chi-square test. </w:t>
+      </w:r>
+      <w:r>
+        <w:t xml:space="preserve">The data frame was updated with a column marking </w:t>
+      </w:r>
+      <w:r>
+        <w:t>penalties above 10.000.000 euros as severe</w:t>
+      </w:r>
+      <w:r>
+        <w:t xml:space="preserve">, which was discussed before in the literature review. The null hypothesis states that there is correlation between the topics generated and the increased </w:t>
+      </w:r>
+      <w:r>
+        <w:lastRenderedPageBreak/>
+        <w:t xml:space="preserve">penalties. </w:t>
+      </w:r>
+      <w:r>
+        <w:t xml:space="preserve">Using </w:t>
+      </w:r>
+      <w:proofErr w:type="spellStart"/>
+      <w:proofErr w:type="gramStart"/>
+      <w:r>
+        <w:t>scipy.stats</w:t>
+      </w:r>
+      <w:proofErr w:type="spellEnd"/>
+      <w:proofErr w:type="gramEnd"/>
+      <w:r>
+        <w:t xml:space="preserve"> to return the p value the </w:t>
+      </w:r>
+      <w:r>
+        <w:t xml:space="preserve">result was 0.0003, which is below the standard significance of 0.05, rejecting the hypothesis. </w:t>
+      </w:r>
+    </w:p>
+    <w:p>
+      <w:pPr>
+        <w:pStyle w:val="Style2"/>
+      </w:pPr>
+      <w:r>
+        <w:br/>
+        <w:t xml:space="preserve">Examining the data with Fisher’s extract yields similar results with the p value of 0.0001 even lower than before. </w:t>
+      </w:r>
+    </w:p>
+    <w:p>
+      <w:pPr>
+        <w:pStyle w:val="Style2"/>
+      </w:pPr>
+      <w:r>
+        <w:t xml:space="preserve">From these results we can deduct that the topics generated did not separate the cases, which were punished more heavily, and the penalty does not depend on the articles breached, instead on other </w:t>
+      </w:r>
+      <w:r>
+        <w:t>factors.</w:t>
+      </w:r>
     </w:p>
     <w:p>
       <w:pPr>
         <w:pStyle w:val="Style1"/>
       </w:pPr>
-      <w:bookmarkStart w:id="42" w:name="_Toc215832071"/>
+      <w:bookmarkStart w:id="46" w:name="_Toc215832071"/>
       <w:r>
         <w:t xml:space="preserve">7. </w:t>
       </w:r>
       <w:r>
         <w:t>Recommendations</w:t>
       </w:r>
-      <w:bookmarkEnd w:id="42"/>
+      <w:bookmarkEnd w:id="46"/>
     </w:p>
     <w:p>
       <w:pPr>
@@ -15999,197 +16296,194 @@
         <w:t xml:space="preserve">. </w:t>
       </w:r>
       <w:r>
-        <w:t xml:space="preserve">Not complying with the regulation not only incurs the </w:t>
-      </w:r>
+        <w:t>Not complying with the regulation not only incurs the administration fee and the penalty given in case of unlawful activity, but it also causes reputational damage and possible loss of future business.</w:t>
+      </w:r>
+    </w:p>
+    <w:p>
+      <w:pPr>
+        <w:pStyle w:val="Style2"/>
+      </w:pPr>
+    </w:p>
+    <w:p>
+      <w:pPr>
+        <w:pStyle w:val="Heading2"/>
+      </w:pPr>
+      <w:bookmarkStart w:id="47" w:name="_Toc215832072"/>
+      <w:r>
+        <w:t>7.1 Data collection from minors</w:t>
+      </w:r>
+      <w:bookmarkEnd w:id="47"/>
+    </w:p>
+    <w:p>
+      <w:pPr>
+        <w:pStyle w:val="Style2"/>
+      </w:pPr>
+      <w:r>
+        <w:t xml:space="preserve">As a data processor the entity should </w:t>
+      </w:r>
+      <w:r>
+        <w:t xml:space="preserve">create technical and organizational measures to avoid collecting and processing information related to underage users. As </w:t>
+      </w:r>
+      <w:r>
+        <w:t xml:space="preserve">more children have access to the internet </w:t>
+      </w:r>
+      <w:r>
+        <w:t>the chance of accidental data collection increases</w:t>
+      </w:r>
+      <w:r>
+        <w:t xml:space="preserve"> greatly</w:t>
+      </w:r>
+      <w:r>
+        <w:t>.</w:t>
+      </w:r>
+      <w:r>
+        <w:t xml:space="preserve"> </w:t>
+      </w:r>
+      <w:r>
+        <w:t xml:space="preserve">In her research Livingstone (2011) proposed preventive measures for underage users by implementing filters, default configuration for children, age </w:t>
+      </w:r>
+      <w:r>
+        <w:t>verification systems, content labeling and options to opt in/out checkpoints multiple times during providing service</w:t>
+      </w:r>
+      <w:r>
+        <w:t>, especially when accessing adult content</w:t>
+      </w:r>
+      <w:r>
+        <w:t xml:space="preserve">. </w:t>
+      </w:r>
+      <w:r>
+        <w:t xml:space="preserve">Applying these protective layers reduces the risks of unknowingly collecting data related to minors, however </w:t>
+      </w:r>
+      <w:r>
+        <w:t xml:space="preserve">there is risk remaining through their parents. </w:t>
+      </w:r>
+      <w:r>
+        <w:t xml:space="preserve">In </w:t>
+      </w:r>
+      <w:r>
+        <w:fldChar w:fldCharType="begin"/>
+      </w:r>
+      <w:r>
+        <w:instrText xml:space="preserve"> ADDIN ZOTERO_ITEM CSL_CITATION {"citationID":"g4XCJv11","properties":{"formattedCitation":"(Robiatul Adawiah and Rachmawati, 2021)","plainCitation":"(Robiatul Adawiah and Rachmawati, 2021)","noteIndex":0},"citationItems":[{"id":4,"uris":["http://zotero.org/users/local/9rRa32c1/items/U3LDCXY5"],"itemData":{"id":4,"type":"article-journal","abstract":"Sharenting is a habit of using social media to share content that disseminates pictures, videos, information, and parenting styles for their children. The purpose of this article is to describe the sharenting phenomenon that occurs among young parents, and the importance of parenting programs, rather than protecting children's privacy. Writing articles use a qualitative approach as a literature review method that utilizes various scientific articles describing the sharenting phenomenon in various countries. The findings show that sharenting behaviour can create the spread of children's identity openly on social media and tends not to protect children's privacy and even seems to exploit children. Apart from that, sharenting can also create pressure on the children themselves and can even have an impact on online crime. This article is expected to provide benefits to parents regarding the importance of maintaining attitudes and behaviour when sharing and maintaining children's privacy and rights on social media.\r\n Keywords:  Sharenting on social media, Children's Privacy, Parenting Program\r\nReferences:\r\nÅberg, E., &amp; Huvila, J. (2019). Hip children, good mothers – children’s clothing as capital investment? Young Consumers, 20(3), 153–166. https://doi.org/10.1108/YC-06-2018-00816\r\nAltafim, E. R. P., &amp; Linhares, M. B. M. (2016). Universal violence and child maltreatment prevention programs for parents: A systematic review. Psychosocial Intervention, 25(1), 27–38. https://doi.org/10.1016/j.psi.2015.10.003\r\nArcher, C., &amp; Kao, K.-T. (2018). Mother, baby, and Facebook makes three: Does social media provide social support for new mothers? Media International Australia, 168(1), 122–139. https://doi.org/10.1177/1329878X18783016\r\nBartholomew, M. K., Schoppe-Sullivan, S. J., Glassman, M., Kamp Dush, C. M., &amp; Sullivan, J. M. (2012). New Parents’ Facebook Use at the Transition to Parenthood. Family Relations, 61(3), 455–469. https://doi.org/10.1111/j.1741-3729.2012.00708.x\r\nBelk, R. W. (1988). Possessions and the Extended Self. Journal of Consumer Research, 15(2), 139. https://doi.org/10.1086/209154\r\nBelk, R. W. (2013). Extended Self in a Digital World: Table 1. Journal of Consumer Research, 40(3), 477–500. https://doi.org/10.1086/671052\r\nBenedetto, L., &amp; Ingrassia, M. (2021). Digital Parenting: Raising and Protecting Children in Media World. In L. Benedetto &amp; M. Ingrassia (Eds.), Parenting. IntechOpen. https://doi.org/10.5772/intechopen.92579\r\nBerns, R. (2016). Child, family, school, community. Socialization and support. Stanford. United States of America, 5(64), 93–98.\r\nBessant, C. (2017). Parental sharenting and the privacy of children. Northumbria University Faculty of Business and Law, Faculty and Doctoral Conference, 28th - 29th June 2017, Newcastle, UK.\r\nBessant, C. (2018). Sharenting: Balancing the Conflicting Rights of Parents and Children. Communications Law, 23(1), 7–24.\r\nBessant, C., &amp; Nottingham, E. (2020). Sharenting in a socially distanced world. Parenting for a Digital Future., 1–2.\r\nBiglan, A., Flay, B. R., Embry, D. D., &amp; Sandier, I. N. (2012). The Critical Role of Nurturing Environments for Promoting Human Weil-Being. American Psychologist, 16.\r\nBlum-Ross, A., &amp; Livingstone, S. (2017). “Sharenting,” parent blogging, and the boundaries of the digital self. Popular Communication, 15(2), 110–125. https://doi.org/10.1080/15405702.2016.1223300\r\nBrooks, J. (2008). The Process of Parenting. In The Process of Parenting (pp. 116–117). Pustaka Belajar.\r\nBrosch, A. (2016). When the child is born into the internet: Sharenting as a growing trend among parents on Facebook. New Educational Review, 43(1), 224–235. https://doi.org/10.15804/tner.2016.43.1.19\r\nBrosch, A. (2018). Sharenting – Why do parents violate their children’s privacy? New Educational Review, 54(4), 75–85. https://doi.org/10.15804/tner.2018.54.4.06\r\nByrne, S., Rodrigo, M. J., &amp; Máiquez, M. L. (2014). Patterns of individual change in a parenting program for child maltreatment and their relation to family and professional environments. Child Abuse &amp; Neglect, 38(3), 457–467. https://doi.org/10.1016/j.chiabu.2013.12.008\r\nCenters for Disease Control and Prevention. (2014). Understanding Child Maltreatment 2014 (p. 2). http://www.cdc.gov/violenceprevention/pdf/cm-factsheet-a.pdf\r\nChildren’s Online Privacy Protection Act (COPPA). (2002). Protecting Children’s Privacy Under COPPA: A Survey on Compliance. Federal Trade Commission. http://www.ftc.gov/ogc/coppa1.htm\r\nChoi, G. Y., &amp; Lewallen, J. (2018). “Say Instagram, Kids!”: Examining Sharenting and Children’s Digital Representations on Instagram. Howard Journal of Communications, 29(2), 144–164. https://doi.org/10.1080/10646175.2017.1327380\r\nCollins English Dictionary. (2014). Opinion—Definition of opinion by The Free Dictionary. 12th Edition. http://dictionary.reference.com/browse/database\r\nComer, J. S., &amp; Barlow, D. H. (2014). The occasional case against broad dissemination and implementation: Retaining a role for specialty care in the delivery of psychological treatments. American Psychologist, 69(1), 1–18. https://doi.org/10.1037/a0033582\r\nDurkin, K. F., &amp; Bryant, C. D. (1999). Propagandizing pederasty: A thematic analysis of the on-line exculpatory accounts of unrepentant pedophiles. Deviant Behavior, 20(2), 103–127. https://doi.org/10.1080/016396299266524\r\nFitri, S. (2017). Dampak Foditif dan Negatif Sosial Media terhadap Sosial Anak. NATURALISTIC: Jurnal Kajian Penelitian Pendidikan Dan Pembelajaran, 1(2), 118–123. https://doi.org/10.35568/naturalistic.v1i2.5\r\nFox, A. K., &amp; Hoy, M. G. (2019). Smart Devices, Smart Decisions? Implications of Parents’ Sharenting for Children’s Online Privacy: An Investigation of Mothers. Journal of Public Policy &amp; Marketing, 38(4), 414–432. https://doi.org/10.1177/0743915619858290\r\nFridha, M., &amp; Irawan, R. E. (2020). Eksploitasi Anak Melalui Akun Instagram (Analisis Wacana Kritis Praktek Sharenting oleh Selebgram Ashanty &amp; Rachel Venya). Komuniti: Jurnal Komunikasi dan Teknologi Informasi, 12(1), 68–80. https://doi.org/10.23917/komuniti.v12i1.10703\r\nFriedman, S. J. (2000). Children and the World Wide Web. University Press of America.\r\nHammond, S. I., Müller, U., Carpendale, J. I. M., Bibok, M. B., &amp; Liebermann-Finestone, D. P. (2012). The effects of parental scaffolding on preschoolers’ executive function. Developmental Psychology, 48(1), 271–281. https://doi.org/10.1037/a0025519\r\nHolzer, P. J., Higgins, J., Bromfield, L., Richardson, N., &amp; Higgins, D. (2006). The effectiveness of parent education and home visiting child maltreatment prevention programs. Australian Institute of Family Studies.\r\nKoetse, M. (2019). ‘Sharenting’ on Chinese Social Media: When Parents Are Posting Too Many Baby Pics on WeChat. What’s on Weibo Reporting Social Trends in China.\r\nKrisnawati, E. (2016). Mempertanyakan Privasi di Era Selebgram: Masih Adakah? Jurnal IIlmu Komunikasi, 13(2), 179. https://doi.org/10.24002/jik.v13i2.682\r\nLatipah, E., Adi Kistoro, H. C., Hasanah, F. F., &amp; Putranta, H. (2020). Elaborating motive and psychological impact of sharenting in millennial parents. Universal Journal of Educational Research, 8(10), 4807–4817. https://doi.org/10.13189/ujer.2020.081052\r\nLeaver, T. (2020). Balancing privacy: Sharenting, intimate surveillance, and the right to be forgotten. In The Routledge Companion to Digital Media and Children. https://doi.org/10.33767/osf.io/fwmr2\r\nLee, S. J., Ward, K. P., Chang, O. D., &amp; Downing, K. M. (2021). Parenting activities and the transition to home-based education during the COVID-19 pandemic. Children and Youth Services Review, 122, 105585. https://doi.org/10.1016/j.childyouth.2020.105585\r\nLundahl, B., Risser, H., &amp; Lovejoy, M. (2006). A meta-analysis of parent training: Moderators and follow-up effects. Clinical Psychology Review, 26(1), 86–104. https://doi.org/10.1016/j.cpr.2005.07.004\r\nLwin, M., Stanaland, A., &amp; Miyazaki, A. (2008). Protecting children’s privacy online: How parental mediation strategies affect website safeguard effectiveness. Journal of Retailing, 84(2), 205–217. https://doi.org/10.1016/j.jretai.2008.04.004\r\nManganello, J. A., Falisi, A. L., Roberts, K. J., Smith, K. C., &amp; McKenzie, L. B. (2016). Pediatric injury information seeking for mothers with young children: The role of health literacy and ehealth literacy. Journal of Communication in Healthcare, 9(3), 223–231. https://doi.org/10.1080/17538068.2016.1192757\r\nManotipya, P., &amp; Ghazinour, K. (2020). Children’s Online Privacy from Parents’ Perspective. Procedia Computer Science, 177, 178–185. https://doi.org/10.1016/j.procs.2020.10.026\r\nMarasli, M., Sühendan, E., Yilmazturk, N. H., &amp; Cok, F. (2016). Parents’ shares on social networking sites about their children: Sharenting. Anthropologist, 24(2), 399–406. https://doi.org/10.1080/09720073.2016.11892031\r\nMikton, C., &amp; Butchart, A. (2009). Child maltreatment prevention: A systematic review of reviews. Bulletin of the World Health Organization, 87(5), 353–361. https://doi.org/10.2471/BLT.08.057075\r\nMiyazaki, A. D. (2008). Online Privacy and the Disclosure of Cookie Use: Effects on Consumer Trust and Anticipated Patronage. Journal of Public Policy &amp; Marketing, 27(1), 19–33. https://doi.org/10.1509/jppm.27.1.19\r\nMorris, A. S., Robinson, L. R., Hays-Grudo, J., Claussen, A. H., Hartwig, S. A., &amp; Treat, A. E. (2017). Targeting Parenting in Early Childhood: A Public Health Approach to Improve Outcomes for Children Living in Poverty. Child Development, 88(2), 388–397. https://doi.org/10.1111/cdev.12743\r\nMoser, C., Chen, T., &amp; Schoenebeck, S. Y. (2017). Parents? And Children?s Preferences about Parents Sharing about Children on Social Media. Proceedings of the 2017 CHI Conference on Human Factors in Computing Systems, 5221–5225. https://doi.org/10.1145/3025453.3025587\r\nNooraeni, R. (2017). Implementasi Program Parenting Dalam Menumbuhkan Perilaku Pengasuhan Positif Orang Tua Di PAUD Tulip Tarogong Kaler Garut. Jurnal Pendidikan Luar Sekolah, 13(2).\r\nNottingham, E. (2013). ‘Dad! Cut that Part Out!’ Children’s Rights to Privacy in the Age of ‘Generation Tagged’: Sharenting, digital kidnapping and the child micro-celebrity. In Journal of Chemical Information and Modeling.\r\nO’Keeffe, G. S., Clarke-Pearson, K., &amp; Council on Communications and Media. (2011). The Impact of Social Media on Children, Adolescents, and Families. PEDIATRICS, 127(4), 800–804. https://doi.org/10.1542/peds.2011-0054\r\nPan, X., &amp; Yu, H. (2018). Different Effects of Cognitive Shifting and Intelligence on Creativity. The Journal of Creative Behavior, 52(3), 212–225. https://doi.org/10.1002/jocb.144\r\nPrasetyo, Dimas., Syahnas, A. N. R., Fajriani, A., Nugraha, H. G., &amp; Suryani, S. (2019). “Saya hanya mengunggah foto dan video anak saya ”. Intenational Conference on ECEP.\r\nPutra, A. M., &amp; Febrina, A. (2019). Fenomena Selebgram Anak: Memahami Motif Orang tua. Jurnal ASPIKOM, 3(6), 1093–1108. https://doi.org/10.24329/aspikom.v3i6.396\r\nSakashita, M., &amp; Kimura, J. (2011). Daughter as Mother’s Extended Self. In European advances in consumer research (In A. Bradshaw, C. Hackley, P. Maclaran (Eds.), Vol. 9, pp. 283–289). Association for Consumer Research.\r\nSalleh, A. S., &amp; Noor, N. A. Mohd. (2019). Sharenting: Implikasinya dari Persepektif Perundangan Malaysia. Jurnal Undangundang Malaysia, 31(1), 121–156.\r\nSanders, M. (2012). Development, evaluation, and multinational dissemination of the triple P-Positive Parenting Program. Annual Review of Clinical Psychology, 8, 345–379.\r\nSantini, P. M., &amp; Williams, L. C. (2016). Parenting Programs to Prevent Corporal Punishment: A Systematic Review. Paidéia (Ribeirão Preto), 26(63), 121–129. https://doi.org/10.1590/1982-43272663201614\r\nSarkadi, A., Dahlberg, A., Fängström, K., &amp; Warner, G. (2020). Children want parents to ask for permission before ‘sharenting’. Journal of Paediatrics and Child Health, 56(6), 981–983. https://doi.org/10.1111/jpc.14945\r\nShumaker, C., Loranger, D., &amp; Dorie, A. (2017). Dressing for the Internet: A study of female self-presentation via dress on Instagram. Fashion, Style &amp; Popular Culture, 4(3), 365–382. https://doi.org/10.1386/fspc.4.3.365_1\r\nSiibak, A., &amp; Traks, K. (2019). Viewpoints The dark sides of sharenting. Catalan Journal of Communication &amp; Cultural Studies, 11(1), 115–121. https://doi.org/10.1386/cjcs.11.1.115\r\nSobur, A. (2001). Pers, Hak Privasi, dan Hak Publik. Mediator, 2(1), 81–91. http://dx.doi.org/10.24329/aspikom.v3i6.396\r\nSteinberg, S. B. (2017). Sharenting: Children’s Privacy in the Age of social media. EMORY LAW JOURNAL, 66, 47.\r\nTraube, D. E., Hsiao, H.-Y., Rau, A., Hunt-O’Brien, D., Lu, L., &amp; Islam, N. (2020). Advancing Home Based Parenting Programs through the Use of Telehealth Technology. Journal of Child and Family Studies, 29(1), 44–53. https://doi.org/10.1007/s10826-019-01458-w\r\nTrivette, C. M., &amp; Dunst, C. J. (2009). Community-Based Parent Support Programs. 7.\r\nvan der Velden, M., &amp; El Emam, K. (2013). “Not all my friends need to know”: A qualitative study of teenage patients, privacy, and social media. Journal of the American Medical Informatics Association, 20(1), 16–24. https://doi.org/10.1136/amiajnl-2012-000949\r\nVerswijvel, K., Walrave, M., Hardies, K., &amp; Heirman, W. (2019). Sharenting, is it a good or a bad thing? Understanding how adolescents think and feel about sharenting on social network sites. Children and Youth Services Review, 104, 104401. https://doi.org/10.1016/j.childyouth.2019.104401\r\nWagner, A., &amp; Gasche, L. A. (2018). Sharenting: Making decisions about other’s privacy on social networking sites. MKWI 2018 - Multikonferenz Wirtschaftsinformatik.\r\nWorld Health Organization (WHO). (2016). INSPIRE seven strategies for ending violence against children. World Health Organization.\r\nWyatt Kaminski, J., Valle, L. A., Filene, J. H., &amp; Boyle, C. L. (2008). A Meta-analytic Review of Components Associated with Parent Training Program Effectiveness. Journal of Abnormal Child Psychology, 36(4), 567–589. https://doi.org/10.1007/s10802-007-9201-9\r\nZeeuw, A. De, Media, M. A. N., &amp; Culture, D. (2018). Exposing Childhoods Online (Issue June).","container-title":"JPUD - Jurnal Pendidikan Usia Dini","DOI":"10.21009/JPUD.151.09","ISSN":"2503-0566, 1693-1602","issue":"1","journalAbbreviation":"jpud","page":"162-180","source":"DOI.org (Crossref)","title":"Parenting Program to Protect Children's Privacy: The Phenomenon of Sharenting Children on social media","title-short":"Parenting Program to Protect Children's Privacy","volume":"15","author":[{"family":"Robiatul Adawiah","given":"Laila"},{"family":"Rachmawati","given":"Yeni"}],"issued":{"date-parts":[["2021",4,30]]}}}],"schema":"https://github.com/citation-style-language/schema/raw/master/csl-citation.json"} </w:instrText>
+      </w:r>
+      <w:r>
+        <w:fldChar w:fldCharType="separate"/>
+      </w:r>
+      <w:r>
+        <w:rPr>
+          <w:rFonts w:cs="Times New Roman"/>
+        </w:rPr>
+        <w:t>Robiatul Adawiah and Rachmawati</w:t>
+      </w:r>
+      <w:r>
+        <w:rPr>
+          <w:rFonts w:cs="Times New Roman"/>
+        </w:rPr>
+        <w:t xml:space="preserve">'s </w:t>
+      </w:r>
+      <w:r>
+        <w:rPr>
+          <w:rFonts w:cs="Times New Roman"/>
+        </w:rPr>
+        <w:t xml:space="preserve"> </w:t>
+      </w:r>
+      <w:r>
+        <w:rPr>
+          <w:rFonts w:cs="Times New Roman"/>
+        </w:rPr>
+        <w:t>(</w:t>
+      </w:r>
+      <w:r>
+        <w:rPr>
+          <w:rFonts w:cs="Times New Roman"/>
+        </w:rPr>
+        <w:t>2021)</w:t>
+      </w:r>
+      <w:r>
+        <w:fldChar w:fldCharType="end"/>
+      </w:r>
+      <w:r>
+        <w:t xml:space="preserve"> research they found that in many cases the excessive sharing of personal details through the internet contributed to violation</w:t>
+      </w:r>
+      <w:r>
+        <w:t>s</w:t>
+      </w:r>
+      <w:r>
+        <w:t xml:space="preserve"> of </w:t>
+      </w:r>
+      <w:r>
+        <w:t xml:space="preserve">their children’s privacy. In relation to this they suggested that guardians should read the privacy policies of data processors and should create alerts in case of personal information appearing related to their children. Combining both methods should cover most of the </w:t>
+      </w:r>
+      <w:r>
+        <w:t xml:space="preserve">possible data sources, however the chance never will be </w:t>
+      </w:r>
+      <w:r>
+        <w:t>zero</w:t>
+      </w:r>
+      <w:r>
+        <w:t>.</w:t>
+      </w:r>
+      <w:r>
+        <w:t xml:space="preserve"> </w:t>
+      </w:r>
+      <w:r>
+        <w:t>As the regulators are relying on the data processor’s self-regulation</w:t>
+      </w:r>
+      <w:r>
+        <w:t xml:space="preserve"> during data collection</w:t>
+      </w:r>
+      <w:r>
+        <w:t xml:space="preserve">, to </w:t>
+      </w:r>
+      <w:r>
+        <w:t xml:space="preserve">review the methods </w:t>
+      </w:r>
+      <w:r>
+        <w:t>these service providers</w:t>
+      </w:r>
+      <w:r>
+        <w:t xml:space="preserve"> employ, data subjects should be encouraged to request what data is being processed by service providers.</w:t>
+      </w:r>
+      <w:r>
+        <w:t xml:space="preserve"> </w:t>
+      </w:r>
+      <w:commentRangeStart w:id="48"/>
+      <w:r>
+        <w:rPr>
+          <w:highlight w:val="yellow"/>
+        </w:rPr>
+        <w:t xml:space="preserve">An attempt for this was made by UK government by requiring </w:t>
+      </w:r>
+      <w:r>
+        <w:rPr>
+          <w:highlight w:val="yellow"/>
+        </w:rPr>
+        <w:t>facial scans, photo scans or any identification documents proving the user is not underage. (Department for Science, Innovation and Technology, 2025). As it was introduced recently the effects it made is not yet conclusive.</w:t>
+      </w:r>
+      <w:commentRangeEnd w:id="48"/>
+      <w:r>
+        <w:rPr>
+          <w:rStyle w:val="CommentReference"/>
+          <w:rFonts w:asciiTheme="minorHAnsi" w:eastAsiaTheme="minorHAnsi" w:hAnsiTheme="minorHAnsi" w:cstheme="minorBidi"/>
+          <w:kern w:val="2"/>
+          <w:lang w:val="en-GB"/>
+          <w14:ligatures w14:val="standardContextual"/>
+        </w:rPr>
+        <w:commentReference w:id="48"/>
+      </w:r>
+    </w:p>
+    <w:p>
+      <w:pPr>
+        <w:pStyle w:val="Style2"/>
+      </w:pPr>
+    </w:p>
+    <w:p>
+      <w:pPr>
+        <w:pStyle w:val="Heading2"/>
+      </w:pPr>
+      <w:bookmarkStart w:id="49" w:name="_Toc215832073"/>
       <w:r>
         <w:lastRenderedPageBreak/>
-        <w:t>administration fee and the penalty given in case of unlawful activity, but it also causes reputational damage and possible loss of future business.</w:t>
-      </w:r>
-    </w:p>
-    <w:p>
-      <w:pPr>
-        <w:pStyle w:val="Style2"/>
-      </w:pPr>
-    </w:p>
-    <w:p>
-      <w:pPr>
-        <w:pStyle w:val="Heading2"/>
-      </w:pPr>
-      <w:bookmarkStart w:id="43" w:name="_Toc215832072"/>
-      <w:r>
-        <w:t>7.1 Data collection from minors</w:t>
-      </w:r>
-      <w:bookmarkEnd w:id="43"/>
-    </w:p>
-    <w:p>
-      <w:pPr>
-        <w:pStyle w:val="Style2"/>
-      </w:pPr>
-      <w:r>
-        <w:t xml:space="preserve">As a data processor the entity should </w:t>
-      </w:r>
-      <w:r>
-        <w:t xml:space="preserve">create technical and organizational measures to avoid collecting and processing information related to underage users. As </w:t>
-      </w:r>
-      <w:r>
-        <w:t xml:space="preserve">more children have access to the internet </w:t>
-      </w:r>
-      <w:r>
-        <w:t>the chance of accidental data collection increases</w:t>
-      </w:r>
-      <w:r>
-        <w:t xml:space="preserve"> greatly</w:t>
-      </w:r>
-      <w:r>
-        <w:t>.</w:t>
-      </w:r>
-      <w:r>
-        <w:t xml:space="preserve"> </w:t>
-      </w:r>
-      <w:r>
-        <w:t xml:space="preserve">In her research Livingstone (2011) proposed preventive measures for underage users by implementing filters, default configuration for children, age </w:t>
-      </w:r>
-      <w:r>
-        <w:t>verification systems, content labeling and options to opt in/out checkpoints multiple times during providing service</w:t>
-      </w:r>
-      <w:r>
-        <w:t>, especially when accessing adult content</w:t>
-      </w:r>
-      <w:r>
-        <w:t xml:space="preserve">. </w:t>
-      </w:r>
-      <w:r>
-        <w:t xml:space="preserve">Applying these protective layers reduces the risks of unknowingly collecting data related to minors, however </w:t>
-      </w:r>
-      <w:r>
-        <w:t xml:space="preserve">there is risk remaining through their parents. </w:t>
-      </w:r>
-      <w:r>
-        <w:t xml:space="preserve">In </w:t>
-      </w:r>
-      <w:r>
-        <w:fldChar w:fldCharType="begin"/>
-      </w:r>
-      <w:r>
-        <w:instrText xml:space="preserve"> ADDIN ZOTERO_ITEM CSL_CITATION {"citationID":"g4XCJv11","properties":{"formattedCitation":"(Robiatul Adawiah and Rachmawati, 2021)","plainCitation":"(Robiatul Adawiah and Rachmawati, 2021)","noteIndex":0},"citationItems":[{"id":4,"uris":["http://zotero.org/users/local/9rRa32c1/items/U3LDCXY5"],"itemData":{"id":4,"type":"article-journal","abstract":"Sharenting is a habit of using social media to share content that disseminates pictures, videos, information, and parenting styles for their children. The purpose of this article is to describe the sharenting phenomenon that occurs among young parents, and the importance of parenting programs, rather than protecting children's privacy. Writing articles use a qualitative approach as a literature review method that utilizes various scientific articles describing the sharenting phenomenon in various countries. The findings show that sharenting behaviour can create the spread of children's identity openly on social media and tends not to protect children's privacy and even seems to exploit children. Apart from that, sharenting can also create pressure on the children themselves and can even have an impact on online crime. This article is expected to provide benefits to parents regarding the importance of maintaining attitudes and behaviour when sharing and maintaining children's privacy and rights on social media.\r\n Keywords:  Sharenting on social media, Children's Privacy, Parenting Program\r\nReferences:\r\nÅberg, E., &amp; Huvila, J. (2019). Hip children, good mothers – children’s clothing as capital investment? Young Consumers, 20(3), 153–166. https://doi.org/10.1108/YC-06-2018-00816\r\nAltafim, E. R. P., &amp; Linhares, M. B. M. (2016). Universal violence and child maltreatment prevention programs for parents: A systematic review. Psychosocial Intervention, 25(1), 27–38. https://doi.org/10.1016/j.psi.2015.10.003\r\nArcher, C., &amp; Kao, K.-T. (2018). Mother, baby, and Facebook makes three: Does social media provide social support for new mothers? Media International Australia, 168(1), 122–139. https://doi.org/10.1177/1329878X18783016\r\nBartholomew, M. K., Schoppe-Sullivan, S. J., Glassman, M., Kamp Dush, C. M., &amp; Sullivan, J. M. (2012). New Parents’ Facebook Use at the Transition to Parenthood. Family Relations, 61(3), 455–469. https://doi.org/10.1111/j.1741-3729.2012.00708.x\r\nBelk, R. W. (1988). Possessions and the Extended Self. Journal of Consumer Research, 15(2), 139. https://doi.org/10.1086/209154\r\nBelk, R. W. (2013). Extended Self in a Digital World: Table 1. Journal of Consumer Research, 40(3), 477–500. https://doi.org/10.1086/671052\r\nBenedetto, L., &amp; Ingrassia, M. (2021). Digital Parenting: Raising and Protecting Children in Media World. In L. Benedetto &amp; M. Ingrassia (Eds.), Parenting. IntechOpen. https://doi.org/10.5772/intechopen.92579\r\nBerns, R. (2016). Child, family, school, community. Socialization and support. Stanford. United States of America, 5(64), 93–98.\r\nBessant, C. (2017). Parental sharenting and the privacy of children. Northumbria University Faculty of Business and Law, Faculty and Doctoral Conference, 28th - 29th June 2017, Newcastle, UK.\r\nBessant, C. (2018). Sharenting: Balancing the Conflicting Rights of Parents and Children. Communications Law, 23(1), 7–24.\r\nBessant, C., &amp; Nottingham, E. (2020). Sharenting in a socially distanced world. Parenting for a Digital Future., 1–2.\r\nBiglan, A., Flay, B. R., Embry, D. D., &amp; Sandier, I. N. (2012). The Critical Role of Nurturing Environments for Promoting Human Weil-Being. American Psychologist, 16.\r\nBlum-Ross, A., &amp; Livingstone, S. (2017). “Sharenting,” parent blogging, and the boundaries of the digital self. Popular Communication, 15(2), 110–125. https://doi.org/10.1080/15405702.2016.1223300\r\nBrooks, J. (2008). The Process of Parenting. In The Process of Parenting (pp. 116–117). Pustaka Belajar.\r\nBrosch, A. (2016). When the child is born into the internet: Sharenting as a growing trend among parents on Facebook. New Educational Review, 43(1), 224–235. https://doi.org/10.15804/tner.2016.43.1.19\r\nBrosch, A. (2018). Sharenting – Why do parents violate their children’s privacy? New Educational Review, 54(4), 75–85. https://doi.org/10.15804/tner.2018.54.4.06\r\nByrne, S., Rodrigo, M. J., &amp; Máiquez, M. L. (2014). Patterns of individual change in a parenting program for child maltreatment and their relation to family and professional environments. Child Abuse &amp; Neglect, 38(3), 457–467. https://doi.org/10.1016/j.chiabu.2013.12.008\r\nCenters for Disease Control and Prevention. (2014). Understanding Child Maltreatment 2014 (p. 2). http://www.cdc.gov/violenceprevention/pdf/cm-factsheet-a.pdf\r\nChildren’s Online Privacy Protection Act (COPPA). (2002). Protecting Children’s Privacy Under COPPA: A Survey on Compliance. Federal Trade Commission. http://www.ftc.gov/ogc/coppa1.htm\r\nChoi, G. Y., &amp; Lewallen, J. (2018). “Say Instagram, Kids!”: Examining Sharenting and Children’s Digital Representations on Instagram. Howard Journal of Communications, 29(2), 144–164. https://doi.org/10.1080/10646175.2017.1327380\r\nCollins English Dictionary. (2014). Opinion—Definition of opinion by The Free Dictionary. 12th Edition. http://dictionary.reference.com/browse/database\r\nComer, J. S., &amp; Barlow, D. H. (2014). The occasional case against broad dissemination and implementation: Retaining a role for specialty care in the delivery of psychological treatments. American Psychologist, 69(1), 1–18. https://doi.org/10.1037/a0033582\r\nDurkin, K. F., &amp; Bryant, C. D. (1999). Propagandizing pederasty: A thematic analysis of the on-line exculpatory accounts of unrepentant pedophiles. Deviant Behavior, 20(2), 103–127. https://doi.org/10.1080/016396299266524\r\nFitri, S. (2017). Dampak Foditif dan Negatif Sosial Media terhadap Sosial Anak. NATURALISTIC: Jurnal Kajian Penelitian Pendidikan Dan Pembelajaran, 1(2), 118–123. https://doi.org/10.35568/naturalistic.v1i2.5\r\nFox, A. K., &amp; Hoy, M. G. (2019). Smart Devices, Smart Decisions? Implications of Parents’ Sharenting for Children’s Online Privacy: An Investigation of Mothers. Journal of Public Policy &amp; Marketing, 38(4), 414–432. https://doi.org/10.1177/0743915619858290\r\nFridha, M., &amp; Irawan, R. E. (2020). Eksploitasi Anak Melalui Akun Instagram (Analisis Wacana Kritis Praktek Sharenting oleh Selebgram Ashanty &amp; Rachel Venya). Komuniti: Jurnal Komunikasi dan Teknologi Informasi, 12(1), 68–80. https://doi.org/10.23917/komuniti.v12i1.10703\r\nFriedman, S. J. (2000). Children and the World Wide Web. University Press of America.\r\nHammond, S. I., Müller, U., Carpendale, J. I. M., Bibok, M. B., &amp; Liebermann-Finestone, D. P. (2012). The effects of parental scaffolding on preschoolers’ executive function. Developmental Psychology, 48(1), 271–281. https://doi.org/10.1037/a0025519\r\nHolzer, P. J., Higgins, J., Bromfield, L., Richardson, N., &amp; Higgins, D. (2006). The effectiveness of parent education and home visiting child maltreatment prevention programs. Australian Institute of Family Studies.\r\nKoetse, M. (2019). ‘Sharenting’ on Chinese Social Media: When Parents Are Posting Too Many Baby Pics on WeChat. What’s on Weibo Reporting Social Trends in China.\r\nKrisnawati, E. (2016). Mempertanyakan Privasi di Era Selebgram: Masih Adakah? Jurnal IIlmu Komunikasi, 13(2), 179. https://doi.org/10.24002/jik.v13i2.682\r\nLatipah, E., Adi Kistoro, H. C., Hasanah, F. F., &amp; Putranta, H. (2020). Elaborating motive and psychological impact of sharenting in millennial parents. Universal Journal of Educational Research, 8(10), 4807–4817. https://doi.org/10.13189/ujer.2020.081052\r\nLeaver, T. (2020). Balancing privacy: Sharenting, intimate surveillance, and the right to be forgotten. In The Routledge Companion to Digital Media and Children. https://doi.org/10.33767/osf.io/fwmr2\r\nLee, S. J., Ward, K. P., Chang, O. D., &amp; Downing, K. M. (2021). Parenting activities and the transition to home-based education during the COVID-19 pandemic. Children and Youth Services Review, 122, 105585. https://doi.org/10.1016/j.childyouth.2020.105585\r\nLundahl, B., Risser, H., &amp; Lovejoy, M. (2006). A meta-analysis of parent training: Moderators and follow-up effects. Clinical Psychology Review, 26(1), 86–104. https://doi.org/10.1016/j.cpr.2005.07.004\r\nLwin, M., Stanaland, A., &amp; Miyazaki, A. (2008). Protecting children’s privacy online: How parental mediation strategies affect website safeguard effectiveness. Journal of Retailing, 84(2), 205–217. https://doi.org/10.1016/j.jretai.2008.04.004\r\nManganello, J. A., Falisi, A. L., Roberts, K. J., Smith, K. C., &amp; McKenzie, L. B. (2016). Pediatric injury information seeking for mothers with young children: The role of health literacy and ehealth literacy. Journal of Communication in Healthcare, 9(3), 223–231. https://doi.org/10.1080/17538068.2016.1192757\r\nManotipya, P., &amp; Ghazinour, K. (2020). Children’s Online Privacy from Parents’ Perspective. Procedia Computer Science, 177, 178–185. https://doi.org/10.1016/j.procs.2020.10.026\r\nMarasli, M., Sühendan, E., Yilmazturk, N. H., &amp; Cok, F. (2016). Parents’ shares on social networking sites about their children: Sharenting. Anthropologist, 24(2), 399–406. https://doi.org/10.1080/09720073.2016.11892031\r\nMikton, C., &amp; Butchart, A. (2009). Child maltreatment prevention: A systematic review of reviews. Bulletin of the World Health Organization, 87(5), 353–361. https://doi.org/10.2471/BLT.08.057075\r\nMiyazaki, A. D. (2008). Online Privacy and the Disclosure of Cookie Use: Effects on Consumer Trust and Anticipated Patronage. Journal of Public Policy &amp; Marketing, 27(1), 19–33. https://doi.org/10.1509/jppm.27.1.19\r\nMorris, A. S., Robinson, L. R., Hays-Grudo, J., Claussen, A. H., Hartwig, S. A., &amp; Treat, A. E. (2017). Targeting Parenting in Early Childhood: A Public Health Approach to Improve Outcomes for Children Living in Poverty. Child Development, 88(2), 388–397. https://doi.org/10.1111/cdev.12743\r\nMoser, C., Chen, T., &amp; Schoenebeck, S. Y. (2017). Parents? And Children?s Preferences about Parents Sharing about Children on Social Media. Proceedings of the 2017 CHI Conference on Human Factors in Computing Systems, 5221–5225. https://doi.org/10.1145/3025453.3025587\r\nNooraeni, R. (2017). Implementasi Program Parenting Dalam Menumbuhkan Perilaku Pengasuhan Positif Orang Tua Di PAUD Tulip Tarogong Kaler Garut. Jurnal Pendidikan Luar Sekolah, 13(2).\r\nNottingham, E. (2013). ‘Dad! Cut that Part Out!’ Children’s Rights to Privacy in the Age of ‘Generation Tagged’: Sharenting, digital kidnapping and the child micro-celebrity. In Journal of Chemical Information and Modeling.\r\nO’Keeffe, G. S., Clarke-Pearson, K., &amp; Council on Communications and Media. (2011). The Impact of Social Media on Children, Adolescents, and Families. PEDIATRICS, 127(4), 800–804. https://doi.org/10.1542/peds.2011-0054\r\nPan, X., &amp; Yu, H. (2018). Different Effects of Cognitive Shifting and Intelligence on Creativity. The Journal of Creative Behavior, 52(3), 212–225. https://doi.org/10.1002/jocb.144\r\nPrasetyo, Dimas., Syahnas, A. N. R., Fajriani, A., Nugraha, H. G., &amp; Suryani, S. (2019). “Saya hanya mengunggah foto dan video anak saya ”. Intenational Conference on ECEP.\r\nPutra, A. M., &amp; Febrina, A. (2019). Fenomena Selebgram Anak: Memahami Motif Orang tua. Jurnal ASPIKOM, 3(6), 1093–1108. https://doi.org/10.24329/aspikom.v3i6.396\r\nSakashita, M., &amp; Kimura, J. (2011). Daughter as Mother’s Extended Self. In European advances in consumer research (In A. Bradshaw, C. Hackley, P. Maclaran (Eds.), Vol. 9, pp. 283–289). Association for Consumer Research.\r\nSalleh, A. S., &amp; Noor, N. A. Mohd. (2019). Sharenting: Implikasinya dari Persepektif Perundangan Malaysia. Jurnal Undangundang Malaysia, 31(1), 121–156.\r\nSanders, M. (2012). Development, evaluation, and multinational dissemination of the triple P-Positive Parenting Program. Annual Review of Clinical Psychology, 8, 345–379.\r\nSantini, P. M., &amp; Williams, L. C. (2016). Parenting Programs to Prevent Corporal Punishment: A Systematic Review. Paidéia (Ribeirão Preto), 26(63), 121–129. https://doi.org/10.1590/1982-43272663201614\r\nSarkadi, A., Dahlberg, A., Fängström, K., &amp; Warner, G. (2020). Children want parents to ask for permission before ‘sharenting’. Journal of Paediatrics and Child Health, 56(6), 981–983. https://doi.org/10.1111/jpc.14945\r\nShumaker, C., Loranger, D., &amp; Dorie, A. (2017). Dressing for the Internet: A study of female self-presentation via dress on Instagram. Fashion, Style &amp; Popular Culture, 4(3), 365–382. https://doi.org/10.1386/fspc.4.3.365_1\r\nSiibak, A., &amp; Traks, K. (2019). Viewpoints The dark sides of sharenting. Catalan Journal of Communication &amp; Cultural Studies, 11(1), 115–121. https://doi.org/10.1386/cjcs.11.1.115\r\nSobur, A. (2001). Pers, Hak Privasi, dan Hak Publik. Mediator, 2(1), 81–91. http://dx.doi.org/10.24329/aspikom.v3i6.396\r\nSteinberg, S. B. (2017). Sharenting: Children’s Privacy in the Age of social media. EMORY LAW JOURNAL, 66, 47.\r\nTraube, D. E., Hsiao, H.-Y., Rau, A., Hunt-O’Brien, D., Lu, L., &amp; Islam, N. (2020). Advancing Home Based Parenting Programs through the Use of Telehealth Technology. Journal of Child and Family Studies, 29(1), 44–53. https://doi.org/10.1007/s10826-019-01458-w\r\nTrivette, C. M., &amp; Dunst, C. J. (2009). Community-Based Parent Support Programs. 7.\r\nvan der Velden, M., &amp; El Emam, K. (2013). “Not all my friends need to know”: A qualitative study of teenage patients, privacy, and social media. Journal of the American Medical Informatics Association, 20(1), 16–24. https://doi.org/10.1136/amiajnl-2012-000949\r\nVerswijvel, K., Walrave, M., Hardies, K., &amp; Heirman, W. (2019). Sharenting, is it a good or a bad thing? Understanding how adolescents think and feel about sharenting on social network sites. Children and Youth Services Review, 104, 104401. https://doi.org/10.1016/j.childyouth.2019.104401\r\nWagner, A., &amp; Gasche, L. A. (2018). Sharenting: Making decisions about other’s privacy on social networking sites. MKWI 2018 - Multikonferenz Wirtschaftsinformatik.\r\nWorld Health Organization (WHO). (2016). INSPIRE seven strategies for ending violence against children. World Health Organization.\r\nWyatt Kaminski, J., Valle, L. A., Filene, J. H., &amp; Boyle, C. L. (2008). A Meta-analytic Review of Components Associated with Parent Training Program Effectiveness. Journal of Abnormal Child Psychology, 36(4), 567–589. https://doi.org/10.1007/s10802-007-9201-9\r\nZeeuw, A. De, Media, M. A. N., &amp; Culture, D. (2018). Exposing Childhoods Online (Issue June).","container-title":"JPUD - Jurnal Pendidikan Usia Dini","DOI":"10.21009/JPUD.151.09","ISSN":"2503-0566, 1693-1602","issue":"1","journalAbbreviation":"jpud","page":"162-180","source":"DOI.org (Crossref)","title":"Parenting Program to Protect Children's Privacy: The Phenomenon of Sharenting Children on social media","title-short":"Parenting Program to Protect Children's Privacy","volume":"15","author":[{"family":"Robiatul Adawiah","given":"Laila"},{"family":"Rachmawati","given":"Yeni"}],"issued":{"date-parts":[["2021",4,30]]}}}],"schema":"https://github.com/citation-style-language/schema/raw/master/csl-citation.json"} </w:instrText>
-      </w:r>
-      <w:r>
-        <w:fldChar w:fldCharType="separate"/>
-      </w:r>
-      <w:r>
-        <w:rPr>
-          <w:rFonts w:cs="Times New Roman"/>
-        </w:rPr>
-        <w:t>Robiatul Adawiah and Rachmawati</w:t>
-      </w:r>
-      <w:r>
-        <w:rPr>
-          <w:rFonts w:cs="Times New Roman"/>
-        </w:rPr>
-        <w:t xml:space="preserve">'s </w:t>
-      </w:r>
-      <w:r>
-        <w:rPr>
-          <w:rFonts w:cs="Times New Roman"/>
-        </w:rPr>
-        <w:t xml:space="preserve"> </w:t>
-      </w:r>
-      <w:r>
-        <w:rPr>
-          <w:rFonts w:cs="Times New Roman"/>
-        </w:rPr>
-        <w:t>(</w:t>
-      </w:r>
-      <w:r>
-        <w:rPr>
-          <w:rFonts w:cs="Times New Roman"/>
-        </w:rPr>
-        <w:t>2021)</w:t>
-      </w:r>
-      <w:r>
-        <w:fldChar w:fldCharType="end"/>
-      </w:r>
-      <w:r>
-        <w:t xml:space="preserve"> research they found that in many cases the excessive sharing of personal details through the internet contributed to violation</w:t>
-      </w:r>
-      <w:r>
-        <w:t>s</w:t>
-      </w:r>
-      <w:r>
-        <w:t xml:space="preserve"> of </w:t>
-      </w:r>
-      <w:r>
-        <w:t xml:space="preserve">their children’s privacy. In relation to this they suggested that guardians should read the privacy policies of data processors and should create alerts in case of personal information appearing related to their children. Combining both methods should cover most of the </w:t>
-      </w:r>
-      <w:r>
-        <w:t xml:space="preserve">possible data sources, however the chance never will be </w:t>
-      </w:r>
-      <w:r>
-        <w:t>zero</w:t>
-      </w:r>
-      <w:r>
-        <w:t>.</w:t>
-      </w:r>
-      <w:r>
-        <w:t xml:space="preserve"> </w:t>
-      </w:r>
-      <w:r>
-        <w:t>As the regulators are relying on the data processor’s self-regulation</w:t>
-      </w:r>
-      <w:r>
-        <w:t xml:space="preserve"> during data collection</w:t>
-      </w:r>
-      <w:r>
-        <w:t xml:space="preserve">, to </w:t>
-      </w:r>
-      <w:r>
-        <w:t xml:space="preserve">review the methods </w:t>
-      </w:r>
-      <w:r>
-        <w:t>these service providers</w:t>
-      </w:r>
-      <w:r>
-        <w:t xml:space="preserve"> employ, data subjects should be encouraged to request what data is being processed by service providers.</w:t>
-      </w:r>
-      <w:r>
-        <w:t xml:space="preserve"> </w:t>
-      </w:r>
-      <w:r>
-        <w:rPr>
-          <w:highlight w:val="yellow"/>
-        </w:rPr>
-        <w:t xml:space="preserve">An attempt for this was made by UK government by requiring </w:t>
-      </w:r>
-      <w:r>
-        <w:rPr>
-          <w:highlight w:val="yellow"/>
-        </w:rPr>
-        <w:t>facial scans, photo scans or any identification documents proving the user is not underage. (</w:t>
-      </w:r>
-      <w:r>
-        <w:rPr>
-          <w:highlight w:val="yellow"/>
-        </w:rPr>
-        <w:t>Department for Science, Innovation and Technology</w:t>
-      </w:r>
-      <w:r>
-        <w:rPr>
-          <w:highlight w:val="yellow"/>
-        </w:rPr>
-        <w:t>, 2025). As it was introduced recently the effects it made is not yet conclusive.</w:t>
-      </w:r>
-    </w:p>
-    <w:p>
-      <w:pPr>
-        <w:pStyle w:val="Style2"/>
-      </w:pPr>
-    </w:p>
-    <w:p>
-      <w:pPr>
-        <w:pStyle w:val="Heading2"/>
-      </w:pPr>
-      <w:bookmarkStart w:id="44" w:name="_Toc215832073"/>
-      <w:r>
         <w:t xml:space="preserve">7.2 Data breach prevention </w:t>
       </w:r>
       <w:r>
@@ -16198,7 +16492,7 @@
       <w:r>
         <w:t>methods</w:t>
       </w:r>
-      <w:bookmarkEnd w:id="44"/>
+      <w:bookmarkEnd w:id="49"/>
     </w:p>
     <w:p>
       <w:pPr>
@@ -16258,11 +16552,7 @@
         <w:t xml:space="preserve"> suggested built-in software and hardware modifications to detect intruders faster. These include staff training on cybersecurity, keeping systems up to date, endpoint protection and firewalls, control access management, backups and unique employee accounts configured with the appropriate access.</w:t>
       </w:r>
       <w:r>
-        <w:t xml:space="preserve"> With these measures the likelihood of an incident might be significantly lowered, </w:t>
-      </w:r>
-      <w:r>
-        <w:lastRenderedPageBreak/>
-        <w:t xml:space="preserve">however there </w:t>
+        <w:t xml:space="preserve"> With these measures the likelihood of an incident might be significantly lowered, however there </w:t>
       </w:r>
       <w:r>
         <w:t>is</w:t>
@@ -16483,7 +16773,14 @@
         <w:rPr>
           <w:lang w:val="en-GB"/>
         </w:rPr>
-        <w:t>Therefore, making access to data as difficult as possible may discourage unauthorized entities from attempting it. One of the most common ways is encryption, which transforms text using mathematical algorithms to encrypted strings. (</w:t>
+        <w:t xml:space="preserve">Therefore, making access to data as difficult as </w:t>
+      </w:r>
+      <w:r>
+        <w:rPr>
+          <w:lang w:val="en-GB"/>
+        </w:rPr>
+        <w:lastRenderedPageBreak/>
+        <w:t>possible may discourage unauthorized entities from attempting it. One of the most common ways is encryption, which transforms text using mathematical algorithms to encrypted strings. (</w:t>
       </w:r>
       <w:r>
         <w:rPr>
@@ -16618,250 +16915,253 @@
       <w:pPr>
         <w:pStyle w:val="Style1"/>
       </w:pPr>
-      <w:bookmarkStart w:id="45" w:name="_Toc215832074"/>
+      <w:bookmarkStart w:id="50" w:name="_Toc215832074"/>
+      <w:r>
+        <w:t xml:space="preserve">8. </w:t>
+      </w:r>
+      <w:r>
+        <w:t>Conclusion</w:t>
+      </w:r>
+      <w:bookmarkEnd w:id="50"/>
+    </w:p>
+    <w:p>
+      <w:pPr>
+        <w:pStyle w:val="Style2"/>
+      </w:pPr>
+      <w:r>
+        <w:t xml:space="preserve">The research question assumed that data there are words and in connection topics that exacerbate the penalties received by data controllers. This statement was rejected as </w:t>
+      </w:r>
+      <w:r>
+        <w:t xml:space="preserve">the hypothesis failed and there is correlation between </w:t>
+      </w:r>
+      <w:r>
+        <w:t xml:space="preserve">the fines given and the topics the model created through the keywords extracted. This suggests that the supervisory authorities penalize data breaches </w:t>
+      </w:r>
+      <w:r>
+        <w:t xml:space="preserve">with the same seriousness regardless of the articles breached. </w:t>
+      </w:r>
+      <w:r>
+        <w:t xml:space="preserve">From this we can deduct </w:t>
+      </w:r>
+      <w:r>
+        <w:t>a</w:t>
+      </w:r>
+      <w:r>
+        <w:t>n</w:t>
+      </w:r>
+      <w:r>
+        <w:t xml:space="preserve"> </w:t>
+      </w:r>
+      <w:r>
+        <w:t>approach</w:t>
+      </w:r>
+      <w:r>
+        <w:t xml:space="preserve"> </w:t>
+      </w:r>
+      <w:r>
+        <w:t xml:space="preserve">like “zero-tolerance” </w:t>
+      </w:r>
+      <w:r>
+        <w:t xml:space="preserve">from the authorities </w:t>
+      </w:r>
+      <w:r>
+        <w:t xml:space="preserve">to the occurrence </w:t>
+      </w:r>
+      <w:r>
+        <w:t>of</w:t>
+      </w:r>
+      <w:r>
+        <w:t xml:space="preserve"> an</w:t>
+      </w:r>
+      <w:r>
+        <w:t xml:space="preserve"> incident</w:t>
+      </w:r>
+      <w:r>
+        <w:t>, regardless of the reason</w:t>
+      </w:r>
+      <w:r>
+        <w:t>.</w:t>
+      </w:r>
+      <w:r>
+        <w:t xml:space="preserve"> In the Article 83 of the GDPR (2016) this is confirmed by the regulation setting the </w:t>
+      </w:r>
+      <w:r>
+        <w:t xml:space="preserve">penalty cap to 20 million euros or 4% of the previous fiscal year’s revenue, depending on which one is higher. Upon reviewing the paper, a better approach to finding the correlation between the fines and topics should have been calculating impact of the fine on the entity’s income rather the fine given </w:t>
+      </w:r>
+      <w:r>
+        <w:t>directly</w:t>
+      </w:r>
+      <w:r>
+        <w:t xml:space="preserve">. </w:t>
+      </w:r>
+    </w:p>
+    <w:p>
+      <w:pPr>
+        <w:pStyle w:val="Style2"/>
+      </w:pPr>
+    </w:p>
+    <w:p>
+      <w:pPr>
+        <w:pStyle w:val="Style2"/>
+      </w:pPr>
+      <w:r>
+        <w:t xml:space="preserve">The paper succeeded in its second objective of </w:t>
+      </w:r>
+      <w:r>
+        <w:t xml:space="preserve">extracting the common causes of data protection incidents. </w:t>
+      </w:r>
+      <w:r>
+        <w:t>From the extracted documents the research</w:t>
+      </w:r>
+      <w:r>
+        <w:t xml:space="preserve"> identified </w:t>
+      </w:r>
+      <w:r>
+        <w:t xml:space="preserve">common </w:t>
+      </w:r>
+      <w:r>
+        <w:t xml:space="preserve">sources </w:t>
+      </w:r>
+      <w:r>
+        <w:t xml:space="preserve">that </w:t>
+      </w:r>
+      <w:r>
+        <w:t xml:space="preserve">include the collection and processing of underage </w:t>
+      </w:r>
+      <w:r>
+        <w:t>subjects’</w:t>
+      </w:r>
+      <w:r>
+        <w:t xml:space="preserve"> personal </w:t>
+      </w:r>
+      <w:r>
+        <w:t>data,</w:t>
+      </w:r>
+      <w:r>
+        <w:t xml:space="preserve"> and the insufficient methods employed during handling of information. </w:t>
+      </w:r>
+      <w:r>
+        <w:t xml:space="preserve">Avoiding </w:t>
+      </w:r>
+      <w:r>
+        <w:t>these</w:t>
+      </w:r>
+      <w:r>
+        <w:t xml:space="preserve"> </w:t>
+      </w:r>
+      <w:r>
+        <w:t xml:space="preserve">issues </w:t>
+      </w:r>
+      <w:r>
+        <w:t xml:space="preserve">discussed </w:t>
+      </w:r>
+      <w:r>
+        <w:t xml:space="preserve">throughout the paper </w:t>
+      </w:r>
+      <w:r>
+        <w:t>and implementing appropriate measures to prevent data breaches should be the main objective for any data processor.</w:t>
+      </w:r>
+      <w:r>
+        <w:t xml:space="preserve"> </w:t>
+      </w:r>
+    </w:p>
+    <w:p>
+      <w:pPr>
+        <w:pStyle w:val="Style2"/>
+      </w:pPr>
+      <w:r>
+        <w:t xml:space="preserve">As presented in </w:t>
+      </w:r>
+      <w:r>
+        <w:t>this work</w:t>
+      </w:r>
+      <w:r>
+        <w:t>,</w:t>
+      </w:r>
+      <w:r>
+        <w:t xml:space="preserve"> the difficulties of legal text processing </w:t>
+      </w:r>
+      <w:r>
+        <w:t>lie</w:t>
+      </w:r>
+      <w:r>
+        <w:t xml:space="preserve"> within the recurring terms and organizations that is </w:t>
+      </w:r>
+      <w:r>
+        <w:t xml:space="preserve">hardly comprehensive on its own. These could be even considered as </w:t>
+      </w:r>
+      <w:proofErr w:type="spellStart"/>
+      <w:r>
+        <w:t>stopwords</w:t>
+      </w:r>
+      <w:proofErr w:type="spellEnd"/>
+      <w:r>
+        <w:t xml:space="preserve">, due to the frequency they appear and </w:t>
+      </w:r>
+      <w:r>
+        <w:t>little meaning they have on their own</w:t>
+      </w:r>
+      <w:r>
+        <w:t>.</w:t>
+      </w:r>
+      <w:r>
+        <w:t xml:space="preserve"> For</w:t>
+      </w:r>
+      <w:r>
+        <w:t xml:space="preserve"> similar future project a custom list should be made to include them during preprocessing</w:t>
+      </w:r>
+      <w:r>
+        <w:t xml:space="preserve"> or even creating an </w:t>
+      </w:r>
+      <w:r>
+        <w:t>open-source</w:t>
+      </w:r>
+      <w:r>
+        <w:t xml:space="preserve"> vocabulary </w:t>
+      </w:r>
+      <w:r>
+        <w:t>for others to use.</w:t>
+      </w:r>
+    </w:p>
+    <w:p>
+      <w:pPr>
+        <w:pStyle w:val="Style2"/>
+      </w:pPr>
+      <w:r>
+        <w:t xml:space="preserve">Due to </w:t>
+      </w:r>
+      <w:r>
+        <w:t>my</w:t>
+      </w:r>
+      <w:r>
+        <w:t xml:space="preserve"> limited </w:t>
+      </w:r>
+      <w:r>
+        <w:t xml:space="preserve">resource in </w:t>
+      </w:r>
+      <w:r>
+        <w:t>computing and linguistic knowledge</w:t>
+      </w:r>
+      <w:r>
+        <w:t xml:space="preserve">, </w:t>
+      </w:r>
+      <w:r>
+        <w:t xml:space="preserve">the dataset did not include all possible penalties from the data sources. Using more </w:t>
+      </w:r>
       <w:r>
         <w:lastRenderedPageBreak/>
-        <w:t xml:space="preserve">8. </w:t>
-      </w:r>
-      <w:r>
-        <w:t>Conclusion</w:t>
-      </w:r>
-      <w:bookmarkEnd w:id="45"/>
-    </w:p>
-    <w:p>
-      <w:pPr>
-        <w:pStyle w:val="Style2"/>
-      </w:pPr>
-      <w:r>
-        <w:t xml:space="preserve">The research question assumed that data there are words and in connection topics that exacerbate the penalties received by data controllers. This statement was rejected as </w:t>
-      </w:r>
-      <w:r>
-        <w:t xml:space="preserve">the hypothesis failed and there is correlation between </w:t>
-      </w:r>
-      <w:r>
-        <w:t xml:space="preserve">the fines given and the topics the model created through the keywords extracted. This suggests that the supervisory authorities penalize data breaches </w:t>
-      </w:r>
-      <w:r>
-        <w:t xml:space="preserve">with the same seriousness regardless of the articles breached. </w:t>
-      </w:r>
-      <w:r>
-        <w:t xml:space="preserve">From this we can deduct </w:t>
-      </w:r>
-      <w:r>
-        <w:t>a</w:t>
-      </w:r>
-      <w:r>
-        <w:t>n</w:t>
+        <w:t>documents would have increased the accuracy and size of vocabulary created for the model to perform better in topic modelling. Going beyond topic modelling more modern techniques could have been used such as search engi</w:t>
+      </w:r>
+      <w:r>
+        <w:t xml:space="preserve">nes and neural models </w:t>
+      </w:r>
+      <w:r>
+        <w:t>or</w:t>
       </w:r>
       <w:r>
         <w:t xml:space="preserve"> </w:t>
       </w:r>
       <w:r>
-        <w:t>approach</w:t>
-      </w:r>
-      <w:r>
-        <w:t xml:space="preserve"> </w:t>
-      </w:r>
-      <w:r>
-        <w:t xml:space="preserve">like “zero-tolerance” </w:t>
-      </w:r>
-      <w:r>
-        <w:t xml:space="preserve">from the authorities </w:t>
-      </w:r>
-      <w:r>
-        <w:t xml:space="preserve">to the occurrence </w:t>
-      </w:r>
-      <w:r>
-        <w:t>of</w:t>
-      </w:r>
-      <w:r>
-        <w:t xml:space="preserve"> an</w:t>
-      </w:r>
-      <w:r>
-        <w:t xml:space="preserve"> incident</w:t>
-      </w:r>
-      <w:r>
-        <w:t>, regardless of the reason</w:t>
-      </w:r>
-      <w:r>
-        <w:t>.</w:t>
-      </w:r>
-      <w:r>
-        <w:t xml:space="preserve"> In the Article 83 of the GDPR (2016) this is confirmed by the regulation setting the </w:t>
-      </w:r>
-      <w:r>
-        <w:t xml:space="preserve">penalty cap to 20 million euros or 4% of the previous fiscal year’s revenue, depending on which one is higher. Upon reviewing the paper, a better approach to finding the correlation between the fines and topics should have been calculating impact of the fine on the entity’s income rather the fine given </w:t>
-      </w:r>
-      <w:r>
-        <w:t>directly</w:t>
-      </w:r>
-      <w:r>
-        <w:t xml:space="preserve">. </w:t>
-      </w:r>
-    </w:p>
-    <w:p>
-      <w:pPr>
-        <w:pStyle w:val="Style2"/>
-      </w:pPr>
-    </w:p>
-    <w:p>
-      <w:pPr>
-        <w:pStyle w:val="Style2"/>
-      </w:pPr>
-      <w:r>
-        <w:t xml:space="preserve">The paper succeeded in its second objective of </w:t>
-      </w:r>
-      <w:r>
-        <w:t xml:space="preserve">extracting the common causes of data protection incidents. </w:t>
-      </w:r>
-      <w:r>
-        <w:t>From the extracted documents the research</w:t>
-      </w:r>
-      <w:r>
-        <w:t xml:space="preserve"> identified </w:t>
-      </w:r>
-      <w:r>
-        <w:t xml:space="preserve">common </w:t>
-      </w:r>
-      <w:r>
-        <w:t xml:space="preserve">sources </w:t>
-      </w:r>
-      <w:r>
-        <w:t xml:space="preserve">that </w:t>
-      </w:r>
-      <w:r>
-        <w:t xml:space="preserve">include the collection and processing of underage </w:t>
-      </w:r>
-      <w:r>
-        <w:t>subjects’</w:t>
-      </w:r>
-      <w:r>
-        <w:t xml:space="preserve"> personal </w:t>
-      </w:r>
-      <w:r>
-        <w:t>data,</w:t>
-      </w:r>
-      <w:r>
-        <w:t xml:space="preserve"> and the insufficient methods employed during handling of information. </w:t>
-      </w:r>
-      <w:r>
-        <w:t xml:space="preserve">Avoiding </w:t>
-      </w:r>
-      <w:r>
-        <w:t>these</w:t>
-      </w:r>
-      <w:r>
-        <w:t xml:space="preserve"> </w:t>
-      </w:r>
-      <w:r>
-        <w:t xml:space="preserve">issues </w:t>
-      </w:r>
-      <w:r>
-        <w:t xml:space="preserve">discussed </w:t>
-      </w:r>
-      <w:r>
-        <w:t xml:space="preserve">throughout the paper </w:t>
-      </w:r>
-      <w:r>
-        <w:t>and implementing appropriate measures to prevent data breaches should be the main objective for any data processor.</w:t>
-      </w:r>
-      <w:r>
-        <w:t xml:space="preserve"> </w:t>
-      </w:r>
-    </w:p>
-    <w:p>
-      <w:pPr>
-        <w:pStyle w:val="Style2"/>
-      </w:pPr>
-      <w:r>
-        <w:t xml:space="preserve">As presented in </w:t>
-      </w:r>
-      <w:r>
-        <w:t>this work</w:t>
-      </w:r>
-      <w:r>
-        <w:t>,</w:t>
-      </w:r>
-      <w:r>
-        <w:t xml:space="preserve"> the difficulties of legal text processing </w:t>
-      </w:r>
-      <w:r>
-        <w:t>lie</w:t>
-      </w:r>
-      <w:r>
-        <w:t xml:space="preserve"> within the recurring terms and organizations that is </w:t>
-      </w:r>
-      <w:r>
-        <w:t xml:space="preserve">hardly comprehensive on its own. These could be even considered as </w:t>
-      </w:r>
-      <w:proofErr w:type="spellStart"/>
-      <w:r>
-        <w:t>stopwords</w:t>
-      </w:r>
-      <w:proofErr w:type="spellEnd"/>
-      <w:r>
-        <w:t xml:space="preserve">, due to the frequency they appear and </w:t>
-      </w:r>
-      <w:r>
-        <w:t>little meaning they have on their own</w:t>
-      </w:r>
-      <w:r>
-        <w:t>.</w:t>
-      </w:r>
-      <w:r>
-        <w:t xml:space="preserve"> For</w:t>
-      </w:r>
-      <w:r>
-        <w:t xml:space="preserve"> similar future project a custom list should be made to include them during preprocessing</w:t>
-      </w:r>
-      <w:r>
-        <w:t xml:space="preserve"> or even creating an </w:t>
-      </w:r>
-      <w:r>
-        <w:t>open-source</w:t>
-      </w:r>
-      <w:r>
-        <w:t xml:space="preserve"> vocabulary </w:t>
-      </w:r>
-      <w:r>
-        <w:t>for others to use.</w:t>
-      </w:r>
-    </w:p>
-    <w:p>
-      <w:pPr>
-        <w:pStyle w:val="Style2"/>
-      </w:pPr>
-      <w:r>
-        <w:t xml:space="preserve">Due to </w:t>
-      </w:r>
-      <w:r>
-        <w:t>my</w:t>
-      </w:r>
-      <w:r>
-        <w:t xml:space="preserve"> limited </w:t>
-      </w:r>
-      <w:r>
-        <w:t xml:space="preserve">resource in </w:t>
-      </w:r>
-      <w:r>
-        <w:t>computing and linguistic knowledge</w:t>
-      </w:r>
-      <w:r>
-        <w:t xml:space="preserve">, </w:t>
-      </w:r>
-      <w:r>
-        <w:t>the dataset did not include all possible penalties from the data sources. Using more documents would have increased the accuracy and size of vocabulary created for the model to perform better in topic modelling. Going beyond topic modelling more modern techniques could have been used such as search engi</w:t>
-      </w:r>
-      <w:r>
-        <w:t xml:space="preserve">nes and neural models </w:t>
-      </w:r>
-      <w:r>
-        <w:t>or</w:t>
-      </w:r>
-      <w:r>
-        <w:t xml:space="preserve"> </w:t>
-      </w:r>
-      <w:r>
         <w:t>using</w:t>
       </w:r>
       <w:r>
@@ -16895,12 +17195,11 @@
       <w:pPr>
         <w:pStyle w:val="Style1"/>
       </w:pPr>
-      <w:bookmarkStart w:id="46" w:name="_Toc215832075"/>
-      <w:r>
-        <w:lastRenderedPageBreak/>
+      <w:bookmarkStart w:id="51" w:name="_Toc215832075"/>
+      <w:r>
         <w:t>List of references</w:t>
       </w:r>
-      <w:bookmarkEnd w:id="46"/>
+      <w:bookmarkEnd w:id="51"/>
     </w:p>
     <w:p>
       <w:pPr>
@@ -16925,6 +17224,7 @@
         <w:rPr>
           <w:sz w:val="28"/>
           <w:szCs w:val="28"/>
+          <w:lang w:val="de-AT"/>
         </w:rPr>
         <w:instrText xml:space="preserve"> ADDIN ZOTERO_BIBL {"uncited":[],"omitted":[],"custom":[]} CSL_BIBLIOGRAPHY </w:instrText>
       </w:r>
@@ -16939,6 +17239,7 @@
         <w:rPr>
           <w:rFonts w:ascii="Times New Roman" w:hAnsi="Times New Roman" w:cs="Times New Roman"/>
           <w:sz w:val="28"/>
+          <w:lang w:val="de-AT"/>
         </w:rPr>
         <w:t xml:space="preserve">Baballe, M.A. </w:t>
       </w:r>
@@ -16948,6 +17249,7 @@
           <w:i/>
           <w:iCs/>
           <w:sz w:val="28"/>
+          <w:lang w:val="de-AT"/>
         </w:rPr>
         <w:t>et al.</w:t>
       </w:r>
@@ -16955,8 +17257,16 @@
         <w:rPr>
           <w:rFonts w:ascii="Times New Roman" w:hAnsi="Times New Roman" w:cs="Times New Roman"/>
           <w:sz w:val="28"/>
-        </w:rPr>
-        <w:t xml:space="preserve"> (2022) ‘Online Attacks Types of Data Breach and Cyber-attack Prevention Methods’. Available at: https://doi.org/10.5281/ZENODO.7144657.</w:t>
+          <w:lang w:val="de-AT"/>
+        </w:rPr>
+        <w:t xml:space="preserve"> </w:t>
+      </w:r>
+      <w:r>
+        <w:rPr>
+          <w:rFonts w:ascii="Times New Roman" w:hAnsi="Times New Roman" w:cs="Times New Roman"/>
+          <w:sz w:val="28"/>
+        </w:rPr>
+        <w:t>(2022) ‘Online Attacks Types of Data Breach and Cyber-attack Prevention Methods’. Available at: https://doi.org/10.5281/ZENODO.7144657.</w:t>
       </w:r>
     </w:p>
     <w:p>
@@ -16982,7 +17292,7 @@
       <w:r>
         <w:t>Available at:</w:t>
       </w:r>
-      <w:hyperlink r:id="rId34" w:history="1">
+      <w:hyperlink r:id="rId40" w:history="1">
         <w:r>
           <w:rPr>
             <w:rStyle w:val="Hyperlink"/>
@@ -17037,7 +17347,7 @@
       <w:r>
         <w:t xml:space="preserve"> </w:t>
       </w:r>
-      <w:hyperlink r:id="rId35" w:history="1">
+      <w:hyperlink r:id="rId41" w:history="1">
         <w:r>
           <w:rPr>
             <w:rStyle w:val="Hyperlink"/>
@@ -17140,7 +17450,7 @@
       <w:r>
         <w:t xml:space="preserve"> </w:t>
       </w:r>
-      <w:bookmarkStart w:id="47" w:name="_Hlk215470394"/>
+      <w:bookmarkStart w:id="52" w:name="_Hlk215470394"/>
       <w:r>
         <w:t>(Accessed:</w:t>
       </w:r>
@@ -17203,7 +17513,7 @@
         <w:t>. UCLA JL &amp; Tech., 28, 56.</w:t>
       </w:r>
     </w:p>
-    <w:bookmarkEnd w:id="47"/>
+    <w:bookmarkEnd w:id="52"/>
     <w:p>
       <w:pPr>
         <w:pStyle w:val="Style2"/>
@@ -17303,7 +17613,7 @@
         </w:numPr>
         <w:jc w:val="left"/>
       </w:pPr>
-      <w:hyperlink r:id="rId36" w:tooltip="European Data Protection Board" w:history="1">
+      <w:hyperlink r:id="rId42" w:tooltip="European Data Protection Board" w:history="1">
         <w:r>
           <w:rPr>
             <w:rStyle w:val="Hyperlink"/>
@@ -17320,24 +17630,7 @@
           <w:i/>
           <w:iCs/>
         </w:rPr>
-        <w:t xml:space="preserve"> 1.2 billion euro fine for Facebook </w:t>
-      </w:r>
-      <w:proofErr w:type="gramStart"/>
-      <w:r>
-        <w:rPr>
-          <w:i/>
-          <w:iCs/>
-        </w:rPr>
-        <w:lastRenderedPageBreak/>
-        <w:t>as a result of</w:t>
-      </w:r>
-      <w:proofErr w:type="gramEnd"/>
-      <w:r>
-        <w:rPr>
-          <w:i/>
-          <w:iCs/>
-        </w:rPr>
-        <w:t xml:space="preserve"> EDPB binding decision</w:t>
+        <w:t xml:space="preserve"> 1.2 billion euro fine for Facebook as a result of EDPB binding decision</w:t>
       </w:r>
       <w:r>
         <w:t xml:space="preserve"> Available at: </w:t>
@@ -17414,7 +17707,7 @@
         </w:rPr>
         <w:t xml:space="preserve">Available at: </w:t>
       </w:r>
-      <w:hyperlink r:id="rId37" w:history="1">
+      <w:hyperlink r:id="rId43" w:history="1">
         <w:r>
           <w:rPr>
             <w:rStyle w:val="Hyperlink"/>
@@ -17454,7 +17747,7 @@
         </w:rPr>
         <w:t xml:space="preserve">Act Available at: </w:t>
       </w:r>
-      <w:hyperlink r:id="rId38" w:history="1">
+      <w:hyperlink r:id="rId44" w:history="1">
         <w:r>
           <w:rPr>
             <w:rStyle w:val="Hyperlink"/>
@@ -17641,7 +17934,11 @@
         <w:jc w:val="left"/>
       </w:pPr>
       <w:r>
-        <w:t>Livingstone, S. (2011) Regulating the internet in the interests of children: Emerging European and international approaches. In Mansell, R., and Raboy, M. (Eds.) The Handbook on Global Media and Communication Policy (505-524). Oxford: Blackwell.</w:t>
+        <w:t xml:space="preserve">Livingstone, S. (2011) Regulating the internet in the interests of children: Emerging European and international approaches. In Mansell, R., and Raboy, </w:t>
+      </w:r>
+      <w:r>
+        <w:lastRenderedPageBreak/>
+        <w:t>M. (Eds.) The Handbook on Global Media and Communication Policy (505-524). Oxford: Blackwell.</w:t>
       </w:r>
     </w:p>
     <w:p>
@@ -17727,20 +18024,14 @@
         <w:pStyle w:val="Style2"/>
         <w:ind w:left="360"/>
       </w:pPr>
-      <w:proofErr w:type="gramStart"/>
-      <w:r>
-        <w:lastRenderedPageBreak/>
+      <w:r>
         <w:t xml:space="preserve">https://www.annualreports.com/HostedData/AnnualReports/PDF/NASDAQ_META_2024.pdf </w:t>
       </w:r>
       <w:r>
         <w:t xml:space="preserve"> </w:t>
       </w:r>
       <w:r>
-        <w:t>(</w:t>
-      </w:r>
-      <w:proofErr w:type="gramEnd"/>
-      <w:r>
-        <w:t xml:space="preserve">Accessed: </w:t>
+        <w:t xml:space="preserve">(Accessed: </w:t>
       </w:r>
       <w:r>
         <w:t>2025.11.10)</w:t>
@@ -17777,27 +18068,7 @@
           <w:iCs/>
           <w:sz w:val="28"/>
         </w:rPr>
-        <w:t xml:space="preserve">International Journal </w:t>
-      </w:r>
-      <w:proofErr w:type="gramStart"/>
-      <w:r>
-        <w:rPr>
-          <w:rFonts w:ascii="Times New Roman" w:hAnsi="Times New Roman" w:cs="Times New Roman"/>
-          <w:i/>
-          <w:iCs/>
-          <w:sz w:val="28"/>
-        </w:rPr>
-        <w:t>Of</w:t>
-      </w:r>
-      <w:proofErr w:type="gramEnd"/>
-      <w:r>
-        <w:rPr>
-          <w:rFonts w:ascii="Times New Roman" w:hAnsi="Times New Roman" w:cs="Times New Roman"/>
-          <w:i/>
-          <w:iCs/>
-          <w:sz w:val="28"/>
-        </w:rPr>
-        <w:t xml:space="preserve"> Engineering And Computer Science</w:t>
+        <w:t>International Journal Of Engineering And Computer Science</w:t>
       </w:r>
       <w:r>
         <w:rPr>
@@ -18054,6 +18325,7 @@
         </w:numPr>
       </w:pPr>
       <w:r>
+        <w:lastRenderedPageBreak/>
         <w:t xml:space="preserve">Romanosky, S., Telang, R., </w:t>
       </w:r>
       <w:r>
@@ -18147,15 +18419,7 @@
           <w:rFonts w:ascii="Times New Roman" w:hAnsi="Times New Roman" w:cs="Times New Roman"/>
           <w:sz w:val="28"/>
         </w:rPr>
-        <w:t xml:space="preserve">Sullivan, C. (2019) ‘EU GDPR or APEC CBPR? A comparative analysis of the approach of the EU and APEC to cross border data transfers and </w:t>
-      </w:r>
-      <w:r>
-        <w:rPr>
-          <w:rFonts w:ascii="Times New Roman" w:hAnsi="Times New Roman" w:cs="Times New Roman"/>
-          <w:sz w:val="28"/>
-        </w:rPr>
-        <w:lastRenderedPageBreak/>
-        <w:t xml:space="preserve">protection of personal data in the IoT era’, </w:t>
+        <w:t xml:space="preserve">Sullivan, C. (2019) ‘EU GDPR or APEC CBPR? A comparative analysis of the approach of the EU and APEC to cross border data transfers and protection of personal data in the IoT era’, </w:t>
       </w:r>
       <w:r>
         <w:rPr>
@@ -18197,7 +18461,7 @@
         </w:rPr>
         <w:t xml:space="preserve">Available at: </w:t>
       </w:r>
-      <w:hyperlink r:id="rId39" w:history="1">
+      <w:hyperlink r:id="rId45" w:history="1">
         <w:r>
           <w:rPr>
             <w:rStyle w:val="Hyperlink"/>
@@ -18292,11 +18556,11 @@
         </w:rPr>
         <w:fldChar w:fldCharType="end"/>
       </w:r>
-      <w:bookmarkStart w:id="48" w:name="_Toc215832076"/>
+      <w:bookmarkStart w:id="53" w:name="_Toc215832076"/>
       <w:r>
         <w:t>Regulations</w:t>
       </w:r>
-      <w:bookmarkEnd w:id="48"/>
+      <w:bookmarkEnd w:id="53"/>
     </w:p>
     <w:p>
       <w:pPr>
@@ -18333,14 +18597,14 @@
           <w:szCs w:val="28"/>
         </w:rPr>
       </w:pPr>
-      <w:bookmarkStart w:id="49" w:name="_Hlk197968308"/>
+      <w:bookmarkStart w:id="54" w:name="_Hlk197968308"/>
       <w:r>
         <w:rPr>
           <w:szCs w:val="28"/>
         </w:rPr>
         <w:t xml:space="preserve">Available at: </w:t>
       </w:r>
-      <w:hyperlink r:id="rId40" w:history="1">
+      <w:hyperlink r:id="rId46" w:history="1">
         <w:r>
           <w:rPr>
             <w:rStyle w:val="Hyperlink"/>
@@ -18355,7 +18619,7 @@
         </w:rPr>
         <w:t xml:space="preserve"> (Accessed: 2025.04.28)</w:t>
       </w:r>
-      <w:bookmarkEnd w:id="49"/>
+      <w:bookmarkEnd w:id="54"/>
       <w:r>
         <w:rPr>
           <w:szCs w:val="28"/>
@@ -18370,7 +18634,7 @@
           <w:szCs w:val="28"/>
         </w:rPr>
       </w:pPr>
-      <w:bookmarkStart w:id="50" w:name="_Hlk197932514"/>
+      <w:bookmarkStart w:id="55" w:name="_Hlk197932514"/>
       <w:r>
         <w:rPr>
           <w:szCs w:val="28"/>
@@ -18384,7 +18648,7 @@
         </w:rPr>
         <w:t>117th Congress (2021</w:t>
       </w:r>
-      <w:bookmarkEnd w:id="50"/>
+      <w:bookmarkEnd w:id="55"/>
       <w:r>
         <w:rPr>
           <w:szCs w:val="28"/>
@@ -18398,7 +18662,7 @@
         </w:rPr>
         <w:t xml:space="preserve"> </w:t>
       </w:r>
-      <w:bookmarkStart w:id="51" w:name="_Hlk197932487"/>
+      <w:bookmarkStart w:id="56" w:name="_Hlk197932487"/>
       <w:r>
         <w:rPr>
           <w:szCs w:val="28"/>
@@ -18406,7 +18670,7 @@
         </w:rPr>
         <w:t xml:space="preserve">No TikTok on Government Devices Act </w:t>
       </w:r>
-      <w:bookmarkEnd w:id="51"/>
+      <w:bookmarkEnd w:id="56"/>
       <w:r>
         <w:rPr>
           <w:szCs w:val="28"/>
@@ -18414,7 +18678,7 @@
         </w:rPr>
         <w:t xml:space="preserve">Available at: </w:t>
       </w:r>
-      <w:hyperlink r:id="rId41" w:history="1">
+      <w:hyperlink r:id="rId47" w:history="1">
         <w:r>
           <w:rPr>
             <w:rStyle w:val="Hyperlink"/>
@@ -18442,14 +18706,14 @@
       <w:pPr>
         <w:pStyle w:val="Style1"/>
       </w:pPr>
-      <w:bookmarkStart w:id="52" w:name="_Toc215832077"/>
+      <w:bookmarkStart w:id="57" w:name="_Toc215832077"/>
       <w:r>
         <w:rPr>
           <w:lang w:val="en-US"/>
         </w:rPr>
         <w:t>List of figures</w:t>
       </w:r>
-      <w:bookmarkEnd w:id="52"/>
+      <w:bookmarkEnd w:id="57"/>
     </w:p>
     <w:p>
       <w:pPr>
@@ -18468,7 +18732,11 @@
       </w:r>
       <w:proofErr w:type="gramEnd"/>
       <w:r>
-        <w:t xml:space="preserve"> fines issued for General Data Protection Regulation (GDPR) violations as of November 2025 </w:t>
+        <w:t xml:space="preserve"> fines issued for General Data Protection Regulation </w:t>
+      </w:r>
+      <w:r>
+        <w:lastRenderedPageBreak/>
+        <w:t xml:space="preserve">(GDPR) violations as of November 2025 </w:t>
       </w:r>
     </w:p>
     <w:p>
@@ -18484,7 +18752,7 @@
       <w:r>
         <w:t xml:space="preserve"> at: </w:t>
       </w:r>
-      <w:hyperlink r:id="rId42" w:history="1">
+      <w:hyperlink r:id="rId48" w:history="1">
         <w:r>
           <w:rPr>
             <w:rStyle w:val="Hyperlink"/>
@@ -18514,28 +18782,28 @@
       <w:pPr>
         <w:pStyle w:val="Style1"/>
       </w:pPr>
-      <w:bookmarkStart w:id="53" w:name="_Toc215832078"/>
+      <w:bookmarkStart w:id="58" w:name="_Toc215832078"/>
       <w:r>
         <w:t>Appendix</w:t>
       </w:r>
-      <w:bookmarkEnd w:id="53"/>
-    </w:p>
-    <w:p>
-      <w:pPr>
-        <w:pStyle w:val="Style2"/>
-      </w:pPr>
-      <w:bookmarkStart w:id="54" w:name="_Toc215832079"/>
+      <w:bookmarkEnd w:id="58"/>
+    </w:p>
+    <w:p>
+      <w:pPr>
+        <w:pStyle w:val="Style2"/>
+      </w:pPr>
+      <w:bookmarkStart w:id="59" w:name="_Toc215832079"/>
       <w:r>
         <w:rPr>
           <w:rStyle w:val="Heading2Char"/>
         </w:rPr>
         <w:t>Repository link:</w:t>
       </w:r>
-      <w:bookmarkEnd w:id="54"/>
+      <w:bookmarkEnd w:id="59"/>
       <w:r>
         <w:t xml:space="preserve"> </w:t>
       </w:r>
-      <w:hyperlink r:id="rId43" w:history="1">
+      <w:hyperlink r:id="rId49" w:history="1">
         <w:r>
           <w:rPr>
             <w:rStyle w:val="Hyperlink"/>
@@ -18575,7 +18843,7 @@
                     </pic:cNvPicPr>
                   </pic:nvPicPr>
                   <pic:blipFill>
-                    <a:blip r:embed="rId44">
+                    <a:blip r:embed="rId50">
                       <a:extLst>
                         <a:ext uri="{28A0092B-C50C-407E-A947-70E740481C1C}">
                           <a14:useLocalDpi xmlns:a14="http://schemas.microsoft.com/office/drawing/2010/main" val="0"/>
@@ -18656,7 +18924,7 @@
                     <pic:cNvPicPr/>
                   </pic:nvPicPr>
                   <pic:blipFill>
-                    <a:blip r:embed="rId45"/>
+                    <a:blip r:embed="rId51"/>
                     <a:stretch>
                       <a:fillRect/>
                     </a:stretch>
@@ -18728,14 +18996,14 @@
           <w:lang w:val="en-US"/>
         </w:rPr>
       </w:pPr>
-      <w:bookmarkStart w:id="55" w:name="_Toc215832080"/>
+      <w:bookmarkStart w:id="60" w:name="_Toc215832080"/>
       <w:r>
         <w:rPr>
           <w:lang w:val="en-US"/>
         </w:rPr>
         <w:t>Generative AI prompts and outputs</w:t>
       </w:r>
-      <w:bookmarkEnd w:id="55"/>
+      <w:bookmarkEnd w:id="60"/>
     </w:p>
     <w:p>
       <w:pPr>
@@ -18744,14 +19012,14 @@
           <w:lang w:val="en-US"/>
         </w:rPr>
       </w:pPr>
-      <w:bookmarkStart w:id="56" w:name="_Toc215832081"/>
+      <w:bookmarkStart w:id="61" w:name="_Toc215832081"/>
       <w:r>
         <w:rPr>
           <w:lang w:val="en-US"/>
         </w:rPr>
         <w:t>ChatGPT:</w:t>
       </w:r>
-      <w:bookmarkEnd w:id="56"/>
+      <w:bookmarkEnd w:id="61"/>
     </w:p>
     <w:p>
       <w:pPr>
@@ -18761,7 +19029,7 @@
       <w:r>
         <w:t xml:space="preserve">LDA visualization: </w:t>
       </w:r>
-      <w:hyperlink r:id="rId46" w:history="1">
+      <w:hyperlink r:id="rId52" w:history="1">
         <w:r>
           <w:rPr>
             <w:rStyle w:val="Hyperlink"/>
@@ -18781,7 +19049,7 @@
       <w:r>
         <w:t xml:space="preserve">LDA improvement: </w:t>
       </w:r>
-      <w:hyperlink r:id="rId47" w:history="1">
+      <w:hyperlink r:id="rId53" w:history="1">
         <w:r>
           <w:rPr>
             <w:rStyle w:val="Hyperlink"/>
@@ -18801,7 +19069,7 @@
       <w:r>
         <w:t xml:space="preserve">Topic Coherence maximalization: </w:t>
       </w:r>
-      <w:hyperlink r:id="rId48" w:history="1">
+      <w:hyperlink r:id="rId54" w:history="1">
         <w:r>
           <w:rPr>
             <w:rStyle w:val="Hyperlink"/>
@@ -18821,7 +19089,7 @@
       <w:r>
         <w:t xml:space="preserve">Visualization assistance: </w:t>
       </w:r>
-      <w:hyperlink r:id="rId49" w:history="1">
+      <w:hyperlink r:id="rId55" w:history="1">
         <w:r>
           <w:rPr>
             <w:rStyle w:val="Hyperlink"/>
@@ -18841,7 +19109,7 @@
       <w:r>
         <w:t xml:space="preserve">Model setup: </w:t>
       </w:r>
-      <w:hyperlink r:id="rId50" w:history="1">
+      <w:hyperlink r:id="rId56" w:history="1">
         <w:r>
           <w:rPr>
             <w:rStyle w:val="Hyperlink"/>
@@ -18861,7 +19129,7 @@
       <w:r>
         <w:t xml:space="preserve">Data cleaning and analysis: </w:t>
       </w:r>
-      <w:hyperlink r:id="rId51" w:history="1">
+      <w:hyperlink r:id="rId57" w:history="1">
         <w:r>
           <w:rPr>
             <w:rStyle w:val="Hyperlink"/>
@@ -18881,7 +19149,7 @@
       <w:r>
         <w:t xml:space="preserve">Text analysis: </w:t>
       </w:r>
-      <w:hyperlink r:id="rId52" w:history="1">
+      <w:hyperlink r:id="rId58" w:history="1">
         <w:r>
           <w:rPr>
             <w:rStyle w:val="Hyperlink"/>
@@ -18900,7 +19168,7 @@
           <w:lang w:val="en-US"/>
         </w:rPr>
       </w:pPr>
-      <w:bookmarkStart w:id="57" w:name="_Toc215832082"/>
+      <w:bookmarkStart w:id="62" w:name="_Toc215832082"/>
       <w:proofErr w:type="spellStart"/>
       <w:r>
         <w:rPr>
@@ -18908,7 +19176,7 @@
         </w:rPr>
         <w:t>GeminiAI</w:t>
       </w:r>
-      <w:bookmarkEnd w:id="57"/>
+      <w:bookmarkEnd w:id="62"/>
       <w:proofErr w:type="spellEnd"/>
     </w:p>
     <w:p>
@@ -18937,7 +19205,7 @@
       <w:pPr>
         <w:pStyle w:val="Style2"/>
       </w:pPr>
-      <w:hyperlink r:id="rId53" w:history="1">
+      <w:hyperlink r:id="rId59" w:history="1">
         <w:r>
           <w:rPr>
             <w:rStyle w:val="Hyperlink"/>
@@ -18956,7 +19224,7 @@
       <w:pPr>
         <w:pStyle w:val="Style2"/>
       </w:pPr>
-      <w:hyperlink r:id="rId54" w:history="1">
+      <w:hyperlink r:id="rId60" w:history="1">
         <w:r>
           <w:rPr>
             <w:rStyle w:val="Hyperlink"/>
@@ -18977,7 +19245,7 @@
       <w:pPr>
         <w:pStyle w:val="Style2"/>
       </w:pPr>
-      <w:hyperlink r:id="rId55" w:history="1">
+      <w:hyperlink r:id="rId61" w:history="1">
         <w:r>
           <w:rPr>
             <w:rStyle w:val="Hyperlink"/>
@@ -18998,7 +19266,7 @@
       <w:pPr>
         <w:pStyle w:val="Style2"/>
       </w:pPr>
-      <w:hyperlink r:id="rId56" w:history="1">
+      <w:hyperlink r:id="rId62" w:history="1">
         <w:r>
           <w:rPr>
             <w:rStyle w:val="Hyperlink"/>
@@ -19019,7 +19287,7 @@
       <w:pPr>
         <w:pStyle w:val="Style2"/>
       </w:pPr>
-      <w:hyperlink r:id="rId57" w:history="1">
+      <w:hyperlink r:id="rId63" w:history="1">
         <w:r>
           <w:rPr>
             <w:rStyle w:val="Hyperlink"/>
@@ -19032,7 +19300,7 @@
       </w:r>
     </w:p>
     <w:sectPr>
-      <w:footerReference w:type="default" r:id="rId58"/>
+      <w:footerReference w:type="default" r:id="rId64"/>
       <w:pgSz w:w="11906" w:h="16838"/>
       <w:pgMar w:top="1417" w:right="1417" w:bottom="1417" w:left="1417" w:header="708" w:footer="708" w:gutter="0"/>
       <w:cols w:space="708"/>
@@ -19041,6 +19309,121 @@
     </w:sectPr>
   </w:body>
 </w:document>
+</file>
+
+<file path=word/comments.xml><?xml version="1.0" encoding="utf-8"?>
+<w:comments xmlns:wpc="http://schemas.microsoft.com/office/word/2010/wordprocessingCanvas" xmlns:cx="http://schemas.microsoft.com/office/drawing/2014/chartex" xmlns:cx1="http://schemas.microsoft.com/office/drawing/2015/9/8/chartex" xmlns:cx2="http://schemas.microsoft.com/office/drawing/2015/10/21/chartex" xmlns:cx3="http://schemas.microsoft.com/office/drawing/2016/5/9/chartex" xmlns:cx4="http://schemas.microsoft.com/office/drawing/2016/5/10/chartex" xmlns:cx5="http://schemas.microsoft.com/office/drawing/2016/5/11/chartex" xmlns:cx6="http://schemas.microsoft.com/office/drawing/2016/5/12/chartex" xmlns:cx7="http://schemas.microsoft.com/office/drawing/2016/5/13/chartex" xmlns:cx8="http://schemas.microsoft.com/office/drawing/2016/5/14/chartex" xmlns:mc="http://schemas.openxmlformats.org/markup-compatibility/2006" xmlns:aink="http://schemas.microsoft.com/office/drawing/2016/ink" xmlns:am3d="http://schemas.microsoft.com/office/drawing/2017/model3d" xmlns:o="urn:schemas-microsoft-com:office:office" xmlns:oel="http://schemas.microsoft.com/office/2019/extlst" xmlns:r="http://schemas.openxmlformats.org/officeDocument/2006/relationships" xmlns:m="http://schemas.openxmlformats.org/officeDocument/2006/math" xmlns:v="urn:schemas-microsoft-com:vml" xmlns:wp14="http://schemas.microsoft.com/office/word/2010/wordprocessingDrawing" xmlns:wp="http://schemas.openxmlformats.org/drawingml/2006/wordprocessingDrawing" xmlns:w10="urn:schemas-microsoft-com:office:word" xmlns:w="http://schemas.openxmlformats.org/wordprocessingml/2006/main" xmlns:w14="http://schemas.microsoft.com/office/word/2010/wordml" xmlns:w15="http://schemas.microsoft.com/office/word/2012/wordml" xmlns:w16cex="http://schemas.microsoft.com/office/word/2018/wordml/cex" xmlns:w16cid="http://schemas.microsoft.com/office/word/2016/wordml/cid" xmlns:w16="http://schemas.microsoft.com/office/word/2018/wordml" xmlns:w16du="http://schemas.microsoft.com/office/word/2023/wordml/word16du" xmlns:w16sdtdh="http://schemas.microsoft.com/office/word/2020/wordml/sdtdatahash" xmlns:w16sdtfl="http://schemas.microsoft.com/office/word/2024/wordml/sdtformatlock" xmlns:w16se="http://schemas.microsoft.com/office/word/2015/wordml/symex" xmlns:wpg="http://schemas.microsoft.com/office/word/2010/wordprocessingGroup" xmlns:wpi="http://schemas.microsoft.com/office/word/2010/wordprocessingInk" xmlns:wne="http://schemas.microsoft.com/office/word/2006/wordml" xmlns:wps="http://schemas.microsoft.com/office/word/2010/wordprocessingShape" mc:Ignorable="w14 w15 w16se w16cid w16 w16cex w16sdtdh w16sdtfl w16du wp14">
+  <w:comment w:id="13" w:author="Edit Vértes" w:date="2025-12-06T10:50:00Z" w:initials="EV">
+    <w:p>
+      <w:pPr>
+        <w:pStyle w:val="CommentText"/>
+      </w:pPr>
+      <w:r>
+        <w:rPr>
+          <w:rStyle w:val="CommentReference"/>
+        </w:rPr>
+        <w:annotationRef/>
+      </w:r>
+      <w:r>
+        <w:t>GOOD!!!</w:t>
+      </w:r>
+    </w:p>
+  </w:comment>
+  <w:comment w:id="15" w:author="Edit Vértes" w:date="2025-12-06T10:51:00Z" w:initials="EV">
+    <w:p>
+      <w:pPr>
+        <w:pStyle w:val="CommentText"/>
+      </w:pPr>
+      <w:r>
+        <w:rPr>
+          <w:rStyle w:val="CommentReference"/>
+        </w:rPr>
+        <w:annotationRef/>
+      </w:r>
+      <w:r>
+        <w:t>It is appreciated!</w:t>
+      </w:r>
+    </w:p>
+  </w:comment>
+  <w:comment w:id="16" w:author="Edit Vértes" w:date="2025-12-06T10:54:00Z" w:initials="EV">
+    <w:p>
+      <w:pPr>
+        <w:pStyle w:val="CommentText"/>
+      </w:pPr>
+      <w:r>
+        <w:rPr>
+          <w:rStyle w:val="CommentReference"/>
+        </w:rPr>
+        <w:annotationRef/>
+      </w:r>
+      <w:r>
+        <w:t>There is still no example word or vocabulary. Some sample words that are punished would be needed</w:t>
+      </w:r>
+    </w:p>
+  </w:comment>
+  <w:comment w:id="22" w:author="Edit Vértes" w:date="2025-12-06T10:57:00Z" w:initials="EV">
+    <w:p>
+      <w:pPr>
+        <w:pStyle w:val="CommentText"/>
+      </w:pPr>
+      <w:r>
+        <w:rPr>
+          <w:rStyle w:val="CommentReference"/>
+        </w:rPr>
+        <w:annotationRef/>
+      </w:r>
+      <w:r>
+        <w:t>Value element</w:t>
+      </w:r>
+    </w:p>
+  </w:comment>
+  <w:comment w:id="48" w:author="Edit Vértes" w:date="2025-12-06T11:00:00Z" w:initials="EV">
+    <w:p>
+      <w:pPr>
+        <w:pStyle w:val="CommentText"/>
+      </w:pPr>
+      <w:r>
+        <w:rPr>
+          <w:rStyle w:val="CommentReference"/>
+        </w:rPr>
+        <w:annotationRef/>
+      </w:r>
+      <w:r>
+        <w:t>Acceptable</w:t>
+      </w:r>
+    </w:p>
+  </w:comment>
+</w:comments>
+</file>
+
+<file path=word/commentsExtended.xml><?xml version="1.0" encoding="utf-8"?>
+<w15:commentsEx xmlns:wpc="http://schemas.microsoft.com/office/word/2010/wordprocessingCanvas" xmlns:cx="http://schemas.microsoft.com/office/drawing/2014/chartex" xmlns:cx1="http://schemas.microsoft.com/office/drawing/2015/9/8/chartex" xmlns:cx2="http://schemas.microsoft.com/office/drawing/2015/10/21/chartex" xmlns:cx3="http://schemas.microsoft.com/office/drawing/2016/5/9/chartex" xmlns:cx4="http://schemas.microsoft.com/office/drawing/2016/5/10/chartex" xmlns:cx5="http://schemas.microsoft.com/office/drawing/2016/5/11/chartex" xmlns:cx6="http://schemas.microsoft.com/office/drawing/2016/5/12/chartex" xmlns:cx7="http://schemas.microsoft.com/office/drawing/2016/5/13/chartex" xmlns:cx8="http://schemas.microsoft.com/office/drawing/2016/5/14/chartex" xmlns:mc="http://schemas.openxmlformats.org/markup-compatibility/2006" xmlns:aink="http://schemas.microsoft.com/office/drawing/2016/ink" xmlns:am3d="http://schemas.microsoft.com/office/drawing/2017/model3d" xmlns:o="urn:schemas-microsoft-com:office:office" xmlns:oel="http://schemas.microsoft.com/office/2019/extlst" xmlns:r="http://schemas.openxmlformats.org/officeDocument/2006/relationships" xmlns:m="http://schemas.openxmlformats.org/officeDocument/2006/math" xmlns:v="urn:schemas-microsoft-com:vml" xmlns:wp14="http://schemas.microsoft.com/office/word/2010/wordprocessingDrawing" xmlns:wp="http://schemas.openxmlformats.org/drawingml/2006/wordprocessingDrawing" xmlns:w10="urn:schemas-microsoft-com:office:word" xmlns:w="http://schemas.openxmlformats.org/wordprocessingml/2006/main" xmlns:w14="http://schemas.microsoft.com/office/word/2010/wordml" xmlns:w15="http://schemas.microsoft.com/office/word/2012/wordml" xmlns:w16cex="http://schemas.microsoft.com/office/word/2018/wordml/cex" xmlns:w16cid="http://schemas.microsoft.com/office/word/2016/wordml/cid" xmlns:w16="http://schemas.microsoft.com/office/word/2018/wordml" xmlns:w16du="http://schemas.microsoft.com/office/word/2023/wordml/word16du" xmlns:w16sdtdh="http://schemas.microsoft.com/office/word/2020/wordml/sdtdatahash" xmlns:w16sdtfl="http://schemas.microsoft.com/office/word/2024/wordml/sdtformatlock" xmlns:w16se="http://schemas.microsoft.com/office/word/2015/wordml/symex" xmlns:wpg="http://schemas.microsoft.com/office/word/2010/wordprocessingGroup" xmlns:wpi="http://schemas.microsoft.com/office/word/2010/wordprocessingInk" xmlns:wne="http://schemas.microsoft.com/office/word/2006/wordml" xmlns:wps="http://schemas.microsoft.com/office/word/2010/wordprocessingShape" mc:Ignorable="w14 w15 w16se w16cid w16 w16cex w16sdtdh w16sdtfl w16du wp14">
+  <w15:commentEx w15:paraId="0CF1CE17" w15:done="1"/>
+  <w15:commentEx w15:paraId="70758E68" w15:done="1"/>
+  <w15:commentEx w15:paraId="57BA2A31" w15:done="1"/>
+  <w15:commentEx w15:paraId="15D47FA4" w15:done="1"/>
+  <w15:commentEx w15:paraId="0B5FCCA3" w15:done="1"/>
+</w15:commentsEx>
+</file>
+
+<file path=word/commentsExtensible.xml><?xml version="1.0" encoding="utf-8"?>
+<w16cex:commentsExtensible xmlns:wpc="http://schemas.microsoft.com/office/word/2010/wordprocessingCanvas" xmlns:cx="http://schemas.microsoft.com/office/drawing/2014/chartex" xmlns:cx1="http://schemas.microsoft.com/office/drawing/2015/9/8/chartex" xmlns:cx2="http://schemas.microsoft.com/office/drawing/2015/10/21/chartex" xmlns:cx3="http://schemas.microsoft.com/office/drawing/2016/5/9/chartex" xmlns:cx4="http://schemas.microsoft.com/office/drawing/2016/5/10/chartex" xmlns:cx5="http://schemas.microsoft.com/office/drawing/2016/5/11/chartex" xmlns:cx6="http://schemas.microsoft.com/office/drawing/2016/5/12/chartex" xmlns:cx7="http://schemas.microsoft.com/office/drawing/2016/5/13/chartex" xmlns:cx8="http://schemas.microsoft.com/office/drawing/2016/5/14/chartex" xmlns:cr="http://schemas.microsoft.com/office/comments/2020/reactions" xmlns:mc="http://schemas.openxmlformats.org/markup-compatibility/2006" xmlns:aink="http://schemas.microsoft.com/office/drawing/2016/ink" xmlns:am3d="http://schemas.microsoft.com/office/drawing/2017/model3d" xmlns:o="urn:schemas-microsoft-com:office:office" xmlns:oel="http://schemas.microsoft.com/office/2019/extlst" xmlns:r="http://schemas.openxmlformats.org/officeDocument/2006/relationships" xmlns:m="http://schemas.openxmlformats.org/officeDocument/2006/math" xmlns:v="urn:schemas-microsoft-com:vml" xmlns:wp14="http://schemas.microsoft.com/office/word/2010/wordprocessingDrawing" xmlns:wp="http://schemas.openxmlformats.org/drawingml/2006/wordprocessingDrawing" xmlns:w10="urn:schemas-microsoft-com:office:word" xmlns:w="http://schemas.openxmlformats.org/wordprocessingml/2006/main" xmlns:w14="http://schemas.microsoft.com/office/word/2010/wordml" xmlns:w15="http://schemas.microsoft.com/office/word/2012/wordml" xmlns:w16cex="http://schemas.microsoft.com/office/word/2018/wordml/cex" xmlns:w16cid="http://schemas.microsoft.com/office/word/2016/wordml/cid" xmlns:w16="http://schemas.microsoft.com/office/word/2018/wordml" xmlns:w16du="http://schemas.microsoft.com/office/word/2023/wordml/word16du" xmlns:w16sdtdh="http://schemas.microsoft.com/office/word/2020/wordml/sdtdatahash" xmlns:w16sdtfl="http://schemas.microsoft.com/office/word/2024/wordml/sdtformatlock" xmlns:w16se="http://schemas.microsoft.com/office/word/2015/wordml/symex" xmlns:wpg="http://schemas.microsoft.com/office/word/2010/wordprocessingGroup" xmlns:wpi="http://schemas.microsoft.com/office/word/2010/wordprocessingInk" xmlns:wne="http://schemas.microsoft.com/office/word/2006/wordml" xmlns:wps="http://schemas.microsoft.com/office/word/2010/wordprocessingShape" mc:Ignorable="w14 w15 w16se w16cid w16 w16cex w16sdtdh w16sdtfl cr w16du wp14">
+  <w16cex:commentExtensible w16cex:durableId="5924439A" w16cex:dateUtc="2025-12-06T09:50:00Z"/>
+  <w16cex:commentExtensible w16cex:durableId="2C541C7F" w16cex:dateUtc="2025-12-06T09:51:00Z"/>
+  <w16cex:commentExtensible w16cex:durableId="510CBD65" w16cex:dateUtc="2025-12-06T09:54:00Z"/>
+  <w16cex:commentExtensible w16cex:durableId="564BE649" w16cex:dateUtc="2025-12-06T09:57:00Z"/>
+  <w16cex:commentExtensible w16cex:durableId="4A8349AC" w16cex:dateUtc="2025-12-06T10:00:00Z"/>
+</w16cex:commentsExtensible>
+</file>
+
+<file path=word/commentsIds.xml><?xml version="1.0" encoding="utf-8"?>
+<w16cid:commentsIds xmlns:wpc="http://schemas.microsoft.com/office/word/2010/wordprocessingCanvas" xmlns:cx="http://schemas.microsoft.com/office/drawing/2014/chartex" xmlns:cx1="http://schemas.microsoft.com/office/drawing/2015/9/8/chartex" xmlns:cx2="http://schemas.microsoft.com/office/drawing/2015/10/21/chartex" xmlns:cx3="http://schemas.microsoft.com/office/drawing/2016/5/9/chartex" xmlns:cx4="http://schemas.microsoft.com/office/drawing/2016/5/10/chartex" xmlns:cx5="http://schemas.microsoft.com/office/drawing/2016/5/11/chartex" xmlns:cx6="http://schemas.microsoft.com/office/drawing/2016/5/12/chartex" xmlns:cx7="http://schemas.microsoft.com/office/drawing/2016/5/13/chartex" xmlns:cx8="http://schemas.microsoft.com/office/drawing/2016/5/14/chartex" xmlns:mc="http://schemas.openxmlformats.org/markup-compatibility/2006" xmlns:aink="http://schemas.microsoft.com/office/drawing/2016/ink" xmlns:am3d="http://schemas.microsoft.com/office/drawing/2017/model3d" xmlns:o="urn:schemas-microsoft-com:office:office" xmlns:oel="http://schemas.microsoft.com/office/2019/extlst" xmlns:r="http://schemas.openxmlformats.org/officeDocument/2006/relationships" xmlns:m="http://schemas.openxmlformats.org/officeDocument/2006/math" xmlns:v="urn:schemas-microsoft-com:vml" xmlns:wp14="http://schemas.microsoft.com/office/word/2010/wordprocessingDrawing" xmlns:wp="http://schemas.openxmlformats.org/drawingml/2006/wordprocessingDrawing" xmlns:w10="urn:schemas-microsoft-com:office:word" xmlns:w="http://schemas.openxmlformats.org/wordprocessingml/2006/main" xmlns:w14="http://schemas.microsoft.com/office/word/2010/wordml" xmlns:w15="http://schemas.microsoft.com/office/word/2012/wordml" xmlns:w16cex="http://schemas.microsoft.com/office/word/2018/wordml/cex" xmlns:w16cid="http://schemas.microsoft.com/office/word/2016/wordml/cid" xmlns:w16="http://schemas.microsoft.com/office/word/2018/wordml" xmlns:w16du="http://schemas.microsoft.com/office/word/2023/wordml/word16du" xmlns:w16sdtdh="http://schemas.microsoft.com/office/word/2020/wordml/sdtdatahash" xmlns:w16sdtfl="http://schemas.microsoft.com/office/word/2024/wordml/sdtformatlock" xmlns:w16se="http://schemas.microsoft.com/office/word/2015/wordml/symex" xmlns:wpg="http://schemas.microsoft.com/office/word/2010/wordprocessingGroup" xmlns:wpi="http://schemas.microsoft.com/office/word/2010/wordprocessingInk" xmlns:wne="http://schemas.microsoft.com/office/word/2006/wordml" xmlns:wps="http://schemas.microsoft.com/office/word/2010/wordprocessingShape" mc:Ignorable="w14 w15 w16se w16cid w16 w16cex w16sdtdh w16sdtfl w16du wp14">
+  <w16cid:commentId w16cid:paraId="0CF1CE17" w16cid:durableId="5924439A"/>
+  <w16cid:commentId w16cid:paraId="70758E68" w16cid:durableId="2C541C7F"/>
+  <w16cid:commentId w16cid:paraId="57BA2A31" w16cid:durableId="510CBD65"/>
+  <w16cid:commentId w16cid:paraId="15D47FA4" w16cid:durableId="564BE649"/>
+  <w16cid:commentId w16cid:paraId="0B5FCCA3" w16cid:durableId="4A8349AC"/>
+</w16cid:commentsIds>
 </file>
 
 <file path=word/endnotes.xml><?xml version="1.0" encoding="utf-8"?>
@@ -22043,6 +22426,14 @@
     <w:abstractNumId w:val="6"/>
   </w:num>
 </w:numbering>
+</file>
+
+<file path=word/people.xml><?xml version="1.0" encoding="utf-8"?>
+<w15:people xmlns:wpc="http://schemas.microsoft.com/office/word/2010/wordprocessingCanvas" xmlns:cx="http://schemas.microsoft.com/office/drawing/2014/chartex" xmlns:cx1="http://schemas.microsoft.com/office/drawing/2015/9/8/chartex" xmlns:cx2="http://schemas.microsoft.com/office/drawing/2015/10/21/chartex" xmlns:cx3="http://schemas.microsoft.com/office/drawing/2016/5/9/chartex" xmlns:cx4="http://schemas.microsoft.com/office/drawing/2016/5/10/chartex" xmlns:cx5="http://schemas.microsoft.com/office/drawing/2016/5/11/chartex" xmlns:cx6="http://schemas.microsoft.com/office/drawing/2016/5/12/chartex" xmlns:cx7="http://schemas.microsoft.com/office/drawing/2016/5/13/chartex" xmlns:cx8="http://schemas.microsoft.com/office/drawing/2016/5/14/chartex" xmlns:mc="http://schemas.openxmlformats.org/markup-compatibility/2006" xmlns:aink="http://schemas.microsoft.com/office/drawing/2016/ink" xmlns:am3d="http://schemas.microsoft.com/office/drawing/2017/model3d" xmlns:o="urn:schemas-microsoft-com:office:office" xmlns:oel="http://schemas.microsoft.com/office/2019/extlst" xmlns:r="http://schemas.openxmlformats.org/officeDocument/2006/relationships" xmlns:m="http://schemas.openxmlformats.org/officeDocument/2006/math" xmlns:v="urn:schemas-microsoft-com:vml" xmlns:wp14="http://schemas.microsoft.com/office/word/2010/wordprocessingDrawing" xmlns:wp="http://schemas.openxmlformats.org/drawingml/2006/wordprocessingDrawing" xmlns:w10="urn:schemas-microsoft-com:office:word" xmlns:w="http://schemas.openxmlformats.org/wordprocessingml/2006/main" xmlns:w14="http://schemas.microsoft.com/office/word/2010/wordml" xmlns:w15="http://schemas.microsoft.com/office/word/2012/wordml" xmlns:w16cex="http://schemas.microsoft.com/office/word/2018/wordml/cex" xmlns:w16cid="http://schemas.microsoft.com/office/word/2016/wordml/cid" xmlns:w16="http://schemas.microsoft.com/office/word/2018/wordml" xmlns:w16du="http://schemas.microsoft.com/office/word/2023/wordml/word16du" xmlns:w16sdtdh="http://schemas.microsoft.com/office/word/2020/wordml/sdtdatahash" xmlns:w16sdtfl="http://schemas.microsoft.com/office/word/2024/wordml/sdtformatlock" xmlns:w16se="http://schemas.microsoft.com/office/word/2015/wordml/symex" xmlns:wpg="http://schemas.microsoft.com/office/word/2010/wordprocessingGroup" xmlns:wpi="http://schemas.microsoft.com/office/word/2010/wordprocessingInk" xmlns:wne="http://schemas.microsoft.com/office/word/2006/wordml" xmlns:wps="http://schemas.microsoft.com/office/word/2010/wordprocessingShape" mc:Ignorable="w14 w15 w16se w16cid w16 w16cex w16sdtdh w16sdtfl w16du wp14">
+  <w15:person w15:author="Edit Vértes">
+    <w15:presenceInfo w15:providerId="Windows Live" w15:userId="af72b42ea4eb82c3"/>
+  </w15:person>
+</w15:people>
 </file>
 
 <file path=word/styles.xml><?xml version="1.0" encoding="utf-8"?>
@@ -22650,6 +23041,7 @@
   <w:style w:type="character" w:default="1" w:styleId="DefaultParagraphFont">
     <w:name w:val="Default Paragraph Font"/>
     <w:uiPriority w:val="1"/>
+    <w:semiHidden/>
     <w:unhideWhenUsed/>
   </w:style>
   <w:style w:type="table" w:default="1" w:styleId="TableNormal">
@@ -23286,6 +23678,74 @@
       <w:lang w:val="en-GB"/>
     </w:rPr>
   </w:style>
+  <w:style w:type="character" w:styleId="CommentReference">
+    <w:name w:val="annotation reference"/>
+    <w:basedOn w:val="DefaultParagraphFont"/>
+    <w:uiPriority w:val="99"/>
+    <w:semiHidden/>
+    <w:unhideWhenUsed/>
+    <w:rsid w:val="008F6719"/>
+    <w:rPr>
+      <w:sz w:val="16"/>
+      <w:szCs w:val="16"/>
+    </w:rPr>
+  </w:style>
+  <w:style w:type="paragraph" w:styleId="CommentText">
+    <w:name w:val="annotation text"/>
+    <w:basedOn w:val="Normal"/>
+    <w:link w:val="CommentTextChar"/>
+    <w:uiPriority w:val="99"/>
+    <w:unhideWhenUsed/>
+    <w:rsid w:val="008F6719"/>
+    <w:pPr>
+      <w:spacing w:line="240" w:lineRule="auto"/>
+    </w:pPr>
+    <w:rPr>
+      <w:sz w:val="20"/>
+      <w:szCs w:val="20"/>
+    </w:rPr>
+  </w:style>
+  <w:style w:type="character" w:customStyle="1" w:styleId="CommentTextChar">
+    <w:name w:val="Comment Text Char"/>
+    <w:basedOn w:val="DefaultParagraphFont"/>
+    <w:link w:val="CommentText"/>
+    <w:uiPriority w:val="99"/>
+    <w:rsid w:val="008F6719"/>
+    <w:rPr>
+      <w:sz w:val="20"/>
+      <w:szCs w:val="20"/>
+      <w:lang w:val="en-GB"/>
+    </w:rPr>
+  </w:style>
+  <w:style w:type="paragraph" w:styleId="CommentSubject">
+    <w:name w:val="annotation subject"/>
+    <w:basedOn w:val="CommentText"/>
+    <w:next w:val="CommentText"/>
+    <w:link w:val="CommentSubjectChar"/>
+    <w:uiPriority w:val="99"/>
+    <w:semiHidden/>
+    <w:unhideWhenUsed/>
+    <w:rsid w:val="008F6719"/>
+    <w:rPr>
+      <w:b/>
+      <w:bCs/>
+    </w:rPr>
+  </w:style>
+  <w:style w:type="character" w:customStyle="1" w:styleId="CommentSubjectChar">
+    <w:name w:val="Comment Subject Char"/>
+    <w:basedOn w:val="CommentTextChar"/>
+    <w:link w:val="CommentSubject"/>
+    <w:uiPriority w:val="99"/>
+    <w:semiHidden/>
+    <w:rsid w:val="008F6719"/>
+    <w:rPr>
+      <w:b/>
+      <w:bCs/>
+      <w:sz w:val="20"/>
+      <w:szCs w:val="20"/>
+      <w:lang w:val="en-GB"/>
+    </w:rPr>
+  </w:style>
 </w:styles>
 </file>
 

</xml_diff>

<commit_message>
Updated hypothesis testing, added referencing
</commit_message>
<xml_diff>
--- a/Business Data Analytics Project fix.docx
+++ b/Business Data Analytics Project fix.docx
@@ -502,12 +502,16 @@
     <w:p>
       <w:pPr>
         <w:pStyle w:val="Style2"/>
+        <w:jc w:val="center"/>
       </w:pPr>
       <w:r>
         <w:t>&lt;</w:t>
       </w:r>
       <w:r>
-        <w:t>May, 2025</w:t>
+        <w:t>Dec</w:t>
+      </w:r>
+      <w:r>
+        <w:t>, 2025</w:t>
       </w:r>
       <w:r>
         <w:rPr>
@@ -1568,28 +1572,127 @@
         <w:pStyle w:val="Style2"/>
       </w:pPr>
       <w:r>
+        <w:rPr>
+          <w:highlight w:val="yellow"/>
+        </w:rPr>
         <w:t xml:space="preserve">The hypothesis statement of the project </w:t>
       </w:r>
       <w:r>
-        <w:t>was certain keywords or topics consist of these have correlation with higher penalties, however the output of the topic modelling indicated weak correlation due to the low correlation coefficient and a higher than standard p-value</w:t>
-      </w:r>
-      <w:r>
+        <w:rPr>
+          <w:highlight w:val="yellow"/>
+        </w:rPr>
+        <w:t>was</w:t>
+      </w:r>
+      <w:r>
+        <w:rPr>
+          <w:highlight w:val="yellow"/>
+        </w:rPr>
+        <w:t xml:space="preserve"> generated</w:t>
+      </w:r>
+      <w:r>
+        <w:rPr>
+          <w:highlight w:val="yellow"/>
+        </w:rPr>
+        <w:t xml:space="preserve"> topics</w:t>
+      </w:r>
+      <w:r>
+        <w:rPr>
+          <w:highlight w:val="yellow"/>
+        </w:rPr>
+        <w:t>, and in connection keywords,</w:t>
+      </w:r>
+      <w:r>
+        <w:rPr>
+          <w:highlight w:val="yellow"/>
+        </w:rPr>
+        <w:t xml:space="preserve"> have correlation with higher penalties</w:t>
+      </w:r>
+      <w:r>
+        <w:rPr>
+          <w:highlight w:val="yellow"/>
+        </w:rPr>
+        <w:t>.</w:t>
+      </w:r>
+      <w:r>
+        <w:rPr>
+          <w:highlight w:val="yellow"/>
+        </w:rPr>
+        <w:t xml:space="preserve"> </w:t>
+      </w:r>
+      <w:r>
+        <w:rPr>
+          <w:highlight w:val="yellow"/>
+        </w:rPr>
+        <w:t xml:space="preserve">Using Chi-square and Fisher’s exact the null hypothesis of independence with </w:t>
+      </w:r>
+      <w:r>
+        <w:rPr>
+          <w:highlight w:val="yellow"/>
+        </w:rPr>
+        <w:t>p-value</w:t>
+      </w:r>
+      <w:r>
+        <w:rPr>
+          <w:highlight w:val="yellow"/>
+        </w:rPr>
         <w:t xml:space="preserve"> of 0.05</w:t>
       </w:r>
       <w:r>
+        <w:rPr>
+          <w:highlight w:val="yellow"/>
+        </w:rPr>
+        <w:t xml:space="preserve"> was rejected</w:t>
+      </w:r>
+      <w:r>
+        <w:rPr>
+          <w:highlight w:val="yellow"/>
+        </w:rPr>
         <w:t>.</w:t>
       </w:r>
       <w:r>
+        <w:rPr>
+          <w:highlight w:val="yellow"/>
+        </w:rPr>
         <w:t xml:space="preserve"> </w:t>
       </w:r>
       <w:r>
-        <w:t>This suggests a uniform method of penalizing offending data processors, regardless of the articles breached.</w:t>
-      </w:r>
-      <w:r>
-        <w:t xml:space="preserve"> An improve</w:t>
-      </w:r>
-      <w:r>
-        <w:t xml:space="preserve">ment to the method used could have been calculating the fine’s influence on the income statement of each company. </w:t>
+        <w:rPr>
+          <w:highlight w:val="yellow"/>
+        </w:rPr>
+        <w:t xml:space="preserve">This suggests a </w:t>
+      </w:r>
+      <w:r>
+        <w:rPr>
+          <w:highlight w:val="yellow"/>
+        </w:rPr>
+        <w:t>non-</w:t>
+      </w:r>
+      <w:r>
+        <w:rPr>
+          <w:highlight w:val="yellow"/>
+        </w:rPr>
+        <w:t xml:space="preserve">uniform method of penalizing offending data </w:t>
+      </w:r>
+      <w:r>
+        <w:rPr>
+          <w:highlight w:val="yellow"/>
+        </w:rPr>
+        <w:t>processors.</w:t>
+      </w:r>
+      <w:r>
+        <w:t xml:space="preserve"> An</w:t>
+      </w:r>
+      <w:r>
+        <w:t xml:space="preserve"> improve</w:t>
+      </w:r>
+      <w:r>
+        <w:t>ment to the method used could have been calculating the fine’s influence on the income statement of each company</w:t>
+      </w:r>
+      <w:r>
+        <w:t>, however these were not available for all entities</w:t>
+      </w:r>
+      <w:r>
+        <w:t xml:space="preserve">. </w:t>
       </w:r>
     </w:p>
     <w:p>
@@ -6243,7 +6346,7 @@
         <w:rPr>
           <w:highlight w:val="yellow"/>
         </w:rPr>
-        <w:t>current legal contexts and regulations ensures the protection of personal data</w:t>
+        <w:t>current legal context and regulations ensures the protection of personal data</w:t>
       </w:r>
       <w:r>
         <w:t xml:space="preserve">. </w:t>
@@ -6252,35 +6355,38 @@
         <w:rPr>
           <w:highlight w:val="yellow"/>
         </w:rPr>
-        <w:t xml:space="preserve">From the extracted topic and keywords the data should prove that the </w:t>
-      </w:r>
-      <w:r>
-        <w:rPr>
-          <w:highlight w:val="yellow"/>
-        </w:rPr>
-        <w:t>individual</w:t>
-      </w:r>
-      <w:r>
-        <w:rPr>
-          <w:highlight w:val="yellow"/>
-        </w:rPr>
-        <w:t xml:space="preserve"> freedom and privacy is not harmed by</w:t>
-      </w:r>
-      <w:r>
-        <w:t xml:space="preserve"> </w:t>
-      </w:r>
-      <w:r>
-        <w:rPr>
-          <w:highlight w:val="yellow"/>
-        </w:rPr>
-        <w:t xml:space="preserve">data controllers </w:t>
+        <w:t xml:space="preserve">From the extracted topic and keywords the data should </w:t>
+      </w:r>
+      <w:r>
+        <w:rPr>
+          <w:highlight w:val="yellow"/>
+        </w:rPr>
+        <w:t xml:space="preserve">prove that </w:t>
+      </w:r>
+      <w:r>
+        <w:rPr>
+          <w:highlight w:val="yellow"/>
+        </w:rPr>
+        <w:t xml:space="preserve">the data collected from users are not misused and in cases they are, the </w:t>
       </w:r>
       <w:r>
         <w:rPr>
           <w:highlight w:val="yellow"/>
         </w:rPr>
         <w:lastRenderedPageBreak/>
-        <w:t>and processors and incidents are caused by technological and human failure.</w:t>
+        <w:t xml:space="preserve">severity of the penalty can be </w:t>
+      </w:r>
+      <w:r>
+        <w:rPr>
+          <w:highlight w:val="yellow"/>
+        </w:rPr>
+        <w:t>determined</w:t>
+      </w:r>
+      <w:r>
+        <w:rPr>
+          <w:highlight w:val="yellow"/>
+        </w:rPr>
+        <w:t>.</w:t>
       </w:r>
     </w:p>
     <w:p>
@@ -7323,12 +7429,45 @@
           <w:ilvl w:val="0"/>
           <w:numId w:val="21"/>
         </w:numPr>
-      </w:pPr>
-      <w:r>
-        <w:t xml:space="preserve">Information extraction: </w:t>
-      </w:r>
-      <w:r>
-        <w:t>using code or software for extraction of structured information, after the collecting the input</w:t>
+        <w:rPr>
+          <w:highlight w:val="yellow"/>
+        </w:rPr>
+      </w:pPr>
+      <w:r>
+        <w:rPr>
+          <w:highlight w:val="yellow"/>
+        </w:rPr>
+        <w:t>Text</w:t>
+      </w:r>
+      <w:r>
+        <w:rPr>
+          <w:highlight w:val="yellow"/>
+        </w:rPr>
+        <w:t xml:space="preserve"> extraction: </w:t>
+      </w:r>
+      <w:r>
+        <w:rPr>
+          <w:highlight w:val="yellow"/>
+        </w:rPr>
+        <w:t xml:space="preserve">using code or software for extraction of </w:t>
+      </w:r>
+      <w:r>
+        <w:rPr>
+          <w:highlight w:val="yellow"/>
+        </w:rPr>
+        <w:t>un</w:t>
+      </w:r>
+      <w:r>
+        <w:rPr>
+          <w:highlight w:val="yellow"/>
+        </w:rPr>
+        <w:t xml:space="preserve">structured </w:t>
+      </w:r>
+      <w:r>
+        <w:rPr>
+          <w:highlight w:val="yellow"/>
+        </w:rPr>
+        <w:t xml:space="preserve">raw string data </w:t>
       </w:r>
     </w:p>
     <w:p>
@@ -7402,18 +7541,12 @@
         <w:pStyle w:val="Style2"/>
         <w:numPr>
           <w:ilvl w:val="1"/>
-          <w:numId w:val="18"/>
+          <w:numId w:val="21"/>
         </w:numPr>
       </w:pPr>
       <w:r>
         <w:lastRenderedPageBreak/>
-        <w:t>cleaning:</w:t>
-      </w:r>
-      <w:r>
-        <w:t xml:space="preserve"> </w:t>
-      </w:r>
-      <w:r>
-        <w:t>the normalization of input data by removing special characters, punctuation and converting all text to lowercase if needed</w:t>
+        <w:t>cleaning: the normalization of input data by removing special characters, punctuation and converting all text to lowercase if needed</w:t>
       </w:r>
     </w:p>
     <w:p>
@@ -7421,7 +7554,7 @@
         <w:pStyle w:val="Style2"/>
         <w:numPr>
           <w:ilvl w:val="1"/>
-          <w:numId w:val="18"/>
+          <w:numId w:val="21"/>
         </w:numPr>
       </w:pPr>
       <w:r>
@@ -7433,31 +7566,7 @@
       </w:r>
       <w:proofErr w:type="spellEnd"/>
       <w:r>
-        <w:t>”</w:t>
-      </w:r>
-      <w:r>
-        <w:t xml:space="preserve"> removal:</w:t>
-      </w:r>
-      <w:r>
-        <w:t xml:space="preserve"> cleaning the dataset from common words </w:t>
-      </w:r>
-      <w:r>
-        <w:t>that are unimportant</w:t>
-      </w:r>
-      <w:r>
-        <w:t xml:space="preserve"> (</w:t>
-      </w:r>
-      <w:r>
-        <w:t>“</w:t>
-      </w:r>
-      <w:r>
-        <w:t>the</w:t>
-      </w:r>
-      <w:r>
-        <w:t>”</w:t>
-      </w:r>
-      <w:r>
-        <w:t xml:space="preserve">, </w:t>
+        <w:t xml:space="preserve">” removal: cleaning the dataset from common words that are unimportant (“the”, </w:t>
       </w:r>
       <w:proofErr w:type="gramStart"/>
       <w:r>
@@ -7465,10 +7574,7 @@
       </w:r>
       <w:proofErr w:type="gramEnd"/>
       <w:r>
-        <w:t xml:space="preserve"> „I</w:t>
-      </w:r>
-      <w:r>
-        <w:t>”, etc.)</w:t>
+        <w:t xml:space="preserve"> „I”, etc.)</w:t>
       </w:r>
     </w:p>
     <w:p>
@@ -7476,17 +7582,11 @@
         <w:pStyle w:val="Style2"/>
         <w:numPr>
           <w:ilvl w:val="1"/>
-          <w:numId w:val="18"/>
+          <w:numId w:val="21"/>
         </w:numPr>
       </w:pPr>
       <w:r>
-        <w:t>tokenization:</w:t>
-      </w:r>
-      <w:r>
-        <w:t xml:space="preserve"> the splitting of text into smaller units of strings, which can be words, phrases or sentences, called “tokens”</w:t>
-      </w:r>
-      <w:r>
-        <w:t xml:space="preserve">. </w:t>
+        <w:t xml:space="preserve">tokenization: the splitting of text into smaller units of strings, which can be words, phrases or sentences, called “tokens”. </w:t>
       </w:r>
     </w:p>
     <w:p>
@@ -7494,14 +7594,11 @@
         <w:pStyle w:val="Style2"/>
         <w:numPr>
           <w:ilvl w:val="1"/>
-          <w:numId w:val="18"/>
+          <w:numId w:val="21"/>
         </w:numPr>
       </w:pPr>
       <w:r>
-        <w:t>stemming:</w:t>
-      </w:r>
-      <w:r>
-        <w:t xml:space="preserve"> reducing the words to their base forms. In English this can be done by removing prefixes and suffixes, however in </w:t>
+        <w:t xml:space="preserve">stemming: reducing the words to their base forms. In English this can be done by removing prefixes and suffixes, however in </w:t>
       </w:r>
       <w:r>
         <w:rPr>
@@ -7521,17 +7618,11 @@
         <w:pStyle w:val="Style2"/>
         <w:numPr>
           <w:ilvl w:val="1"/>
-          <w:numId w:val="18"/>
+          <w:numId w:val="21"/>
         </w:numPr>
       </w:pPr>
       <w:r>
-        <w:t>part-of-speech tagging:</w:t>
-      </w:r>
-      <w:r>
-        <w:t xml:space="preserve"> assigning the words their grammatical roles within a sentence (verb, noun, adjective, adverb) to facilitate the ML models understanding of the language. This step is especially important for classification tasks</w:t>
-      </w:r>
-      <w:r>
-        <w:t xml:space="preserve">, such as NER. </w:t>
+        <w:t xml:space="preserve">part-of-speech tagging: assigning the words their grammatical roles within a sentence (verb, noun, adjective, adverb) to facilitate the ML models understanding of the language. This step is especially important for classification tasks, such as NER. </w:t>
       </w:r>
       <w:r>
         <w:fldChar w:fldCharType="begin"/>
@@ -7546,12 +7637,26 @@
         <w:rPr>
           <w:rFonts w:cs="Times New Roman"/>
         </w:rPr>
-        <w:t>(Jurafsky and</w:t>
-      </w:r>
+        <w:t>(</w:t>
+      </w:r>
+      <w:proofErr w:type="spellStart"/>
       <w:r>
         <w:rPr>
           <w:rFonts w:cs="Times New Roman"/>
         </w:rPr>
+        <w:t>Jurafsky</w:t>
+      </w:r>
+      <w:proofErr w:type="spellEnd"/>
+      <w:r>
+        <w:rPr>
+          <w:rFonts w:cs="Times New Roman"/>
+        </w:rPr>
+        <w:t xml:space="preserve"> and</w:t>
+      </w:r>
+      <w:r>
+        <w:rPr>
+          <w:rFonts w:cs="Times New Roman"/>
+        </w:rPr>
         <w:t xml:space="preserve"> </w:t>
       </w:r>
       <w:r>
@@ -7572,6 +7677,40 @@
     <w:p>
       <w:pPr>
         <w:pStyle w:val="Style2"/>
+        <w:numPr>
+          <w:ilvl w:val="0"/>
+          <w:numId w:val="21"/>
+        </w:numPr>
+        <w:rPr>
+          <w:highlight w:val="yellow"/>
+        </w:rPr>
+      </w:pPr>
+      <w:r>
+        <w:rPr>
+          <w:highlight w:val="yellow"/>
+        </w:rPr>
+        <w:t xml:space="preserve">Information extraction: using code or software for extraction of structured information, after </w:t>
+      </w:r>
+      <w:r>
+        <w:rPr>
+          <w:highlight w:val="yellow"/>
+        </w:rPr>
+        <w:t>preprocessing</w:t>
+      </w:r>
+    </w:p>
+    <w:p>
+      <w:pPr>
+        <w:pStyle w:val="Style2"/>
+      </w:pPr>
+    </w:p>
+    <w:p>
+      <w:pPr>
+        <w:pStyle w:val="Style2"/>
+      </w:pPr>
+    </w:p>
+    <w:p>
+      <w:pPr>
+        <w:pStyle w:val="Style2"/>
       </w:pPr>
       <w:r>
         <w:t xml:space="preserve">After the preprocessing </w:t>
@@ -7777,7 +7916,11 @@
         <w:t xml:space="preserve"> Understanding the calculations and variables behind text mining is important to </w:t>
       </w:r>
       <w:r>
-        <w:t xml:space="preserve">apply the correct technique, however by defining the </w:t>
+        <w:t xml:space="preserve">apply the correct </w:t>
+      </w:r>
+      <w:r>
+        <w:lastRenderedPageBreak/>
+        <w:t xml:space="preserve">technique, however by defining the </w:t>
       </w:r>
       <w:r>
         <w:t>objective</w:t>
@@ -7805,7 +7948,6 @@
         <w:t xml:space="preserve">Another gap in the literature review is the changes of data protection regulation </w:t>
       </w:r>
       <w:r>
-        <w:lastRenderedPageBreak/>
         <w:t xml:space="preserve">in the United Kingdom. As the UK left the EU in 2020 the GDPR and </w:t>
       </w:r>
       <w:r>
@@ -8019,7 +8161,25 @@
         <w:rPr>
           <w:highlight w:val="yellow"/>
         </w:rPr>
-        <w:t>list of words within the topics created should not contain terms, which violates the mentioned articles</w:t>
+        <w:t xml:space="preserve">list of words within the topics created should not contain </w:t>
+      </w:r>
+      <w:r>
+        <w:rPr>
+          <w:highlight w:val="yellow"/>
+        </w:rPr>
+        <w:t>actions and</w:t>
+      </w:r>
+      <w:r>
+        <w:rPr>
+          <w:highlight w:val="yellow"/>
+        </w:rPr>
+        <w:t xml:space="preserve"> insufficient procedures</w:t>
+      </w:r>
+      <w:r>
+        <w:rPr>
+          <w:highlight w:val="yellow"/>
+        </w:rPr>
+        <w:t>, which violates the mentioned articles</w:t>
       </w:r>
       <w:r>
         <w:rPr>
@@ -10417,7 +10577,7 @@
           <w:lang w:val="en-GB"/>
         </w:rPr>
         <w:drawing>
-          <wp:inline distT="0" distB="0" distL="0" distR="0" wp14:anchorId="6AAFBFD9" wp14:editId="1CDA4774">
+          <wp:inline distT="0" distB="0" distL="0" distR="0" wp14:anchorId="6AAFBFD9" wp14:editId="3D1ACB33">
             <wp:extent cx="5760720" cy="2130425"/>
             <wp:effectExtent l="0" t="0" r="0" b="3175"/>
             <wp:docPr id="1279777169" name="Picture 4"/>
@@ -10576,7 +10736,7 @@
           <w:noProof/>
         </w:rPr>
         <w:drawing>
-          <wp:inline distT="0" distB="0" distL="0" distR="0" wp14:anchorId="33B17394" wp14:editId="5A843461">
+          <wp:inline distT="0" distB="0" distL="0" distR="0" wp14:anchorId="33B17394" wp14:editId="63C2A402">
             <wp:extent cx="5760720" cy="2131695"/>
             <wp:effectExtent l="0" t="0" r="0" b="1905"/>
             <wp:docPr id="637132193" name="Picture 16" descr="A close-up of a graph&#10;&#10;AI-generated content may be incorrect."/>
@@ -16164,7 +16324,13 @@
         <w:t xml:space="preserve">6.5 Chi-square </w:t>
       </w:r>
       <w:r>
-        <w:t xml:space="preserve">and Fisher’s extract </w:t>
+        <w:t>and Fisher’s e</w:t>
+      </w:r>
+      <w:r>
+        <w:t>x</w:t>
+      </w:r>
+      <w:r>
+        <w:t xml:space="preserve">act </w:t>
       </w:r>
       <w:r>
         <w:t>test results</w:t>
@@ -16190,20 +16356,1408 @@
         <w:t>fines, the</w:t>
       </w:r>
       <w:r>
-        <w:t xml:space="preserve"> chosen method was Chi-square test. </w:t>
-      </w:r>
-      <w:r>
-        <w:t xml:space="preserve">The data frame was updated with a column marking </w:t>
+        <w:t xml:space="preserve"> chosen method was Chi-square test</w:t>
+      </w:r>
+      <w:r>
+        <w:t xml:space="preserve">, which is mainly used to test independence between two or more variables and alternatively to test </w:t>
+      </w:r>
+      <w:r>
+        <w:t>the whether the observed distribution fits with the expected distribution for the data. (</w:t>
+      </w:r>
+      <w:r>
+        <w:rPr>
+          <w:lang w:val="en-GB"/>
+        </w:rPr>
+        <w:t>Rana, R., &amp; Singhal, R.</w:t>
+      </w:r>
+      <w:r>
+        <w:rPr>
+          <w:lang w:val="en-GB"/>
+        </w:rPr>
+        <w:t>, 2015)</w:t>
+      </w:r>
+      <w:r>
+        <w:t xml:space="preserve"> </w:t>
+      </w:r>
+      <w:r>
+        <w:t xml:space="preserve">The data frame was </w:t>
+      </w:r>
+      <w:r>
+        <w:lastRenderedPageBreak/>
+        <w:t xml:space="preserve">updated with a column marking </w:t>
       </w:r>
       <w:r>
         <w:t>penalties above 10.000.000 euros as severe</w:t>
       </w:r>
       <w:r>
-        <w:t xml:space="preserve">, which was discussed before in the literature review. The null hypothesis states that there is correlation between the topics generated and the increased </w:t>
-      </w:r>
-      <w:r>
-        <w:lastRenderedPageBreak/>
-        <w:t xml:space="preserve">penalties. </w:t>
+        <w:t xml:space="preserve">, which was discussed before in the literature review. </w:t>
+      </w:r>
+    </w:p>
+    <w:p>
+      <w:pPr>
+        <w:pStyle w:val="Style2"/>
+      </w:pPr>
+    </w:p>
+    <w:tbl>
+      <w:tblPr>
+        <w:tblW w:w="5660" w:type="dxa"/>
+        <w:jc w:val="center"/>
+        <w:tblCellMar>
+          <w:left w:w="70" w:type="dxa"/>
+          <w:right w:w="70" w:type="dxa"/>
+        </w:tblCellMar>
+        <w:tblLook w:val="04A0" w:firstRow="1" w:lastRow="0" w:firstColumn="1" w:lastColumn="0" w:noHBand="0" w:noVBand="1"/>
+      </w:tblPr>
+      <w:tblGrid>
+        <w:gridCol w:w="2040"/>
+        <w:gridCol w:w="1700"/>
+        <w:gridCol w:w="1920"/>
+      </w:tblGrid>
+      <w:tr>
+        <w:trPr>
+          <w:trHeight w:val="300"/>
+          <w:jc w:val="center"/>
+        </w:trPr>
+        <w:tc>
+          <w:tcPr>
+            <w:tcW w:w="2040" w:type="dxa"/>
+            <w:tcBorders>
+              <w:top w:val="single" w:sz="4" w:space="0" w:color="000000"/>
+              <w:left w:val="nil"/>
+              <w:bottom w:val="single" w:sz="4" w:space="0" w:color="000000"/>
+              <w:right w:val="nil"/>
+            </w:tcBorders>
+            <w:shd w:val="clear" w:color="auto" w:fill="auto"/>
+            <w:noWrap/>
+            <w:vAlign w:val="center"/>
+            <w:hideMark/>
+          </w:tcPr>
+          <w:p>
+            <w:pPr>
+              <w:spacing w:after="0" w:line="240" w:lineRule="auto"/>
+              <w:rPr>
+                <w:rFonts w:ascii="Arial Unicode MS" w:eastAsia="Times New Roman" w:hAnsi="Arial Unicode MS" w:cs="Times New Roman"/>
+                <w:b/>
+                <w:bCs/>
+                <w:color w:val="000000"/>
+                <w:kern w:val="0"/>
+                <w:sz w:val="20"/>
+                <w:szCs w:val="20"/>
+                <w:lang w:val="hu-HU" w:eastAsia="hu-HU"/>
+                <w14:ligatures w14:val="none"/>
+              </w:rPr>
+            </w:pPr>
+            <w:r>
+              <w:rPr>
+                <w:rFonts w:ascii="Arial Unicode MS" w:eastAsia="Times New Roman" w:hAnsi="Arial Unicode MS" w:cs="Times New Roman"/>
+                <w:b/>
+                <w:bCs/>
+                <w:color w:val="000000"/>
+                <w:kern w:val="0"/>
+                <w:sz w:val="20"/>
+                <w:szCs w:val="20"/>
+                <w:lang w:val="hu-HU" w:eastAsia="hu-HU"/>
+                <w14:ligatures w14:val="none"/>
+              </w:rPr>
+              <w:t>Serious_penalty</w:t>
+            </w:r>
+          </w:p>
+        </w:tc>
+        <w:tc>
+          <w:tcPr>
+            <w:tcW w:w="1700" w:type="dxa"/>
+            <w:tcBorders>
+              <w:top w:val="single" w:sz="4" w:space="0" w:color="000000"/>
+              <w:left w:val="nil"/>
+              <w:bottom w:val="single" w:sz="4" w:space="0" w:color="000000"/>
+              <w:right w:val="nil"/>
+            </w:tcBorders>
+            <w:shd w:val="clear" w:color="auto" w:fill="auto"/>
+            <w:noWrap/>
+            <w:vAlign w:val="bottom"/>
+            <w:hideMark/>
+          </w:tcPr>
+          <w:p>
+            <w:pPr>
+              <w:spacing w:after="0" w:line="240" w:lineRule="auto"/>
+              <w:rPr>
+                <w:rFonts w:ascii="Aptos Narrow" w:eastAsia="Times New Roman" w:hAnsi="Aptos Narrow" w:cs="Times New Roman"/>
+                <w:b/>
+                <w:bCs/>
+                <w:color w:val="000000"/>
+                <w:kern w:val="0"/>
+                <w:sz w:val="22"/>
+                <w:szCs w:val="22"/>
+                <w:lang w:val="hu-HU" w:eastAsia="hu-HU"/>
+                <w14:ligatures w14:val="none"/>
+              </w:rPr>
+            </w:pPr>
+            <w:r>
+              <w:rPr>
+                <w:rFonts w:ascii="Aptos Narrow" w:eastAsia="Times New Roman" w:hAnsi="Aptos Narrow" w:cs="Times New Roman"/>
+                <w:b/>
+                <w:bCs/>
+                <w:color w:val="000000"/>
+                <w:kern w:val="0"/>
+                <w:sz w:val="22"/>
+                <w:szCs w:val="22"/>
+                <w:lang w:val="hu-HU" w:eastAsia="hu-HU"/>
+                <w14:ligatures w14:val="none"/>
+              </w:rPr>
+              <w:t>0</w:t>
+            </w:r>
+          </w:p>
+        </w:tc>
+        <w:tc>
+          <w:tcPr>
+            <w:tcW w:w="1920" w:type="dxa"/>
+            <w:tcBorders>
+              <w:top w:val="single" w:sz="4" w:space="0" w:color="000000"/>
+              <w:left w:val="nil"/>
+              <w:bottom w:val="single" w:sz="4" w:space="0" w:color="000000"/>
+              <w:right w:val="nil"/>
+            </w:tcBorders>
+            <w:shd w:val="clear" w:color="auto" w:fill="auto"/>
+            <w:noWrap/>
+            <w:vAlign w:val="bottom"/>
+            <w:hideMark/>
+          </w:tcPr>
+          <w:p>
+            <w:pPr>
+              <w:spacing w:after="0" w:line="240" w:lineRule="auto"/>
+              <w:rPr>
+                <w:rFonts w:ascii="Aptos Narrow" w:eastAsia="Times New Roman" w:hAnsi="Aptos Narrow" w:cs="Times New Roman"/>
+                <w:b/>
+                <w:bCs/>
+                <w:color w:val="000000"/>
+                <w:kern w:val="0"/>
+                <w:sz w:val="22"/>
+                <w:szCs w:val="22"/>
+                <w:lang w:val="hu-HU" w:eastAsia="hu-HU"/>
+                <w14:ligatures w14:val="none"/>
+              </w:rPr>
+            </w:pPr>
+            <w:r>
+              <w:rPr>
+                <w:rFonts w:ascii="Aptos Narrow" w:eastAsia="Times New Roman" w:hAnsi="Aptos Narrow" w:cs="Times New Roman"/>
+                <w:b/>
+                <w:bCs/>
+                <w:color w:val="000000"/>
+                <w:kern w:val="0"/>
+                <w:sz w:val="22"/>
+                <w:szCs w:val="22"/>
+                <w:lang w:val="hu-HU" w:eastAsia="hu-HU"/>
+                <w14:ligatures w14:val="none"/>
+              </w:rPr>
+              <w:t>1</w:t>
+            </w:r>
+          </w:p>
+        </w:tc>
+      </w:tr>
+      <w:tr>
+        <w:trPr>
+          <w:trHeight w:val="300"/>
+          <w:jc w:val="center"/>
+        </w:trPr>
+        <w:tc>
+          <w:tcPr>
+            <w:tcW w:w="2040" w:type="dxa"/>
+            <w:tcBorders>
+              <w:top w:val="nil"/>
+              <w:left w:val="nil"/>
+              <w:bottom w:val="nil"/>
+              <w:right w:val="nil"/>
+            </w:tcBorders>
+            <w:shd w:val="clear" w:color="D9D9D9" w:fill="D9D9D9"/>
+            <w:noWrap/>
+            <w:vAlign w:val="center"/>
+            <w:hideMark/>
+          </w:tcPr>
+          <w:p>
+            <w:pPr>
+              <w:spacing w:after="0" w:line="240" w:lineRule="auto"/>
+              <w:rPr>
+                <w:rFonts w:ascii="Arial Unicode MS" w:eastAsia="Times New Roman" w:hAnsi="Arial Unicode MS" w:cs="Times New Roman"/>
+                <w:color w:val="000000"/>
+                <w:kern w:val="0"/>
+                <w:sz w:val="20"/>
+                <w:szCs w:val="20"/>
+                <w:lang w:val="hu-HU" w:eastAsia="hu-HU"/>
+                <w14:ligatures w14:val="none"/>
+              </w:rPr>
+            </w:pPr>
+            <w:r>
+              <w:rPr>
+                <w:rFonts w:ascii="Arial Unicode MS" w:eastAsia="Times New Roman" w:hAnsi="Arial Unicode MS" w:cs="Times New Roman"/>
+                <w:color w:val="000000"/>
+                <w:kern w:val="0"/>
+                <w:sz w:val="20"/>
+                <w:szCs w:val="20"/>
+                <w:lang w:val="hu-HU" w:eastAsia="hu-HU"/>
+                <w14:ligatures w14:val="none"/>
+              </w:rPr>
+              <w:t>Dominant_Topic</w:t>
+            </w:r>
+          </w:p>
+        </w:tc>
+        <w:tc>
+          <w:tcPr>
+            <w:tcW w:w="1700" w:type="dxa"/>
+            <w:tcBorders>
+              <w:top w:val="nil"/>
+              <w:left w:val="nil"/>
+              <w:bottom w:val="nil"/>
+              <w:right w:val="nil"/>
+            </w:tcBorders>
+            <w:shd w:val="clear" w:color="D9D9D9" w:fill="D9D9D9"/>
+            <w:noWrap/>
+            <w:vAlign w:val="bottom"/>
+            <w:hideMark/>
+          </w:tcPr>
+          <w:p>
+            <w:pPr>
+              <w:spacing w:after="0" w:line="240" w:lineRule="auto"/>
+              <w:rPr>
+                <w:rFonts w:ascii="Aptos Narrow" w:eastAsia="Times New Roman" w:hAnsi="Aptos Narrow" w:cs="Times New Roman"/>
+                <w:color w:val="000000"/>
+                <w:kern w:val="0"/>
+                <w:sz w:val="22"/>
+                <w:szCs w:val="22"/>
+                <w:lang w:val="hu-HU" w:eastAsia="hu-HU"/>
+                <w14:ligatures w14:val="none"/>
+              </w:rPr>
+            </w:pPr>
+            <w:r>
+              <w:rPr>
+                <w:rFonts w:ascii="Aptos Narrow" w:eastAsia="Times New Roman" w:hAnsi="Aptos Narrow" w:cs="Times New Roman"/>
+                <w:color w:val="000000"/>
+                <w:kern w:val="0"/>
+                <w:sz w:val="22"/>
+                <w:szCs w:val="22"/>
+                <w:lang w:val="hu-HU" w:eastAsia="hu-HU"/>
+                <w14:ligatures w14:val="none"/>
+              </w:rPr>
+              <w:t>"Normal" Penalty</w:t>
+            </w:r>
+          </w:p>
+        </w:tc>
+        <w:tc>
+          <w:tcPr>
+            <w:tcW w:w="1920" w:type="dxa"/>
+            <w:tcBorders>
+              <w:top w:val="nil"/>
+              <w:left w:val="nil"/>
+              <w:bottom w:val="nil"/>
+              <w:right w:val="nil"/>
+            </w:tcBorders>
+            <w:shd w:val="clear" w:color="D9D9D9" w:fill="D9D9D9"/>
+            <w:noWrap/>
+            <w:vAlign w:val="bottom"/>
+            <w:hideMark/>
+          </w:tcPr>
+          <w:p>
+            <w:pPr>
+              <w:spacing w:after="0" w:line="240" w:lineRule="auto"/>
+              <w:rPr>
+                <w:rFonts w:ascii="Aptos Narrow" w:eastAsia="Times New Roman" w:hAnsi="Aptos Narrow" w:cs="Times New Roman"/>
+                <w:color w:val="000000"/>
+                <w:kern w:val="0"/>
+                <w:sz w:val="22"/>
+                <w:szCs w:val="22"/>
+                <w:lang w:val="hu-HU" w:eastAsia="hu-HU"/>
+                <w14:ligatures w14:val="none"/>
+              </w:rPr>
+            </w:pPr>
+            <w:r>
+              <w:rPr>
+                <w:rFonts w:ascii="Aptos Narrow" w:eastAsia="Times New Roman" w:hAnsi="Aptos Narrow" w:cs="Times New Roman"/>
+                <w:color w:val="000000"/>
+                <w:kern w:val="0"/>
+                <w:sz w:val="22"/>
+                <w:szCs w:val="22"/>
+                <w:lang w:val="hu-HU" w:eastAsia="hu-HU"/>
+                <w14:ligatures w14:val="none"/>
+              </w:rPr>
+              <w:t>"Increased" Penalty</w:t>
+            </w:r>
+          </w:p>
+        </w:tc>
+      </w:tr>
+      <w:tr>
+        <w:trPr>
+          <w:trHeight w:val="300"/>
+          <w:jc w:val="center"/>
+        </w:trPr>
+        <w:tc>
+          <w:tcPr>
+            <w:tcW w:w="2040" w:type="dxa"/>
+            <w:tcBorders>
+              <w:top w:val="nil"/>
+              <w:left w:val="nil"/>
+              <w:bottom w:val="nil"/>
+              <w:right w:val="nil"/>
+            </w:tcBorders>
+            <w:shd w:val="clear" w:color="auto" w:fill="auto"/>
+            <w:noWrap/>
+            <w:vAlign w:val="center"/>
+            <w:hideMark/>
+          </w:tcPr>
+          <w:p>
+            <w:pPr>
+              <w:spacing w:after="0" w:line="240" w:lineRule="auto"/>
+              <w:jc w:val="right"/>
+              <w:rPr>
+                <w:rFonts w:ascii="Arial Unicode MS" w:eastAsia="Times New Roman" w:hAnsi="Arial Unicode MS" w:cs="Times New Roman"/>
+                <w:color w:val="000000"/>
+                <w:kern w:val="0"/>
+                <w:sz w:val="20"/>
+                <w:szCs w:val="20"/>
+                <w:lang w:val="hu-HU" w:eastAsia="hu-HU"/>
+                <w14:ligatures w14:val="none"/>
+              </w:rPr>
+            </w:pPr>
+            <w:r>
+              <w:rPr>
+                <w:rFonts w:ascii="Arial Unicode MS" w:eastAsia="Times New Roman" w:hAnsi="Arial Unicode MS" w:cs="Times New Roman"/>
+                <w:color w:val="000000"/>
+                <w:kern w:val="0"/>
+                <w:sz w:val="20"/>
+                <w:szCs w:val="20"/>
+                <w:lang w:val="hu-HU" w:eastAsia="hu-HU"/>
+                <w14:ligatures w14:val="none"/>
+              </w:rPr>
+              <w:t>0</w:t>
+            </w:r>
+          </w:p>
+        </w:tc>
+        <w:tc>
+          <w:tcPr>
+            <w:tcW w:w="1700" w:type="dxa"/>
+            <w:tcBorders>
+              <w:top w:val="nil"/>
+              <w:left w:val="nil"/>
+              <w:bottom w:val="nil"/>
+              <w:right w:val="nil"/>
+            </w:tcBorders>
+            <w:shd w:val="clear" w:color="auto" w:fill="auto"/>
+            <w:noWrap/>
+            <w:vAlign w:val="bottom"/>
+            <w:hideMark/>
+          </w:tcPr>
+          <w:p>
+            <w:pPr>
+              <w:spacing w:after="0" w:line="240" w:lineRule="auto"/>
+              <w:jc w:val="right"/>
+              <w:rPr>
+                <w:rFonts w:ascii="Aptos Narrow" w:eastAsia="Times New Roman" w:hAnsi="Aptos Narrow" w:cs="Times New Roman"/>
+                <w:color w:val="000000"/>
+                <w:kern w:val="0"/>
+                <w:sz w:val="22"/>
+                <w:szCs w:val="22"/>
+                <w:lang w:val="hu-HU" w:eastAsia="hu-HU"/>
+                <w14:ligatures w14:val="none"/>
+              </w:rPr>
+            </w:pPr>
+            <w:r>
+              <w:rPr>
+                <w:rFonts w:ascii="Aptos Narrow" w:eastAsia="Times New Roman" w:hAnsi="Aptos Narrow" w:cs="Times New Roman"/>
+                <w:color w:val="000000"/>
+                <w:kern w:val="0"/>
+                <w:sz w:val="22"/>
+                <w:szCs w:val="22"/>
+                <w:lang w:val="hu-HU" w:eastAsia="hu-HU"/>
+                <w14:ligatures w14:val="none"/>
+              </w:rPr>
+              <w:t>2</w:t>
+            </w:r>
+          </w:p>
+        </w:tc>
+        <w:tc>
+          <w:tcPr>
+            <w:tcW w:w="1920" w:type="dxa"/>
+            <w:tcBorders>
+              <w:top w:val="nil"/>
+              <w:left w:val="nil"/>
+              <w:bottom w:val="nil"/>
+              <w:right w:val="nil"/>
+            </w:tcBorders>
+            <w:shd w:val="clear" w:color="auto" w:fill="auto"/>
+            <w:noWrap/>
+            <w:vAlign w:val="bottom"/>
+            <w:hideMark/>
+          </w:tcPr>
+          <w:p>
+            <w:pPr>
+              <w:spacing w:after="0" w:line="240" w:lineRule="auto"/>
+              <w:jc w:val="right"/>
+              <w:rPr>
+                <w:rFonts w:ascii="Aptos Narrow" w:eastAsia="Times New Roman" w:hAnsi="Aptos Narrow" w:cs="Times New Roman"/>
+                <w:color w:val="000000"/>
+                <w:kern w:val="0"/>
+                <w:sz w:val="22"/>
+                <w:szCs w:val="22"/>
+                <w:lang w:val="hu-HU" w:eastAsia="hu-HU"/>
+                <w14:ligatures w14:val="none"/>
+              </w:rPr>
+            </w:pPr>
+            <w:r>
+              <w:rPr>
+                <w:rFonts w:ascii="Aptos Narrow" w:eastAsia="Times New Roman" w:hAnsi="Aptos Narrow" w:cs="Times New Roman"/>
+                <w:color w:val="000000"/>
+                <w:kern w:val="0"/>
+                <w:sz w:val="22"/>
+                <w:szCs w:val="22"/>
+                <w:lang w:val="hu-HU" w:eastAsia="hu-HU"/>
+                <w14:ligatures w14:val="none"/>
+              </w:rPr>
+              <w:t>0</w:t>
+            </w:r>
+          </w:p>
+        </w:tc>
+      </w:tr>
+      <w:tr>
+        <w:trPr>
+          <w:trHeight w:val="300"/>
+          <w:jc w:val="center"/>
+        </w:trPr>
+        <w:tc>
+          <w:tcPr>
+            <w:tcW w:w="2040" w:type="dxa"/>
+            <w:tcBorders>
+              <w:top w:val="nil"/>
+              <w:left w:val="nil"/>
+              <w:bottom w:val="nil"/>
+              <w:right w:val="nil"/>
+            </w:tcBorders>
+            <w:shd w:val="clear" w:color="D9D9D9" w:fill="D9D9D9"/>
+            <w:noWrap/>
+            <w:vAlign w:val="center"/>
+            <w:hideMark/>
+          </w:tcPr>
+          <w:p>
+            <w:pPr>
+              <w:spacing w:after="0" w:line="240" w:lineRule="auto"/>
+              <w:jc w:val="right"/>
+              <w:rPr>
+                <w:rFonts w:ascii="Arial Unicode MS" w:eastAsia="Times New Roman" w:hAnsi="Arial Unicode MS" w:cs="Times New Roman"/>
+                <w:color w:val="000000"/>
+                <w:kern w:val="0"/>
+                <w:sz w:val="20"/>
+                <w:szCs w:val="20"/>
+                <w:lang w:val="hu-HU" w:eastAsia="hu-HU"/>
+                <w14:ligatures w14:val="none"/>
+              </w:rPr>
+            </w:pPr>
+            <w:r>
+              <w:rPr>
+                <w:rFonts w:ascii="Arial Unicode MS" w:eastAsia="Times New Roman" w:hAnsi="Arial Unicode MS" w:cs="Times New Roman"/>
+                <w:color w:val="000000"/>
+                <w:kern w:val="0"/>
+                <w:sz w:val="20"/>
+                <w:szCs w:val="20"/>
+                <w:lang w:val="hu-HU" w:eastAsia="hu-HU"/>
+                <w14:ligatures w14:val="none"/>
+              </w:rPr>
+              <w:t>1</w:t>
+            </w:r>
+          </w:p>
+        </w:tc>
+        <w:tc>
+          <w:tcPr>
+            <w:tcW w:w="1700" w:type="dxa"/>
+            <w:tcBorders>
+              <w:top w:val="nil"/>
+              <w:left w:val="nil"/>
+              <w:bottom w:val="nil"/>
+              <w:right w:val="nil"/>
+            </w:tcBorders>
+            <w:shd w:val="clear" w:color="D9D9D9" w:fill="D9D9D9"/>
+            <w:noWrap/>
+            <w:vAlign w:val="bottom"/>
+            <w:hideMark/>
+          </w:tcPr>
+          <w:p>
+            <w:pPr>
+              <w:spacing w:after="0" w:line="240" w:lineRule="auto"/>
+              <w:jc w:val="right"/>
+              <w:rPr>
+                <w:rFonts w:ascii="Aptos Narrow" w:eastAsia="Times New Roman" w:hAnsi="Aptos Narrow" w:cs="Times New Roman"/>
+                <w:color w:val="000000"/>
+                <w:kern w:val="0"/>
+                <w:sz w:val="22"/>
+                <w:szCs w:val="22"/>
+                <w:lang w:val="hu-HU" w:eastAsia="hu-HU"/>
+                <w14:ligatures w14:val="none"/>
+              </w:rPr>
+            </w:pPr>
+            <w:r>
+              <w:rPr>
+                <w:rFonts w:ascii="Aptos Narrow" w:eastAsia="Times New Roman" w:hAnsi="Aptos Narrow" w:cs="Times New Roman"/>
+                <w:color w:val="000000"/>
+                <w:kern w:val="0"/>
+                <w:sz w:val="22"/>
+                <w:szCs w:val="22"/>
+                <w:lang w:val="hu-HU" w:eastAsia="hu-HU"/>
+                <w14:ligatures w14:val="none"/>
+              </w:rPr>
+              <w:t>11</w:t>
+            </w:r>
+          </w:p>
+        </w:tc>
+        <w:tc>
+          <w:tcPr>
+            <w:tcW w:w="1920" w:type="dxa"/>
+            <w:tcBorders>
+              <w:top w:val="nil"/>
+              <w:left w:val="nil"/>
+              <w:bottom w:val="nil"/>
+              <w:right w:val="nil"/>
+            </w:tcBorders>
+            <w:shd w:val="clear" w:color="D9D9D9" w:fill="D9D9D9"/>
+            <w:noWrap/>
+            <w:vAlign w:val="bottom"/>
+            <w:hideMark/>
+          </w:tcPr>
+          <w:p>
+            <w:pPr>
+              <w:spacing w:after="0" w:line="240" w:lineRule="auto"/>
+              <w:jc w:val="right"/>
+              <w:rPr>
+                <w:rFonts w:ascii="Aptos Narrow" w:eastAsia="Times New Roman" w:hAnsi="Aptos Narrow" w:cs="Times New Roman"/>
+                <w:color w:val="000000"/>
+                <w:kern w:val="0"/>
+                <w:sz w:val="22"/>
+                <w:szCs w:val="22"/>
+                <w:lang w:val="hu-HU" w:eastAsia="hu-HU"/>
+                <w14:ligatures w14:val="none"/>
+              </w:rPr>
+            </w:pPr>
+            <w:r>
+              <w:rPr>
+                <w:rFonts w:ascii="Aptos Narrow" w:eastAsia="Times New Roman" w:hAnsi="Aptos Narrow" w:cs="Times New Roman"/>
+                <w:color w:val="000000"/>
+                <w:kern w:val="0"/>
+                <w:sz w:val="22"/>
+                <w:szCs w:val="22"/>
+                <w:lang w:val="hu-HU" w:eastAsia="hu-HU"/>
+                <w14:ligatures w14:val="none"/>
+              </w:rPr>
+              <w:t>5</w:t>
+            </w:r>
+          </w:p>
+        </w:tc>
+      </w:tr>
+      <w:tr>
+        <w:trPr>
+          <w:trHeight w:val="300"/>
+          <w:jc w:val="center"/>
+        </w:trPr>
+        <w:tc>
+          <w:tcPr>
+            <w:tcW w:w="2040" w:type="dxa"/>
+            <w:tcBorders>
+              <w:top w:val="nil"/>
+              <w:left w:val="nil"/>
+              <w:bottom w:val="nil"/>
+              <w:right w:val="nil"/>
+            </w:tcBorders>
+            <w:shd w:val="clear" w:color="auto" w:fill="auto"/>
+            <w:noWrap/>
+            <w:vAlign w:val="center"/>
+            <w:hideMark/>
+          </w:tcPr>
+          <w:p>
+            <w:pPr>
+              <w:spacing w:after="0" w:line="240" w:lineRule="auto"/>
+              <w:jc w:val="right"/>
+              <w:rPr>
+                <w:rFonts w:ascii="Arial Unicode MS" w:eastAsia="Times New Roman" w:hAnsi="Arial Unicode MS" w:cs="Times New Roman"/>
+                <w:color w:val="000000"/>
+                <w:kern w:val="0"/>
+                <w:sz w:val="20"/>
+                <w:szCs w:val="20"/>
+                <w:lang w:val="hu-HU" w:eastAsia="hu-HU"/>
+                <w14:ligatures w14:val="none"/>
+              </w:rPr>
+            </w:pPr>
+            <w:r>
+              <w:rPr>
+                <w:rFonts w:ascii="Arial Unicode MS" w:eastAsia="Times New Roman" w:hAnsi="Arial Unicode MS" w:cs="Times New Roman"/>
+                <w:color w:val="000000"/>
+                <w:kern w:val="0"/>
+                <w:sz w:val="20"/>
+                <w:szCs w:val="20"/>
+                <w:lang w:val="hu-HU" w:eastAsia="hu-HU"/>
+                <w14:ligatures w14:val="none"/>
+              </w:rPr>
+              <w:t>2</w:t>
+            </w:r>
+          </w:p>
+        </w:tc>
+        <w:tc>
+          <w:tcPr>
+            <w:tcW w:w="1700" w:type="dxa"/>
+            <w:tcBorders>
+              <w:top w:val="nil"/>
+              <w:left w:val="nil"/>
+              <w:bottom w:val="nil"/>
+              <w:right w:val="nil"/>
+            </w:tcBorders>
+            <w:shd w:val="clear" w:color="auto" w:fill="auto"/>
+            <w:noWrap/>
+            <w:vAlign w:val="bottom"/>
+            <w:hideMark/>
+          </w:tcPr>
+          <w:p>
+            <w:pPr>
+              <w:spacing w:after="0" w:line="240" w:lineRule="auto"/>
+              <w:jc w:val="right"/>
+              <w:rPr>
+                <w:rFonts w:ascii="Aptos Narrow" w:eastAsia="Times New Roman" w:hAnsi="Aptos Narrow" w:cs="Times New Roman"/>
+                <w:color w:val="000000"/>
+                <w:kern w:val="0"/>
+                <w:sz w:val="22"/>
+                <w:szCs w:val="22"/>
+                <w:lang w:val="hu-HU" w:eastAsia="hu-HU"/>
+                <w14:ligatures w14:val="none"/>
+              </w:rPr>
+            </w:pPr>
+            <w:r>
+              <w:rPr>
+                <w:rFonts w:ascii="Aptos Narrow" w:eastAsia="Times New Roman" w:hAnsi="Aptos Narrow" w:cs="Times New Roman"/>
+                <w:color w:val="000000"/>
+                <w:kern w:val="0"/>
+                <w:sz w:val="22"/>
+                <w:szCs w:val="22"/>
+                <w:lang w:val="hu-HU" w:eastAsia="hu-HU"/>
+                <w14:ligatures w14:val="none"/>
+              </w:rPr>
+              <w:t>0</w:t>
+            </w:r>
+          </w:p>
+        </w:tc>
+        <w:tc>
+          <w:tcPr>
+            <w:tcW w:w="1920" w:type="dxa"/>
+            <w:tcBorders>
+              <w:top w:val="nil"/>
+              <w:left w:val="nil"/>
+              <w:bottom w:val="nil"/>
+              <w:right w:val="nil"/>
+            </w:tcBorders>
+            <w:shd w:val="clear" w:color="auto" w:fill="auto"/>
+            <w:noWrap/>
+            <w:vAlign w:val="bottom"/>
+            <w:hideMark/>
+          </w:tcPr>
+          <w:p>
+            <w:pPr>
+              <w:spacing w:after="0" w:line="240" w:lineRule="auto"/>
+              <w:jc w:val="right"/>
+              <w:rPr>
+                <w:rFonts w:ascii="Aptos Narrow" w:eastAsia="Times New Roman" w:hAnsi="Aptos Narrow" w:cs="Times New Roman"/>
+                <w:color w:val="000000"/>
+                <w:kern w:val="0"/>
+                <w:sz w:val="22"/>
+                <w:szCs w:val="22"/>
+                <w:lang w:val="hu-HU" w:eastAsia="hu-HU"/>
+                <w14:ligatures w14:val="none"/>
+              </w:rPr>
+            </w:pPr>
+            <w:r>
+              <w:rPr>
+                <w:rFonts w:ascii="Aptos Narrow" w:eastAsia="Times New Roman" w:hAnsi="Aptos Narrow" w:cs="Times New Roman"/>
+                <w:color w:val="000000"/>
+                <w:kern w:val="0"/>
+                <w:sz w:val="22"/>
+                <w:szCs w:val="22"/>
+                <w:lang w:val="hu-HU" w:eastAsia="hu-HU"/>
+                <w14:ligatures w14:val="none"/>
+              </w:rPr>
+              <w:t>2</w:t>
+            </w:r>
+          </w:p>
+        </w:tc>
+      </w:tr>
+      <w:tr>
+        <w:trPr>
+          <w:trHeight w:val="300"/>
+          <w:jc w:val="center"/>
+        </w:trPr>
+        <w:tc>
+          <w:tcPr>
+            <w:tcW w:w="2040" w:type="dxa"/>
+            <w:tcBorders>
+              <w:top w:val="nil"/>
+              <w:left w:val="nil"/>
+              <w:bottom w:val="nil"/>
+              <w:right w:val="nil"/>
+            </w:tcBorders>
+            <w:shd w:val="clear" w:color="D9D9D9" w:fill="D9D9D9"/>
+            <w:noWrap/>
+            <w:vAlign w:val="center"/>
+            <w:hideMark/>
+          </w:tcPr>
+          <w:p>
+            <w:pPr>
+              <w:spacing w:after="0" w:line="240" w:lineRule="auto"/>
+              <w:jc w:val="right"/>
+              <w:rPr>
+                <w:rFonts w:ascii="Arial Unicode MS" w:eastAsia="Times New Roman" w:hAnsi="Arial Unicode MS" w:cs="Times New Roman"/>
+                <w:color w:val="000000"/>
+                <w:kern w:val="0"/>
+                <w:sz w:val="20"/>
+                <w:szCs w:val="20"/>
+                <w:lang w:val="hu-HU" w:eastAsia="hu-HU"/>
+                <w14:ligatures w14:val="none"/>
+              </w:rPr>
+            </w:pPr>
+            <w:r>
+              <w:rPr>
+                <w:rFonts w:ascii="Arial Unicode MS" w:eastAsia="Times New Roman" w:hAnsi="Arial Unicode MS" w:cs="Times New Roman"/>
+                <w:color w:val="000000"/>
+                <w:kern w:val="0"/>
+                <w:sz w:val="20"/>
+                <w:szCs w:val="20"/>
+                <w:lang w:val="hu-HU" w:eastAsia="hu-HU"/>
+                <w14:ligatures w14:val="none"/>
+              </w:rPr>
+              <w:t>3</w:t>
+            </w:r>
+          </w:p>
+        </w:tc>
+        <w:tc>
+          <w:tcPr>
+            <w:tcW w:w="1700" w:type="dxa"/>
+            <w:tcBorders>
+              <w:top w:val="nil"/>
+              <w:left w:val="nil"/>
+              <w:bottom w:val="nil"/>
+              <w:right w:val="nil"/>
+            </w:tcBorders>
+            <w:shd w:val="clear" w:color="D9D9D9" w:fill="D9D9D9"/>
+            <w:noWrap/>
+            <w:vAlign w:val="bottom"/>
+            <w:hideMark/>
+          </w:tcPr>
+          <w:p>
+            <w:pPr>
+              <w:spacing w:after="0" w:line="240" w:lineRule="auto"/>
+              <w:jc w:val="right"/>
+              <w:rPr>
+                <w:rFonts w:ascii="Aptos Narrow" w:eastAsia="Times New Roman" w:hAnsi="Aptos Narrow" w:cs="Times New Roman"/>
+                <w:color w:val="000000"/>
+                <w:kern w:val="0"/>
+                <w:sz w:val="22"/>
+                <w:szCs w:val="22"/>
+                <w:lang w:val="hu-HU" w:eastAsia="hu-HU"/>
+                <w14:ligatures w14:val="none"/>
+              </w:rPr>
+            </w:pPr>
+            <w:r>
+              <w:rPr>
+                <w:rFonts w:ascii="Aptos Narrow" w:eastAsia="Times New Roman" w:hAnsi="Aptos Narrow" w:cs="Times New Roman"/>
+                <w:color w:val="000000"/>
+                <w:kern w:val="0"/>
+                <w:sz w:val="22"/>
+                <w:szCs w:val="22"/>
+                <w:lang w:val="hu-HU" w:eastAsia="hu-HU"/>
+                <w14:ligatures w14:val="none"/>
+              </w:rPr>
+              <w:t>2</w:t>
+            </w:r>
+          </w:p>
+        </w:tc>
+        <w:tc>
+          <w:tcPr>
+            <w:tcW w:w="1920" w:type="dxa"/>
+            <w:tcBorders>
+              <w:top w:val="nil"/>
+              <w:left w:val="nil"/>
+              <w:bottom w:val="nil"/>
+              <w:right w:val="nil"/>
+            </w:tcBorders>
+            <w:shd w:val="clear" w:color="D9D9D9" w:fill="D9D9D9"/>
+            <w:noWrap/>
+            <w:vAlign w:val="bottom"/>
+            <w:hideMark/>
+          </w:tcPr>
+          <w:p>
+            <w:pPr>
+              <w:spacing w:after="0" w:line="240" w:lineRule="auto"/>
+              <w:jc w:val="right"/>
+              <w:rPr>
+                <w:rFonts w:ascii="Aptos Narrow" w:eastAsia="Times New Roman" w:hAnsi="Aptos Narrow" w:cs="Times New Roman"/>
+                <w:color w:val="000000"/>
+                <w:kern w:val="0"/>
+                <w:sz w:val="22"/>
+                <w:szCs w:val="22"/>
+                <w:lang w:val="hu-HU" w:eastAsia="hu-HU"/>
+                <w14:ligatures w14:val="none"/>
+              </w:rPr>
+            </w:pPr>
+            <w:r>
+              <w:rPr>
+                <w:rFonts w:ascii="Aptos Narrow" w:eastAsia="Times New Roman" w:hAnsi="Aptos Narrow" w:cs="Times New Roman"/>
+                <w:color w:val="000000"/>
+                <w:kern w:val="0"/>
+                <w:sz w:val="22"/>
+                <w:szCs w:val="22"/>
+                <w:lang w:val="hu-HU" w:eastAsia="hu-HU"/>
+                <w14:ligatures w14:val="none"/>
+              </w:rPr>
+              <w:t>3</w:t>
+            </w:r>
+          </w:p>
+        </w:tc>
+      </w:tr>
+      <w:tr>
+        <w:trPr>
+          <w:trHeight w:val="300"/>
+          <w:jc w:val="center"/>
+        </w:trPr>
+        <w:tc>
+          <w:tcPr>
+            <w:tcW w:w="2040" w:type="dxa"/>
+            <w:tcBorders>
+              <w:top w:val="nil"/>
+              <w:left w:val="nil"/>
+              <w:bottom w:val="nil"/>
+              <w:right w:val="nil"/>
+            </w:tcBorders>
+            <w:shd w:val="clear" w:color="auto" w:fill="auto"/>
+            <w:noWrap/>
+            <w:vAlign w:val="center"/>
+            <w:hideMark/>
+          </w:tcPr>
+          <w:p>
+            <w:pPr>
+              <w:spacing w:after="0" w:line="240" w:lineRule="auto"/>
+              <w:jc w:val="right"/>
+              <w:rPr>
+                <w:rFonts w:ascii="Arial Unicode MS" w:eastAsia="Times New Roman" w:hAnsi="Arial Unicode MS" w:cs="Times New Roman"/>
+                <w:color w:val="000000"/>
+                <w:kern w:val="0"/>
+                <w:sz w:val="20"/>
+                <w:szCs w:val="20"/>
+                <w:lang w:val="hu-HU" w:eastAsia="hu-HU"/>
+                <w14:ligatures w14:val="none"/>
+              </w:rPr>
+            </w:pPr>
+            <w:r>
+              <w:rPr>
+                <w:rFonts w:ascii="Arial Unicode MS" w:eastAsia="Times New Roman" w:hAnsi="Arial Unicode MS" w:cs="Times New Roman"/>
+                <w:color w:val="000000"/>
+                <w:kern w:val="0"/>
+                <w:sz w:val="20"/>
+                <w:szCs w:val="20"/>
+                <w:lang w:val="hu-HU" w:eastAsia="hu-HU"/>
+                <w14:ligatures w14:val="none"/>
+              </w:rPr>
+              <w:t>4</w:t>
+            </w:r>
+          </w:p>
+        </w:tc>
+        <w:tc>
+          <w:tcPr>
+            <w:tcW w:w="1700" w:type="dxa"/>
+            <w:tcBorders>
+              <w:top w:val="nil"/>
+              <w:left w:val="nil"/>
+              <w:bottom w:val="nil"/>
+              <w:right w:val="nil"/>
+            </w:tcBorders>
+            <w:shd w:val="clear" w:color="auto" w:fill="auto"/>
+            <w:noWrap/>
+            <w:vAlign w:val="bottom"/>
+            <w:hideMark/>
+          </w:tcPr>
+          <w:p>
+            <w:pPr>
+              <w:spacing w:after="0" w:line="240" w:lineRule="auto"/>
+              <w:jc w:val="right"/>
+              <w:rPr>
+                <w:rFonts w:ascii="Aptos Narrow" w:eastAsia="Times New Roman" w:hAnsi="Aptos Narrow" w:cs="Times New Roman"/>
+                <w:color w:val="000000"/>
+                <w:kern w:val="0"/>
+                <w:sz w:val="22"/>
+                <w:szCs w:val="22"/>
+                <w:lang w:val="hu-HU" w:eastAsia="hu-HU"/>
+                <w14:ligatures w14:val="none"/>
+              </w:rPr>
+            </w:pPr>
+            <w:r>
+              <w:rPr>
+                <w:rFonts w:ascii="Aptos Narrow" w:eastAsia="Times New Roman" w:hAnsi="Aptos Narrow" w:cs="Times New Roman"/>
+                <w:color w:val="000000"/>
+                <w:kern w:val="0"/>
+                <w:sz w:val="22"/>
+                <w:szCs w:val="22"/>
+                <w:lang w:val="hu-HU" w:eastAsia="hu-HU"/>
+                <w14:ligatures w14:val="none"/>
+              </w:rPr>
+              <w:t>0</w:t>
+            </w:r>
+          </w:p>
+        </w:tc>
+        <w:tc>
+          <w:tcPr>
+            <w:tcW w:w="1920" w:type="dxa"/>
+            <w:tcBorders>
+              <w:top w:val="nil"/>
+              <w:left w:val="nil"/>
+              <w:bottom w:val="nil"/>
+              <w:right w:val="nil"/>
+            </w:tcBorders>
+            <w:shd w:val="clear" w:color="auto" w:fill="auto"/>
+            <w:noWrap/>
+            <w:vAlign w:val="bottom"/>
+            <w:hideMark/>
+          </w:tcPr>
+          <w:p>
+            <w:pPr>
+              <w:spacing w:after="0" w:line="240" w:lineRule="auto"/>
+              <w:jc w:val="right"/>
+              <w:rPr>
+                <w:rFonts w:ascii="Aptos Narrow" w:eastAsia="Times New Roman" w:hAnsi="Aptos Narrow" w:cs="Times New Roman"/>
+                <w:color w:val="000000"/>
+                <w:kern w:val="0"/>
+                <w:sz w:val="22"/>
+                <w:szCs w:val="22"/>
+                <w:lang w:val="hu-HU" w:eastAsia="hu-HU"/>
+                <w14:ligatures w14:val="none"/>
+              </w:rPr>
+            </w:pPr>
+            <w:r>
+              <w:rPr>
+                <w:rFonts w:ascii="Aptos Narrow" w:eastAsia="Times New Roman" w:hAnsi="Aptos Narrow" w:cs="Times New Roman"/>
+                <w:color w:val="000000"/>
+                <w:kern w:val="0"/>
+                <w:sz w:val="22"/>
+                <w:szCs w:val="22"/>
+                <w:lang w:val="hu-HU" w:eastAsia="hu-HU"/>
+                <w14:ligatures w14:val="none"/>
+              </w:rPr>
+              <w:t>5</w:t>
+            </w:r>
+          </w:p>
+        </w:tc>
+      </w:tr>
+      <w:tr>
+        <w:trPr>
+          <w:trHeight w:val="300"/>
+          <w:jc w:val="center"/>
+        </w:trPr>
+        <w:tc>
+          <w:tcPr>
+            <w:tcW w:w="2040" w:type="dxa"/>
+            <w:tcBorders>
+              <w:top w:val="nil"/>
+              <w:left w:val="nil"/>
+              <w:bottom w:val="nil"/>
+              <w:right w:val="nil"/>
+            </w:tcBorders>
+            <w:shd w:val="clear" w:color="D9D9D9" w:fill="D9D9D9"/>
+            <w:noWrap/>
+            <w:vAlign w:val="center"/>
+            <w:hideMark/>
+          </w:tcPr>
+          <w:p>
+            <w:pPr>
+              <w:spacing w:after="0" w:line="240" w:lineRule="auto"/>
+              <w:jc w:val="right"/>
+              <w:rPr>
+                <w:rFonts w:ascii="Arial Unicode MS" w:eastAsia="Times New Roman" w:hAnsi="Arial Unicode MS" w:cs="Times New Roman"/>
+                <w:color w:val="000000"/>
+                <w:kern w:val="0"/>
+                <w:sz w:val="20"/>
+                <w:szCs w:val="20"/>
+                <w:lang w:val="hu-HU" w:eastAsia="hu-HU"/>
+                <w14:ligatures w14:val="none"/>
+              </w:rPr>
+            </w:pPr>
+            <w:r>
+              <w:rPr>
+                <w:rFonts w:ascii="Arial Unicode MS" w:eastAsia="Times New Roman" w:hAnsi="Arial Unicode MS" w:cs="Times New Roman"/>
+                <w:color w:val="000000"/>
+                <w:kern w:val="0"/>
+                <w:sz w:val="20"/>
+                <w:szCs w:val="20"/>
+                <w:lang w:val="hu-HU" w:eastAsia="hu-HU"/>
+                <w14:ligatures w14:val="none"/>
+              </w:rPr>
+              <w:t>5</w:t>
+            </w:r>
+          </w:p>
+        </w:tc>
+        <w:tc>
+          <w:tcPr>
+            <w:tcW w:w="1700" w:type="dxa"/>
+            <w:tcBorders>
+              <w:top w:val="nil"/>
+              <w:left w:val="nil"/>
+              <w:bottom w:val="nil"/>
+              <w:right w:val="nil"/>
+            </w:tcBorders>
+            <w:shd w:val="clear" w:color="D9D9D9" w:fill="D9D9D9"/>
+            <w:noWrap/>
+            <w:vAlign w:val="bottom"/>
+            <w:hideMark/>
+          </w:tcPr>
+          <w:p>
+            <w:pPr>
+              <w:spacing w:after="0" w:line="240" w:lineRule="auto"/>
+              <w:jc w:val="right"/>
+              <w:rPr>
+                <w:rFonts w:ascii="Aptos Narrow" w:eastAsia="Times New Roman" w:hAnsi="Aptos Narrow" w:cs="Times New Roman"/>
+                <w:color w:val="000000"/>
+                <w:kern w:val="0"/>
+                <w:sz w:val="22"/>
+                <w:szCs w:val="22"/>
+                <w:lang w:val="hu-HU" w:eastAsia="hu-HU"/>
+                <w14:ligatures w14:val="none"/>
+              </w:rPr>
+            </w:pPr>
+            <w:r>
+              <w:rPr>
+                <w:rFonts w:ascii="Aptos Narrow" w:eastAsia="Times New Roman" w:hAnsi="Aptos Narrow" w:cs="Times New Roman"/>
+                <w:color w:val="000000"/>
+                <w:kern w:val="0"/>
+                <w:sz w:val="22"/>
+                <w:szCs w:val="22"/>
+                <w:lang w:val="hu-HU" w:eastAsia="hu-HU"/>
+                <w14:ligatures w14:val="none"/>
+              </w:rPr>
+              <w:t>2</w:t>
+            </w:r>
+          </w:p>
+        </w:tc>
+        <w:tc>
+          <w:tcPr>
+            <w:tcW w:w="1920" w:type="dxa"/>
+            <w:tcBorders>
+              <w:top w:val="nil"/>
+              <w:left w:val="nil"/>
+              <w:bottom w:val="nil"/>
+              <w:right w:val="nil"/>
+            </w:tcBorders>
+            <w:shd w:val="clear" w:color="D9D9D9" w:fill="D9D9D9"/>
+            <w:noWrap/>
+            <w:vAlign w:val="bottom"/>
+            <w:hideMark/>
+          </w:tcPr>
+          <w:p>
+            <w:pPr>
+              <w:spacing w:after="0" w:line="240" w:lineRule="auto"/>
+              <w:jc w:val="right"/>
+              <w:rPr>
+                <w:rFonts w:ascii="Aptos Narrow" w:eastAsia="Times New Roman" w:hAnsi="Aptos Narrow" w:cs="Times New Roman"/>
+                <w:color w:val="000000"/>
+                <w:kern w:val="0"/>
+                <w:sz w:val="22"/>
+                <w:szCs w:val="22"/>
+                <w:lang w:val="hu-HU" w:eastAsia="hu-HU"/>
+                <w14:ligatures w14:val="none"/>
+              </w:rPr>
+            </w:pPr>
+            <w:r>
+              <w:rPr>
+                <w:rFonts w:ascii="Aptos Narrow" w:eastAsia="Times New Roman" w:hAnsi="Aptos Narrow" w:cs="Times New Roman"/>
+                <w:color w:val="000000"/>
+                <w:kern w:val="0"/>
+                <w:sz w:val="22"/>
+                <w:szCs w:val="22"/>
+                <w:lang w:val="hu-HU" w:eastAsia="hu-HU"/>
+                <w14:ligatures w14:val="none"/>
+              </w:rPr>
+              <w:t>0</w:t>
+            </w:r>
+          </w:p>
+        </w:tc>
+      </w:tr>
+      <w:tr>
+        <w:trPr>
+          <w:trHeight w:val="300"/>
+          <w:jc w:val="center"/>
+        </w:trPr>
+        <w:tc>
+          <w:tcPr>
+            <w:tcW w:w="2040" w:type="dxa"/>
+            <w:tcBorders>
+              <w:top w:val="nil"/>
+              <w:left w:val="nil"/>
+              <w:bottom w:val="nil"/>
+              <w:right w:val="nil"/>
+            </w:tcBorders>
+            <w:shd w:val="clear" w:color="auto" w:fill="auto"/>
+            <w:noWrap/>
+            <w:vAlign w:val="center"/>
+            <w:hideMark/>
+          </w:tcPr>
+          <w:p>
+            <w:pPr>
+              <w:spacing w:after="0" w:line="240" w:lineRule="auto"/>
+              <w:jc w:val="right"/>
+              <w:rPr>
+                <w:rFonts w:ascii="Arial Unicode MS" w:eastAsia="Times New Roman" w:hAnsi="Arial Unicode MS" w:cs="Times New Roman"/>
+                <w:color w:val="000000"/>
+                <w:kern w:val="0"/>
+                <w:sz w:val="20"/>
+                <w:szCs w:val="20"/>
+                <w:lang w:val="hu-HU" w:eastAsia="hu-HU"/>
+                <w14:ligatures w14:val="none"/>
+              </w:rPr>
+            </w:pPr>
+            <w:r>
+              <w:rPr>
+                <w:rFonts w:ascii="Arial Unicode MS" w:eastAsia="Times New Roman" w:hAnsi="Arial Unicode MS" w:cs="Times New Roman"/>
+                <w:color w:val="000000"/>
+                <w:kern w:val="0"/>
+                <w:sz w:val="20"/>
+                <w:szCs w:val="20"/>
+                <w:lang w:val="hu-HU" w:eastAsia="hu-HU"/>
+                <w14:ligatures w14:val="none"/>
+              </w:rPr>
+              <w:t>6</w:t>
+            </w:r>
+          </w:p>
+        </w:tc>
+        <w:tc>
+          <w:tcPr>
+            <w:tcW w:w="1700" w:type="dxa"/>
+            <w:tcBorders>
+              <w:top w:val="nil"/>
+              <w:left w:val="nil"/>
+              <w:bottom w:val="nil"/>
+              <w:right w:val="nil"/>
+            </w:tcBorders>
+            <w:shd w:val="clear" w:color="auto" w:fill="auto"/>
+            <w:noWrap/>
+            <w:vAlign w:val="bottom"/>
+            <w:hideMark/>
+          </w:tcPr>
+          <w:p>
+            <w:pPr>
+              <w:spacing w:after="0" w:line="240" w:lineRule="auto"/>
+              <w:jc w:val="right"/>
+              <w:rPr>
+                <w:rFonts w:ascii="Aptos Narrow" w:eastAsia="Times New Roman" w:hAnsi="Aptos Narrow" w:cs="Times New Roman"/>
+                <w:color w:val="000000"/>
+                <w:kern w:val="0"/>
+                <w:sz w:val="22"/>
+                <w:szCs w:val="22"/>
+                <w:lang w:val="hu-HU" w:eastAsia="hu-HU"/>
+                <w14:ligatures w14:val="none"/>
+              </w:rPr>
+            </w:pPr>
+            <w:r>
+              <w:rPr>
+                <w:rFonts w:ascii="Aptos Narrow" w:eastAsia="Times New Roman" w:hAnsi="Aptos Narrow" w:cs="Times New Roman"/>
+                <w:color w:val="000000"/>
+                <w:kern w:val="0"/>
+                <w:sz w:val="22"/>
+                <w:szCs w:val="22"/>
+                <w:lang w:val="hu-HU" w:eastAsia="hu-HU"/>
+                <w14:ligatures w14:val="none"/>
+              </w:rPr>
+              <w:t>2</w:t>
+            </w:r>
+          </w:p>
+        </w:tc>
+        <w:tc>
+          <w:tcPr>
+            <w:tcW w:w="1920" w:type="dxa"/>
+            <w:tcBorders>
+              <w:top w:val="nil"/>
+              <w:left w:val="nil"/>
+              <w:bottom w:val="nil"/>
+              <w:right w:val="nil"/>
+            </w:tcBorders>
+            <w:shd w:val="clear" w:color="auto" w:fill="auto"/>
+            <w:noWrap/>
+            <w:vAlign w:val="bottom"/>
+            <w:hideMark/>
+          </w:tcPr>
+          <w:p>
+            <w:pPr>
+              <w:spacing w:after="0" w:line="240" w:lineRule="auto"/>
+              <w:jc w:val="right"/>
+              <w:rPr>
+                <w:rFonts w:ascii="Aptos Narrow" w:eastAsia="Times New Roman" w:hAnsi="Aptos Narrow" w:cs="Times New Roman"/>
+                <w:color w:val="000000"/>
+                <w:kern w:val="0"/>
+                <w:sz w:val="22"/>
+                <w:szCs w:val="22"/>
+                <w:lang w:val="hu-HU" w:eastAsia="hu-HU"/>
+                <w14:ligatures w14:val="none"/>
+              </w:rPr>
+            </w:pPr>
+            <w:r>
+              <w:rPr>
+                <w:rFonts w:ascii="Aptos Narrow" w:eastAsia="Times New Roman" w:hAnsi="Aptos Narrow" w:cs="Times New Roman"/>
+                <w:color w:val="000000"/>
+                <w:kern w:val="0"/>
+                <w:sz w:val="22"/>
+                <w:szCs w:val="22"/>
+                <w:lang w:val="hu-HU" w:eastAsia="hu-HU"/>
+                <w14:ligatures w14:val="none"/>
+              </w:rPr>
+              <w:t>6</w:t>
+            </w:r>
+          </w:p>
+        </w:tc>
+      </w:tr>
+      <w:tr>
+        <w:trPr>
+          <w:trHeight w:val="300"/>
+          <w:jc w:val="center"/>
+        </w:trPr>
+        <w:tc>
+          <w:tcPr>
+            <w:tcW w:w="2040" w:type="dxa"/>
+            <w:tcBorders>
+              <w:top w:val="nil"/>
+              <w:left w:val="nil"/>
+              <w:bottom w:val="single" w:sz="4" w:space="0" w:color="000000"/>
+              <w:right w:val="nil"/>
+            </w:tcBorders>
+            <w:shd w:val="clear" w:color="D9D9D9" w:fill="D9D9D9"/>
+            <w:noWrap/>
+            <w:vAlign w:val="center"/>
+            <w:hideMark/>
+          </w:tcPr>
+          <w:p>
+            <w:pPr>
+              <w:spacing w:after="0" w:line="240" w:lineRule="auto"/>
+              <w:jc w:val="right"/>
+              <w:rPr>
+                <w:rFonts w:ascii="Arial Unicode MS" w:eastAsia="Times New Roman" w:hAnsi="Arial Unicode MS" w:cs="Times New Roman"/>
+                <w:color w:val="000000"/>
+                <w:kern w:val="0"/>
+                <w:sz w:val="20"/>
+                <w:szCs w:val="20"/>
+                <w:lang w:val="hu-HU" w:eastAsia="hu-HU"/>
+                <w14:ligatures w14:val="none"/>
+              </w:rPr>
+            </w:pPr>
+            <w:r>
+              <w:rPr>
+                <w:rFonts w:ascii="Arial Unicode MS" w:eastAsia="Times New Roman" w:hAnsi="Arial Unicode MS" w:cs="Times New Roman"/>
+                <w:color w:val="000000"/>
+                <w:kern w:val="0"/>
+                <w:sz w:val="20"/>
+                <w:szCs w:val="20"/>
+                <w:lang w:val="hu-HU" w:eastAsia="hu-HU"/>
+                <w14:ligatures w14:val="none"/>
+              </w:rPr>
+              <w:t>7</w:t>
+            </w:r>
+          </w:p>
+        </w:tc>
+        <w:tc>
+          <w:tcPr>
+            <w:tcW w:w="1700" w:type="dxa"/>
+            <w:tcBorders>
+              <w:top w:val="nil"/>
+              <w:left w:val="nil"/>
+              <w:bottom w:val="single" w:sz="4" w:space="0" w:color="000000"/>
+              <w:right w:val="nil"/>
+            </w:tcBorders>
+            <w:shd w:val="clear" w:color="D9D9D9" w:fill="D9D9D9"/>
+            <w:noWrap/>
+            <w:vAlign w:val="bottom"/>
+            <w:hideMark/>
+          </w:tcPr>
+          <w:p>
+            <w:pPr>
+              <w:spacing w:after="0" w:line="240" w:lineRule="auto"/>
+              <w:jc w:val="right"/>
+              <w:rPr>
+                <w:rFonts w:ascii="Aptos Narrow" w:eastAsia="Times New Roman" w:hAnsi="Aptos Narrow" w:cs="Times New Roman"/>
+                <w:color w:val="000000"/>
+                <w:kern w:val="0"/>
+                <w:sz w:val="22"/>
+                <w:szCs w:val="22"/>
+                <w:lang w:val="hu-HU" w:eastAsia="hu-HU"/>
+                <w14:ligatures w14:val="none"/>
+              </w:rPr>
+            </w:pPr>
+            <w:r>
+              <w:rPr>
+                <w:rFonts w:ascii="Aptos Narrow" w:eastAsia="Times New Roman" w:hAnsi="Aptos Narrow" w:cs="Times New Roman"/>
+                <w:color w:val="000000"/>
+                <w:kern w:val="0"/>
+                <w:sz w:val="22"/>
+                <w:szCs w:val="22"/>
+                <w:lang w:val="hu-HU" w:eastAsia="hu-HU"/>
+                <w14:ligatures w14:val="none"/>
+              </w:rPr>
+              <w:t>16</w:t>
+            </w:r>
+          </w:p>
+        </w:tc>
+        <w:tc>
+          <w:tcPr>
+            <w:tcW w:w="1920" w:type="dxa"/>
+            <w:tcBorders>
+              <w:top w:val="nil"/>
+              <w:left w:val="nil"/>
+              <w:bottom w:val="single" w:sz="4" w:space="0" w:color="000000"/>
+              <w:right w:val="nil"/>
+            </w:tcBorders>
+            <w:shd w:val="clear" w:color="D9D9D9" w:fill="D9D9D9"/>
+            <w:noWrap/>
+            <w:vAlign w:val="bottom"/>
+            <w:hideMark/>
+          </w:tcPr>
+          <w:p>
+            <w:pPr>
+              <w:spacing w:after="0" w:line="240" w:lineRule="auto"/>
+              <w:jc w:val="right"/>
+              <w:rPr>
+                <w:rFonts w:ascii="Aptos Narrow" w:eastAsia="Times New Roman" w:hAnsi="Aptos Narrow" w:cs="Times New Roman"/>
+                <w:color w:val="000000"/>
+                <w:kern w:val="0"/>
+                <w:sz w:val="22"/>
+                <w:szCs w:val="22"/>
+                <w:lang w:val="hu-HU" w:eastAsia="hu-HU"/>
+                <w14:ligatures w14:val="none"/>
+              </w:rPr>
+            </w:pPr>
+            <w:r>
+              <w:rPr>
+                <w:rFonts w:ascii="Aptos Narrow" w:eastAsia="Times New Roman" w:hAnsi="Aptos Narrow" w:cs="Times New Roman"/>
+                <w:color w:val="000000"/>
+                <w:kern w:val="0"/>
+                <w:sz w:val="22"/>
+                <w:szCs w:val="22"/>
+                <w:lang w:val="hu-HU" w:eastAsia="hu-HU"/>
+                <w14:ligatures w14:val="none"/>
+              </w:rPr>
+              <w:t>1</w:t>
+            </w:r>
+          </w:p>
+        </w:tc>
+      </w:tr>
+    </w:tbl>
+    <w:p>
+      <w:pPr>
+        <w:pStyle w:val="Style2"/>
+        <w:jc w:val="center"/>
+      </w:pPr>
+    </w:p>
+    <w:p>
+      <w:pPr>
+        <w:pStyle w:val="Style2"/>
+      </w:pPr>
+      <w:r>
+        <w:t xml:space="preserve">The null hypothesis states that there is </w:t>
+      </w:r>
+      <w:r>
+        <w:t xml:space="preserve">no </w:t>
+      </w:r>
+      <w:r>
+        <w:t xml:space="preserve">correlation between the topics generated and the increased penalties. </w:t>
       </w:r>
       <w:r>
         <w:t xml:space="preserve">Using </w:t>
@@ -16219,7 +17773,16 @@
         <w:t xml:space="preserve"> to return the p value the </w:t>
       </w:r>
       <w:r>
-        <w:t xml:space="preserve">result was 0.0003, which is below the standard significance of 0.05, rejecting the hypothesis. </w:t>
+        <w:t xml:space="preserve">result was 0.0003, which is below the standard significance of 0.05, rejecting the </w:t>
+      </w:r>
+      <w:r>
+        <w:t xml:space="preserve">null </w:t>
+      </w:r>
+      <w:r>
+        <w:t>hypothesis</w:t>
+      </w:r>
+      <w:r>
+        <w:t xml:space="preserve">. </w:t>
       </w:r>
     </w:p>
     <w:p>
@@ -16228,7 +17791,57 @@
       </w:pPr>
       <w:r>
         <w:br/>
-        <w:t xml:space="preserve">Examining the data with Fisher’s extract yields similar results with the p value of 0.0001 even lower than before. </w:t>
+      </w:r>
+      <w:r>
+        <w:t>Due to the relatively low sample size the approximation method used in Chi-square test can be inaccurate</w:t>
+      </w:r>
+      <w:r>
+        <w:t xml:space="preserve"> (</w:t>
+      </w:r>
+      <w:r>
+        <w:rPr>
+          <w:lang w:val="en-GB"/>
+        </w:rPr>
+        <w:t>Kim, H. Y.</w:t>
+      </w:r>
+      <w:r>
+        <w:rPr>
+          <w:lang w:val="en-GB"/>
+        </w:rPr>
+        <w:t xml:space="preserve">, </w:t>
+      </w:r>
+      <w:r>
+        <w:rPr>
+          <w:lang w:val="en-GB"/>
+        </w:rPr>
+        <w:t>2017)</w:t>
+      </w:r>
+      <w:r>
+        <w:t xml:space="preserve">. </w:t>
+      </w:r>
+      <w:r>
+        <w:t xml:space="preserve">Examining the data </w:t>
+      </w:r>
+      <w:r>
+        <w:t xml:space="preserve">same data </w:t>
+      </w:r>
+      <w:r>
+        <w:t>with Fisher’s exact yields results with the p value of 0.0001</w:t>
+      </w:r>
+      <w:r>
+        <w:t>,</w:t>
+      </w:r>
+      <w:r>
+        <w:t xml:space="preserve"> </w:t>
+      </w:r>
+      <w:r>
+        <w:t xml:space="preserve">which is </w:t>
+      </w:r>
+      <w:r>
+        <w:t>even lower than befor</w:t>
+      </w:r>
+      <w:r>
+        <w:t>e validating the rejection of the null hypothesis.</w:t>
       </w:r>
     </w:p>
     <w:p>
@@ -16236,10 +17849,19 @@
         <w:pStyle w:val="Style2"/>
       </w:pPr>
       <w:r>
-        <w:t xml:space="preserve">From these results we can deduct that the topics generated did not separate the cases, which were punished more heavily, and the penalty does not depend on the articles breached, instead on other </w:t>
-      </w:r>
-      <w:r>
-        <w:t>factors.</w:t>
+        <w:t xml:space="preserve">From these results we can deduct that the topics generated </w:t>
+      </w:r>
+      <w:r>
+        <w:t xml:space="preserve">are correlated with the severity of penalties meaning </w:t>
+      </w:r>
+      <w:r>
+        <w:t>topics and increased fines, which were discussed in the section before, have relationship</w:t>
+      </w:r>
+      <w:r>
+        <w:t xml:space="preserve"> between them</w:t>
+      </w:r>
+      <w:r>
+        <w:t>.</w:t>
       </w:r>
     </w:p>
     <w:p>
@@ -16343,7 +17965,11 @@
         <w:t xml:space="preserve">In her research Livingstone (2011) proposed preventive measures for underage users by implementing filters, default configuration for children, age </w:t>
       </w:r>
       <w:r>
-        <w:t>verification systems, content labeling and options to opt in/out checkpoints multiple times during providing service</w:t>
+        <w:t xml:space="preserve">verification systems, content labeling and options to opt in/out </w:t>
+      </w:r>
+      <w:r>
+        <w:lastRenderedPageBreak/>
+        <w:t>checkpoints multiple times during providing service</w:t>
       </w:r>
       <w:r>
         <w:t>, especially when accessing adult content</w:t>
@@ -16483,7 +18109,6 @@
       </w:pPr>
       <w:bookmarkStart w:id="49" w:name="_Toc215832073"/>
       <w:r>
-        <w:lastRenderedPageBreak/>
         <w:t xml:space="preserve">7.2 Data breach prevention </w:t>
       </w:r>
       <w:r>
@@ -16662,7 +18287,11 @@
         <w:t xml:space="preserve"> informing them of a possible </w:t>
       </w:r>
       <w:r>
-        <w:t xml:space="preserve">danger to their privacy and personal information. In the report if IBM (2024), on average it took data processors 287 and 292 days to detect and contain attacks. This </w:t>
+        <w:t xml:space="preserve">danger to their privacy and personal information. In the report if IBM (2024), on average it took data processors 287 and 292 days to </w:t>
+      </w:r>
+      <w:r>
+        <w:lastRenderedPageBreak/>
+        <w:t xml:space="preserve">detect and contain attacks. This </w:t>
       </w:r>
       <w:r>
         <w:t>period</w:t>
@@ -16773,361 +18402,532 @@
         <w:rPr>
           <w:lang w:val="en-GB"/>
         </w:rPr>
-        <w:t xml:space="preserve">Therefore, making access to data as difficult as </w:t>
-      </w:r>
-      <w:r>
-        <w:rPr>
-          <w:lang w:val="en-GB"/>
-        </w:rPr>
+        <w:t>Therefore, making access to data as difficult as possible may discourage unauthorized entities from attempting it. One of the most common ways is encryption, which transforms text using mathematical algorithms to encrypted strings. (</w:t>
+      </w:r>
+      <w:r>
+        <w:rPr>
+          <w:shd w:val="clear" w:color="auto" w:fill="FFFFFF"/>
+        </w:rPr>
+        <w:t xml:space="preserve">Rabah, 2005). This method does not actively protect the </w:t>
+      </w:r>
+      <w:proofErr w:type="gramStart"/>
+      <w:r>
+        <w:rPr>
+          <w:shd w:val="clear" w:color="auto" w:fill="FFFFFF"/>
+        </w:rPr>
+        <w:t>data,</w:t>
+      </w:r>
+      <w:proofErr w:type="gramEnd"/>
+      <w:r>
+        <w:rPr>
+          <w:shd w:val="clear" w:color="auto" w:fill="FFFFFF"/>
+        </w:rPr>
+        <w:t xml:space="preserve"> </w:t>
+      </w:r>
+      <w:r>
+        <w:rPr>
+          <w:shd w:val="clear" w:color="auto" w:fill="FFFFFF"/>
+        </w:rPr>
+        <w:t>however it makes extracting meaningful</w:t>
+      </w:r>
+      <w:r>
+        <w:rPr>
+          <w:shd w:val="clear" w:color="auto" w:fill="FFFFFF"/>
+        </w:rPr>
+        <w:t xml:space="preserve"> information difficult and requires computing to reverse the encryption</w:t>
+      </w:r>
+      <w:r>
+        <w:rPr>
+          <w:shd w:val="clear" w:color="auto" w:fill="FFFFFF"/>
+        </w:rPr>
+        <w:t xml:space="preserve">, which may dissuade attacker </w:t>
+      </w:r>
+      <w:r>
+        <w:rPr>
+          <w:shd w:val="clear" w:color="auto" w:fill="FFFFFF"/>
+        </w:rPr>
+        <w:t>on the</w:t>
+      </w:r>
+      <w:r>
+        <w:rPr>
+          <w:shd w:val="clear" w:color="auto" w:fill="FFFFFF"/>
+        </w:rPr>
+        <w:t xml:space="preserve"> </w:t>
+      </w:r>
+      <w:r>
+        <w:rPr>
+          <w:shd w:val="clear" w:color="auto" w:fill="FFFFFF"/>
+        </w:rPr>
+        <w:t xml:space="preserve">condition of </w:t>
+      </w:r>
+      <w:r>
+        <w:rPr>
+          <w:shd w:val="clear" w:color="auto" w:fill="FFFFFF"/>
+        </w:rPr>
+        <w:t>the effort outweigh</w:t>
+      </w:r>
+      <w:r>
+        <w:rPr>
+          <w:shd w:val="clear" w:color="auto" w:fill="FFFFFF"/>
+        </w:rPr>
+        <w:t>ing</w:t>
+      </w:r>
+      <w:r>
+        <w:rPr>
+          <w:shd w:val="clear" w:color="auto" w:fill="FFFFFF"/>
+        </w:rPr>
+        <w:t xml:space="preserve"> the benefits of information gained. Frequent security audit was </w:t>
+      </w:r>
+      <w:r>
+        <w:rPr>
+          <w:shd w:val="clear" w:color="auto" w:fill="FFFFFF"/>
+        </w:rPr>
+        <w:t xml:space="preserve">mentioned as </w:t>
+      </w:r>
+      <w:r>
+        <w:rPr>
+          <w:shd w:val="clear" w:color="auto" w:fill="FFFFFF"/>
+        </w:rPr>
+        <w:t>another mitigation method, which can help detect weak points in business practices and processes. Interviews, survey and quality assurance may make the employees</w:t>
+      </w:r>
+      <w:r>
+        <w:rPr>
+          <w:shd w:val="clear" w:color="auto" w:fill="FFFFFF"/>
+        </w:rPr>
+        <w:t xml:space="preserve"> </w:t>
+      </w:r>
+      <w:r>
+        <w:rPr>
+          <w:shd w:val="clear" w:color="auto" w:fill="FFFFFF"/>
+        </w:rPr>
+        <w:t xml:space="preserve">more </w:t>
+      </w:r>
+      <w:r>
+        <w:rPr>
+          <w:shd w:val="clear" w:color="auto" w:fill="FFFFFF"/>
+        </w:rPr>
+        <w:t>attentive</w:t>
+      </w:r>
+      <w:r>
+        <w:rPr>
+          <w:shd w:val="clear" w:color="auto" w:fill="FFFFFF"/>
+        </w:rPr>
+        <w:t xml:space="preserve"> and reduce the mistakes</w:t>
+      </w:r>
+      <w:r>
+        <w:rPr>
+          <w:shd w:val="clear" w:color="auto" w:fill="FFFFFF"/>
+        </w:rPr>
+        <w:t xml:space="preserve"> from</w:t>
+      </w:r>
+      <w:r>
+        <w:rPr>
+          <w:shd w:val="clear" w:color="auto" w:fill="FFFFFF"/>
+        </w:rPr>
+        <w:t xml:space="preserve"> </w:t>
+      </w:r>
+      <w:r>
+        <w:rPr>
+          <w:shd w:val="clear" w:color="auto" w:fill="FFFFFF"/>
+        </w:rPr>
+        <w:t>occurring. For SMEs self-auditing is an inexpensive way to discover weaknesses and reconsider business practices.</w:t>
+      </w:r>
+    </w:p>
+    <w:p>
+      <w:pPr>
+        <w:pStyle w:val="Style1"/>
+      </w:pPr>
+      <w:bookmarkStart w:id="50" w:name="_Toc215832074"/>
+      <w:r>
+        <w:t xml:space="preserve">8. </w:t>
+      </w:r>
+      <w:r>
+        <w:t>Conclusion</w:t>
+      </w:r>
+      <w:bookmarkEnd w:id="50"/>
+    </w:p>
+    <w:p>
+      <w:pPr>
+        <w:pStyle w:val="Style2"/>
+      </w:pPr>
+      <w:r>
+        <w:rPr>
+          <w:highlight w:val="yellow"/>
+        </w:rPr>
+        <w:t xml:space="preserve">The research question assumed that </w:t>
+      </w:r>
+      <w:r>
+        <w:rPr>
+          <w:highlight w:val="yellow"/>
+        </w:rPr>
+        <w:t xml:space="preserve">the topics generated can identify actions and expressions that increase </w:t>
+      </w:r>
+      <w:r>
+        <w:rPr>
+          <w:highlight w:val="yellow"/>
+        </w:rPr>
+        <w:t xml:space="preserve">the penalties </w:t>
+      </w:r>
+      <w:r>
+        <w:rPr>
+          <w:highlight w:val="yellow"/>
+        </w:rPr>
+        <w:t>given</w:t>
+      </w:r>
+      <w:r>
+        <w:rPr>
+          <w:highlight w:val="yellow"/>
+        </w:rPr>
+        <w:t xml:space="preserve"> </w:t>
+      </w:r>
+      <w:r>
+        <w:rPr>
+          <w:highlight w:val="yellow"/>
+        </w:rPr>
+        <w:t>to</w:t>
+      </w:r>
+      <w:r>
+        <w:rPr>
+          <w:highlight w:val="yellow"/>
+        </w:rPr>
+        <w:t xml:space="preserve"> data controllers. This statement was </w:t>
+      </w:r>
+      <w:r>
+        <w:rPr>
+          <w:highlight w:val="yellow"/>
+        </w:rPr>
+        <w:t xml:space="preserve">validated </w:t>
+      </w:r>
+      <w:r>
+        <w:rPr>
+          <w:highlight w:val="yellow"/>
+        </w:rPr>
+        <w:t xml:space="preserve">as </w:t>
+      </w:r>
+      <w:r>
+        <w:rPr>
+          <w:highlight w:val="yellow"/>
+        </w:rPr>
+        <w:t xml:space="preserve">there is correlation between </w:t>
+      </w:r>
+      <w:r>
+        <w:rPr>
+          <w:highlight w:val="yellow"/>
+        </w:rPr>
+        <w:t xml:space="preserve">the fines given and the topics the model created through the keywords </w:t>
+      </w:r>
+      <w:r>
+        <w:rPr>
+          <w:highlight w:val="yellow"/>
+        </w:rPr>
+        <w:t>extracted</w:t>
+      </w:r>
+      <w:r>
+        <w:rPr>
+          <w:highlight w:val="yellow"/>
+        </w:rPr>
+        <w:t xml:space="preserve"> due to the null hypothesis of independence was rejected</w:t>
+      </w:r>
+      <w:r>
+        <w:rPr>
+          <w:highlight w:val="yellow"/>
+        </w:rPr>
+        <w:t>.</w:t>
+      </w:r>
+      <w:r>
+        <w:rPr>
+          <w:highlight w:val="yellow"/>
+        </w:rPr>
+        <w:t xml:space="preserve"> This suggests that the supervisory authorities </w:t>
+      </w:r>
+      <w:r>
+        <w:rPr>
+          <w:highlight w:val="yellow"/>
+        </w:rPr>
+        <w:t>increased penalty for</w:t>
+      </w:r>
+      <w:r>
+        <w:rPr>
+          <w:highlight w:val="yellow"/>
+        </w:rPr>
+        <w:t xml:space="preserve"> </w:t>
+      </w:r>
+      <w:r>
+        <w:rPr>
+          <w:highlight w:val="yellow"/>
+        </w:rPr>
+        <w:t xml:space="preserve">data protection incidents can be determined by the </w:t>
+      </w:r>
+      <w:r>
+        <w:rPr>
+          <w:highlight w:val="yellow"/>
+        </w:rPr>
+        <w:t xml:space="preserve">described </w:t>
+      </w:r>
+      <w:r>
+        <w:rPr>
+          <w:highlight w:val="yellow"/>
+        </w:rPr>
+        <w:t>actions taken by the entities</w:t>
+      </w:r>
+      <w:r>
+        <w:t xml:space="preserve">. </w:t>
+      </w:r>
+      <w:r>
+        <w:t xml:space="preserve">From this we can deduct </w:t>
+      </w:r>
+      <w:r>
+        <w:t>a</w:t>
+      </w:r>
+      <w:r>
+        <w:t>n</w:t>
+      </w:r>
+      <w:r>
+        <w:t xml:space="preserve"> </w:t>
+      </w:r>
+      <w:r>
+        <w:t>approach</w:t>
+      </w:r>
+      <w:r>
+        <w:t xml:space="preserve"> </w:t>
+      </w:r>
+      <w:r>
+        <w:t xml:space="preserve">like “zero-tolerance” </w:t>
+      </w:r>
+      <w:r>
+        <w:t xml:space="preserve">from the authorities </w:t>
+      </w:r>
+      <w:r>
+        <w:t xml:space="preserve">to the occurrence </w:t>
+      </w:r>
+      <w:r>
+        <w:t>of</w:t>
+      </w:r>
+      <w:r>
+        <w:t xml:space="preserve"> an</w:t>
+      </w:r>
+      <w:r>
+        <w:t xml:space="preserve"> incident</w:t>
+      </w:r>
+      <w:r>
+        <w:t>, regardless of the reason</w:t>
+      </w:r>
+      <w:r>
+        <w:t>.</w:t>
+      </w:r>
+      <w:r>
+        <w:t xml:space="preserve"> In the Article 83 of the GDPR (2016) this is confirmed by the regulation setting the </w:t>
+      </w:r>
+      <w:r>
+        <w:t xml:space="preserve">penalty cap to 20 million euros or 4% of the previous fiscal year’s revenue, depending on which one is higher. Upon reviewing the paper, a better </w:t>
+      </w:r>
+      <w:r>
         <w:lastRenderedPageBreak/>
-        <w:t>possible may discourage unauthorized entities from attempting it. One of the most common ways is encryption, which transforms text using mathematical algorithms to encrypted strings. (</w:t>
-      </w:r>
-      <w:r>
-        <w:rPr>
-          <w:shd w:val="clear" w:color="auto" w:fill="FFFFFF"/>
-        </w:rPr>
-        <w:t xml:space="preserve">Rabah, 2005). This method does not actively protect the </w:t>
-      </w:r>
-      <w:proofErr w:type="gramStart"/>
-      <w:r>
-        <w:rPr>
-          <w:shd w:val="clear" w:color="auto" w:fill="FFFFFF"/>
-        </w:rPr>
+        <w:t xml:space="preserve">approach to finding the correlation between the fines and topics should have been calculating impact of the fine on the entity’s income rather the fine given </w:t>
+      </w:r>
+      <w:r>
+        <w:t>directly</w:t>
+      </w:r>
+      <w:r>
+        <w:t xml:space="preserve">. </w:t>
+      </w:r>
+    </w:p>
+    <w:p>
+      <w:pPr>
+        <w:pStyle w:val="Style2"/>
+      </w:pPr>
+    </w:p>
+    <w:p>
+      <w:pPr>
+        <w:pStyle w:val="Style2"/>
+      </w:pPr>
+      <w:r>
+        <w:t xml:space="preserve">The paper succeeded in its second objective of </w:t>
+      </w:r>
+      <w:r>
+        <w:t xml:space="preserve">extracting the common causes of data protection incidents. </w:t>
+      </w:r>
+      <w:r>
+        <w:t>From the extracted documents the research</w:t>
+      </w:r>
+      <w:r>
+        <w:t xml:space="preserve"> identified </w:t>
+      </w:r>
+      <w:r>
+        <w:t xml:space="preserve">common </w:t>
+      </w:r>
+      <w:r>
+        <w:t xml:space="preserve">sources </w:t>
+      </w:r>
+      <w:r>
+        <w:t xml:space="preserve">that </w:t>
+      </w:r>
+      <w:r>
+        <w:t xml:space="preserve">include the collection and processing of underage </w:t>
+      </w:r>
+      <w:r>
+        <w:t>subjects’</w:t>
+      </w:r>
+      <w:r>
+        <w:t xml:space="preserve"> personal </w:t>
+      </w:r>
+      <w:r>
         <w:t>data,</w:t>
       </w:r>
-      <w:proofErr w:type="gramEnd"/>
-      <w:r>
-        <w:rPr>
-          <w:shd w:val="clear" w:color="auto" w:fill="FFFFFF"/>
-        </w:rPr>
+      <w:r>
+        <w:t xml:space="preserve"> and the insufficient methods employed during handling of information. </w:t>
+      </w:r>
+      <w:r>
+        <w:t xml:space="preserve">Avoiding </w:t>
+      </w:r>
+      <w:r>
+        <w:t>these</w:t>
+      </w:r>
+      <w:r>
         <w:t xml:space="preserve"> </w:t>
       </w:r>
       <w:r>
-        <w:rPr>
-          <w:shd w:val="clear" w:color="auto" w:fill="FFFFFF"/>
-        </w:rPr>
-        <w:t>however it makes extracting meaningful</w:t>
-      </w:r>
-      <w:r>
-        <w:rPr>
-          <w:shd w:val="clear" w:color="auto" w:fill="FFFFFF"/>
-        </w:rPr>
-        <w:t xml:space="preserve"> information difficult and requires computing to reverse the encryption</w:t>
-      </w:r>
-      <w:r>
-        <w:rPr>
-          <w:shd w:val="clear" w:color="auto" w:fill="FFFFFF"/>
-        </w:rPr>
-        <w:t xml:space="preserve">, which may dissuade attacker </w:t>
-      </w:r>
-      <w:r>
-        <w:rPr>
-          <w:shd w:val="clear" w:color="auto" w:fill="FFFFFF"/>
-        </w:rPr>
-        <w:t>on the</w:t>
-      </w:r>
-      <w:r>
-        <w:rPr>
-          <w:shd w:val="clear" w:color="auto" w:fill="FFFFFF"/>
-        </w:rPr>
+        <w:t xml:space="preserve">issues </w:t>
+      </w:r>
+      <w:r>
+        <w:t xml:space="preserve">discussed </w:t>
+      </w:r>
+      <w:r>
+        <w:t xml:space="preserve">throughout the paper </w:t>
+      </w:r>
+      <w:r>
+        <w:t>and implementing appropriate measures to prevent data breaches should be the main objective for any data processor.</w:t>
+      </w:r>
+      <w:r>
         <w:t xml:space="preserve"> </w:t>
       </w:r>
-      <w:r>
-        <w:rPr>
-          <w:shd w:val="clear" w:color="auto" w:fill="FFFFFF"/>
-        </w:rPr>
-        <w:t xml:space="preserve">condition of </w:t>
-      </w:r>
-      <w:r>
-        <w:rPr>
-          <w:shd w:val="clear" w:color="auto" w:fill="FFFFFF"/>
-        </w:rPr>
-        <w:t>the effort outweigh</w:t>
-      </w:r>
-      <w:r>
-        <w:rPr>
-          <w:shd w:val="clear" w:color="auto" w:fill="FFFFFF"/>
-        </w:rPr>
-        <w:t>ing</w:t>
-      </w:r>
-      <w:r>
-        <w:rPr>
-          <w:shd w:val="clear" w:color="auto" w:fill="FFFFFF"/>
-        </w:rPr>
-        <w:t xml:space="preserve"> the benefits of information gained. Frequent security audit was </w:t>
-      </w:r>
-      <w:r>
-        <w:rPr>
-          <w:shd w:val="clear" w:color="auto" w:fill="FFFFFF"/>
-        </w:rPr>
-        <w:t xml:space="preserve">mentioned as </w:t>
-      </w:r>
-      <w:r>
-        <w:rPr>
-          <w:shd w:val="clear" w:color="auto" w:fill="FFFFFF"/>
-        </w:rPr>
-        <w:t>another mitigation method, which can help detect weak points in business practices and processes. Interviews, survey and quality assurance may make the employees</w:t>
-      </w:r>
-      <w:r>
-        <w:rPr>
-          <w:shd w:val="clear" w:color="auto" w:fill="FFFFFF"/>
-        </w:rPr>
+    </w:p>
+    <w:p>
+      <w:pPr>
+        <w:pStyle w:val="Style2"/>
+      </w:pPr>
+      <w:r>
+        <w:t xml:space="preserve">As presented in </w:t>
+      </w:r>
+      <w:r>
+        <w:t>this work</w:t>
+      </w:r>
+      <w:r>
+        <w:t>,</w:t>
+      </w:r>
+      <w:r>
+        <w:t xml:space="preserve"> the difficulties of legal text processing </w:t>
+      </w:r>
+      <w:r>
+        <w:t>lie</w:t>
+      </w:r>
+      <w:r>
+        <w:t xml:space="preserve"> within the recurring terms and organizations that </w:t>
+      </w:r>
+      <w:r>
+        <w:t>are</w:t>
+      </w:r>
+      <w:r>
         <w:t xml:space="preserve"> </w:t>
       </w:r>
       <w:r>
-        <w:rPr>
-          <w:shd w:val="clear" w:color="auto" w:fill="FFFFFF"/>
-        </w:rPr>
-        <w:t xml:space="preserve">more </w:t>
-      </w:r>
-      <w:r>
-        <w:rPr>
-          <w:shd w:val="clear" w:color="auto" w:fill="FFFFFF"/>
-        </w:rPr>
-        <w:t>attentive</w:t>
-      </w:r>
-      <w:r>
-        <w:rPr>
-          <w:shd w:val="clear" w:color="auto" w:fill="FFFFFF"/>
-        </w:rPr>
-        <w:t xml:space="preserve"> and reduce the mistakes</w:t>
-      </w:r>
-      <w:r>
-        <w:rPr>
-          <w:shd w:val="clear" w:color="auto" w:fill="FFFFFF"/>
-        </w:rPr>
-        <w:t xml:space="preserve"> from</w:t>
-      </w:r>
-      <w:r>
-        <w:rPr>
-          <w:shd w:val="clear" w:color="auto" w:fill="FFFFFF"/>
-        </w:rPr>
-        <w:t xml:space="preserve"> </w:t>
-      </w:r>
-      <w:r>
-        <w:rPr>
-          <w:shd w:val="clear" w:color="auto" w:fill="FFFFFF"/>
-        </w:rPr>
-        <w:t>occurring. For SMEs self-auditing is an inexpensive way to discover weaknesses and reconsider business practices.</w:t>
-      </w:r>
-    </w:p>
-    <w:p>
-      <w:pPr>
-        <w:pStyle w:val="Style1"/>
-      </w:pPr>
-      <w:bookmarkStart w:id="50" w:name="_Toc215832074"/>
-      <w:r>
-        <w:t xml:space="preserve">8. </w:t>
-      </w:r>
-      <w:r>
-        <w:t>Conclusion</w:t>
-      </w:r>
-      <w:bookmarkEnd w:id="50"/>
+        <w:t xml:space="preserve">hardly comprehensive on </w:t>
+      </w:r>
+      <w:r>
+        <w:t>their</w:t>
+      </w:r>
+      <w:r>
+        <w:t xml:space="preserve"> own. </w:t>
+      </w:r>
+      <w:r>
+        <w:rPr>
+          <w:highlight w:val="yellow"/>
+        </w:rPr>
+        <w:t xml:space="preserve">These could be even considered as </w:t>
+      </w:r>
+      <w:r>
+        <w:rPr>
+          <w:highlight w:val="yellow"/>
+        </w:rPr>
+        <w:t>noise</w:t>
+      </w:r>
+      <w:r>
+        <w:rPr>
+          <w:highlight w:val="yellow"/>
+        </w:rPr>
+        <w:t xml:space="preserve"> due to the frequency they appear.</w:t>
+      </w:r>
+      <w:r>
+        <w:rPr>
+          <w:highlight w:val="yellow"/>
+        </w:rPr>
+        <w:t xml:space="preserve"> For</w:t>
+      </w:r>
+      <w:r>
+        <w:rPr>
+          <w:highlight w:val="yellow"/>
+        </w:rPr>
+        <w:t xml:space="preserve"> similar project</w:t>
+      </w:r>
+      <w:r>
+        <w:rPr>
+          <w:highlight w:val="yellow"/>
+        </w:rPr>
+        <w:t>s</w:t>
+      </w:r>
+      <w:r>
+        <w:rPr>
+          <w:highlight w:val="yellow"/>
+        </w:rPr>
+        <w:t xml:space="preserve"> a custom </w:t>
+      </w:r>
+      <w:r>
+        <w:rPr>
+          <w:highlight w:val="yellow"/>
+        </w:rPr>
+        <w:t>“</w:t>
+      </w:r>
+      <w:proofErr w:type="spellStart"/>
+      <w:r>
+        <w:rPr>
+          <w:highlight w:val="yellow"/>
+        </w:rPr>
+        <w:t>stopword</w:t>
+      </w:r>
+      <w:proofErr w:type="spellEnd"/>
+      <w:r>
+        <w:rPr>
+          <w:highlight w:val="yellow"/>
+        </w:rPr>
+        <w:t xml:space="preserve">” </w:t>
+      </w:r>
+      <w:r>
+        <w:rPr>
+          <w:highlight w:val="yellow"/>
+        </w:rPr>
+        <w:t>list should be made to include them during</w:t>
+      </w:r>
+      <w:r>
+        <w:t xml:space="preserve"> preprocessing</w:t>
+      </w:r>
+      <w:r>
+        <w:t xml:space="preserve"> or even creating an </w:t>
+      </w:r>
+      <w:r>
+        <w:t>open-source</w:t>
+      </w:r>
+      <w:r>
+        <w:t xml:space="preserve"> vocabulary </w:t>
+      </w:r>
+      <w:r>
+        <w:t>for others to use.</w:t>
+      </w:r>
     </w:p>
     <w:p>
       <w:pPr>
         <w:pStyle w:val="Style2"/>
       </w:pPr>
       <w:r>
-        <w:t xml:space="preserve">The research question assumed that data there are words and in connection topics that exacerbate the penalties received by data controllers. This statement was rejected as </w:t>
-      </w:r>
-      <w:r>
-        <w:t xml:space="preserve">the hypothesis failed and there is correlation between </w:t>
-      </w:r>
-      <w:r>
-        <w:t xml:space="preserve">the fines given and the topics the model created through the keywords extracted. This suggests that the supervisory authorities penalize data breaches </w:t>
-      </w:r>
-      <w:r>
-        <w:t xml:space="preserve">with the same seriousness regardless of the articles breached. </w:t>
-      </w:r>
-      <w:r>
-        <w:t xml:space="preserve">From this we can deduct </w:t>
-      </w:r>
-      <w:r>
-        <w:t>a</w:t>
-      </w:r>
-      <w:r>
-        <w:t>n</w:t>
-      </w:r>
-      <w:r>
-        <w:t xml:space="preserve"> </w:t>
-      </w:r>
-      <w:r>
-        <w:t>approach</w:t>
-      </w:r>
-      <w:r>
-        <w:t xml:space="preserve"> </w:t>
-      </w:r>
-      <w:r>
-        <w:t xml:space="preserve">like “zero-tolerance” </w:t>
-      </w:r>
-      <w:r>
-        <w:t xml:space="preserve">from the authorities </w:t>
-      </w:r>
-      <w:r>
-        <w:t xml:space="preserve">to the occurrence </w:t>
-      </w:r>
-      <w:r>
-        <w:t>of</w:t>
-      </w:r>
-      <w:r>
-        <w:t xml:space="preserve"> an</w:t>
-      </w:r>
-      <w:r>
-        <w:t xml:space="preserve"> incident</w:t>
-      </w:r>
-      <w:r>
-        <w:t>, regardless of the reason</w:t>
-      </w:r>
-      <w:r>
-        <w:t>.</w:t>
-      </w:r>
-      <w:r>
-        <w:t xml:space="preserve"> In the Article 83 of the GDPR (2016) this is confirmed by the regulation setting the </w:t>
-      </w:r>
-      <w:r>
-        <w:t xml:space="preserve">penalty cap to 20 million euros or 4% of the previous fiscal year’s revenue, depending on which one is higher. Upon reviewing the paper, a better approach to finding the correlation between the fines and topics should have been calculating impact of the fine on the entity’s income rather the fine given </w:t>
-      </w:r>
-      <w:r>
-        <w:t>directly</w:t>
-      </w:r>
-      <w:r>
-        <w:t xml:space="preserve">. </w:t>
-      </w:r>
-    </w:p>
-    <w:p>
-      <w:pPr>
-        <w:pStyle w:val="Style2"/>
-      </w:pPr>
-    </w:p>
-    <w:p>
-      <w:pPr>
-        <w:pStyle w:val="Style2"/>
-      </w:pPr>
-      <w:r>
-        <w:t xml:space="preserve">The paper succeeded in its second objective of </w:t>
-      </w:r>
-      <w:r>
-        <w:t xml:space="preserve">extracting the common causes of data protection incidents. </w:t>
-      </w:r>
-      <w:r>
-        <w:t>From the extracted documents the research</w:t>
-      </w:r>
-      <w:r>
-        <w:t xml:space="preserve"> identified </w:t>
-      </w:r>
-      <w:r>
-        <w:t xml:space="preserve">common </w:t>
-      </w:r>
-      <w:r>
-        <w:t xml:space="preserve">sources </w:t>
-      </w:r>
-      <w:r>
-        <w:t xml:space="preserve">that </w:t>
-      </w:r>
-      <w:r>
-        <w:t xml:space="preserve">include the collection and processing of underage </w:t>
-      </w:r>
-      <w:r>
-        <w:t>subjects’</w:t>
-      </w:r>
-      <w:r>
-        <w:t xml:space="preserve"> personal </w:t>
-      </w:r>
-      <w:r>
-        <w:t>data,</w:t>
-      </w:r>
-      <w:r>
-        <w:t xml:space="preserve"> and the insufficient methods employed during handling of information. </w:t>
-      </w:r>
-      <w:r>
-        <w:t xml:space="preserve">Avoiding </w:t>
-      </w:r>
-      <w:r>
-        <w:t>these</w:t>
-      </w:r>
-      <w:r>
-        <w:t xml:space="preserve"> </w:t>
-      </w:r>
-      <w:r>
-        <w:t xml:space="preserve">issues </w:t>
-      </w:r>
-      <w:r>
-        <w:t xml:space="preserve">discussed </w:t>
-      </w:r>
-      <w:r>
-        <w:t xml:space="preserve">throughout the paper </w:t>
-      </w:r>
-      <w:r>
-        <w:t>and implementing appropriate measures to prevent data breaches should be the main objective for any data processor.</w:t>
-      </w:r>
-      <w:r>
-        <w:t xml:space="preserve"> </w:t>
-      </w:r>
-    </w:p>
-    <w:p>
-      <w:pPr>
-        <w:pStyle w:val="Style2"/>
-      </w:pPr>
-      <w:r>
-        <w:t xml:space="preserve">As presented in </w:t>
-      </w:r>
-      <w:r>
-        <w:t>this work</w:t>
-      </w:r>
-      <w:r>
-        <w:t>,</w:t>
-      </w:r>
-      <w:r>
-        <w:t xml:space="preserve"> the difficulties of legal text processing </w:t>
-      </w:r>
-      <w:r>
-        <w:t>lie</w:t>
-      </w:r>
-      <w:r>
-        <w:t xml:space="preserve"> within the recurring terms and organizations that is </w:t>
-      </w:r>
-      <w:r>
-        <w:t xml:space="preserve">hardly comprehensive on its own. These could be even considered as </w:t>
-      </w:r>
-      <w:proofErr w:type="spellStart"/>
-      <w:r>
-        <w:t>stopwords</w:t>
-      </w:r>
-      <w:proofErr w:type="spellEnd"/>
-      <w:r>
-        <w:t xml:space="preserve">, due to the frequency they appear and </w:t>
-      </w:r>
-      <w:r>
-        <w:t>little meaning they have on their own</w:t>
-      </w:r>
-      <w:r>
-        <w:t>.</w:t>
-      </w:r>
-      <w:r>
-        <w:t xml:space="preserve"> For</w:t>
-      </w:r>
-      <w:r>
-        <w:t xml:space="preserve"> similar future project a custom list should be made to include them during preprocessing</w:t>
-      </w:r>
-      <w:r>
-        <w:t xml:space="preserve"> or even creating an </w:t>
-      </w:r>
-      <w:r>
-        <w:t>open-source</w:t>
-      </w:r>
-      <w:r>
-        <w:t xml:space="preserve"> vocabulary </w:t>
-      </w:r>
-      <w:r>
-        <w:t>for others to use.</w:t>
-      </w:r>
-    </w:p>
-    <w:p>
-      <w:pPr>
-        <w:pStyle w:val="Style2"/>
-      </w:pPr>
-      <w:r>
         <w:t xml:space="preserve">Due to </w:t>
       </w:r>
       <w:r>
@@ -17146,11 +18946,7 @@
         <w:t xml:space="preserve">, </w:t>
       </w:r>
       <w:r>
-        <w:t xml:space="preserve">the dataset did not include all possible penalties from the data sources. Using more </w:t>
-      </w:r>
-      <w:r>
-        <w:lastRenderedPageBreak/>
-        <w:t>documents would have increased the accuracy and size of vocabulary created for the model to perform better in topic modelling. Going beyond topic modelling more modern techniques could have been used such as search engi</w:t>
+        <w:t>the dataset did not include all possible penalties from the data sources. Using more documents would have increased the accuracy and size of vocabulary created for the model to perform better in topic modelling. Going beyond topic modelling more modern techniques could have been used such as search engi</w:t>
       </w:r>
       <w:r>
         <w:t xml:space="preserve">nes and neural models </w:t>
@@ -17387,6 +19183,7 @@
           <w:rFonts w:ascii="Times New Roman" w:hAnsi="Times New Roman" w:cs="Times New Roman"/>
           <w:sz w:val="28"/>
         </w:rPr>
+        <w:lastRenderedPageBreak/>
         <w:t xml:space="preserve">Cheng, L., Liu, F. and Yao, D. (Daphne) (2017) ‘Enterprise data breach: causes, challenges, prevention, and future directions’, </w:t>
       </w:r>
       <w:r>
@@ -17875,6 +19672,67 @@
           <w:ilvl w:val="0"/>
           <w:numId w:val="22"/>
         </w:numPr>
+      </w:pPr>
+      <w:r>
+        <w:rPr>
+          <w:lang w:val="en-GB"/>
+        </w:rPr>
+        <w:t>Kim, H. Y. (2017)</w:t>
+      </w:r>
+      <w:r>
+        <w:rPr>
+          <w:lang w:val="en-GB"/>
+        </w:rPr>
+        <w:t>:</w:t>
+      </w:r>
+      <w:r>
+        <w:rPr>
+          <w:lang w:val="en-GB"/>
+        </w:rPr>
+        <w:t xml:space="preserve"> Statistical notes for clinical researchers: Chi-squared test and Fisher's exact test. </w:t>
+      </w:r>
+      <w:r>
+        <w:rPr>
+          <w:i/>
+          <w:iCs/>
+          <w:lang w:val="en-GB"/>
+        </w:rPr>
+        <w:t>Restorative dentistry &amp; endodontics</w:t>
+      </w:r>
+      <w:r>
+        <w:rPr>
+          <w:lang w:val="en-GB"/>
+        </w:rPr>
+        <w:t>, </w:t>
+      </w:r>
+      <w:r>
+        <w:rPr>
+          <w:i/>
+          <w:iCs/>
+          <w:lang w:val="en-GB"/>
+        </w:rPr>
+        <w:t>42</w:t>
+      </w:r>
+      <w:r>
+        <w:rPr>
+          <w:lang w:val="en-GB"/>
+        </w:rPr>
+        <w:t>(2), 152.</w:t>
+      </w:r>
+      <w:r>
+        <w:rPr>
+          <w:lang w:val="en-GB"/>
+        </w:rPr>
+        <w:br/>
+      </w:r>
+    </w:p>
+    <w:p>
+      <w:pPr>
+        <w:pStyle w:val="Style2"/>
+        <w:numPr>
+          <w:ilvl w:val="0"/>
+          <w:numId w:val="22"/>
+        </w:numPr>
         <w:rPr>
           <w:lang w:val="en-GB"/>
         </w:rPr>
@@ -17934,11 +19792,7 @@
         <w:jc w:val="left"/>
       </w:pPr>
       <w:r>
-        <w:t xml:space="preserve">Livingstone, S. (2011) Regulating the internet in the interests of children: Emerging European and international approaches. In Mansell, R., and Raboy, </w:t>
-      </w:r>
-      <w:r>
-        <w:lastRenderedPageBreak/>
-        <w:t>M. (Eds.) The Handbook on Global Media and Communication Policy (505-524). Oxford: Blackwell.</w:t>
+        <w:t>Livingstone, S. (2011) Regulating the internet in the interests of children: Emerging European and international approaches. In Mansell, R., and Raboy, M. (Eds.) The Handbook on Global Media and Communication Policy (505-524). Oxford: Blackwell.</w:t>
       </w:r>
     </w:p>
     <w:p>
@@ -18123,6 +19977,7 @@
         </w:numPr>
       </w:pPr>
       <w:r>
+        <w:lastRenderedPageBreak/>
         <w:t>pymupdf</w:t>
       </w:r>
       <w:r>
@@ -18238,6 +20093,67 @@
         </w:rPr>
         <w:t>(4), 307-325.</w:t>
       </w:r>
+      <w:r>
+        <w:rPr>
+          <w:shd w:val="clear" w:color="auto" w:fill="FFFFFF"/>
+        </w:rPr>
+        <w:br/>
+      </w:r>
+    </w:p>
+    <w:p>
+      <w:pPr>
+        <w:pStyle w:val="Style2"/>
+        <w:numPr>
+          <w:ilvl w:val="0"/>
+          <w:numId w:val="22"/>
+        </w:numPr>
+      </w:pPr>
+      <w:r>
+        <w:rPr>
+          <w:lang w:val="en-GB"/>
+        </w:rPr>
+        <w:t>Rana, R. &amp; Singhal, R. (2015)</w:t>
+      </w:r>
+      <w:r>
+        <w:rPr>
+          <w:lang w:val="en-GB"/>
+        </w:rPr>
+        <w:t>:</w:t>
+      </w:r>
+      <w:r>
+        <w:rPr>
+          <w:lang w:val="en-GB"/>
+        </w:rPr>
+        <w:t xml:space="preserve"> Chi-square test and its application in hypothesis testing. </w:t>
+      </w:r>
+      <w:r>
+        <w:rPr>
+          <w:i/>
+          <w:iCs/>
+          <w:lang w:val="en-GB"/>
+        </w:rPr>
+        <w:t>Journal of the practice of cardiovascular sciences</w:t>
+      </w:r>
+      <w:r>
+        <w:rPr>
+          <w:lang w:val="en-GB"/>
+        </w:rPr>
+        <w:t>, </w:t>
+      </w:r>
+      <w:r>
+        <w:rPr>
+          <w:i/>
+          <w:iCs/>
+          <w:lang w:val="en-GB"/>
+        </w:rPr>
+        <w:t>1</w:t>
+      </w:r>
+      <w:r>
+        <w:rPr>
+          <w:lang w:val="en-GB"/>
+        </w:rPr>
+        <w:t>(1), 69-71.</w:t>
+      </w:r>
     </w:p>
     <w:p>
       <w:pPr>
@@ -18256,12 +20172,21 @@
           <w:sz w:val="28"/>
         </w:rPr>
       </w:pPr>
+      <w:proofErr w:type="spellStart"/>
       <w:r>
         <w:rPr>
           <w:rFonts w:ascii="Times New Roman" w:hAnsi="Times New Roman" w:cs="Times New Roman"/>
           <w:sz w:val="28"/>
         </w:rPr>
-        <w:t xml:space="preserve">Řehůřek, R. and Sojka, P. (2010) ‘Software Framework for Topic Modelling with Large Corpora’, in </w:t>
+        <w:t>Řehůřek</w:t>
+      </w:r>
+      <w:proofErr w:type="spellEnd"/>
+      <w:r>
+        <w:rPr>
+          <w:rFonts w:ascii="Times New Roman" w:hAnsi="Times New Roman" w:cs="Times New Roman"/>
+          <w:sz w:val="28"/>
+        </w:rPr>
+        <w:t xml:space="preserve">, R. and Sojka, P. (2010) ‘Software Framework for Topic Modelling with Large Corpora’, in </w:t>
       </w:r>
       <w:r>
         <w:rPr>
@@ -18292,12 +20217,37 @@
           <w:sz w:val="28"/>
         </w:rPr>
       </w:pPr>
+      <w:proofErr w:type="spellStart"/>
       <w:r>
         <w:rPr>
           <w:rFonts w:ascii="Times New Roman" w:hAnsi="Times New Roman" w:cs="Times New Roman"/>
           <w:sz w:val="28"/>
         </w:rPr>
-        <w:t xml:space="preserve">Robiatul Adawiah, L. and Rachmawati, Y. (2021) ‘Parenting Program to Protect Children’s Privacy: The Phenomenon of Sharenting Children on social media’, </w:t>
+        <w:t>Robiatul</w:t>
+      </w:r>
+      <w:proofErr w:type="spellEnd"/>
+      <w:r>
+        <w:rPr>
+          <w:rFonts w:ascii="Times New Roman" w:hAnsi="Times New Roman" w:cs="Times New Roman"/>
+          <w:sz w:val="28"/>
+        </w:rPr>
+        <w:t xml:space="preserve"> </w:t>
+      </w:r>
+      <w:proofErr w:type="spellStart"/>
+      <w:r>
+        <w:rPr>
+          <w:rFonts w:ascii="Times New Roman" w:hAnsi="Times New Roman" w:cs="Times New Roman"/>
+          <w:sz w:val="28"/>
+        </w:rPr>
+        <w:t>Adawiah</w:t>
+      </w:r>
+      <w:proofErr w:type="spellEnd"/>
+      <w:r>
+        <w:rPr>
+          <w:rFonts w:ascii="Times New Roman" w:hAnsi="Times New Roman" w:cs="Times New Roman"/>
+          <w:sz w:val="28"/>
+        </w:rPr>
+        <w:t xml:space="preserve">, L. and Rachmawati, Y. (2021) ‘Parenting Program to Protect Children’s Privacy: The Phenomenon of Sharenting Children on social media’, </w:t>
       </w:r>
       <w:r>
         <w:rPr>
@@ -18325,7 +20275,6 @@
         </w:numPr>
       </w:pPr>
       <w:r>
-        <w:lastRenderedPageBreak/>
         <w:t xml:space="preserve">Romanosky, S., Telang, R., </w:t>
       </w:r>
       <w:r>
@@ -18499,7 +20448,14 @@
         <w:rPr>
           <w:lang w:val="en-GB"/>
         </w:rPr>
-        <w:t>Zhang, X., Yadollahi, M.M., Dadkhah, S., Isah, H., Le, D-P. and Ghorbani, A.A. (2022) ‘Data breach: analysis, countermeasures and challenges’, Int. J. Information and Computer Security, Vol. 19, Nos. 3/4, pp.402–442.</w:t>
+        <w:t xml:space="preserve">Zhang, X., Yadollahi, M.M., Dadkhah, S., Isah, H., Le, D-P. and Ghorbani, </w:t>
+      </w:r>
+      <w:r>
+        <w:rPr>
+          <w:lang w:val="en-GB"/>
+        </w:rPr>
+        <w:lastRenderedPageBreak/>
+        <w:t>A.A. (2022) ‘Data breach: analysis, countermeasures and challenges’, Int. J. Information and Computer Security, Vol. 19, Nos. 3/4, pp.402–442.</w:t>
       </w:r>
     </w:p>
     <w:p>
@@ -18732,11 +20688,7 @@
       </w:r>
       <w:proofErr w:type="gramEnd"/>
       <w:r>
-        <w:t xml:space="preserve"> fines issued for General Data Protection Regulation </w:t>
-      </w:r>
-      <w:r>
-        <w:lastRenderedPageBreak/>
-        <w:t xml:space="preserve">(GDPR) violations as of November 2025 </w:t>
+        <w:t xml:space="preserve"> fines issued for General Data Protection Regulation (GDPR) violations as of November 2025 </w:t>
       </w:r>
     </w:p>
     <w:p>
@@ -21008,7 +22960,7 @@
   <w:abstractNum w:abstractNumId="14" w15:restartNumberingAfterBreak="0">
     <w:nsid w:val="524B4DC7"/>
     <w:multiLevelType w:val="hybridMultilevel"/>
-    <w:tmpl w:val="5C36053E"/>
+    <w:tmpl w:val="BD446632"/>
     <w:lvl w:ilvl="0" w:tplc="49F0FC36">
       <w:start w:val="1"/>
       <w:numFmt w:val="decimal"/>
@@ -21807,6 +23759,92 @@
     </w:lvl>
   </w:abstractNum>
   <w:abstractNum w:abstractNumId="22" w15:restartNumberingAfterBreak="0">
+    <w:nsid w:val="66B15CFB"/>
+    <w:multiLevelType w:val="hybridMultilevel"/>
+    <w:tmpl w:val="98F8EAB4"/>
+    <w:lvl w:ilvl="0" w:tplc="040E000F">
+      <w:start w:val="1"/>
+      <w:numFmt w:val="decimal"/>
+      <w:lvlText w:val="%1."/>
+      <w:lvlJc w:val="left"/>
+      <w:pPr>
+        <w:ind w:left="720" w:hanging="360"/>
+      </w:pPr>
+    </w:lvl>
+    <w:lvl w:ilvl="1" w:tplc="040E0019" w:tentative="1">
+      <w:start w:val="1"/>
+      <w:numFmt w:val="lowerLetter"/>
+      <w:lvlText w:val="%2."/>
+      <w:lvlJc w:val="left"/>
+      <w:pPr>
+        <w:ind w:left="1440" w:hanging="360"/>
+      </w:pPr>
+    </w:lvl>
+    <w:lvl w:ilvl="2" w:tplc="040E001B" w:tentative="1">
+      <w:start w:val="1"/>
+      <w:numFmt w:val="lowerRoman"/>
+      <w:lvlText w:val="%3."/>
+      <w:lvlJc w:val="right"/>
+      <w:pPr>
+        <w:ind w:left="2160" w:hanging="180"/>
+      </w:pPr>
+    </w:lvl>
+    <w:lvl w:ilvl="3" w:tplc="040E000F" w:tentative="1">
+      <w:start w:val="1"/>
+      <w:numFmt w:val="decimal"/>
+      <w:lvlText w:val="%4."/>
+      <w:lvlJc w:val="left"/>
+      <w:pPr>
+        <w:ind w:left="2880" w:hanging="360"/>
+      </w:pPr>
+    </w:lvl>
+    <w:lvl w:ilvl="4" w:tplc="040E0019" w:tentative="1">
+      <w:start w:val="1"/>
+      <w:numFmt w:val="lowerLetter"/>
+      <w:lvlText w:val="%5."/>
+      <w:lvlJc w:val="left"/>
+      <w:pPr>
+        <w:ind w:left="3600" w:hanging="360"/>
+      </w:pPr>
+    </w:lvl>
+    <w:lvl w:ilvl="5" w:tplc="040E001B" w:tentative="1">
+      <w:start w:val="1"/>
+      <w:numFmt w:val="lowerRoman"/>
+      <w:lvlText w:val="%6."/>
+      <w:lvlJc w:val="right"/>
+      <w:pPr>
+        <w:ind w:left="4320" w:hanging="180"/>
+      </w:pPr>
+    </w:lvl>
+    <w:lvl w:ilvl="6" w:tplc="040E000F" w:tentative="1">
+      <w:start w:val="1"/>
+      <w:numFmt w:val="decimal"/>
+      <w:lvlText w:val="%7."/>
+      <w:lvlJc w:val="left"/>
+      <w:pPr>
+        <w:ind w:left="5040" w:hanging="360"/>
+      </w:pPr>
+    </w:lvl>
+    <w:lvl w:ilvl="7" w:tplc="040E0019" w:tentative="1">
+      <w:start w:val="1"/>
+      <w:numFmt w:val="lowerLetter"/>
+      <w:lvlText w:val="%8."/>
+      <w:lvlJc w:val="left"/>
+      <w:pPr>
+        <w:ind w:left="5760" w:hanging="360"/>
+      </w:pPr>
+    </w:lvl>
+    <w:lvl w:ilvl="8" w:tplc="040E001B" w:tentative="1">
+      <w:start w:val="1"/>
+      <w:numFmt w:val="lowerRoman"/>
+      <w:lvlText w:val="%9."/>
+      <w:lvlJc w:val="right"/>
+      <w:pPr>
+        <w:ind w:left="6480" w:hanging="180"/>
+      </w:pPr>
+    </w:lvl>
+  </w:abstractNum>
+  <w:abstractNum w:abstractNumId="23" w15:restartNumberingAfterBreak="0">
     <w:nsid w:val="66BE5554"/>
     <w:multiLevelType w:val="hybridMultilevel"/>
     <w:tmpl w:val="9BD25640"/>
@@ -21892,7 +23930,7 @@
       </w:pPr>
     </w:lvl>
   </w:abstractNum>
-  <w:abstractNum w:abstractNumId="23" w15:restartNumberingAfterBreak="0">
+  <w:abstractNum w:abstractNumId="24" w15:restartNumberingAfterBreak="0">
     <w:nsid w:val="670B4B3D"/>
     <w:multiLevelType w:val="hybridMultilevel"/>
     <w:tmpl w:val="6FDEEFC0"/>
@@ -22005,7 +24043,7 @@
       </w:rPr>
     </w:lvl>
   </w:abstractNum>
-  <w:abstractNum w:abstractNumId="24" w15:restartNumberingAfterBreak="0">
+  <w:abstractNum w:abstractNumId="25" w15:restartNumberingAfterBreak="0">
     <w:nsid w:val="6C6646A1"/>
     <w:multiLevelType w:val="hybridMultilevel"/>
     <w:tmpl w:val="98B6F9BA"/>
@@ -22118,7 +24156,7 @@
       </w:rPr>
     </w:lvl>
   </w:abstractNum>
-  <w:abstractNum w:abstractNumId="25" w15:restartNumberingAfterBreak="0">
+  <w:abstractNum w:abstractNumId="26" w15:restartNumberingAfterBreak="0">
     <w:nsid w:val="75C25C2B"/>
     <w:multiLevelType w:val="hybridMultilevel"/>
     <w:tmpl w:val="2A5C889A"/>
@@ -22231,7 +24269,7 @@
       </w:rPr>
     </w:lvl>
   </w:abstractNum>
-  <w:abstractNum w:abstractNumId="26" w15:restartNumberingAfterBreak="0">
+  <w:abstractNum w:abstractNumId="27" w15:restartNumberingAfterBreak="0">
     <w:nsid w:val="7D987FEA"/>
     <w:multiLevelType w:val="hybridMultilevel"/>
     <w:tmpl w:val="0706D582"/>
@@ -22348,10 +24386,10 @@
     <w:abstractNumId w:val="20"/>
   </w:num>
   <w:num w:numId="2" w16cid:durableId="2007317720">
-    <w:abstractNumId w:val="25"/>
+    <w:abstractNumId w:val="26"/>
   </w:num>
   <w:num w:numId="3" w16cid:durableId="633221729">
-    <w:abstractNumId w:val="24"/>
+    <w:abstractNumId w:val="25"/>
   </w:num>
   <w:num w:numId="4" w16cid:durableId="1172794755">
     <w:abstractNumId w:val="3"/>
@@ -22375,10 +24413,10 @@
     <w:abstractNumId w:val="11"/>
   </w:num>
   <w:num w:numId="11" w16cid:durableId="1044449399">
-    <w:abstractNumId w:val="22"/>
+    <w:abstractNumId w:val="23"/>
   </w:num>
   <w:num w:numId="12" w16cid:durableId="943612092">
-    <w:abstractNumId w:val="23"/>
+    <w:abstractNumId w:val="24"/>
   </w:num>
   <w:num w:numId="13" w16cid:durableId="1843470392">
     <w:abstractNumId w:val="10"/>
@@ -22402,7 +24440,7 @@
     <w:abstractNumId w:val="5"/>
   </w:num>
   <w:num w:numId="20" w16cid:durableId="2023629759">
-    <w:abstractNumId w:val="26"/>
+    <w:abstractNumId w:val="27"/>
   </w:num>
   <w:num w:numId="21" w16cid:durableId="1472361562">
     <w:abstractNumId w:val="4"/>
@@ -22424,6 +24462,9 @@
   </w:num>
   <w:num w:numId="27" w16cid:durableId="1472793584">
     <w:abstractNumId w:val="6"/>
+  </w:num>
+  <w:num w:numId="28" w16cid:durableId="1955357865">
+    <w:abstractNumId w:val="22"/>
   </w:num>
 </w:numbering>
 </file>
@@ -23041,7 +25082,6 @@
   <w:style w:type="character" w:default="1" w:styleId="DefaultParagraphFont">
     <w:name w:val="Default Paragraph Font"/>
     <w:uiPriority w:val="1"/>
-    <w:semiHidden/>
     <w:unhideWhenUsed/>
   </w:style>
   <w:style w:type="table" w:default="1" w:styleId="TableNormal">

</xml_diff>

<commit_message>
updated text and topics
</commit_message>
<xml_diff>
--- a/Business Data Analytics Project fix.docx
+++ b/Business Data Analytics Project fix.docx
@@ -6355,7 +6355,19 @@
         <w:rPr>
           <w:highlight w:val="yellow"/>
         </w:rPr>
-        <w:t xml:space="preserve">From the extracted topic and keywords the data should </w:t>
+        <w:t xml:space="preserve">From the extracted topic and </w:t>
+      </w:r>
+      <w:r>
+        <w:rPr>
+          <w:highlight w:val="yellow"/>
+        </w:rPr>
+        <w:t xml:space="preserve">connected </w:t>
+      </w:r>
+      <w:r>
+        <w:rPr>
+          <w:highlight w:val="yellow"/>
+        </w:rPr>
+        <w:t xml:space="preserve">keywords the data should </w:t>
       </w:r>
       <w:r>
         <w:rPr>
@@ -6367,14 +6379,14 @@
         <w:rPr>
           <w:highlight w:val="yellow"/>
         </w:rPr>
-        <w:t xml:space="preserve">the data collected from users are not misused and in cases they are, the </w:t>
+        <w:t xml:space="preserve">the data collected from users are not misused and in cases </w:t>
       </w:r>
       <w:r>
         <w:rPr>
           <w:highlight w:val="yellow"/>
         </w:rPr>
         <w:lastRenderedPageBreak/>
-        <w:t xml:space="preserve">severity of the penalty can be </w:t>
+        <w:t xml:space="preserve">they are, the severity of the penalty can be </w:t>
       </w:r>
       <w:r>
         <w:rPr>
@@ -7393,7 +7405,19 @@
       </w:pPr>
       <w:r>
         <w:br/>
-        <w:t>Generally, the following steps are done in the process of text mining:</w:t>
+        <w:t xml:space="preserve">Generally, </w:t>
+      </w:r>
+      <w:r>
+        <w:t xml:space="preserve">IBM (2021) recommends </w:t>
+      </w:r>
+      <w:r>
+        <w:t xml:space="preserve">the following steps </w:t>
+      </w:r>
+      <w:r>
+        <w:t xml:space="preserve">for </w:t>
+      </w:r>
+      <w:r>
+        <w:t>the process of text mining:</w:t>
       </w:r>
     </w:p>
     <w:p>
@@ -7449,19 +7473,7 @@
         <w:rPr>
           <w:highlight w:val="yellow"/>
         </w:rPr>
-        <w:t xml:space="preserve">using code or software for extraction of </w:t>
-      </w:r>
-      <w:r>
-        <w:rPr>
-          <w:highlight w:val="yellow"/>
-        </w:rPr>
-        <w:t>un</w:t>
-      </w:r>
-      <w:r>
-        <w:rPr>
-          <w:highlight w:val="yellow"/>
-        </w:rPr>
-        <w:t xml:space="preserve">structured </w:t>
+        <w:t xml:space="preserve">using code or software for extraction of structured </w:t>
       </w:r>
       <w:r>
         <w:rPr>
@@ -7479,7 +7491,19 @@
         </w:numPr>
       </w:pPr>
       <w:r>
-        <w:t xml:space="preserve">Preprocessing: </w:t>
+        <w:rPr>
+          <w:highlight w:val="yellow"/>
+        </w:rPr>
+        <w:t>Preprocessing</w:t>
+      </w:r>
+      <w:r>
+        <w:rPr>
+          <w:highlight w:val="yellow"/>
+        </w:rPr>
+        <w:t xml:space="preserve"> and concept building</w:t>
+      </w:r>
+      <w:r>
+        <w:t xml:space="preserve">: </w:t>
       </w:r>
       <w:r>
         <w:t xml:space="preserve">this step is very important as it prepares the data for text mining and further analysis. </w:t>
@@ -7500,7 +7524,14 @@
         <w:rPr>
           <w:rFonts w:cs="Times New Roman"/>
         </w:rPr>
-        <w:t>Nayak and Kanive</w:t>
+        <w:t xml:space="preserve">Nayak </w:t>
+      </w:r>
+      <w:r>
+        <w:rPr>
+          <w:rFonts w:cs="Times New Roman"/>
+        </w:rPr>
+        <w:lastRenderedPageBreak/>
+        <w:t>and Kanive</w:t>
       </w:r>
       <w:r>
         <w:rPr>
@@ -7545,7 +7576,6 @@
         </w:numPr>
       </w:pPr>
       <w:r>
-        <w:lastRenderedPageBreak/>
         <w:t>cleaning: the normalization of input data by removing special characters, punctuation and converting all text to lowercase if needed</w:t>
       </w:r>
     </w:p>
@@ -7637,36 +7667,34 @@
         <w:rPr>
           <w:rFonts w:cs="Times New Roman"/>
         </w:rPr>
-        <w:t>(</w:t>
-      </w:r>
-      <w:proofErr w:type="spellStart"/>
+        <w:t>(Jurafsky and</w:t>
+      </w:r>
       <w:r>
         <w:rPr>
           <w:rFonts w:cs="Times New Roman"/>
         </w:rPr>
-        <w:t>Jurafsky</w:t>
-      </w:r>
-      <w:proofErr w:type="spellEnd"/>
+        <w:t xml:space="preserve"> </w:t>
+      </w:r>
       <w:r>
         <w:rPr>
           <w:rFonts w:cs="Times New Roman"/>
         </w:rPr>
-        <w:t xml:space="preserve"> and</w:t>
-      </w:r>
-      <w:r>
-        <w:rPr>
-          <w:rFonts w:cs="Times New Roman"/>
-        </w:rPr>
-        <w:t xml:space="preserve"> </w:t>
-      </w:r>
-      <w:r>
-        <w:rPr>
-          <w:rFonts w:cs="Times New Roman"/>
-        </w:rPr>
         <w:t>Martin, 2025)</w:t>
       </w:r>
       <w:r>
         <w:fldChar w:fldCharType="end"/>
+      </w:r>
+    </w:p>
+    <w:p>
+      <w:pPr>
+        <w:pStyle w:val="Style2"/>
+        <w:numPr>
+          <w:ilvl w:val="1"/>
+          <w:numId w:val="21"/>
+        </w:numPr>
+      </w:pPr>
+      <w:r>
+        <w:t>Identifying and choosing the best scoring concepts and categories (IBM, 2021)</w:t>
       </w:r>
     </w:p>
     <w:p>
@@ -7689,13 +7717,13 @@
         <w:rPr>
           <w:highlight w:val="yellow"/>
         </w:rPr>
-        <w:t xml:space="preserve">Information extraction: using code or software for extraction of structured information, after </w:t>
-      </w:r>
-      <w:r>
-        <w:rPr>
-          <w:highlight w:val="yellow"/>
-        </w:rPr>
-        <w:t>preprocessing</w:t>
+        <w:t>Information extraction: using code or software for extraction of structured information, after preprocessing</w:t>
+      </w:r>
+      <w:r>
+        <w:rPr>
+          <w:highlight w:val="yellow"/>
+        </w:rPr>
+        <w:t xml:space="preserve"> and applying traditional data mining methods for analysis</w:t>
       </w:r>
     </w:p>
     <w:p>
@@ -7880,6 +7908,7 @@
         <w:rPr>
           <w:lang w:val="en-US"/>
         </w:rPr>
+        <w:lastRenderedPageBreak/>
         <w:t>2.</w:t>
       </w:r>
       <w:r>
@@ -7916,11 +7945,7 @@
         <w:t xml:space="preserve"> Understanding the calculations and variables behind text mining is important to </w:t>
       </w:r>
       <w:r>
-        <w:t xml:space="preserve">apply the correct </w:t>
-      </w:r>
-      <w:r>
-        <w:lastRenderedPageBreak/>
-        <w:t xml:space="preserve">technique, however by defining the </w:t>
+        <w:t xml:space="preserve">apply the correct technique, however by defining the </w:t>
       </w:r>
       <w:r>
         <w:t>objective</w:t>
@@ -8194,7 +8219,7 @@
         <w:rPr>
           <w:highlight w:val="yellow"/>
         </w:rPr>
-        <w:t>should be the leading   reason.</w:t>
+        <w:t>should be the leading reason.</w:t>
       </w:r>
     </w:p>
     <w:p>
@@ -9340,6 +9365,9 @@
     <w:p>
       <w:pPr>
         <w:pStyle w:val="Style2"/>
+        <w:rPr>
+          <w:highlight w:val="yellow"/>
+        </w:rPr>
       </w:pPr>
       <w:r>
         <w:rPr>
@@ -9519,7 +9547,18 @@
         <w:rPr>
           <w:highlight w:val="yellow"/>
         </w:rPr>
-        <w:t xml:space="preserve">be done more efficiently. Due to the size of </w:t>
+        <w:t xml:space="preserve">be done more efficiently. </w:t>
+      </w:r>
+    </w:p>
+    <w:p>
+      <w:pPr>
+        <w:pStyle w:val="Style2"/>
+      </w:pPr>
+      <w:r>
+        <w:rPr>
+          <w:highlight w:val="yellow"/>
+        </w:rPr>
+        <w:t xml:space="preserve">Due to the size of </w:t>
       </w:r>
       <w:r>
         <w:rPr>
@@ -10577,7 +10616,7 @@
           <w:lang w:val="en-GB"/>
         </w:rPr>
         <w:drawing>
-          <wp:inline distT="0" distB="0" distL="0" distR="0" wp14:anchorId="6AAFBFD9" wp14:editId="3D1ACB33">
+          <wp:inline distT="0" distB="0" distL="0" distR="0" wp14:anchorId="6AAFBFD9" wp14:editId="21DFCC5D">
             <wp:extent cx="5760720" cy="2130425"/>
             <wp:effectExtent l="0" t="0" r="0" b="3175"/>
             <wp:docPr id="1279777169" name="Picture 4"/>
@@ -10736,7 +10775,7 @@
           <w:noProof/>
         </w:rPr>
         <w:drawing>
-          <wp:inline distT="0" distB="0" distL="0" distR="0" wp14:anchorId="33B17394" wp14:editId="63C2A402">
+          <wp:inline distT="0" distB="0" distL="0" distR="0" wp14:anchorId="33B17394" wp14:editId="11A27E9B">
             <wp:extent cx="5760720" cy="2131695"/>
             <wp:effectExtent l="0" t="0" r="0" b="1905"/>
             <wp:docPr id="637132193" name="Picture 16" descr="A close-up of a graph&#10;&#10;AI-generated content may be incorrect."/>
@@ -14275,6 +14314,26 @@
     <w:p>
       <w:pPr>
         <w:pStyle w:val="Style2"/>
+        <w:jc w:val="left"/>
+        <w:rPr>
+          <w:i/>
+          <w:iCs/>
+          <w:highlight w:val="yellow"/>
+        </w:rPr>
+      </w:pPr>
+      <w:r>
+        <w:rPr>
+          <w:i/>
+          <w:iCs/>
+          <w:highlight w:val="yellow"/>
+        </w:rPr>
+        <w:t>Please note that the Topic ID was shifted by 1 as the visualization uses Topic 0 for listing words connected to all documents. In the following visualizations the original dominant topic will be shown.</w:t>
+      </w:r>
+    </w:p>
+    <w:p>
+      <w:pPr>
+        <w:pStyle w:val="Style2"/>
+        <w:jc w:val="left"/>
         <w:rPr>
           <w:highlight w:val="yellow"/>
         </w:rPr>
@@ -14348,15 +14407,12 @@
         <w:t xml:space="preserve"> </w:t>
       </w:r>
       <w:r>
-        <w:rPr>
-          <w:noProof/>
-        </w:rPr>
         <w:lastRenderedPageBreak/>
         <w:drawing>
-          <wp:inline distT="0" distB="0" distL="0" distR="0" wp14:anchorId="62761E54" wp14:editId="092B18AB">
-            <wp:extent cx="5760720" cy="4392295"/>
-            <wp:effectExtent l="0" t="0" r="0" b="8255"/>
-            <wp:docPr id="1305155787" name="Picture 3"/>
+          <wp:inline distT="0" distB="0" distL="0" distR="0" wp14:anchorId="76C00F53" wp14:editId="7D01BC38">
+            <wp:extent cx="5760720" cy="4391660"/>
+            <wp:effectExtent l="0" t="0" r="0" b="8890"/>
+            <wp:docPr id="1113838098" name="Picture 1"/>
             <wp:cNvGraphicFramePr>
               <a:graphicFrameLocks xmlns:a="http://schemas.openxmlformats.org/drawingml/2006/main" noChangeAspect="1"/>
             </wp:cNvGraphicFramePr>
@@ -14364,7 +14420,7 @@
               <a:graphicData uri="http://schemas.openxmlformats.org/drawingml/2006/picture">
                 <pic:pic xmlns:pic="http://schemas.openxmlformats.org/drawingml/2006/picture">
                   <pic:nvPicPr>
-                    <pic:cNvPr id="0" name="Picture 4"/>
+                    <pic:cNvPr id="0" name="Picture 1"/>
                     <pic:cNvPicPr>
                       <a:picLocks noChangeAspect="1" noChangeArrowheads="1"/>
                     </pic:cNvPicPr>
@@ -14385,7 +14441,7 @@
                   <pic:spPr bwMode="auto">
                     <a:xfrm>
                       <a:off x="0" y="0"/>
-                      <a:ext cx="5760720" cy="4392295"/>
+                      <a:ext cx="5760720" cy="4391660"/>
                     </a:xfrm>
                     <a:prstGeom prst="rect">
                       <a:avLst/>
@@ -14486,7 +14542,43 @@
         <w:rPr>
           <w:highlight w:val="yellow"/>
         </w:rPr>
-        <w:t>Topics 2,3 and 4, which are in close relation, contain</w:t>
+        <w:t xml:space="preserve">Topics </w:t>
+      </w:r>
+      <w:r>
+        <w:rPr>
+          <w:highlight w:val="yellow"/>
+        </w:rPr>
+        <w:t>1</w:t>
+      </w:r>
+      <w:r>
+        <w:rPr>
+          <w:highlight w:val="yellow"/>
+        </w:rPr>
+        <w:t>,</w:t>
+      </w:r>
+      <w:r>
+        <w:rPr>
+          <w:highlight w:val="yellow"/>
+        </w:rPr>
+        <w:t>2</w:t>
+      </w:r>
+      <w:r>
+        <w:rPr>
+          <w:highlight w:val="yellow"/>
+        </w:rPr>
+        <w:t xml:space="preserve"> and </w:t>
+      </w:r>
+      <w:r>
+        <w:rPr>
+          <w:highlight w:val="yellow"/>
+        </w:rPr>
+        <w:t>3</w:t>
+      </w:r>
+      <w:r>
+        <w:rPr>
+          <w:highlight w:val="yellow"/>
+        </w:rPr>
+        <w:t>, which are in close relation, contain</w:t>
       </w:r>
       <w:r>
         <w:rPr>
@@ -14641,7 +14733,19 @@
         <w:rPr>
           <w:highlight w:val="yellow"/>
         </w:rPr>
-        <w:t xml:space="preserve">Topic 2: error, attack, encryption, call, employee, malicious are associated with phishing and social engineering </w:t>
+        <w:t xml:space="preserve">Topic </w:t>
+      </w:r>
+      <w:r>
+        <w:rPr>
+          <w:highlight w:val="yellow"/>
+        </w:rPr>
+        <w:t>1</w:t>
+      </w:r>
+      <w:r>
+        <w:rPr>
+          <w:highlight w:val="yellow"/>
+        </w:rPr>
+        <w:t xml:space="preserve">: error, attack, encryption, call, employee, malicious are associated with phishing and social engineering </w:t>
       </w:r>
     </w:p>
     <w:p>
@@ -14660,7 +14764,19 @@
           <w:highlight w:val="yellow"/>
         </w:rPr>
         <w:lastRenderedPageBreak/>
-        <w:t xml:space="preserve">Topic 3: </w:t>
+        <w:t xml:space="preserve">Topic </w:t>
+      </w:r>
+      <w:r>
+        <w:rPr>
+          <w:highlight w:val="yellow"/>
+        </w:rPr>
+        <w:t>2</w:t>
+      </w:r>
+      <w:r>
+        <w:rPr>
+          <w:highlight w:val="yellow"/>
+        </w:rPr>
+        <w:t xml:space="preserve">: </w:t>
       </w:r>
       <w:r>
         <w:rPr>
@@ -14684,7 +14800,19 @@
         <w:rPr>
           <w:highlight w:val="yellow"/>
         </w:rPr>
-        <w:t>Topic 4:</w:t>
+        <w:t xml:space="preserve">Topic </w:t>
+      </w:r>
+      <w:r>
+        <w:rPr>
+          <w:highlight w:val="yellow"/>
+        </w:rPr>
+        <w:t>3</w:t>
+      </w:r>
+      <w:r>
+        <w:rPr>
+          <w:highlight w:val="yellow"/>
+        </w:rPr>
+        <w:t>:</w:t>
       </w:r>
       <w:r>
         <w:rPr>
@@ -14706,7 +14834,43 @@
         <w:rPr>
           <w:highlight w:val="yellow"/>
         </w:rPr>
-        <w:t xml:space="preserve">The second group containing topics 5,6 and 7 </w:t>
+        <w:t xml:space="preserve">The second group containing topics </w:t>
+      </w:r>
+      <w:r>
+        <w:rPr>
+          <w:highlight w:val="yellow"/>
+        </w:rPr>
+        <w:t>4</w:t>
+      </w:r>
+      <w:r>
+        <w:rPr>
+          <w:highlight w:val="yellow"/>
+        </w:rPr>
+        <w:t>,</w:t>
+      </w:r>
+      <w:r>
+        <w:rPr>
+          <w:highlight w:val="yellow"/>
+        </w:rPr>
+        <w:t>5</w:t>
+      </w:r>
+      <w:r>
+        <w:rPr>
+          <w:highlight w:val="yellow"/>
+        </w:rPr>
+        <w:t xml:space="preserve"> and </w:t>
+      </w:r>
+      <w:r>
+        <w:rPr>
+          <w:highlight w:val="yellow"/>
+        </w:rPr>
+        <w:t>6</w:t>
+      </w:r>
+      <w:r>
+        <w:rPr>
+          <w:highlight w:val="yellow"/>
+        </w:rPr>
+        <w:t xml:space="preserve"> </w:t>
       </w:r>
       <w:r>
         <w:rPr>
@@ -14958,7 +15122,19 @@
         <w:rPr>
           <w:highlight w:val="yellow"/>
         </w:rPr>
-        <w:t>Lastly topic 8 contains terms related to both children and data protection incidents which is why it is positioned between the two large groups. Words such as “health” and “file” can refer to healthcare databases and “error”, “password”, “employee” to the cause.</w:t>
+        <w:t xml:space="preserve">Lastly topic </w:t>
+      </w:r>
+      <w:r>
+        <w:rPr>
+          <w:highlight w:val="yellow"/>
+        </w:rPr>
+        <w:t>7</w:t>
+      </w:r>
+      <w:r>
+        <w:rPr>
+          <w:highlight w:val="yellow"/>
+        </w:rPr>
+        <w:t xml:space="preserve"> contains terms related to both children and data protection incidents which is why it is positioned between the two large groups. Words such as “health” and “file” can refer to healthcare databases and “error”, “password”, “employee” to the cause.</w:t>
       </w:r>
     </w:p>
     <w:p>
@@ -15407,158 +15583,146 @@
     </w:p>
     <w:p>
       <w:pPr>
-        <w:widowControl w:val="0"/>
-        <w:autoSpaceDE w:val="0"/>
-        <w:autoSpaceDN w:val="0"/>
-        <w:spacing w:after="0" w:line="240" w:lineRule="auto"/>
-        <w:jc w:val="both"/>
-        <w:rPr>
-          <w:rFonts w:ascii="Times New Roman" w:eastAsia="Calibri" w:hAnsi="Times New Roman" w:cs="Calibri"/>
-          <w:kern w:val="0"/>
-          <w:sz w:val="28"/>
-          <w:szCs w:val="22"/>
-          <w:lang w:val="en-US"/>
-          <w14:ligatures w14:val="none"/>
-        </w:rPr>
-      </w:pPr>
-    </w:p>
-    <w:p>
-      <w:pPr>
-        <w:widowControl w:val="0"/>
-        <w:autoSpaceDE w:val="0"/>
-        <w:autoSpaceDN w:val="0"/>
-        <w:spacing w:after="0" w:line="240" w:lineRule="auto"/>
-        <w:jc w:val="both"/>
-        <w:rPr>
-          <w:rFonts w:ascii="Times New Roman" w:eastAsia="Calibri" w:hAnsi="Times New Roman" w:cs="Calibri"/>
-          <w:kern w:val="0"/>
-          <w:sz w:val="28"/>
-          <w:szCs w:val="22"/>
-          <w:lang w:val="en-US"/>
-          <w14:ligatures w14:val="none"/>
-        </w:rPr>
-      </w:pPr>
-      <w:r>
-        <w:rPr>
-          <w:rFonts w:ascii="Times New Roman" w:eastAsia="Calibri" w:hAnsi="Times New Roman" w:cs="Calibri"/>
-          <w:kern w:val="0"/>
-          <w:sz w:val="28"/>
-          <w:szCs w:val="22"/>
-          <w:lang w:val="en-US"/>
-          <w14:ligatures w14:val="none"/>
-        </w:rPr>
-        <w:t xml:space="preserve">Grouped by most dominant topics the most penalties were related to topics </w:t>
-      </w:r>
-      <w:r>
-        <w:rPr>
-          <w:rFonts w:ascii="Times New Roman" w:eastAsia="Calibri" w:hAnsi="Times New Roman" w:cs="Calibri"/>
-          <w:kern w:val="0"/>
-          <w:sz w:val="28"/>
-          <w:szCs w:val="22"/>
-          <w:lang w:val="en-US"/>
-          <w14:ligatures w14:val="none"/>
-        </w:rPr>
-        <w:t>2</w:t>
-      </w:r>
-      <w:r>
-        <w:rPr>
-          <w:rFonts w:ascii="Times New Roman" w:eastAsia="Calibri" w:hAnsi="Times New Roman" w:cs="Calibri"/>
-          <w:kern w:val="0"/>
-          <w:sz w:val="28"/>
-          <w:szCs w:val="22"/>
-          <w:lang w:val="en-US"/>
-          <w14:ligatures w14:val="none"/>
+        <w:pStyle w:val="Style2"/>
+      </w:pPr>
+    </w:p>
+    <w:p>
+      <w:pPr>
+        <w:pStyle w:val="Style2"/>
+      </w:pPr>
+      <w:r>
+        <w:rPr>
+          <w:highlight w:val="yellow"/>
+        </w:rPr>
+        <w:t xml:space="preserve">Grouped by most dominant topics </w:t>
+      </w:r>
+      <w:r>
+        <w:rPr>
+          <w:highlight w:val="yellow"/>
+        </w:rPr>
+        <w:t xml:space="preserve">on the </w:t>
+      </w:r>
+      <w:r>
+        <w:rPr>
+          <w:highlight w:val="yellow"/>
+        </w:rPr>
+        <w:t>right</w:t>
+      </w:r>
+      <w:r>
+        <w:rPr>
+          <w:highlight w:val="yellow"/>
+        </w:rPr>
+        <w:t xml:space="preserve"> of figure </w:t>
+      </w:r>
+      <w:r>
+        <w:rPr>
+          <w:highlight w:val="yellow"/>
+        </w:rPr>
+        <w:t>17</w:t>
+      </w:r>
+      <w:r>
+        <w:rPr>
+          <w:highlight w:val="yellow"/>
+        </w:rPr>
+        <w:t>,</w:t>
+      </w:r>
+      <w:r>
+        <w:rPr>
+          <w:highlight w:val="yellow"/>
+        </w:rPr>
+        <w:t xml:space="preserve"> </w:t>
+      </w:r>
+      <w:r>
+        <w:rPr>
+          <w:highlight w:val="yellow"/>
+        </w:rPr>
+        <w:t xml:space="preserve">most penalties were related to topics </w:t>
+      </w:r>
+      <w:r>
+        <w:rPr>
+          <w:highlight w:val="yellow"/>
+        </w:rPr>
+        <w:t>1</w:t>
+      </w:r>
+      <w:r>
+        <w:rPr>
+          <w:highlight w:val="yellow"/>
         </w:rPr>
         <w:t xml:space="preserve"> and </w:t>
       </w:r>
       <w:r>
         <w:rPr>
-          <w:rFonts w:ascii="Times New Roman" w:eastAsia="Calibri" w:hAnsi="Times New Roman" w:cs="Calibri"/>
-          <w:kern w:val="0"/>
-          <w:sz w:val="28"/>
-          <w:szCs w:val="22"/>
-          <w:lang w:val="en-US"/>
-          <w14:ligatures w14:val="none"/>
-        </w:rPr>
-        <w:t>8</w:t>
-      </w:r>
-      <w:r>
-        <w:rPr>
-          <w:rFonts w:ascii="Times New Roman" w:eastAsia="Calibri" w:hAnsi="Times New Roman" w:cs="Calibri"/>
-          <w:kern w:val="0"/>
-          <w:sz w:val="28"/>
-          <w:szCs w:val="22"/>
-          <w:lang w:val="en-US"/>
-          <w14:ligatures w14:val="none"/>
-        </w:rPr>
-        <w:t xml:space="preserve">. Both topics contain insufficient technical and organizational measure and various data beach causes such as “malicious attack”, “protection”, “alert”, </w:t>
-      </w:r>
-      <w:r>
-        <w:rPr>
-          <w:rFonts w:ascii="Times New Roman" w:eastAsia="Calibri" w:hAnsi="Times New Roman" w:cs="Calibri"/>
-          <w:kern w:val="0"/>
-          <w:sz w:val="28"/>
-          <w:szCs w:val="22"/>
-          <w:lang w:val="en-US"/>
-          <w14:ligatures w14:val="none"/>
+          <w:highlight w:val="yellow"/>
+        </w:rPr>
+        <w:t>7</w:t>
+      </w:r>
+      <w:r>
+        <w:rPr>
+          <w:highlight w:val="yellow"/>
+        </w:rPr>
+        <w:t xml:space="preserve">. Both topics contain insufficient technical and organizational measure and various data beach causes such as “malicious attack”, </w:t>
+      </w:r>
+      <w:r>
+        <w:rPr>
+          <w:highlight w:val="yellow"/>
         </w:rPr>
         <w:lastRenderedPageBreak/>
-        <w:t>“</w:t>
-      </w:r>
-      <w:r>
-        <w:rPr>
-          <w:rFonts w:ascii="Times New Roman" w:eastAsia="Calibri" w:hAnsi="Times New Roman" w:cs="Calibri"/>
-          <w:kern w:val="0"/>
-          <w:sz w:val="28"/>
-          <w:szCs w:val="22"/>
-          <w:lang w:val="en-US"/>
-          <w14:ligatures w14:val="none"/>
+        <w:t>“protection”, “alert”, “</w:t>
+      </w:r>
+      <w:r>
+        <w:rPr>
+          <w:highlight w:val="yellow"/>
         </w:rPr>
         <w:t>employee</w:t>
       </w:r>
       <w:r>
         <w:rPr>
-          <w:rFonts w:ascii="Times New Roman" w:eastAsia="Calibri" w:hAnsi="Times New Roman" w:cs="Calibri"/>
-          <w:kern w:val="0"/>
-          <w:sz w:val="28"/>
-          <w:szCs w:val="22"/>
-          <w:lang w:val="en-US"/>
-          <w14:ligatures w14:val="none"/>
+          <w:highlight w:val="yellow"/>
         </w:rPr>
         <w:t>”</w:t>
       </w:r>
       <w:r>
         <w:rPr>
-          <w:rFonts w:ascii="Times New Roman" w:eastAsia="Calibri" w:hAnsi="Times New Roman" w:cs="Calibri"/>
-          <w:kern w:val="0"/>
-          <w:sz w:val="28"/>
-          <w:szCs w:val="22"/>
-          <w:lang w:val="en-US"/>
-          <w14:ligatures w14:val="none"/>
+          <w:highlight w:val="yellow"/>
         </w:rPr>
         <w:t>, etc</w:t>
       </w:r>
       <w:r>
         <w:rPr>
-          <w:rFonts w:ascii="Times New Roman" w:eastAsia="Calibri" w:hAnsi="Times New Roman" w:cs="Calibri"/>
-          <w:kern w:val="0"/>
-          <w:sz w:val="28"/>
-          <w:szCs w:val="22"/>
-          <w:lang w:val="en-US"/>
-          <w14:ligatures w14:val="none"/>
+          <w:highlight w:val="yellow"/>
         </w:rPr>
         <w:t>. This topic seems to be the most recurring theme of penalties within the cases examined</w:t>
       </w:r>
       <w:r>
         <w:rPr>
-          <w:rFonts w:ascii="Times New Roman" w:eastAsia="Calibri" w:hAnsi="Times New Roman" w:cs="Calibri"/>
-          <w:kern w:val="0"/>
-          <w:sz w:val="28"/>
-          <w:szCs w:val="22"/>
-          <w:lang w:val="en-US"/>
-          <w14:ligatures w14:val="none"/>
+          <w:highlight w:val="yellow"/>
         </w:rPr>
         <w:t xml:space="preserve"> as these cover the fiscal and monetary sectors as discussed before.</w:t>
+      </w:r>
+      <w:r>
+        <w:rPr>
+          <w:highlight w:val="yellow"/>
+        </w:rPr>
+        <w:t xml:space="preserve"> On the left of the 17</w:t>
+      </w:r>
+      <w:r>
+        <w:rPr>
+          <w:highlight w:val="yellow"/>
+          <w:vertAlign w:val="superscript"/>
+        </w:rPr>
+        <w:t>th</w:t>
+      </w:r>
+      <w:r>
+        <w:rPr>
+          <w:highlight w:val="yellow"/>
+        </w:rPr>
+        <w:t xml:space="preserve"> figure, due to the wide range of fines the data is hardly readable. </w:t>
+      </w:r>
+      <w:r>
+        <w:rPr>
+          <w:highlight w:val="yellow"/>
+        </w:rPr>
+        <w:t>To examine it first we need to convert the penalties to logarithmic scale.</w:t>
       </w:r>
     </w:p>
     <w:p>
@@ -15739,7 +15903,7 @@
           <w:lang w:val="en-US"/>
           <w14:ligatures w14:val="none"/>
         </w:rPr>
-        <w:t xml:space="preserve">However, inspecting the average fines for each topic shows a surprising result. The highest fine was given to the topic marked as </w:t>
+        <w:t xml:space="preserve">However, inspecting the average fines for each topic </w:t>
       </w:r>
       <w:r>
         <w:rPr>
@@ -15751,7 +15915,7 @@
           <w:lang w:val="en-US"/>
           <w14:ligatures w14:val="none"/>
         </w:rPr>
-        <w:t>7</w:t>
+        <w:t xml:space="preserve">on the </w:t>
       </w:r>
       <w:r>
         <w:rPr>
@@ -15763,7 +15927,7 @@
           <w:lang w:val="en-US"/>
           <w14:ligatures w14:val="none"/>
         </w:rPr>
-        <w:t xml:space="preserve">. This topic includes the collection of personal data without </w:t>
+        <w:t>right of the 18</w:t>
       </w:r>
       <w:r>
         <w:rPr>
@@ -15772,19 +15936,177 @@
           <w:sz w:val="28"/>
           <w:szCs w:val="22"/>
           <w:highlight w:val="yellow"/>
+          <w:vertAlign w:val="superscript"/>
           <w:lang w:val="en-US"/>
           <w14:ligatures w14:val="none"/>
         </w:rPr>
+        <w:t>th</w:t>
+      </w:r>
+      <w:r>
+        <w:rPr>
+          <w:rFonts w:ascii="Times New Roman" w:eastAsia="Calibri" w:hAnsi="Times New Roman" w:cs="Calibri"/>
+          <w:kern w:val="0"/>
+          <w:sz w:val="28"/>
+          <w:szCs w:val="22"/>
+          <w:highlight w:val="yellow"/>
+          <w:lang w:val="en-US"/>
+          <w14:ligatures w14:val="none"/>
+        </w:rPr>
+        <w:t xml:space="preserve"> </w:t>
+      </w:r>
+      <w:r>
+        <w:rPr>
+          <w:rFonts w:ascii="Times New Roman" w:eastAsia="Calibri" w:hAnsi="Times New Roman" w:cs="Calibri"/>
+          <w:kern w:val="0"/>
+          <w:sz w:val="28"/>
+          <w:szCs w:val="22"/>
+          <w:highlight w:val="yellow"/>
+          <w:lang w:val="en-US"/>
+          <w14:ligatures w14:val="none"/>
+        </w:rPr>
+        <w:t xml:space="preserve">figure </w:t>
+      </w:r>
+      <w:r>
+        <w:rPr>
+          <w:rFonts w:ascii="Times New Roman" w:eastAsia="Calibri" w:hAnsi="Times New Roman" w:cs="Calibri"/>
+          <w:kern w:val="0"/>
+          <w:sz w:val="28"/>
+          <w:szCs w:val="22"/>
+          <w:highlight w:val="yellow"/>
+          <w:lang w:val="en-US"/>
+          <w14:ligatures w14:val="none"/>
+        </w:rPr>
+        <w:t xml:space="preserve">shows a surprising result. The highest fine was given to the topic marked as </w:t>
+      </w:r>
+      <w:r>
+        <w:rPr>
+          <w:rFonts w:ascii="Times New Roman" w:eastAsia="Calibri" w:hAnsi="Times New Roman" w:cs="Calibri"/>
+          <w:kern w:val="0"/>
+          <w:sz w:val="28"/>
+          <w:szCs w:val="22"/>
+          <w:highlight w:val="yellow"/>
+          <w:lang w:val="en-US"/>
+          <w14:ligatures w14:val="none"/>
+        </w:rPr>
+        <w:t>6</w:t>
+      </w:r>
+      <w:r>
+        <w:rPr>
+          <w:rFonts w:ascii="Times New Roman" w:eastAsia="Calibri" w:hAnsi="Times New Roman" w:cs="Calibri"/>
+          <w:kern w:val="0"/>
+          <w:sz w:val="28"/>
+          <w:szCs w:val="22"/>
+          <w:highlight w:val="yellow"/>
+          <w:lang w:val="en-US"/>
+          <w14:ligatures w14:val="none"/>
+        </w:rPr>
+        <w:t xml:space="preserve">. This topic includes the collection of personal data without </w:t>
+      </w:r>
+      <w:r>
+        <w:rPr>
+          <w:rFonts w:ascii="Times New Roman" w:eastAsia="Calibri" w:hAnsi="Times New Roman" w:cs="Calibri"/>
+          <w:kern w:val="0"/>
+          <w:sz w:val="28"/>
+          <w:szCs w:val="22"/>
+          <w:highlight w:val="yellow"/>
+          <w:lang w:val="en-US"/>
+          <w14:ligatures w14:val="none"/>
+        </w:rPr>
         <w:t xml:space="preserve">consent, transparency and legitimate reason breaking the principles of data collection. </w:t>
       </w:r>
-    </w:p>
-    <w:p>
-      <w:pPr>
-        <w:widowControl w:val="0"/>
-        <w:autoSpaceDE w:val="0"/>
-        <w:autoSpaceDN w:val="0"/>
-        <w:spacing w:after="0" w:line="240" w:lineRule="auto"/>
-        <w:jc w:val="both"/>
+      <w:r>
+        <w:rPr>
+          <w:rFonts w:ascii="Times New Roman" w:eastAsia="Calibri" w:hAnsi="Times New Roman" w:cs="Calibri"/>
+          <w:kern w:val="0"/>
+          <w:sz w:val="28"/>
+          <w:szCs w:val="22"/>
+          <w:highlight w:val="yellow"/>
+          <w:lang w:val="en-US"/>
+          <w14:ligatures w14:val="none"/>
+        </w:rPr>
+        <w:t xml:space="preserve">The second highest penalties were associated with child, </w:t>
+      </w:r>
+      <w:r>
+        <w:rPr>
+          <w:rFonts w:ascii="Times New Roman" w:eastAsia="Calibri" w:hAnsi="Times New Roman" w:cs="Calibri"/>
+          <w:kern w:val="0"/>
+          <w:sz w:val="28"/>
+          <w:szCs w:val="22"/>
+          <w:highlight w:val="yellow"/>
+          <w14:ligatures w14:val="none"/>
+        </w:rPr>
+        <w:t>phone</w:t>
+      </w:r>
+      <w:r>
+        <w:rPr>
+          <w:rFonts w:ascii="Times New Roman" w:eastAsia="Calibri" w:hAnsi="Times New Roman" w:cs="Calibri"/>
+          <w:kern w:val="0"/>
+          <w:sz w:val="28"/>
+          <w:szCs w:val="22"/>
+          <w:highlight w:val="yellow"/>
+          <w:lang w:val="en-US"/>
+          <w14:ligatures w14:val="none"/>
+        </w:rPr>
+        <w:t xml:space="preserve">, </w:t>
+      </w:r>
+      <w:r>
+        <w:rPr>
+          <w:rFonts w:ascii="Times New Roman" w:eastAsia="Calibri" w:hAnsi="Times New Roman" w:cs="Calibri"/>
+          <w:kern w:val="0"/>
+          <w:sz w:val="28"/>
+          <w:szCs w:val="22"/>
+          <w:highlight w:val="yellow"/>
+          <w14:ligatures w14:val="none"/>
+        </w:rPr>
+        <w:t>platform, profile, parent, transparency</w:t>
+      </w:r>
+      <w:r>
+        <w:rPr>
+          <w:rFonts w:ascii="Times New Roman" w:eastAsia="Calibri" w:hAnsi="Times New Roman" w:cs="Calibri"/>
+          <w:kern w:val="0"/>
+          <w:sz w:val="28"/>
+          <w:szCs w:val="22"/>
+          <w:highlight w:val="yellow"/>
+          <w14:ligatures w14:val="none"/>
+        </w:rPr>
+        <w:t xml:space="preserve"> </w:t>
+      </w:r>
+      <w:r>
+        <w:rPr>
+          <w:rFonts w:ascii="Times New Roman" w:eastAsia="Calibri" w:hAnsi="Times New Roman" w:cs="Calibri"/>
+          <w:kern w:val="0"/>
+          <w:sz w:val="28"/>
+          <w:szCs w:val="22"/>
+          <w:highlight w:val="yellow"/>
+          <w:lang w:val="en-US"/>
+          <w14:ligatures w14:val="none"/>
+        </w:rPr>
+        <w:t xml:space="preserve">and </w:t>
+      </w:r>
+      <w:r>
+        <w:rPr>
+          <w:rFonts w:ascii="Times New Roman" w:eastAsia="Calibri" w:hAnsi="Times New Roman" w:cs="Calibri"/>
+          <w:kern w:val="0"/>
+          <w:sz w:val="28"/>
+          <w:szCs w:val="22"/>
+          <w:highlight w:val="yellow"/>
+          <w14:ligatures w14:val="none"/>
+        </w:rPr>
+        <w:t>legitimate</w:t>
+      </w:r>
+      <w:r>
+        <w:rPr>
+          <w:rFonts w:ascii="Times New Roman" w:eastAsia="Calibri" w:hAnsi="Times New Roman" w:cs="Calibri"/>
+          <w:kern w:val="0"/>
+          <w:sz w:val="28"/>
+          <w:szCs w:val="22"/>
+          <w:highlight w:val="yellow"/>
+          <w:lang w:val="en-US"/>
+          <w14:ligatures w14:val="none"/>
+        </w:rPr>
+        <w:t>, which could refer to the unsupervised registration and data collection of underage users.</w:t>
+      </w:r>
+      <w:r>
         <w:rPr>
           <w:rFonts w:ascii="Times New Roman" w:eastAsia="Calibri" w:hAnsi="Times New Roman" w:cs="Calibri"/>
           <w:kern w:val="0"/>
@@ -15793,100 +16115,16 @@
           <w:lang w:val="en-US"/>
           <w14:ligatures w14:val="none"/>
         </w:rPr>
-      </w:pPr>
-      <w:r>
-        <w:rPr>
-          <w:rFonts w:ascii="Times New Roman" w:eastAsia="Calibri" w:hAnsi="Times New Roman" w:cs="Calibri"/>
-          <w:kern w:val="0"/>
-          <w:sz w:val="28"/>
-          <w:szCs w:val="22"/>
-          <w:highlight w:val="yellow"/>
-          <w:lang w:val="en-US"/>
-          <w14:ligatures w14:val="none"/>
-        </w:rPr>
-        <w:t xml:space="preserve">The second highest penalties were associated with child, </w:t>
-      </w:r>
-      <w:r>
-        <w:rPr>
-          <w:rFonts w:ascii="Times New Roman" w:eastAsia="Calibri" w:hAnsi="Times New Roman" w:cs="Calibri"/>
-          <w:kern w:val="0"/>
-          <w:sz w:val="28"/>
-          <w:szCs w:val="22"/>
-          <w:highlight w:val="yellow"/>
-          <w14:ligatures w14:val="none"/>
-        </w:rPr>
-        <w:t>phone</w:t>
-      </w:r>
-      <w:r>
-        <w:rPr>
-          <w:rFonts w:ascii="Times New Roman" w:eastAsia="Calibri" w:hAnsi="Times New Roman" w:cs="Calibri"/>
-          <w:kern w:val="0"/>
-          <w:sz w:val="28"/>
-          <w:szCs w:val="22"/>
-          <w:highlight w:val="yellow"/>
-          <w:lang w:val="en-US"/>
-          <w14:ligatures w14:val="none"/>
-        </w:rPr>
-        <w:t xml:space="preserve">, </w:t>
-      </w:r>
-      <w:r>
-        <w:rPr>
-          <w:rFonts w:ascii="Times New Roman" w:eastAsia="Calibri" w:hAnsi="Times New Roman" w:cs="Calibri"/>
-          <w:kern w:val="0"/>
-          <w:sz w:val="28"/>
-          <w:szCs w:val="22"/>
-          <w:highlight w:val="yellow"/>
-          <w14:ligatures w14:val="none"/>
-        </w:rPr>
-        <w:t>platform, profile, parent, transparency</w:t>
-      </w:r>
-      <w:r>
-        <w:rPr>
-          <w:rFonts w:ascii="Times New Roman" w:eastAsia="Calibri" w:hAnsi="Times New Roman" w:cs="Calibri"/>
-          <w:kern w:val="0"/>
-          <w:sz w:val="28"/>
-          <w:szCs w:val="22"/>
-          <w:highlight w:val="yellow"/>
-          <w14:ligatures w14:val="none"/>
-        </w:rPr>
         <w:t xml:space="preserve"> </w:t>
       </w:r>
-      <w:r>
-        <w:rPr>
-          <w:rFonts w:ascii="Times New Roman" w:eastAsia="Calibri" w:hAnsi="Times New Roman" w:cs="Calibri"/>
-          <w:kern w:val="0"/>
-          <w:sz w:val="28"/>
-          <w:szCs w:val="22"/>
-          <w:highlight w:val="yellow"/>
-          <w:lang w:val="en-US"/>
-          <w14:ligatures w14:val="none"/>
-        </w:rPr>
-        <w:t xml:space="preserve">and </w:t>
-      </w:r>
-      <w:r>
-        <w:rPr>
-          <w:rFonts w:ascii="Times New Roman" w:eastAsia="Calibri" w:hAnsi="Times New Roman" w:cs="Calibri"/>
-          <w:kern w:val="0"/>
-          <w:sz w:val="28"/>
-          <w:szCs w:val="22"/>
-          <w:highlight w:val="yellow"/>
-          <w14:ligatures w14:val="none"/>
-        </w:rPr>
-        <w:t>legitimate</w:t>
-      </w:r>
-      <w:r>
-        <w:rPr>
-          <w:rFonts w:ascii="Times New Roman" w:eastAsia="Calibri" w:hAnsi="Times New Roman" w:cs="Calibri"/>
-          <w:kern w:val="0"/>
-          <w:sz w:val="28"/>
-          <w:szCs w:val="22"/>
-          <w:highlight w:val="yellow"/>
-          <w:lang w:val="en-US"/>
-          <w14:ligatures w14:val="none"/>
-        </w:rPr>
-        <w:t>, which could refer to the unsupervised registration and data collection of underage users.</w:t>
-      </w:r>
-      <w:r>
+    </w:p>
+    <w:p>
+      <w:pPr>
+        <w:widowControl w:val="0"/>
+        <w:autoSpaceDE w:val="0"/>
+        <w:autoSpaceDN w:val="0"/>
+        <w:spacing w:after="0" w:line="240" w:lineRule="auto"/>
+        <w:jc w:val="both"/>
         <w:rPr>
           <w:rFonts w:ascii="Times New Roman" w:eastAsia="Calibri" w:hAnsi="Times New Roman" w:cs="Calibri"/>
           <w:kern w:val="0"/>
@@ -15895,16 +16133,8 @@
           <w:lang w:val="en-US"/>
           <w14:ligatures w14:val="none"/>
         </w:rPr>
-        <w:t xml:space="preserve"> </w:t>
-      </w:r>
-    </w:p>
-    <w:p>
-      <w:pPr>
-        <w:widowControl w:val="0"/>
-        <w:autoSpaceDE w:val="0"/>
-        <w:autoSpaceDN w:val="0"/>
-        <w:spacing w:after="0" w:line="240" w:lineRule="auto"/>
-        <w:jc w:val="both"/>
+      </w:pPr>
+      <w:r>
         <w:rPr>
           <w:rFonts w:ascii="Times New Roman" w:eastAsia="Calibri" w:hAnsi="Times New Roman" w:cs="Calibri"/>
           <w:kern w:val="0"/>
@@ -15913,7 +16143,8 @@
           <w:lang w:val="en-US"/>
           <w14:ligatures w14:val="none"/>
         </w:rPr>
-      </w:pPr>
+        <w:t xml:space="preserve">The boxplot visualizes the distribution of fines in each topic in logarithmic scale to avoid the issue of the chart being unreadable, due to the </w:t>
+      </w:r>
       <w:r>
         <w:rPr>
           <w:rFonts w:ascii="Times New Roman" w:eastAsia="Calibri" w:hAnsi="Times New Roman" w:cs="Calibri"/>
@@ -15923,7 +16154,7 @@
           <w:lang w:val="en-US"/>
           <w14:ligatures w14:val="none"/>
         </w:rPr>
-        <w:t xml:space="preserve">The boxplot visualizes the distribution of fines in each topic in logarithmic scale to avoid the issue of the chart being unreadable, due to the </w:t>
+        <w:t>large range of</w:t>
       </w:r>
       <w:r>
         <w:rPr>
@@ -15934,7 +16165,7 @@
           <w:lang w:val="en-US"/>
           <w14:ligatures w14:val="none"/>
         </w:rPr>
-        <w:t>large range of</w:t>
+        <w:t xml:space="preserve"> penalt</w:t>
       </w:r>
       <w:r>
         <w:rPr>
@@ -15945,7 +16176,7 @@
           <w:lang w:val="en-US"/>
           <w14:ligatures w14:val="none"/>
         </w:rPr>
-        <w:t xml:space="preserve"> penalt</w:t>
+        <w:t>ies</w:t>
       </w:r>
       <w:r>
         <w:rPr>
@@ -15956,7 +16187,271 @@
           <w:lang w:val="en-US"/>
           <w14:ligatures w14:val="none"/>
         </w:rPr>
-        <w:t>ies</w:t>
+        <w:t xml:space="preserve">. </w:t>
+      </w:r>
+      <w:r>
+        <w:rPr>
+          <w:rFonts w:ascii="Times New Roman" w:eastAsia="Calibri" w:hAnsi="Times New Roman" w:cs="Calibri"/>
+          <w:kern w:val="0"/>
+          <w:sz w:val="28"/>
+          <w:szCs w:val="22"/>
+          <w:highlight w:val="yellow"/>
+          <w:lang w:val="en-US"/>
+          <w14:ligatures w14:val="none"/>
+        </w:rPr>
+        <w:t xml:space="preserve">In cases where only </w:t>
+      </w:r>
+      <w:r>
+        <w:rPr>
+          <w:rFonts w:ascii="Times New Roman" w:eastAsia="Calibri" w:hAnsi="Times New Roman" w:cs="Calibri"/>
+          <w:kern w:val="0"/>
+          <w:sz w:val="28"/>
+          <w:szCs w:val="22"/>
+          <w:highlight w:val="yellow"/>
+          <w:lang w:val="en-US"/>
+          <w14:ligatures w14:val="none"/>
+        </w:rPr>
+        <w:t>few</w:t>
+      </w:r>
+      <w:r>
+        <w:rPr>
+          <w:rFonts w:ascii="Times New Roman" w:eastAsia="Calibri" w:hAnsi="Times New Roman" w:cs="Calibri"/>
+          <w:kern w:val="0"/>
+          <w:sz w:val="28"/>
+          <w:szCs w:val="22"/>
+          <w:highlight w:val="yellow"/>
+          <w:lang w:val="en-US"/>
+          <w14:ligatures w14:val="none"/>
+        </w:rPr>
+        <w:t xml:space="preserve"> document</w:t>
+      </w:r>
+      <w:r>
+        <w:rPr>
+          <w:rFonts w:ascii="Times New Roman" w:eastAsia="Calibri" w:hAnsi="Times New Roman" w:cs="Calibri"/>
+          <w:kern w:val="0"/>
+          <w:sz w:val="28"/>
+          <w:szCs w:val="22"/>
+          <w:highlight w:val="yellow"/>
+          <w:lang w:val="en-US"/>
+          <w14:ligatures w14:val="none"/>
+        </w:rPr>
+        <w:t>s</w:t>
+      </w:r>
+      <w:r>
+        <w:rPr>
+          <w:rFonts w:ascii="Times New Roman" w:eastAsia="Calibri" w:hAnsi="Times New Roman" w:cs="Calibri"/>
+          <w:kern w:val="0"/>
+          <w:sz w:val="28"/>
+          <w:szCs w:val="22"/>
+          <w:highlight w:val="yellow"/>
+          <w:lang w:val="en-US"/>
+          <w14:ligatures w14:val="none"/>
+        </w:rPr>
+        <w:t xml:space="preserve"> </w:t>
+      </w:r>
+      <w:r>
+        <w:rPr>
+          <w:rFonts w:ascii="Times New Roman" w:eastAsia="Calibri" w:hAnsi="Times New Roman" w:cs="Calibri"/>
+          <w:kern w:val="0"/>
+          <w:sz w:val="28"/>
+          <w:szCs w:val="22"/>
+          <w:highlight w:val="yellow"/>
+          <w:lang w:val="en-US"/>
+          <w14:ligatures w14:val="none"/>
+        </w:rPr>
+        <w:t>were assigned</w:t>
+      </w:r>
+      <w:r>
+        <w:rPr>
+          <w:rFonts w:ascii="Times New Roman" w:eastAsia="Calibri" w:hAnsi="Times New Roman" w:cs="Calibri"/>
+          <w:kern w:val="0"/>
+          <w:sz w:val="28"/>
+          <w:szCs w:val="22"/>
+          <w:highlight w:val="yellow"/>
+          <w:lang w:val="en-US"/>
+          <w14:ligatures w14:val="none"/>
+        </w:rPr>
+        <w:t xml:space="preserve"> as the dominant topic</w:t>
+      </w:r>
+      <w:r>
+        <w:rPr>
+          <w:rFonts w:ascii="Times New Roman" w:eastAsia="Calibri" w:hAnsi="Times New Roman" w:cs="Calibri"/>
+          <w:kern w:val="0"/>
+          <w:sz w:val="28"/>
+          <w:szCs w:val="22"/>
+          <w:highlight w:val="yellow"/>
+          <w:lang w:val="en-US"/>
+          <w14:ligatures w14:val="none"/>
+        </w:rPr>
+        <w:t xml:space="preserve"> illustrate</w:t>
+      </w:r>
+      <w:r>
+        <w:rPr>
+          <w:rFonts w:ascii="Times New Roman" w:eastAsia="Calibri" w:hAnsi="Times New Roman" w:cs="Calibri"/>
+          <w:kern w:val="0"/>
+          <w:sz w:val="28"/>
+          <w:szCs w:val="22"/>
+          <w:highlight w:val="yellow"/>
+          <w:lang w:val="en-US"/>
+          <w14:ligatures w14:val="none"/>
+        </w:rPr>
+        <w:t>d on the left of figure 18,</w:t>
+      </w:r>
+      <w:r>
+        <w:rPr>
+          <w:rFonts w:ascii="Times New Roman" w:eastAsia="Calibri" w:hAnsi="Times New Roman" w:cs="Calibri"/>
+          <w:kern w:val="0"/>
+          <w:sz w:val="28"/>
+          <w:szCs w:val="22"/>
+          <w:highlight w:val="yellow"/>
+          <w:lang w:val="en-US"/>
+          <w14:ligatures w14:val="none"/>
+        </w:rPr>
+        <w:t xml:space="preserve"> a balanced box </w:t>
+      </w:r>
+      <w:r>
+        <w:rPr>
+          <w:rFonts w:ascii="Times New Roman" w:eastAsia="Calibri" w:hAnsi="Times New Roman" w:cs="Calibri"/>
+          <w:kern w:val="0"/>
+          <w:sz w:val="28"/>
+          <w:szCs w:val="22"/>
+          <w:highlight w:val="yellow"/>
+          <w:lang w:val="en-US"/>
+          <w14:ligatures w14:val="none"/>
+        </w:rPr>
+        <w:t xml:space="preserve">can be observed </w:t>
+      </w:r>
+      <w:r>
+        <w:rPr>
+          <w:rFonts w:ascii="Times New Roman" w:eastAsia="Calibri" w:hAnsi="Times New Roman" w:cs="Calibri"/>
+          <w:kern w:val="0"/>
+          <w:sz w:val="28"/>
+          <w:szCs w:val="22"/>
+          <w:highlight w:val="yellow"/>
+          <w:lang w:val="en-US"/>
+          <w14:ligatures w14:val="none"/>
+        </w:rPr>
+        <w:t>with a line in the middle</w:t>
+      </w:r>
+      <w:r>
+        <w:rPr>
+          <w:rFonts w:ascii="Times New Roman" w:eastAsia="Calibri" w:hAnsi="Times New Roman" w:cs="Calibri"/>
+          <w:kern w:val="0"/>
+          <w:sz w:val="28"/>
+          <w:szCs w:val="22"/>
+          <w:highlight w:val="yellow"/>
+          <w:lang w:val="en-US"/>
+          <w14:ligatures w14:val="none"/>
+        </w:rPr>
+        <w:t xml:space="preserve">, which applies to topics </w:t>
+      </w:r>
+      <w:r>
+        <w:rPr>
+          <w:rFonts w:ascii="Times New Roman" w:eastAsia="Calibri" w:hAnsi="Times New Roman" w:cs="Calibri"/>
+          <w:kern w:val="0"/>
+          <w:sz w:val="28"/>
+          <w:szCs w:val="22"/>
+          <w:highlight w:val="yellow"/>
+          <w:lang w:val="en-US"/>
+          <w14:ligatures w14:val="none"/>
+        </w:rPr>
+        <w:t>0</w:t>
+      </w:r>
+      <w:r>
+        <w:rPr>
+          <w:rFonts w:ascii="Times New Roman" w:eastAsia="Calibri" w:hAnsi="Times New Roman" w:cs="Calibri"/>
+          <w:kern w:val="0"/>
+          <w:sz w:val="28"/>
+          <w:szCs w:val="22"/>
+          <w:highlight w:val="yellow"/>
+          <w:lang w:val="en-US"/>
+          <w14:ligatures w14:val="none"/>
+        </w:rPr>
+        <w:t>,</w:t>
+      </w:r>
+      <w:r>
+        <w:rPr>
+          <w:rFonts w:ascii="Times New Roman" w:eastAsia="Calibri" w:hAnsi="Times New Roman" w:cs="Calibri"/>
+          <w:kern w:val="0"/>
+          <w:sz w:val="28"/>
+          <w:szCs w:val="22"/>
+          <w:highlight w:val="yellow"/>
+          <w:lang w:val="en-US"/>
+          <w14:ligatures w14:val="none"/>
+        </w:rPr>
+        <w:t xml:space="preserve"> </w:t>
+      </w:r>
+      <w:r>
+        <w:rPr>
+          <w:rFonts w:ascii="Times New Roman" w:eastAsia="Calibri" w:hAnsi="Times New Roman" w:cs="Calibri"/>
+          <w:kern w:val="0"/>
+          <w:sz w:val="28"/>
+          <w:szCs w:val="22"/>
+          <w:highlight w:val="yellow"/>
+          <w:lang w:val="en-US"/>
+          <w14:ligatures w14:val="none"/>
+        </w:rPr>
+        <w:t>2</w:t>
+      </w:r>
+      <w:r>
+        <w:rPr>
+          <w:rFonts w:ascii="Times New Roman" w:eastAsia="Calibri" w:hAnsi="Times New Roman" w:cs="Calibri"/>
+          <w:kern w:val="0"/>
+          <w:sz w:val="28"/>
+          <w:szCs w:val="22"/>
+          <w:highlight w:val="yellow"/>
+          <w:lang w:val="en-US"/>
+          <w14:ligatures w14:val="none"/>
+        </w:rPr>
+        <w:t xml:space="preserve">, </w:t>
+      </w:r>
+      <w:r>
+        <w:rPr>
+          <w:rFonts w:ascii="Times New Roman" w:eastAsia="Calibri" w:hAnsi="Times New Roman" w:cs="Calibri"/>
+          <w:kern w:val="0"/>
+          <w:sz w:val="28"/>
+          <w:szCs w:val="22"/>
+          <w:highlight w:val="yellow"/>
+          <w:lang w:val="en-US"/>
+          <w14:ligatures w14:val="none"/>
+        </w:rPr>
+        <w:t>4</w:t>
+      </w:r>
+      <w:r>
+        <w:rPr>
+          <w:rFonts w:ascii="Times New Roman" w:eastAsia="Calibri" w:hAnsi="Times New Roman" w:cs="Calibri"/>
+          <w:kern w:val="0"/>
+          <w:sz w:val="28"/>
+          <w:szCs w:val="22"/>
+          <w:highlight w:val="yellow"/>
+          <w:lang w:val="en-US"/>
+          <w14:ligatures w14:val="none"/>
+        </w:rPr>
+        <w:t xml:space="preserve"> and </w:t>
+      </w:r>
+      <w:r>
+        <w:rPr>
+          <w:rFonts w:ascii="Times New Roman" w:eastAsia="Calibri" w:hAnsi="Times New Roman" w:cs="Calibri"/>
+          <w:kern w:val="0"/>
+          <w:sz w:val="28"/>
+          <w:szCs w:val="22"/>
+          <w:highlight w:val="yellow"/>
+          <w:lang w:val="en-US"/>
+          <w14:ligatures w14:val="none"/>
+        </w:rPr>
+        <w:t>5</w:t>
+      </w:r>
+      <w:r>
+        <w:rPr>
+          <w:rFonts w:ascii="Times New Roman" w:eastAsia="Calibri" w:hAnsi="Times New Roman" w:cs="Calibri"/>
+          <w:kern w:val="0"/>
+          <w:sz w:val="28"/>
+          <w:szCs w:val="22"/>
+          <w:highlight w:val="yellow"/>
+          <w:lang w:val="en-US"/>
+          <w14:ligatures w14:val="none"/>
+        </w:rPr>
+        <w:t>. The latter two topics where part of the data breach and social media related group, while the first topic was completely separated due to its unique context of traffic monitoring.</w:t>
       </w:r>
       <w:r>
         <w:rPr>
@@ -15967,7 +16462,7 @@
           <w:lang w:val="en-US"/>
           <w14:ligatures w14:val="none"/>
         </w:rPr>
-        <w:t xml:space="preserve">. </w:t>
+        <w:t xml:space="preserve"> </w:t>
       </w:r>
       <w:r>
         <w:rPr>
@@ -15979,7 +16474,7 @@
           <w:lang w:val="en-US"/>
           <w14:ligatures w14:val="none"/>
         </w:rPr>
-        <w:t xml:space="preserve">In cases where only </w:t>
+        <w:t>Topic</w:t>
       </w:r>
       <w:r>
         <w:rPr>
@@ -15991,7 +16486,7 @@
           <w:lang w:val="en-US"/>
           <w14:ligatures w14:val="none"/>
         </w:rPr>
-        <w:t>few</w:t>
+        <w:t>s</w:t>
       </w:r>
       <w:r>
         <w:rPr>
@@ -16003,7 +16498,7 @@
           <w:lang w:val="en-US"/>
           <w14:ligatures w14:val="none"/>
         </w:rPr>
-        <w:t xml:space="preserve"> document</w:t>
+        <w:t xml:space="preserve"> </w:t>
       </w:r>
       <w:r>
         <w:rPr>
@@ -16015,7 +16510,7 @@
           <w:lang w:val="en-US"/>
           <w14:ligatures w14:val="none"/>
         </w:rPr>
-        <w:t>s</w:t>
+        <w:t>1</w:t>
       </w:r>
       <w:r>
         <w:rPr>
@@ -16027,7 +16522,7 @@
           <w:lang w:val="en-US"/>
           <w14:ligatures w14:val="none"/>
         </w:rPr>
-        <w:t xml:space="preserve"> </w:t>
+        <w:t>,</w:t>
       </w:r>
       <w:r>
         <w:rPr>
@@ -16039,7 +16534,7 @@
           <w:lang w:val="en-US"/>
           <w14:ligatures w14:val="none"/>
         </w:rPr>
-        <w:t>were assigned</w:t>
+        <w:t xml:space="preserve"> </w:t>
       </w:r>
       <w:r>
         <w:rPr>
@@ -16051,7 +16546,7 @@
           <w:lang w:val="en-US"/>
           <w14:ligatures w14:val="none"/>
         </w:rPr>
-        <w:t xml:space="preserve"> as the dominant topic</w:t>
+        <w:t>3</w:t>
       </w:r>
       <w:r>
         <w:rPr>
@@ -16063,7 +16558,7 @@
           <w:lang w:val="en-US"/>
           <w14:ligatures w14:val="none"/>
         </w:rPr>
-        <w:t xml:space="preserve"> illustrate a balanced box with a line in the middle</w:t>
+        <w:t xml:space="preserve">, </w:t>
       </w:r>
       <w:r>
         <w:rPr>
@@ -16075,7 +16570,7 @@
           <w:lang w:val="en-US"/>
           <w14:ligatures w14:val="none"/>
         </w:rPr>
-        <w:t xml:space="preserve">, which applies to topics </w:t>
+        <w:t>6</w:t>
       </w:r>
       <w:r>
         <w:rPr>
@@ -16087,7 +16582,7 @@
           <w:lang w:val="en-US"/>
           <w14:ligatures w14:val="none"/>
         </w:rPr>
-        <w:t>1</w:t>
+        <w:t xml:space="preserve"> and </w:t>
       </w:r>
       <w:r>
         <w:rPr>
@@ -16099,7 +16594,7 @@
           <w:lang w:val="en-US"/>
           <w14:ligatures w14:val="none"/>
         </w:rPr>
-        <w:t>,</w:t>
+        <w:t>7</w:t>
       </w:r>
       <w:r>
         <w:rPr>
@@ -16111,7 +16606,7 @@
           <w:lang w:val="en-US"/>
           <w14:ligatures w14:val="none"/>
         </w:rPr>
-        <w:t xml:space="preserve"> </w:t>
+        <w:t xml:space="preserve"> illustrates a wide box, which suggest outliers within them</w:t>
       </w:r>
       <w:r>
         <w:rPr>
@@ -16123,7 +16618,7 @@
           <w:lang w:val="en-US"/>
           <w14:ligatures w14:val="none"/>
         </w:rPr>
-        <w:t>3</w:t>
+        <w:t>, meaning the penalty was not uniform</w:t>
       </w:r>
       <w:r>
         <w:rPr>
@@ -16135,7 +16630,7 @@
           <w:lang w:val="en-US"/>
           <w14:ligatures w14:val="none"/>
         </w:rPr>
-        <w:t>, 5</w:t>
+        <w:t>.</w:t>
       </w:r>
       <w:r>
         <w:rPr>
@@ -16147,7 +16642,7 @@
           <w:lang w:val="en-US"/>
           <w14:ligatures w14:val="none"/>
         </w:rPr>
-        <w:t xml:space="preserve"> and </w:t>
+        <w:t xml:space="preserve"> Except topic 1 all of them have the median line on the upper part meaning these contain mostly penalties.</w:t>
       </w:r>
       <w:r>
         <w:rPr>
@@ -16159,7 +16654,7 @@
           <w:lang w:val="en-US"/>
           <w14:ligatures w14:val="none"/>
         </w:rPr>
-        <w:t>6. The latter two topics where part of the data breach and social media related group, while the first topic was completely separated due to its unique context of traffic monitoring.</w:t>
+        <w:t xml:space="preserve"> These topics included insufficient technical and organizational measures and not complying in data protection principles. The outliners could be related to the heavier penalties given based on the income of previous fiscal year discussed in the literature review.</w:t>
       </w:r>
     </w:p>
     <w:p>
@@ -16178,143 +16673,6 @@
           <w14:ligatures w14:val="none"/>
         </w:rPr>
       </w:pPr>
-      <w:r>
-        <w:rPr>
-          <w:rFonts w:ascii="Times New Roman" w:eastAsia="Calibri" w:hAnsi="Times New Roman" w:cs="Calibri"/>
-          <w:kern w:val="0"/>
-          <w:sz w:val="28"/>
-          <w:szCs w:val="22"/>
-          <w:highlight w:val="yellow"/>
-          <w:lang w:val="en-US"/>
-          <w14:ligatures w14:val="none"/>
-        </w:rPr>
-        <w:t>Topic</w:t>
-      </w:r>
-      <w:r>
-        <w:rPr>
-          <w:rFonts w:ascii="Times New Roman" w:eastAsia="Calibri" w:hAnsi="Times New Roman" w:cs="Calibri"/>
-          <w:kern w:val="0"/>
-          <w:sz w:val="28"/>
-          <w:szCs w:val="22"/>
-          <w:highlight w:val="yellow"/>
-          <w:lang w:val="en-US"/>
-          <w14:ligatures w14:val="none"/>
-        </w:rPr>
-        <w:t xml:space="preserve"> 2,</w:t>
-      </w:r>
-      <w:r>
-        <w:rPr>
-          <w:rFonts w:ascii="Times New Roman" w:eastAsia="Calibri" w:hAnsi="Times New Roman" w:cs="Calibri"/>
-          <w:kern w:val="0"/>
-          <w:sz w:val="28"/>
-          <w:szCs w:val="22"/>
-          <w:highlight w:val="yellow"/>
-          <w:lang w:val="en-US"/>
-          <w14:ligatures w14:val="none"/>
-        </w:rPr>
-        <w:t xml:space="preserve"> 4</w:t>
-      </w:r>
-      <w:r>
-        <w:rPr>
-          <w:rFonts w:ascii="Times New Roman" w:eastAsia="Calibri" w:hAnsi="Times New Roman" w:cs="Calibri"/>
-          <w:kern w:val="0"/>
-          <w:sz w:val="28"/>
-          <w:szCs w:val="22"/>
-          <w:highlight w:val="yellow"/>
-          <w:lang w:val="en-US"/>
-          <w14:ligatures w14:val="none"/>
-        </w:rPr>
-        <w:t>, 7</w:t>
-      </w:r>
-      <w:r>
-        <w:rPr>
-          <w:rFonts w:ascii="Times New Roman" w:eastAsia="Calibri" w:hAnsi="Times New Roman" w:cs="Calibri"/>
-          <w:kern w:val="0"/>
-          <w:sz w:val="28"/>
-          <w:szCs w:val="22"/>
-          <w:highlight w:val="yellow"/>
-          <w:lang w:val="en-US"/>
-          <w14:ligatures w14:val="none"/>
-        </w:rPr>
-        <w:t xml:space="preserve"> and </w:t>
-      </w:r>
-      <w:r>
-        <w:rPr>
-          <w:rFonts w:ascii="Times New Roman" w:eastAsia="Calibri" w:hAnsi="Times New Roman" w:cs="Calibri"/>
-          <w:kern w:val="0"/>
-          <w:sz w:val="28"/>
-          <w:szCs w:val="22"/>
-          <w:highlight w:val="yellow"/>
-          <w:lang w:val="en-US"/>
-          <w14:ligatures w14:val="none"/>
-        </w:rPr>
-        <w:t>8</w:t>
-      </w:r>
-      <w:r>
-        <w:rPr>
-          <w:rFonts w:ascii="Times New Roman" w:eastAsia="Calibri" w:hAnsi="Times New Roman" w:cs="Calibri"/>
-          <w:kern w:val="0"/>
-          <w:sz w:val="28"/>
-          <w:szCs w:val="22"/>
-          <w:highlight w:val="yellow"/>
-          <w:lang w:val="en-US"/>
-          <w14:ligatures w14:val="none"/>
-        </w:rPr>
-        <w:t xml:space="preserve"> illustrates a wide box, which suggest outliers within them</w:t>
-      </w:r>
-      <w:r>
-        <w:rPr>
-          <w:rFonts w:ascii="Times New Roman" w:eastAsia="Calibri" w:hAnsi="Times New Roman" w:cs="Calibri"/>
-          <w:kern w:val="0"/>
-          <w:sz w:val="28"/>
-          <w:szCs w:val="22"/>
-          <w:highlight w:val="yellow"/>
-          <w:lang w:val="en-US"/>
-          <w14:ligatures w14:val="none"/>
-        </w:rPr>
-        <w:t>, meaning the penalty was not uniform</w:t>
-      </w:r>
-      <w:r>
-        <w:rPr>
-          <w:rFonts w:ascii="Times New Roman" w:eastAsia="Calibri" w:hAnsi="Times New Roman" w:cs="Calibri"/>
-          <w:kern w:val="0"/>
-          <w:sz w:val="28"/>
-          <w:szCs w:val="22"/>
-          <w:highlight w:val="yellow"/>
-          <w:lang w:val="en-US"/>
-          <w14:ligatures w14:val="none"/>
-        </w:rPr>
-        <w:t>.</w:t>
-      </w:r>
-      <w:r>
-        <w:rPr>
-          <w:rFonts w:ascii="Times New Roman" w:eastAsia="Calibri" w:hAnsi="Times New Roman" w:cs="Calibri"/>
-          <w:kern w:val="0"/>
-          <w:sz w:val="28"/>
-          <w:szCs w:val="22"/>
-          <w:highlight w:val="yellow"/>
-          <w:lang w:val="en-US"/>
-          <w14:ligatures w14:val="none"/>
-        </w:rPr>
-        <w:t xml:space="preserve"> These topics included insufficient technical and organizational measures and not complying in data protection principles. The outliners could be related to the heavier penalties given based on the income of previous fiscal year discussed in the literature review.</w:t>
-      </w:r>
-    </w:p>
-    <w:p>
-      <w:pPr>
-        <w:widowControl w:val="0"/>
-        <w:autoSpaceDE w:val="0"/>
-        <w:autoSpaceDN w:val="0"/>
-        <w:spacing w:after="0" w:line="240" w:lineRule="auto"/>
-        <w:jc w:val="both"/>
-        <w:rPr>
-          <w:rFonts w:ascii="Times New Roman" w:eastAsia="Calibri" w:hAnsi="Times New Roman" w:cs="Calibri"/>
-          <w:kern w:val="0"/>
-          <w:sz w:val="28"/>
-          <w:szCs w:val="22"/>
-          <w:lang w:val="en-US"/>
-          <w14:ligatures w14:val="none"/>
-        </w:rPr>
-      </w:pPr>
     </w:p>
     <w:p>
       <w:pPr>
@@ -16339,63 +16697,103 @@
     <w:p>
       <w:pPr>
         <w:pStyle w:val="Style2"/>
-      </w:pPr>
-      <w:r>
+        <w:rPr>
+          <w:highlight w:val="yellow"/>
+        </w:rPr>
+      </w:pPr>
+      <w:r>
+        <w:rPr>
+          <w:highlight w:val="yellow"/>
+        </w:rPr>
         <w:t>To</w:t>
       </w:r>
       <w:r>
+        <w:rPr>
+          <w:highlight w:val="yellow"/>
+        </w:rPr>
         <w:t xml:space="preserve"> test the relationships </w:t>
       </w:r>
       <w:r>
+        <w:rPr>
+          <w:highlight w:val="yellow"/>
+        </w:rPr>
         <w:t>between the two categorical variables</w:t>
       </w:r>
       <w:r>
+        <w:rPr>
+          <w:highlight w:val="yellow"/>
+        </w:rPr>
         <w:t xml:space="preserve"> of the topics created and the severity of the </w:t>
       </w:r>
       <w:r>
+        <w:rPr>
+          <w:highlight w:val="yellow"/>
+        </w:rPr>
         <w:t>fines, the</w:t>
       </w:r>
       <w:r>
+        <w:rPr>
+          <w:highlight w:val="yellow"/>
+        </w:rPr>
         <w:t xml:space="preserve"> chosen method was Chi-square test</w:t>
       </w:r>
       <w:r>
-        <w:t xml:space="preserve">, which is mainly used to test independence between two or more variables and alternatively to test </w:t>
-      </w:r>
-      <w:r>
+        <w:rPr>
+          <w:highlight w:val="yellow"/>
+        </w:rPr>
+        <w:t xml:space="preserve">, </w:t>
+      </w:r>
+      <w:r>
+        <w:rPr>
+          <w:highlight w:val="yellow"/>
+        </w:rPr>
+        <w:lastRenderedPageBreak/>
+        <w:t xml:space="preserve">which is mainly used to test independence between two or more variables and alternatively to test </w:t>
+      </w:r>
+      <w:r>
+        <w:rPr>
+          <w:highlight w:val="yellow"/>
+        </w:rPr>
         <w:t>the whether the observed distribution fits with the expected distribution for the data. (</w:t>
       </w:r>
       <w:r>
         <w:rPr>
+          <w:highlight w:val="yellow"/>
           <w:lang w:val="en-GB"/>
         </w:rPr>
-        <w:t>Rana, R., &amp; Singhal, R.</w:t>
-      </w:r>
-      <w:r>
-        <w:rPr>
-          <w:lang w:val="en-GB"/>
-        </w:rPr>
-        <w:t>, 2015)</w:t>
-      </w:r>
-      <w:r>
+        <w:t>Rana, R., &amp; Singhal, R., 2015)</w:t>
+      </w:r>
+      <w:r>
+        <w:rPr>
+          <w:highlight w:val="yellow"/>
+        </w:rPr>
         <w:t xml:space="preserve"> </w:t>
       </w:r>
       <w:r>
-        <w:t xml:space="preserve">The data frame was </w:t>
-      </w:r>
-      <w:r>
-        <w:lastRenderedPageBreak/>
-        <w:t xml:space="preserve">updated with a column marking </w:t>
-      </w:r>
-      <w:r>
+        <w:rPr>
+          <w:highlight w:val="yellow"/>
+        </w:rPr>
+        <w:t xml:space="preserve">The data frame was updated with a column marking </w:t>
+      </w:r>
+      <w:r>
+        <w:rPr>
+          <w:highlight w:val="yellow"/>
+        </w:rPr>
         <w:t>penalties above 10.000.000 euros as severe</w:t>
       </w:r>
       <w:r>
+        <w:rPr>
+          <w:highlight w:val="yellow"/>
+        </w:rPr>
         <w:t xml:space="preserve">, which was discussed before in the literature review. </w:t>
       </w:r>
     </w:p>
     <w:p>
       <w:pPr>
         <w:pStyle w:val="Style2"/>
+        <w:rPr>
+          <w:highlight w:val="yellow"/>
+        </w:rPr>
       </w:pPr>
     </w:p>
     <w:tbl>
@@ -17742,105 +18140,212 @@
     </w:tbl>
     <w:p>
       <w:pPr>
-        <w:pStyle w:val="Style2"/>
-        <w:jc w:val="center"/>
-      </w:pPr>
-    </w:p>
-    <w:p>
-      <w:pPr>
-        <w:pStyle w:val="Style2"/>
-      </w:pPr>
-      <w:r>
-        <w:t xml:space="preserve">The null hypothesis states that there is </w:t>
-      </w:r>
-      <w:r>
-        <w:t xml:space="preserve">no </w:t>
-      </w:r>
-      <w:r>
-        <w:t xml:space="preserve">correlation between the topics generated and the increased penalties. </w:t>
-      </w:r>
-      <w:r>
-        <w:t xml:space="preserve">Using </w:t>
+        <w:pStyle w:val="Caption"/>
+        <w:rPr>
+          <w:highlight w:val="yellow"/>
+        </w:rPr>
+      </w:pPr>
+      <w:r>
+        <w:rPr>
+          <w:highlight w:val="yellow"/>
+        </w:rPr>
+        <w:fldChar w:fldCharType="begin"/>
+      </w:r>
+      <w:r>
+        <w:rPr>
+          <w:highlight w:val="yellow"/>
+        </w:rPr>
+        <w:instrText xml:space="preserve"> SEQ Figure \* ARABIC </w:instrText>
+      </w:r>
+      <w:r>
+        <w:rPr>
+          <w:highlight w:val="yellow"/>
+        </w:rPr>
+        <w:fldChar w:fldCharType="separate"/>
+      </w:r>
+      <w:r>
+        <w:rPr>
+          <w:noProof/>
+          <w:highlight w:val="yellow"/>
+        </w:rPr>
+        <w:t>19</w:t>
+      </w:r>
+      <w:r>
+        <w:rPr>
+          <w:highlight w:val="yellow"/>
+        </w:rPr>
+        <w:fldChar w:fldCharType="end"/>
+      </w:r>
+      <w:r>
+        <w:t xml:space="preserve">. </w:t>
       </w:r>
       <w:proofErr w:type="spellStart"/>
       <w:proofErr w:type="gramStart"/>
       <w:r>
-        <w:t>scipy.stats</w:t>
+        <w:t>Figure:Contingency</w:t>
       </w:r>
       <w:proofErr w:type="spellEnd"/>
       <w:proofErr w:type="gramEnd"/>
       <w:r>
+        <w:t xml:space="preserve"> table for increased fine and topics generated</w:t>
+      </w:r>
+    </w:p>
+    <w:p>
+      <w:pPr>
+        <w:pStyle w:val="Style2"/>
+        <w:rPr>
+          <w:highlight w:val="yellow"/>
+        </w:rPr>
+      </w:pPr>
+      <w:r>
+        <w:rPr>
+          <w:highlight w:val="yellow"/>
+        </w:rPr>
+        <w:t xml:space="preserve">The null hypothesis states that there is </w:t>
+      </w:r>
+      <w:r>
+        <w:rPr>
+          <w:highlight w:val="yellow"/>
+        </w:rPr>
+        <w:t xml:space="preserve">no </w:t>
+      </w:r>
+      <w:r>
+        <w:rPr>
+          <w:highlight w:val="yellow"/>
+        </w:rPr>
+        <w:t xml:space="preserve">correlation between the topics generated and the increased penalties. </w:t>
+      </w:r>
+      <w:r>
+        <w:rPr>
+          <w:highlight w:val="yellow"/>
+        </w:rPr>
+        <w:t xml:space="preserve">Using </w:t>
+      </w:r>
+      <w:proofErr w:type="spellStart"/>
+      <w:proofErr w:type="gramStart"/>
+      <w:r>
+        <w:rPr>
+          <w:highlight w:val="yellow"/>
+        </w:rPr>
+        <w:t>scipy.stats</w:t>
+      </w:r>
+      <w:proofErr w:type="spellEnd"/>
+      <w:proofErr w:type="gramEnd"/>
+      <w:r>
+        <w:rPr>
+          <w:highlight w:val="yellow"/>
+        </w:rPr>
         <w:t xml:space="preserve"> to return the p value the </w:t>
       </w:r>
       <w:r>
+        <w:rPr>
+          <w:highlight w:val="yellow"/>
+        </w:rPr>
         <w:t xml:space="preserve">result was 0.0003, which is below the standard significance of 0.05, rejecting the </w:t>
       </w:r>
       <w:r>
+        <w:rPr>
+          <w:highlight w:val="yellow"/>
+        </w:rPr>
         <w:t xml:space="preserve">null </w:t>
       </w:r>
       <w:r>
+        <w:rPr>
+          <w:highlight w:val="yellow"/>
+        </w:rPr>
         <w:t>hypothesis</w:t>
       </w:r>
       <w:r>
+        <w:rPr>
+          <w:highlight w:val="yellow"/>
+        </w:rPr>
         <w:t xml:space="preserve">. </w:t>
       </w:r>
     </w:p>
     <w:p>
       <w:pPr>
         <w:pStyle w:val="Style2"/>
-      </w:pPr>
-      <w:r>
+        <w:rPr>
+          <w:highlight w:val="yellow"/>
+        </w:rPr>
+      </w:pPr>
+      <w:r>
+        <w:rPr>
+          <w:highlight w:val="yellow"/>
+        </w:rPr>
         <w:br/>
       </w:r>
       <w:r>
+        <w:rPr>
+          <w:highlight w:val="yellow"/>
+        </w:rPr>
         <w:t>Due to the relatively low sample size the approximation method used in Chi-square test can be inaccurate</w:t>
       </w:r>
       <w:r>
+        <w:rPr>
+          <w:highlight w:val="yellow"/>
+        </w:rPr>
         <w:t xml:space="preserve"> (</w:t>
       </w:r>
       <w:r>
         <w:rPr>
+          <w:highlight w:val="yellow"/>
           <w:lang w:val="en-GB"/>
         </w:rPr>
-        <w:t>Kim, H. Y.</w:t>
-      </w:r>
-      <w:r>
-        <w:rPr>
-          <w:lang w:val="en-GB"/>
-        </w:rPr>
-        <w:t xml:space="preserve">, </w:t>
-      </w:r>
-      <w:r>
-        <w:rPr>
-          <w:lang w:val="en-GB"/>
-        </w:rPr>
-        <w:t>2017)</w:t>
-      </w:r>
-      <w:r>
+        <w:t>Kim, H. Y., 2017)</w:t>
+      </w:r>
+      <w:r>
+        <w:rPr>
+          <w:highlight w:val="yellow"/>
+        </w:rPr>
         <w:t xml:space="preserve">. </w:t>
       </w:r>
       <w:r>
+        <w:rPr>
+          <w:highlight w:val="yellow"/>
+        </w:rPr>
         <w:t xml:space="preserve">Examining the data </w:t>
       </w:r>
       <w:r>
+        <w:rPr>
+          <w:highlight w:val="yellow"/>
+        </w:rPr>
         <w:t xml:space="preserve">same data </w:t>
       </w:r>
       <w:r>
+        <w:rPr>
+          <w:highlight w:val="yellow"/>
+        </w:rPr>
         <w:t>with Fisher’s exact yields results with the p value of 0.0001</w:t>
       </w:r>
       <w:r>
+        <w:rPr>
+          <w:highlight w:val="yellow"/>
+        </w:rPr>
         <w:t>,</w:t>
       </w:r>
       <w:r>
+        <w:rPr>
+          <w:highlight w:val="yellow"/>
+        </w:rPr>
         <w:t xml:space="preserve"> </w:t>
       </w:r>
       <w:r>
+        <w:rPr>
+          <w:highlight w:val="yellow"/>
+        </w:rPr>
         <w:t xml:space="preserve">which is </w:t>
       </w:r>
       <w:r>
+        <w:rPr>
+          <w:highlight w:val="yellow"/>
+        </w:rPr>
         <w:t>even lower than befor</w:t>
       </w:r>
       <w:r>
+        <w:rPr>
+          <w:highlight w:val="yellow"/>
+        </w:rPr>
         <w:t>e validating the rejection of the null hypothesis.</w:t>
       </w:r>
     </w:p>
@@ -17849,18 +18354,33 @@
         <w:pStyle w:val="Style2"/>
       </w:pPr>
       <w:r>
+        <w:rPr>
+          <w:highlight w:val="yellow"/>
+        </w:rPr>
         <w:t xml:space="preserve">From these results we can deduct that the topics generated </w:t>
       </w:r>
       <w:r>
+        <w:rPr>
+          <w:highlight w:val="yellow"/>
+        </w:rPr>
         <w:t xml:space="preserve">are correlated with the severity of penalties meaning </w:t>
       </w:r>
       <w:r>
+        <w:rPr>
+          <w:highlight w:val="yellow"/>
+        </w:rPr>
         <w:t>topics and increased fines, which were discussed in the section before, have relationship</w:t>
       </w:r>
       <w:r>
+        <w:rPr>
+          <w:highlight w:val="yellow"/>
+        </w:rPr>
         <w:t xml:space="preserve"> between them</w:t>
       </w:r>
       <w:r>
+        <w:rPr>
+          <w:highlight w:val="yellow"/>
+        </w:rPr>
         <w:t>.</w:t>
       </w:r>
     </w:p>
@@ -17950,7 +18470,11 @@
         <w:t xml:space="preserve">more children have access to the internet </w:t>
       </w:r>
       <w:r>
-        <w:t>the chance of accidental data collection increases</w:t>
+        <w:t xml:space="preserve">the chance of accidental data collection </w:t>
+      </w:r>
+      <w:r>
+        <w:lastRenderedPageBreak/>
+        <w:t>increases</w:t>
       </w:r>
       <w:r>
         <w:t xml:space="preserve"> greatly</w:t>
@@ -17965,11 +18489,7 @@
         <w:t xml:space="preserve">In her research Livingstone (2011) proposed preventive measures for underage users by implementing filters, default configuration for children, age </w:t>
       </w:r>
       <w:r>
-        <w:t xml:space="preserve">verification systems, content labeling and options to opt in/out </w:t>
-      </w:r>
-      <w:r>
-        <w:lastRenderedPageBreak/>
-        <w:t>checkpoints multiple times during providing service</w:t>
+        <w:t>verification systems, content labeling and options to opt in/out checkpoints multiple times during providing service</w:t>
       </w:r>
       <w:r>
         <w:t>, especially when accessing adult content</w:t>
@@ -18275,7 +18795,11 @@
         <w:pStyle w:val="Style2"/>
       </w:pPr>
       <w:r>
-        <w:t xml:space="preserve">If a breach is detected, what can be done to mitigate the damage? As written in the GDPR (2016) the first step is to notify the DPA and the </w:t>
+        <w:t xml:space="preserve">If a breach is detected, what can be done to mitigate the damage? As written in </w:t>
+      </w:r>
+      <w:r>
+        <w:lastRenderedPageBreak/>
+        <w:t xml:space="preserve">the GDPR (2016) the first step is to notify the DPA and the </w:t>
       </w:r>
       <w:r>
         <w:t xml:space="preserve">data </w:t>
@@ -18287,11 +18811,7 @@
         <w:t xml:space="preserve"> informing them of a possible </w:t>
       </w:r>
       <w:r>
-        <w:t xml:space="preserve">danger to their privacy and personal information. In the report if IBM (2024), on average it took data processors 287 and 292 days to </w:t>
-      </w:r>
-      <w:r>
-        <w:lastRenderedPageBreak/>
-        <w:t xml:space="preserve">detect and contain attacks. This </w:t>
+        <w:t xml:space="preserve">danger to their privacy and personal information. In the report if IBM (2024), on average it took data processors 287 and 292 days to detect and contain attacks. This </w:t>
       </w:r>
       <w:r>
         <w:t>period</w:t>
@@ -18614,7 +19134,31 @@
         <w:rPr>
           <w:highlight w:val="yellow"/>
         </w:rPr>
-        <w:t xml:space="preserve">the fines given and the topics the model created through the keywords </w:t>
+        <w:t xml:space="preserve">the </w:t>
+      </w:r>
+      <w:r>
+        <w:rPr>
+          <w:highlight w:val="yellow"/>
+        </w:rPr>
+        <w:t xml:space="preserve">increased </w:t>
+      </w:r>
+      <w:r>
+        <w:rPr>
+          <w:highlight w:val="yellow"/>
+        </w:rPr>
+        <w:t>fines given</w:t>
+      </w:r>
+      <w:r>
+        <w:rPr>
+          <w:highlight w:val="yellow"/>
+        </w:rPr>
+        <w:t>,</w:t>
+      </w:r>
+      <w:r>
+        <w:rPr>
+          <w:highlight w:val="yellow"/>
+        </w:rPr>
+        <w:t xml:space="preserve"> and the topics the model created through the keywords </w:t>
       </w:r>
       <w:r>
         <w:rPr>
@@ -18626,6 +19170,12 @@
         <w:rPr>
           <w:highlight w:val="yellow"/>
         </w:rPr>
+        <w:t>,</w:t>
+      </w:r>
+      <w:r>
+        <w:rPr>
+          <w:highlight w:val="yellow"/>
+        </w:rPr>
         <w:t xml:space="preserve"> due to the null hypothesis of independence was rejected</w:t>
       </w:r>
       <w:r>
@@ -18671,215 +19221,304 @@
         <w:t>actions taken by the entities</w:t>
       </w:r>
       <w:r>
+        <w:rPr>
+          <w:highlight w:val="yellow"/>
+        </w:rPr>
+        <w:t>.</w:t>
+      </w:r>
+      <w:r>
+        <w:rPr>
+          <w:highlight w:val="yellow"/>
+        </w:rPr>
+        <w:t xml:space="preserve"> Topics 4 and 6 had the biggest average fines related to unlawful data collection and data collection from children.</w:t>
+      </w:r>
+      <w:r>
+        <w:t xml:space="preserve"> </w:t>
+      </w:r>
+      <w:r>
+        <w:rPr>
+          <w:highlight w:val="yellow"/>
+        </w:rPr>
+        <w:t xml:space="preserve">From </w:t>
+      </w:r>
+      <w:r>
+        <w:rPr>
+          <w:highlight w:val="yellow"/>
+        </w:rPr>
+        <w:lastRenderedPageBreak/>
+        <w:t xml:space="preserve">this we can deduct </w:t>
+      </w:r>
+      <w:r>
+        <w:rPr>
+          <w:highlight w:val="yellow"/>
+        </w:rPr>
+        <w:t>a</w:t>
+      </w:r>
+      <w:r>
+        <w:rPr>
+          <w:highlight w:val="yellow"/>
+        </w:rPr>
+        <w:t>n approach</w:t>
+      </w:r>
+      <w:r>
+        <w:rPr>
+          <w:highlight w:val="yellow"/>
+        </w:rPr>
+        <w:t xml:space="preserve"> </w:t>
+      </w:r>
+      <w:r>
+        <w:rPr>
+          <w:highlight w:val="yellow"/>
+        </w:rPr>
+        <w:t xml:space="preserve">like “zero-tolerance” </w:t>
+      </w:r>
+      <w:r>
+        <w:rPr>
+          <w:highlight w:val="yellow"/>
+        </w:rPr>
+        <w:t xml:space="preserve">from the authorities </w:t>
+      </w:r>
+      <w:r>
+        <w:rPr>
+          <w:highlight w:val="yellow"/>
+        </w:rPr>
+        <w:t xml:space="preserve">to the occurrence </w:t>
+      </w:r>
+      <w:r>
+        <w:rPr>
+          <w:highlight w:val="yellow"/>
+        </w:rPr>
+        <w:t>of</w:t>
+      </w:r>
+      <w:r>
+        <w:rPr>
+          <w:highlight w:val="yellow"/>
+        </w:rPr>
+        <w:t xml:space="preserve"> an</w:t>
+      </w:r>
+      <w:r>
+        <w:rPr>
+          <w:highlight w:val="yellow"/>
+        </w:rPr>
+        <w:t xml:space="preserve"> incident</w:t>
+      </w:r>
+      <w:r>
+        <w:rPr>
+          <w:highlight w:val="yellow"/>
+        </w:rPr>
+        <w:t xml:space="preserve"> connected to these topics</w:t>
+      </w:r>
+      <w:r>
+        <w:rPr>
+          <w:highlight w:val="yellow"/>
+        </w:rPr>
+        <w:t>, regardless of the reason</w:t>
+      </w:r>
+      <w:r>
+        <w:t>.</w:t>
+      </w:r>
+      <w:r>
+        <w:t xml:space="preserve"> In the Article 83 of the GDPR (2016) this is confirmed by the regulation setting the </w:t>
+      </w:r>
+      <w:r>
+        <w:t xml:space="preserve">penalty cap to 20 million euros or 4% of the previous fiscal year’s revenue, depending on which one is higher. Upon reviewing the paper, a better approach to finding the correlation between the fines and topics should have been calculating impact of the fine on the entity’s income rather the fine given </w:t>
+      </w:r>
+      <w:r>
+        <w:t>directly</w:t>
+      </w:r>
+      <w:r>
         <w:t xml:space="preserve">. </w:t>
       </w:r>
-      <w:r>
-        <w:t xml:space="preserve">From this we can deduct </w:t>
-      </w:r>
-      <w:r>
-        <w:t>a</w:t>
-      </w:r>
-      <w:r>
-        <w:t>n</w:t>
+    </w:p>
+    <w:p>
+      <w:pPr>
+        <w:pStyle w:val="Style2"/>
+      </w:pPr>
+    </w:p>
+    <w:p>
+      <w:pPr>
+        <w:pStyle w:val="Style2"/>
+      </w:pPr>
+      <w:r>
+        <w:t xml:space="preserve">The paper succeeded in its second objective of </w:t>
+      </w:r>
+      <w:r>
+        <w:t xml:space="preserve">extracting the common causes of data protection incidents. </w:t>
+      </w:r>
+      <w:r>
+        <w:t>From the extracted documents the research</w:t>
+      </w:r>
+      <w:r>
+        <w:t xml:space="preserve"> identified </w:t>
+      </w:r>
+      <w:r>
+        <w:t xml:space="preserve">common </w:t>
+      </w:r>
+      <w:r>
+        <w:t xml:space="preserve">sources </w:t>
+      </w:r>
+      <w:r>
+        <w:t xml:space="preserve">that </w:t>
+      </w:r>
+      <w:r>
+        <w:t xml:space="preserve">include the collection and processing of underage </w:t>
+      </w:r>
+      <w:r>
+        <w:t>subjects’</w:t>
+      </w:r>
+      <w:r>
+        <w:t xml:space="preserve"> personal </w:t>
+      </w:r>
+      <w:r>
+        <w:t>data,</w:t>
+      </w:r>
+      <w:r>
+        <w:t xml:space="preserve"> and the insufficient methods employed during handling of information. </w:t>
+      </w:r>
+      <w:r>
+        <w:t xml:space="preserve">Avoiding </w:t>
+      </w:r>
+      <w:r>
+        <w:t>these</w:t>
       </w:r>
       <w:r>
         <w:t xml:space="preserve"> </w:t>
       </w:r>
       <w:r>
-        <w:t>approach</w:t>
+        <w:t xml:space="preserve">issues </w:t>
+      </w:r>
+      <w:r>
+        <w:t xml:space="preserve">discussed </w:t>
+      </w:r>
+      <w:r>
+        <w:t xml:space="preserve">throughout the paper </w:t>
+      </w:r>
+      <w:r>
+        <w:t>and implementing appropriate measures to prevent data breaches should be the main objective for any data processor.</w:t>
       </w:r>
       <w:r>
         <w:t xml:space="preserve"> </w:t>
       </w:r>
-      <w:r>
-        <w:t xml:space="preserve">like “zero-tolerance” </w:t>
-      </w:r>
-      <w:r>
-        <w:t xml:space="preserve">from the authorities </w:t>
-      </w:r>
-      <w:r>
-        <w:t xml:space="preserve">to the occurrence </w:t>
-      </w:r>
-      <w:r>
-        <w:t>of</w:t>
-      </w:r>
-      <w:r>
-        <w:t xml:space="preserve"> an</w:t>
-      </w:r>
-      <w:r>
-        <w:t xml:space="preserve"> incident</w:t>
-      </w:r>
-      <w:r>
-        <w:t>, regardless of the reason</w:t>
-      </w:r>
-      <w:r>
-        <w:t>.</w:t>
-      </w:r>
-      <w:r>
-        <w:t xml:space="preserve"> In the Article 83 of the GDPR (2016) this is confirmed by the regulation setting the </w:t>
-      </w:r>
-      <w:r>
-        <w:t xml:space="preserve">penalty cap to 20 million euros or 4% of the previous fiscal year’s revenue, depending on which one is higher. Upon reviewing the paper, a better </w:t>
-      </w:r>
-      <w:r>
-        <w:lastRenderedPageBreak/>
-        <w:t xml:space="preserve">approach to finding the correlation between the fines and topics should have been calculating impact of the fine on the entity’s income rather the fine given </w:t>
-      </w:r>
-      <w:r>
-        <w:t>directly</w:t>
-      </w:r>
-      <w:r>
-        <w:t xml:space="preserve">. </w:t>
-      </w:r>
     </w:p>
     <w:p>
       <w:pPr>
         <w:pStyle w:val="Style2"/>
       </w:pPr>
-    </w:p>
-    <w:p>
-      <w:pPr>
-        <w:pStyle w:val="Style2"/>
-      </w:pPr>
-      <w:r>
-        <w:t xml:space="preserve">The paper succeeded in its second objective of </w:t>
-      </w:r>
-      <w:r>
-        <w:t xml:space="preserve">extracting the common causes of data protection incidents. </w:t>
-      </w:r>
-      <w:r>
-        <w:t>From the extracted documents the research</w:t>
-      </w:r>
-      <w:r>
-        <w:t xml:space="preserve"> identified </w:t>
-      </w:r>
-      <w:r>
-        <w:t xml:space="preserve">common </w:t>
-      </w:r>
-      <w:r>
-        <w:t xml:space="preserve">sources </w:t>
-      </w:r>
-      <w:r>
-        <w:t xml:space="preserve">that </w:t>
-      </w:r>
-      <w:r>
-        <w:t xml:space="preserve">include the collection and processing of underage </w:t>
-      </w:r>
-      <w:r>
-        <w:t>subjects’</w:t>
-      </w:r>
-      <w:r>
-        <w:t xml:space="preserve"> personal </w:t>
-      </w:r>
-      <w:r>
-        <w:t>data,</w:t>
-      </w:r>
-      <w:r>
-        <w:t xml:space="preserve"> and the insufficient methods employed during handling of information. </w:t>
-      </w:r>
-      <w:r>
-        <w:t xml:space="preserve">Avoiding </w:t>
-      </w:r>
-      <w:r>
-        <w:t>these</w:t>
+      <w:r>
+        <w:t xml:space="preserve">As presented in </w:t>
+      </w:r>
+      <w:r>
+        <w:t>this work</w:t>
+      </w:r>
+      <w:r>
+        <w:t>,</w:t>
+      </w:r>
+      <w:r>
+        <w:t xml:space="preserve"> the difficulties of legal text processing </w:t>
+      </w:r>
+      <w:r>
+        <w:t>lie</w:t>
+      </w:r>
+      <w:r>
+        <w:t xml:space="preserve"> within the recurring terms and organizations that </w:t>
+      </w:r>
+      <w:r>
+        <w:t>are</w:t>
       </w:r>
       <w:r>
         <w:t xml:space="preserve"> </w:t>
       </w:r>
       <w:r>
-        <w:t xml:space="preserve">issues </w:t>
-      </w:r>
-      <w:r>
-        <w:t xml:space="preserve">discussed </w:t>
-      </w:r>
-      <w:r>
-        <w:t xml:space="preserve">throughout the paper </w:t>
-      </w:r>
-      <w:r>
-        <w:t>and implementing appropriate measures to prevent data breaches should be the main objective for any data processor.</w:t>
-      </w:r>
-      <w:r>
+        <w:t xml:space="preserve">difficult to understand </w:t>
+      </w:r>
+      <w:r>
+        <w:t xml:space="preserve">on </w:t>
+      </w:r>
+      <w:r>
+        <w:t>their</w:t>
+      </w:r>
+      <w:r>
+        <w:t xml:space="preserve"> own. </w:t>
+      </w:r>
+      <w:r>
+        <w:rPr>
+          <w:highlight w:val="yellow"/>
+        </w:rPr>
+        <w:t xml:space="preserve">These </w:t>
+      </w:r>
+      <w:r>
+        <w:rPr>
+          <w:highlight w:val="yellow"/>
+        </w:rPr>
+        <w:t xml:space="preserve">entities and recurring words can </w:t>
+      </w:r>
+      <w:r>
+        <w:rPr>
+          <w:highlight w:val="yellow"/>
+        </w:rPr>
+        <w:t xml:space="preserve">be considered as </w:t>
+      </w:r>
+      <w:r>
+        <w:rPr>
+          <w:highlight w:val="yellow"/>
+        </w:rPr>
+        <w:t>noise</w:t>
+      </w:r>
+      <w:r>
+        <w:rPr>
+          <w:highlight w:val="yellow"/>
+        </w:rPr>
+        <w:t xml:space="preserve"> due to the frequency they appear.</w:t>
+      </w:r>
+      <w:r>
+        <w:rPr>
+          <w:highlight w:val="yellow"/>
+        </w:rPr>
+        <w:t xml:space="preserve"> For</w:t>
+      </w:r>
+      <w:r>
+        <w:rPr>
+          <w:highlight w:val="yellow"/>
+        </w:rPr>
+        <w:t xml:space="preserve"> similar project</w:t>
+      </w:r>
+      <w:r>
+        <w:rPr>
+          <w:highlight w:val="yellow"/>
+        </w:rPr>
+        <w:t>s</w:t>
+      </w:r>
+      <w:r>
+        <w:rPr>
+          <w:highlight w:val="yellow"/>
+        </w:rPr>
         <w:t xml:space="preserve"> </w:t>
       </w:r>
-    </w:p>
-    <w:p>
-      <w:pPr>
-        <w:pStyle w:val="Style2"/>
-      </w:pPr>
-      <w:r>
-        <w:t xml:space="preserve">As presented in </w:t>
-      </w:r>
-      <w:r>
-        <w:t>this work</w:t>
-      </w:r>
-      <w:r>
-        <w:t>,</w:t>
-      </w:r>
-      <w:r>
-        <w:t xml:space="preserve"> the difficulties of legal text processing </w:t>
-      </w:r>
-      <w:r>
-        <w:t>lie</w:t>
-      </w:r>
-      <w:r>
-        <w:t xml:space="preserve"> within the recurring terms and organizations that </w:t>
-      </w:r>
-      <w:r>
-        <w:t>are</w:t>
-      </w:r>
-      <w:r>
+      <w:r>
+        <w:rPr>
+          <w:highlight w:val="yellow"/>
+        </w:rPr>
+        <w:t xml:space="preserve">and </w:t>
+      </w:r>
+      <w:proofErr w:type="gramStart"/>
+      <w:r>
+        <w:rPr>
+          <w:highlight w:val="yellow"/>
+        </w:rPr>
+        <w:t>research</w:t>
+      </w:r>
+      <w:proofErr w:type="gramEnd"/>
+      <w:r>
+        <w:rPr>
+          <w:highlight w:val="yellow"/>
+        </w:rPr>
         <w:t xml:space="preserve"> </w:t>
       </w:r>
       <w:r>
-        <w:t xml:space="preserve">hardly comprehensive on </w:t>
-      </w:r>
-      <w:r>
-        <w:t>their</w:t>
-      </w:r>
-      <w:r>
-        <w:t xml:space="preserve"> own. </w:t>
-      </w:r>
-      <w:r>
-        <w:rPr>
-          <w:highlight w:val="yellow"/>
-        </w:rPr>
-        <w:t xml:space="preserve">These could be even considered as </w:t>
-      </w:r>
-      <w:r>
-        <w:rPr>
-          <w:highlight w:val="yellow"/>
-        </w:rPr>
-        <w:t>noise</w:t>
-      </w:r>
-      <w:r>
-        <w:rPr>
-          <w:highlight w:val="yellow"/>
-        </w:rPr>
-        <w:t xml:space="preserve"> due to the frequency they appear.</w:t>
-      </w:r>
-      <w:r>
-        <w:rPr>
-          <w:highlight w:val="yellow"/>
-        </w:rPr>
-        <w:t xml:space="preserve"> For</w:t>
-      </w:r>
-      <w:r>
-        <w:rPr>
-          <w:highlight w:val="yellow"/>
-        </w:rPr>
-        <w:t xml:space="preserve"> similar project</w:t>
-      </w:r>
-      <w:r>
-        <w:rPr>
-          <w:highlight w:val="yellow"/>
-        </w:rPr>
-        <w:t>s</w:t>
-      </w:r>
-      <w:r>
-        <w:rPr>
-          <w:highlight w:val="yellow"/>
-        </w:rPr>
-        <w:t xml:space="preserve"> a custom </w:t>
+        <w:rPr>
+          <w:highlight w:val="yellow"/>
+        </w:rPr>
+        <w:t xml:space="preserve">a custom </w:t>
       </w:r>
       <w:r>
         <w:rPr>
@@ -18905,7 +19544,19 @@
         <w:rPr>
           <w:highlight w:val="yellow"/>
         </w:rPr>
-        <w:t>list should be made to include them during</w:t>
+        <w:t xml:space="preserve">list should be made to </w:t>
+      </w:r>
+      <w:r>
+        <w:rPr>
+          <w:highlight w:val="yellow"/>
+        </w:rPr>
+        <w:t>filter</w:t>
+      </w:r>
+      <w:r>
+        <w:rPr>
+          <w:highlight w:val="yellow"/>
+        </w:rPr>
+        <w:t xml:space="preserve"> them during</w:t>
       </w:r>
       <w:r>
         <w:t xml:space="preserve"> preprocessing</w:t>
@@ -19123,6 +19774,7 @@
         </w:numPr>
       </w:pPr>
       <w:r>
+        <w:lastRenderedPageBreak/>
         <w:t xml:space="preserve">Cabinet Office (2023): </w:t>
       </w:r>
       <w:r>
@@ -19183,7 +19835,6 @@
           <w:rFonts w:ascii="Times New Roman" w:hAnsi="Times New Roman" w:cs="Times New Roman"/>
           <w:sz w:val="28"/>
         </w:rPr>
-        <w:lastRenderedPageBreak/>
         <w:t xml:space="preserve">Cheng, L., Liu, F. and Yao, D. (Daphne) (2017) ‘Enterprise data breach: causes, challenges, prevention, and future directions’, </w:t>
       </w:r>
       <w:r>
@@ -19509,12 +20160,86 @@
           <w:rPr>
             <w:rStyle w:val="Hyperlink"/>
           </w:rPr>
-          <w:t>https://table.media/wp-content/uploads/2024/07/30132828/Cost-of-a-Data-Breach-Report-2024.pdf</w:t>
+          <w:t>https://table.media/wp-content/uploads/2024/07/30132828/Cost-of-a-Data-</w:t>
+        </w:r>
+        <w:r>
+          <w:rPr>
+            <w:rStyle w:val="Hyperlink"/>
+          </w:rPr>
+          <w:lastRenderedPageBreak/>
+          <w:t>Breach-Report-2024.pdf</w:t>
         </w:r>
       </w:hyperlink>
       <w:r>
         <w:t xml:space="preserve"> (Accessed: 2025.05.12)</w:t>
       </w:r>
+      <w:r>
+        <w:br/>
+      </w:r>
+    </w:p>
+    <w:p>
+      <w:pPr>
+        <w:pStyle w:val="Style2"/>
+        <w:numPr>
+          <w:ilvl w:val="0"/>
+          <w:numId w:val="22"/>
+        </w:numPr>
+        <w:jc w:val="left"/>
+      </w:pPr>
+      <w:r>
+        <w:t xml:space="preserve">IBM (2021): </w:t>
+      </w:r>
+      <w:r>
+        <w:t>About text mining</w:t>
+      </w:r>
+      <w:r>
+        <w:t xml:space="preserve"> </w:t>
+      </w:r>
+      <w:r>
+        <w:rPr>
+          <w:lang w:val="en-GB"/>
+        </w:rPr>
+        <w:t>Available at:</w:t>
+      </w:r>
+      <w:r>
+        <w:rPr>
+          <w:lang w:val="en-GB"/>
+        </w:rPr>
+        <w:t xml:space="preserve"> </w:t>
+      </w:r>
+      <w:r>
+        <w:rPr>
+          <w:lang w:val="en-GB"/>
+        </w:rPr>
+        <w:t>https://www.ibm.com/docs/bg/spss-modeler/saas?topic=analytics-about-text-mining</w:t>
+      </w:r>
+      <w:r>
+        <w:rPr>
+          <w:lang w:val="en-GB"/>
+        </w:rPr>
+        <w:t xml:space="preserve"> </w:t>
+      </w:r>
+      <w:r>
+        <w:t>(Accessed: 2025.</w:t>
+      </w:r>
+      <w:r>
+        <w:t>12</w:t>
+      </w:r>
+      <w:r>
+        <w:t>.1</w:t>
+      </w:r>
+      <w:r>
+        <w:t>4</w:t>
+      </w:r>
+      <w:r>
+        <w:t>)</w:t>
+      </w:r>
+    </w:p>
+    <w:p>
+      <w:pPr>
+        <w:pStyle w:val="Style2"/>
+        <w:ind w:left="360"/>
+      </w:pPr>
     </w:p>
     <w:p>
       <w:pPr>
@@ -19977,7 +20702,6 @@
         </w:numPr>
       </w:pPr>
       <w:r>
-        <w:lastRenderedPageBreak/>
         <w:t>pymupdf</w:t>
       </w:r>
       <w:r>
@@ -20172,21 +20896,12 @@
           <w:sz w:val="28"/>
         </w:rPr>
       </w:pPr>
-      <w:proofErr w:type="spellStart"/>
       <w:r>
         <w:rPr>
           <w:rFonts w:ascii="Times New Roman" w:hAnsi="Times New Roman" w:cs="Times New Roman"/>
           <w:sz w:val="28"/>
         </w:rPr>
-        <w:t>Řehůřek</w:t>
-      </w:r>
-      <w:proofErr w:type="spellEnd"/>
-      <w:r>
-        <w:rPr>
-          <w:rFonts w:ascii="Times New Roman" w:hAnsi="Times New Roman" w:cs="Times New Roman"/>
-          <w:sz w:val="28"/>
-        </w:rPr>
-        <w:t xml:space="preserve">, R. and Sojka, P. (2010) ‘Software Framework for Topic Modelling with Large Corpora’, in </w:t>
+        <w:t xml:space="preserve">Řehůřek, R. and Sojka, P. (2010) ‘Software Framework for Topic Modelling with Large Corpora’, in </w:t>
       </w:r>
       <w:r>
         <w:rPr>
@@ -20217,37 +20932,12 @@
           <w:sz w:val="28"/>
         </w:rPr>
       </w:pPr>
-      <w:proofErr w:type="spellStart"/>
       <w:r>
         <w:rPr>
           <w:rFonts w:ascii="Times New Roman" w:hAnsi="Times New Roman" w:cs="Times New Roman"/>
           <w:sz w:val="28"/>
         </w:rPr>
-        <w:t>Robiatul</w:t>
-      </w:r>
-      <w:proofErr w:type="spellEnd"/>
-      <w:r>
-        <w:rPr>
-          <w:rFonts w:ascii="Times New Roman" w:hAnsi="Times New Roman" w:cs="Times New Roman"/>
-          <w:sz w:val="28"/>
-        </w:rPr>
-        <w:t xml:space="preserve"> </w:t>
-      </w:r>
-      <w:proofErr w:type="spellStart"/>
-      <w:r>
-        <w:rPr>
-          <w:rFonts w:ascii="Times New Roman" w:hAnsi="Times New Roman" w:cs="Times New Roman"/>
-          <w:sz w:val="28"/>
-        </w:rPr>
-        <w:t>Adawiah</w:t>
-      </w:r>
-      <w:proofErr w:type="spellEnd"/>
-      <w:r>
-        <w:rPr>
-          <w:rFonts w:ascii="Times New Roman" w:hAnsi="Times New Roman" w:cs="Times New Roman"/>
-          <w:sz w:val="28"/>
-        </w:rPr>
-        <w:t xml:space="preserve">, L. and Rachmawati, Y. (2021) ‘Parenting Program to Protect Children’s Privacy: The Phenomenon of Sharenting Children on social media’, </w:t>
+        <w:t xml:space="preserve">Robiatul Adawiah, L. and Rachmawati, Y. (2021) ‘Parenting Program to Protect Children’s Privacy: The Phenomenon of Sharenting Children on social media’, </w:t>
       </w:r>
       <w:r>
         <w:rPr>
@@ -20368,7 +21058,15 @@
           <w:rFonts w:ascii="Times New Roman" w:hAnsi="Times New Roman" w:cs="Times New Roman"/>
           <w:sz w:val="28"/>
         </w:rPr>
-        <w:t xml:space="preserve">Sullivan, C. (2019) ‘EU GDPR or APEC CBPR? A comparative analysis of the approach of the EU and APEC to cross border data transfers and protection of personal data in the IoT era’, </w:t>
+        <w:t xml:space="preserve">Sullivan, C. (2019) ‘EU GDPR or APEC CBPR? A comparative analysis of the approach of the EU and APEC to cross border data transfers and </w:t>
+      </w:r>
+      <w:r>
+        <w:rPr>
+          <w:rFonts w:ascii="Times New Roman" w:hAnsi="Times New Roman" w:cs="Times New Roman"/>
+          <w:sz w:val="28"/>
+        </w:rPr>
+        <w:lastRenderedPageBreak/>
+        <w:t xml:space="preserve">protection of personal data in the IoT era’, </w:t>
       </w:r>
       <w:r>
         <w:rPr>
@@ -20448,14 +21146,7 @@
         <w:rPr>
           <w:lang w:val="en-GB"/>
         </w:rPr>
-        <w:t xml:space="preserve">Zhang, X., Yadollahi, M.M., Dadkhah, S., Isah, H., Le, D-P. and Ghorbani, </w:t>
-      </w:r>
-      <w:r>
-        <w:rPr>
-          <w:lang w:val="en-GB"/>
-        </w:rPr>
-        <w:lastRenderedPageBreak/>
-        <w:t>A.A. (2022) ‘Data breach: analysis, countermeasures and challenges’, Int. J. Information and Computer Security, Vol. 19, Nos. 3/4, pp.402–442.</w:t>
+        <w:t>Zhang, X., Yadollahi, M.M., Dadkhah, S., Isah, H., Le, D-P. and Ghorbani, A.A. (2022) ‘Data breach: analysis, countermeasures and challenges’, Int. J. Information and Computer Security, Vol. 19, Nos. 3/4, pp.402–442.</w:t>
       </w:r>
     </w:p>
     <w:p>
@@ -20842,7 +21533,7 @@
         <w:rPr>
           <w:noProof/>
         </w:rPr>
-        <w:t>19</w:t>
+        <w:t>20</w:t>
       </w:r>
       <w:r>
         <w:fldChar w:fldCharType="end"/>
@@ -20924,7 +21615,7 @@
           <w:noProof/>
           <w:lang w:val="en-US"/>
         </w:rPr>
-        <w:t>20</w:t>
+        <w:t>21</w:t>
       </w:r>
       <w:r>
         <w:rPr>
@@ -21115,6 +21806,54 @@
     </w:p>
     <w:p>
       <w:pPr>
+        <w:pStyle w:val="Style2"/>
+      </w:pPr>
+      <w:r>
+        <w:t>PDF and word cloud optimalisation:</w:t>
+      </w:r>
+    </w:p>
+    <w:p>
+      <w:pPr>
+        <w:pStyle w:val="Style2"/>
+      </w:pPr>
+      <w:hyperlink r:id="rId59" w:history="1">
+        <w:r>
+          <w:rPr>
+            <w:rStyle w:val="Hyperlink"/>
+          </w:rPr>
+          <w:t>https://chatgpt.com/c/6929354a-e750-8332-9343-6eb90f17d8e9</w:t>
+        </w:r>
+      </w:hyperlink>
+      <w:r>
+        <w:t xml:space="preserve"> </w:t>
+      </w:r>
+    </w:p>
+    <w:p>
+      <w:pPr>
+        <w:pStyle w:val="Style2"/>
+      </w:pPr>
+      <w:r>
+        <w:t>Linear regression attempt:</w:t>
+      </w:r>
+    </w:p>
+    <w:p>
+      <w:pPr>
+        <w:pStyle w:val="Style2"/>
+      </w:pPr>
+      <w:hyperlink r:id="rId60" w:history="1">
+        <w:r>
+          <w:rPr>
+            <w:rStyle w:val="Hyperlink"/>
+          </w:rPr>
+          <w:t>https://chatgpt.com/c/692bff52-1ba4-832d-93ae-10331fd6e9aa</w:t>
+        </w:r>
+      </w:hyperlink>
+      <w:r>
+        <w:t xml:space="preserve"> </w:t>
+      </w:r>
+    </w:p>
+    <w:p>
+      <w:pPr>
         <w:pStyle w:val="Style3"/>
         <w:rPr>
           <w:lang w:val="en-US"/>
@@ -21126,6 +21865,7 @@
         <w:rPr>
           <w:lang w:val="en-US"/>
         </w:rPr>
+        <w:lastRenderedPageBreak/>
         <w:t>GeminiAI</w:t>
       </w:r>
       <w:bookmarkEnd w:id="62"/>
@@ -21157,7 +21897,7 @@
       <w:pPr>
         <w:pStyle w:val="Style2"/>
       </w:pPr>
-      <w:hyperlink r:id="rId59" w:history="1">
+      <w:hyperlink r:id="rId61" w:history="1">
         <w:r>
           <w:rPr>
             <w:rStyle w:val="Hyperlink"/>
@@ -21176,7 +21916,7 @@
       <w:pPr>
         <w:pStyle w:val="Style2"/>
       </w:pPr>
-      <w:hyperlink r:id="rId60" w:history="1">
+      <w:hyperlink r:id="rId62" w:history="1">
         <w:r>
           <w:rPr>
             <w:rStyle w:val="Hyperlink"/>
@@ -21197,7 +21937,7 @@
       <w:pPr>
         <w:pStyle w:val="Style2"/>
       </w:pPr>
-      <w:hyperlink r:id="rId61" w:history="1">
+      <w:hyperlink r:id="rId63" w:history="1">
         <w:r>
           <w:rPr>
             <w:rStyle w:val="Hyperlink"/>
@@ -21218,7 +21958,7 @@
       <w:pPr>
         <w:pStyle w:val="Style2"/>
       </w:pPr>
-      <w:hyperlink r:id="rId62" w:history="1">
+      <w:hyperlink r:id="rId64" w:history="1">
         <w:r>
           <w:rPr>
             <w:rStyle w:val="Hyperlink"/>
@@ -21239,7 +21979,7 @@
       <w:pPr>
         <w:pStyle w:val="Style2"/>
       </w:pPr>
-      <w:hyperlink r:id="rId63" w:history="1">
+      <w:hyperlink r:id="rId65" w:history="1">
         <w:r>
           <w:rPr>
             <w:rStyle w:val="Hyperlink"/>
@@ -21252,7 +21992,7 @@
       </w:r>
     </w:p>
     <w:sectPr>
-      <w:footerReference w:type="default" r:id="rId64"/>
+      <w:footerReference w:type="default" r:id="rId66"/>
       <w:pgSz w:w="11906" w:h="16838"/>
       <w:pgMar w:top="1417" w:right="1417" w:bottom="1417" w:left="1417" w:header="708" w:footer="708" w:gutter="0"/>
       <w:cols w:space="708"/>
@@ -21938,7 +22678,7 @@
   <w:abstractNum w:abstractNumId="4" w15:restartNumberingAfterBreak="0">
     <w:nsid w:val="09A52B39"/>
     <w:multiLevelType w:val="hybridMultilevel"/>
-    <w:tmpl w:val="FFA60E72"/>
+    <w:tmpl w:val="41F6DF66"/>
     <w:lvl w:ilvl="0" w:tplc="040E000F">
       <w:start w:val="1"/>
       <w:numFmt w:val="decimal"/>
@@ -22960,7 +23700,7 @@
   <w:abstractNum w:abstractNumId="14" w15:restartNumberingAfterBreak="0">
     <w:nsid w:val="524B4DC7"/>
     <w:multiLevelType w:val="hybridMultilevel"/>
-    <w:tmpl w:val="BD446632"/>
+    <w:tmpl w:val="CB18DFB2"/>
     <w:lvl w:ilvl="0" w:tplc="49F0FC36">
       <w:start w:val="1"/>
       <w:numFmt w:val="decimal"/>

</xml_diff>